<commit_message>
Actualización del IEEE-830 (#9)
</commit_message>
<xml_diff>
--- a/Documentacion/ieee-830 turnow.docx
+++ b/Documentacion/ieee-830 turnow.docx
@@ -686,9 +686,9 @@
             <w:spacing w:before="360"/>
             <w:rPr>
               <w:rFonts w:ascii="Times New Roman" w:eastAsia="Times New Roman" w:hAnsi="Times New Roman" w:cs="Times New Roman"/>
-              <w:color w:val="000000"/>
-              <w:sz w:val="22"/>
-              <w:szCs w:val="22"/>
+              <w:smallCaps/>
+              <w:sz w:val="32"/>
+              <w:szCs w:val="32"/>
             </w:rPr>
           </w:pPr>
           <w:r>
@@ -709,21 +709,92 @@
             </w:rPr>
             <w:t xml:space="preserve"> ÍNDICE</w:t>
           </w:r>
+        </w:p>
+        <w:p>
+          <w:pPr>
+            <w:pBdr>
+              <w:top w:val="nil"/>
+              <w:left w:val="nil"/>
+              <w:bottom w:val="nil"/>
+              <w:right w:val="nil"/>
+              <w:between w:val="nil"/>
+            </w:pBdr>
+            <w:tabs>
+              <w:tab w:val="right" w:pos="8830"/>
+            </w:tabs>
+            <w:spacing w:before="360"/>
+            <w:rPr>
+              <w:rFonts w:ascii="Times New Roman" w:eastAsia="Times New Roman" w:hAnsi="Times New Roman" w:cs="Times New Roman"/>
+              <w:color w:val="000000"/>
+              <w:sz w:val="22"/>
+              <w:szCs w:val="22"/>
+            </w:rPr>
+          </w:pPr>
           <w:r>
+            <w:rPr>
+              <w:rFonts w:ascii="Times New Roman" w:eastAsia="Times New Roman" w:hAnsi="Times New Roman" w:cs="Times New Roman"/>
+              <w:b/>
+              <w:smallCaps/>
+            </w:rPr>
+            <w:tab/>
+          </w:r>
+        </w:p>
+        <w:p>
+          <w:pPr>
+            <w:pBdr>
+              <w:top w:val="nil"/>
+              <w:left w:val="nil"/>
+              <w:bottom w:val="nil"/>
+              <w:right w:val="nil"/>
+              <w:between w:val="nil"/>
+            </w:pBdr>
+            <w:tabs>
+              <w:tab w:val="left" w:pos="480"/>
+              <w:tab w:val="right" w:pos="8830"/>
+            </w:tabs>
+            <w:spacing w:line="360" w:lineRule="auto"/>
             <w:rPr>
               <w:rFonts w:ascii="Times New Roman" w:eastAsia="Times New Roman" w:hAnsi="Times New Roman" w:cs="Times New Roman"/>
               <w:smallCaps/>
               <w:sz w:val="28"/>
               <w:szCs w:val="28"/>
             </w:rPr>
-            <w:tab/>
-            <w:t>3</w:t>
+          </w:pPr>
+          <w:r>
+            <w:rPr>
+              <w:rFonts w:ascii="Times New Roman" w:eastAsia="Times New Roman" w:hAnsi="Times New Roman" w:cs="Times New Roman"/>
+              <w:b/>
+              <w:smallCaps/>
+              <w:sz w:val="28"/>
+              <w:szCs w:val="28"/>
+            </w:rPr>
+            <w:t>1</w:t>
           </w:r>
           <w:r>
             <w:rPr>
               <w:rFonts w:ascii="Times New Roman" w:eastAsia="Times New Roman" w:hAnsi="Times New Roman" w:cs="Times New Roman"/>
+              <w:sz w:val="30"/>
+              <w:szCs w:val="30"/>
+            </w:rPr>
+            <w:tab/>
+          </w:r>
+          <w:r>
+            <w:rPr>
+              <w:rFonts w:ascii="Times New Roman" w:eastAsia="Times New Roman" w:hAnsi="Times New Roman" w:cs="Times New Roman"/>
               <w:b/>
               <w:smallCaps/>
+              <w:sz w:val="28"/>
+              <w:szCs w:val="28"/>
+            </w:rPr>
+            <w:t>INTRODUCCIÓN</w:t>
+          </w:r>
+          <w:r>
+            <w:rPr>
+              <w:rFonts w:ascii="Times New Roman" w:eastAsia="Times New Roman" w:hAnsi="Times New Roman" w:cs="Times New Roman"/>
+              <w:b/>
+              <w:smallCaps/>
+              <w:sz w:val="28"/>
+              <w:szCs w:val="28"/>
             </w:rPr>
             <w:tab/>
           </w:r>
@@ -758,7 +829,388 @@
               <w:szCs w:val="30"/>
             </w:rPr>
           </w:pPr>
+        </w:p>
+        <w:p>
+          <w:pPr>
+            <w:pBdr>
+              <w:top w:val="nil"/>
+              <w:left w:val="nil"/>
+              <w:bottom w:val="nil"/>
+              <w:right w:val="nil"/>
+              <w:between w:val="nil"/>
+            </w:pBdr>
+            <w:tabs>
+              <w:tab w:val="left" w:pos="720"/>
+              <w:tab w:val="right" w:pos="8830"/>
+            </w:tabs>
+            <w:spacing w:line="360" w:lineRule="auto"/>
+            <w:rPr>
+              <w:rFonts w:ascii="Times New Roman" w:eastAsia="Times New Roman" w:hAnsi="Times New Roman" w:cs="Times New Roman"/>
+              <w:color w:val="000000"/>
+              <w:sz w:val="32"/>
+              <w:szCs w:val="32"/>
+            </w:rPr>
+          </w:pPr>
           <w:r>
+            <w:rPr>
+              <w:rFonts w:ascii="Times New Roman" w:eastAsia="Times New Roman" w:hAnsi="Times New Roman" w:cs="Times New Roman"/>
+              <w:sz w:val="28"/>
+              <w:szCs w:val="28"/>
+            </w:rPr>
+            <w:t>1.1</w:t>
+          </w:r>
+          <w:r>
+            <w:rPr>
+              <w:rFonts w:ascii="Times New Roman" w:eastAsia="Times New Roman" w:hAnsi="Times New Roman" w:cs="Times New Roman"/>
+              <w:sz w:val="30"/>
+              <w:szCs w:val="30"/>
+            </w:rPr>
+            <w:tab/>
+            <w:t>Propósito</w:t>
+          </w:r>
+          <w:r>
+            <w:rPr>
+              <w:rFonts w:ascii="Times New Roman" w:eastAsia="Times New Roman" w:hAnsi="Times New Roman" w:cs="Times New Roman"/>
+              <w:sz w:val="30"/>
+              <w:szCs w:val="30"/>
+            </w:rPr>
+            <w:tab/>
+          </w:r>
+          <w:r>
+            <w:rPr>
+              <w:rFonts w:ascii="Times New Roman" w:eastAsia="Times New Roman" w:hAnsi="Times New Roman" w:cs="Times New Roman"/>
+              <w:sz w:val="30"/>
+              <w:szCs w:val="30"/>
+            </w:rPr>
+            <w:t>4</w:t>
+          </w:r>
+        </w:p>
+        <w:p>
+          <w:pPr>
+            <w:pBdr>
+              <w:top w:val="nil"/>
+              <w:left w:val="nil"/>
+              <w:bottom w:val="nil"/>
+              <w:right w:val="nil"/>
+              <w:between w:val="nil"/>
+            </w:pBdr>
+            <w:tabs>
+              <w:tab w:val="left" w:pos="720"/>
+              <w:tab w:val="right" w:pos="8830"/>
+            </w:tabs>
+            <w:spacing w:line="360" w:lineRule="auto"/>
+            <w:rPr>
+              <w:rFonts w:ascii="Times New Roman" w:eastAsia="Times New Roman" w:hAnsi="Times New Roman" w:cs="Times New Roman"/>
+              <w:color w:val="000000"/>
+              <w:sz w:val="32"/>
+              <w:szCs w:val="32"/>
+            </w:rPr>
+          </w:pPr>
+          <w:r>
+            <w:rPr>
+              <w:rFonts w:ascii="Times New Roman" w:eastAsia="Times New Roman" w:hAnsi="Times New Roman" w:cs="Times New Roman"/>
+              <w:sz w:val="30"/>
+              <w:szCs w:val="30"/>
+            </w:rPr>
+            <w:t>1.2</w:t>
+          </w:r>
+          <w:r>
+            <w:rPr>
+              <w:rFonts w:ascii="Times New Roman" w:eastAsia="Times New Roman" w:hAnsi="Times New Roman" w:cs="Times New Roman"/>
+              <w:sz w:val="32"/>
+              <w:szCs w:val="32"/>
+            </w:rPr>
+            <w:tab/>
+          </w:r>
+          <w:r>
+            <w:rPr>
+              <w:rFonts w:ascii="Times New Roman" w:eastAsia="Times New Roman" w:hAnsi="Times New Roman" w:cs="Times New Roman"/>
+              <w:sz w:val="30"/>
+              <w:szCs w:val="30"/>
+            </w:rPr>
+            <w:t>Alcance</w:t>
+          </w:r>
+          <w:r>
+            <w:rPr>
+              <w:rFonts w:ascii="Times New Roman" w:eastAsia="Times New Roman" w:hAnsi="Times New Roman" w:cs="Times New Roman"/>
+              <w:sz w:val="30"/>
+              <w:szCs w:val="30"/>
+            </w:rPr>
+            <w:tab/>
+          </w:r>
+          <w:r>
+            <w:rPr>
+              <w:rFonts w:ascii="Times New Roman" w:eastAsia="Times New Roman" w:hAnsi="Times New Roman" w:cs="Times New Roman"/>
+              <w:sz w:val="30"/>
+              <w:szCs w:val="30"/>
+            </w:rPr>
+            <w:t>4</w:t>
+          </w:r>
+        </w:p>
+        <w:p>
+          <w:pPr>
+            <w:pBdr>
+              <w:top w:val="nil"/>
+              <w:left w:val="nil"/>
+              <w:bottom w:val="nil"/>
+              <w:right w:val="nil"/>
+              <w:between w:val="nil"/>
+            </w:pBdr>
+            <w:tabs>
+              <w:tab w:val="left" w:pos="720"/>
+              <w:tab w:val="right" w:pos="8830"/>
+            </w:tabs>
+            <w:spacing w:line="360" w:lineRule="auto"/>
+            <w:rPr>
+              <w:rFonts w:ascii="Times New Roman" w:eastAsia="Times New Roman" w:hAnsi="Times New Roman" w:cs="Times New Roman"/>
+              <w:color w:val="000000"/>
+              <w:sz w:val="32"/>
+              <w:szCs w:val="32"/>
+            </w:rPr>
+          </w:pPr>
+          <w:r>
+            <w:rPr>
+              <w:rFonts w:ascii="Times New Roman" w:eastAsia="Times New Roman" w:hAnsi="Times New Roman" w:cs="Times New Roman"/>
+              <w:sz w:val="30"/>
+              <w:szCs w:val="30"/>
+            </w:rPr>
+            <w:t>1.3</w:t>
+          </w:r>
+          <w:r>
+            <w:rPr>
+              <w:rFonts w:ascii="Times New Roman" w:eastAsia="Times New Roman" w:hAnsi="Times New Roman" w:cs="Times New Roman"/>
+              <w:sz w:val="32"/>
+              <w:szCs w:val="32"/>
+            </w:rPr>
+            <w:tab/>
+          </w:r>
+          <w:r>
+            <w:rPr>
+              <w:rFonts w:ascii="Times New Roman" w:eastAsia="Times New Roman" w:hAnsi="Times New Roman" w:cs="Times New Roman"/>
+              <w:sz w:val="30"/>
+              <w:szCs w:val="30"/>
+            </w:rPr>
+            <w:t>Personal involucrado</w:t>
+          </w:r>
+          <w:r>
+            <w:rPr>
+              <w:rFonts w:ascii="Times New Roman" w:eastAsia="Times New Roman" w:hAnsi="Times New Roman" w:cs="Times New Roman"/>
+              <w:sz w:val="30"/>
+              <w:szCs w:val="30"/>
+            </w:rPr>
+            <w:tab/>
+          </w:r>
+          <w:r>
+            <w:rPr>
+              <w:rFonts w:ascii="Times New Roman" w:eastAsia="Times New Roman" w:hAnsi="Times New Roman" w:cs="Times New Roman"/>
+              <w:sz w:val="30"/>
+              <w:szCs w:val="30"/>
+            </w:rPr>
+            <w:t>4</w:t>
+          </w:r>
+        </w:p>
+        <w:p>
+          <w:pPr>
+            <w:pBdr>
+              <w:top w:val="nil"/>
+              <w:left w:val="nil"/>
+              <w:bottom w:val="nil"/>
+              <w:right w:val="nil"/>
+              <w:between w:val="nil"/>
+            </w:pBdr>
+            <w:tabs>
+              <w:tab w:val="left" w:pos="720"/>
+              <w:tab w:val="right" w:pos="8830"/>
+            </w:tabs>
+            <w:spacing w:line="360" w:lineRule="auto"/>
+            <w:rPr>
+              <w:rFonts w:ascii="Times New Roman" w:eastAsia="Times New Roman" w:hAnsi="Times New Roman" w:cs="Times New Roman"/>
+              <w:color w:val="000000"/>
+              <w:sz w:val="32"/>
+              <w:szCs w:val="32"/>
+            </w:rPr>
+          </w:pPr>
+          <w:r>
+            <w:rPr>
+              <w:rFonts w:ascii="Times New Roman" w:eastAsia="Times New Roman" w:hAnsi="Times New Roman" w:cs="Times New Roman"/>
+              <w:sz w:val="30"/>
+              <w:szCs w:val="30"/>
+            </w:rPr>
+            <w:t>1.4</w:t>
+          </w:r>
+          <w:r>
+            <w:rPr>
+              <w:rFonts w:ascii="Times New Roman" w:eastAsia="Times New Roman" w:hAnsi="Times New Roman" w:cs="Times New Roman"/>
+              <w:sz w:val="32"/>
+              <w:szCs w:val="32"/>
+            </w:rPr>
+            <w:tab/>
+          </w:r>
+          <w:r>
+            <w:rPr>
+              <w:rFonts w:ascii="Times New Roman" w:eastAsia="Times New Roman" w:hAnsi="Times New Roman" w:cs="Times New Roman"/>
+              <w:sz w:val="30"/>
+              <w:szCs w:val="30"/>
+            </w:rPr>
+            <w:t>Definiciones, acrónimos y abreviaturas</w:t>
+          </w:r>
+          <w:r>
+            <w:rPr>
+              <w:rFonts w:ascii="Times New Roman" w:eastAsia="Times New Roman" w:hAnsi="Times New Roman" w:cs="Times New Roman"/>
+              <w:sz w:val="30"/>
+              <w:szCs w:val="30"/>
+            </w:rPr>
+            <w:tab/>
+          </w:r>
+          <w:r>
+            <w:rPr>
+              <w:rFonts w:ascii="Times New Roman" w:eastAsia="Times New Roman" w:hAnsi="Times New Roman" w:cs="Times New Roman"/>
+              <w:sz w:val="30"/>
+              <w:szCs w:val="30"/>
+            </w:rPr>
+            <w:t>5</w:t>
+          </w:r>
+        </w:p>
+        <w:p>
+          <w:pPr>
+            <w:pBdr>
+              <w:top w:val="nil"/>
+              <w:left w:val="nil"/>
+              <w:bottom w:val="nil"/>
+              <w:right w:val="nil"/>
+              <w:between w:val="nil"/>
+            </w:pBdr>
+            <w:tabs>
+              <w:tab w:val="left" w:pos="720"/>
+              <w:tab w:val="right" w:pos="8830"/>
+            </w:tabs>
+            <w:spacing w:line="360" w:lineRule="auto"/>
+            <w:rPr>
+              <w:rFonts w:ascii="Times New Roman" w:eastAsia="Times New Roman" w:hAnsi="Times New Roman" w:cs="Times New Roman"/>
+              <w:color w:val="000000"/>
+              <w:sz w:val="32"/>
+              <w:szCs w:val="32"/>
+            </w:rPr>
+          </w:pPr>
+          <w:r>
+            <w:rPr>
+              <w:rFonts w:ascii="Times New Roman" w:eastAsia="Times New Roman" w:hAnsi="Times New Roman" w:cs="Times New Roman"/>
+              <w:sz w:val="30"/>
+              <w:szCs w:val="30"/>
+            </w:rPr>
+            <w:t>1.5</w:t>
+          </w:r>
+          <w:r>
+            <w:rPr>
+              <w:rFonts w:ascii="Times New Roman" w:eastAsia="Times New Roman" w:hAnsi="Times New Roman" w:cs="Times New Roman"/>
+              <w:sz w:val="32"/>
+              <w:szCs w:val="32"/>
+            </w:rPr>
+            <w:tab/>
+          </w:r>
+          <w:r>
+            <w:rPr>
+              <w:rFonts w:ascii="Times New Roman" w:eastAsia="Times New Roman" w:hAnsi="Times New Roman" w:cs="Times New Roman"/>
+              <w:sz w:val="30"/>
+              <w:szCs w:val="30"/>
+            </w:rPr>
+            <w:t>Referencias</w:t>
+          </w:r>
+          <w:r>
+            <w:rPr>
+              <w:rFonts w:ascii="Times New Roman" w:eastAsia="Times New Roman" w:hAnsi="Times New Roman" w:cs="Times New Roman"/>
+              <w:sz w:val="30"/>
+              <w:szCs w:val="30"/>
+            </w:rPr>
+            <w:tab/>
+          </w:r>
+          <w:r>
+            <w:rPr>
+              <w:rFonts w:ascii="Times New Roman" w:eastAsia="Times New Roman" w:hAnsi="Times New Roman" w:cs="Times New Roman"/>
+              <w:sz w:val="30"/>
+              <w:szCs w:val="30"/>
+            </w:rPr>
+            <w:t>5</w:t>
+          </w:r>
+        </w:p>
+        <w:p>
+          <w:pPr>
+            <w:pBdr>
+              <w:top w:val="nil"/>
+              <w:left w:val="nil"/>
+              <w:bottom w:val="nil"/>
+              <w:right w:val="nil"/>
+              <w:between w:val="nil"/>
+            </w:pBdr>
+            <w:tabs>
+              <w:tab w:val="left" w:pos="720"/>
+              <w:tab w:val="right" w:pos="8830"/>
+            </w:tabs>
+            <w:spacing w:line="360" w:lineRule="auto"/>
+            <w:rPr>
+              <w:rFonts w:ascii="Times New Roman" w:eastAsia="Times New Roman" w:hAnsi="Times New Roman" w:cs="Times New Roman"/>
+              <w:color w:val="000000"/>
+              <w:sz w:val="30"/>
+              <w:szCs w:val="30"/>
+            </w:rPr>
+          </w:pPr>
+          <w:r>
+            <w:rPr>
+              <w:rFonts w:ascii="Times New Roman" w:eastAsia="Times New Roman" w:hAnsi="Times New Roman" w:cs="Times New Roman"/>
+              <w:sz w:val="30"/>
+              <w:szCs w:val="30"/>
+            </w:rPr>
+            <w:t>1.6</w:t>
+          </w:r>
+          <w:r>
+            <w:rPr>
+              <w:rFonts w:ascii="Times New Roman" w:eastAsia="Times New Roman" w:hAnsi="Times New Roman" w:cs="Times New Roman"/>
+              <w:sz w:val="32"/>
+              <w:szCs w:val="32"/>
+            </w:rPr>
+            <w:tab/>
+          </w:r>
+          <w:r>
+            <w:rPr>
+              <w:rFonts w:ascii="Times New Roman" w:eastAsia="Times New Roman" w:hAnsi="Times New Roman" w:cs="Times New Roman"/>
+              <w:sz w:val="30"/>
+              <w:szCs w:val="30"/>
+            </w:rPr>
+            <w:t>Resumen</w:t>
+          </w:r>
+          <w:r>
+            <w:rPr>
+              <w:rFonts w:ascii="Times New Roman" w:eastAsia="Times New Roman" w:hAnsi="Times New Roman" w:cs="Times New Roman"/>
+              <w:b/>
+              <w:sz w:val="28"/>
+              <w:szCs w:val="28"/>
+            </w:rPr>
+            <w:tab/>
+          </w:r>
+          <w:r>
+            <w:rPr>
+              <w:rFonts w:ascii="Times New Roman" w:eastAsia="Times New Roman" w:hAnsi="Times New Roman" w:cs="Times New Roman"/>
+              <w:b/>
+              <w:sz w:val="28"/>
+              <w:szCs w:val="28"/>
+            </w:rPr>
+            <w:t>5</w:t>
+          </w:r>
+        </w:p>
+        <w:p>
+          <w:pPr>
+            <w:pBdr>
+              <w:top w:val="nil"/>
+              <w:left w:val="nil"/>
+              <w:bottom w:val="nil"/>
+              <w:right w:val="nil"/>
+              <w:between w:val="nil"/>
+            </w:pBdr>
+            <w:tabs>
+              <w:tab w:val="left" w:pos="480"/>
+              <w:tab w:val="right" w:pos="8830"/>
+            </w:tabs>
+            <w:spacing w:before="360" w:after="200"/>
             <w:rPr>
               <w:rFonts w:ascii="Times New Roman" w:eastAsia="Times New Roman" w:hAnsi="Times New Roman" w:cs="Times New Roman"/>
               <w:b/>
@@ -766,16 +1218,7 @@
               <w:sz w:val="28"/>
               <w:szCs w:val="28"/>
             </w:rPr>
-            <w:t>1</w:t>
-          </w:r>
-          <w:r>
-            <w:rPr>
-              <w:rFonts w:ascii="Times New Roman" w:eastAsia="Times New Roman" w:hAnsi="Times New Roman" w:cs="Times New Roman"/>
-              <w:sz w:val="30"/>
-              <w:szCs w:val="30"/>
-            </w:rPr>
-            <w:tab/>
-          </w:r>
+          </w:pPr>
           <w:r>
             <w:rPr>
               <w:rFonts w:ascii="Times New Roman" w:eastAsia="Times New Roman" w:hAnsi="Times New Roman" w:cs="Times New Roman"/>
@@ -784,7 +1227,15 @@
               <w:sz w:val="28"/>
               <w:szCs w:val="28"/>
             </w:rPr>
-            <w:t>INTRODUCCIÓN</w:t>
+            <w:t>2</w:t>
+          </w:r>
+          <w:r>
+            <w:rPr>
+              <w:rFonts w:ascii="Times New Roman" w:eastAsia="Times New Roman" w:hAnsi="Times New Roman" w:cs="Times New Roman"/>
+              <w:sz w:val="30"/>
+              <w:szCs w:val="30"/>
+            </w:rPr>
+            <w:tab/>
           </w:r>
           <w:r>
             <w:rPr>
@@ -794,14 +1245,101 @@
               <w:sz w:val="28"/>
               <w:szCs w:val="28"/>
             </w:rPr>
+            <w:t>DESCRIPCIÓN GENERAL</w:t>
+          </w:r>
+          <w:r>
+            <w:rPr>
+              <w:rFonts w:ascii="Times New Roman" w:eastAsia="Times New Roman" w:hAnsi="Times New Roman" w:cs="Times New Roman"/>
+              <w:b/>
+              <w:smallCaps/>
+              <w:sz w:val="28"/>
+              <w:szCs w:val="28"/>
+            </w:rPr>
             <w:tab/>
           </w:r>
           <w:r>
             <w:rPr>
               <w:rFonts w:ascii="Times New Roman" w:eastAsia="Times New Roman" w:hAnsi="Times New Roman" w:cs="Times New Roman"/>
+              <w:b/>
               <w:smallCaps/>
               <w:sz w:val="28"/>
               <w:szCs w:val="28"/>
+            </w:rPr>
+            <w:t>6</w:t>
+          </w:r>
+        </w:p>
+        <w:p>
+          <w:pPr>
+            <w:pBdr>
+              <w:top w:val="nil"/>
+              <w:left w:val="nil"/>
+              <w:bottom w:val="nil"/>
+              <w:right w:val="nil"/>
+              <w:between w:val="nil"/>
+            </w:pBdr>
+            <w:tabs>
+              <w:tab w:val="left" w:pos="480"/>
+              <w:tab w:val="right" w:pos="8830"/>
+            </w:tabs>
+            <w:spacing w:before="360" w:after="200"/>
+            <w:rPr>
+              <w:rFonts w:ascii="Times New Roman" w:eastAsia="Times New Roman" w:hAnsi="Times New Roman" w:cs="Times New Roman"/>
+              <w:color w:val="000000"/>
+              <w:sz w:val="30"/>
+              <w:szCs w:val="30"/>
+            </w:rPr>
+          </w:pPr>
+        </w:p>
+        <w:p>
+          <w:pPr>
+            <w:pBdr>
+              <w:top w:val="nil"/>
+              <w:left w:val="nil"/>
+              <w:bottom w:val="nil"/>
+              <w:right w:val="nil"/>
+              <w:between w:val="nil"/>
+            </w:pBdr>
+            <w:tabs>
+              <w:tab w:val="left" w:pos="720"/>
+              <w:tab w:val="right" w:pos="8830"/>
+            </w:tabs>
+            <w:spacing w:line="360" w:lineRule="auto"/>
+            <w:rPr>
+              <w:rFonts w:ascii="Times New Roman" w:eastAsia="Times New Roman" w:hAnsi="Times New Roman" w:cs="Times New Roman"/>
+              <w:sz w:val="30"/>
+              <w:szCs w:val="30"/>
+            </w:rPr>
+          </w:pPr>
+          <w:r>
+            <w:rPr>
+              <w:rFonts w:ascii="Times New Roman" w:eastAsia="Times New Roman" w:hAnsi="Times New Roman" w:cs="Times New Roman"/>
+              <w:sz w:val="30"/>
+              <w:szCs w:val="30"/>
+            </w:rPr>
+            <w:t>2.1</w:t>
+          </w:r>
+          <w:r>
+            <w:rPr>
+              <w:rFonts w:ascii="Times New Roman" w:eastAsia="Times New Roman" w:hAnsi="Times New Roman" w:cs="Times New Roman"/>
+              <w:sz w:val="30"/>
+              <w:szCs w:val="30"/>
+            </w:rPr>
+            <w:tab/>
+            <w:t>Perspectiva del producto</w:t>
+          </w:r>
+          <w:r>
+            <w:rPr>
+              <w:rFonts w:ascii="Times New Roman" w:eastAsia="Times New Roman" w:hAnsi="Times New Roman" w:cs="Times New Roman"/>
+              <w:sz w:val="30"/>
+              <w:szCs w:val="30"/>
+            </w:rPr>
+            <w:tab/>
+          </w:r>
+          <w:r>
+            <w:rPr>
+              <w:rFonts w:ascii="Times New Roman" w:eastAsia="Times New Roman" w:hAnsi="Times New Roman" w:cs="Times New Roman"/>
+              <w:sz w:val="30"/>
+              <w:szCs w:val="30"/>
             </w:rPr>
             <w:t>6</w:t>
           </w:r>
@@ -822,18 +1360,17 @@
             <w:spacing w:line="360" w:lineRule="auto"/>
             <w:rPr>
               <w:rFonts w:ascii="Times New Roman" w:eastAsia="Times New Roman" w:hAnsi="Times New Roman" w:cs="Times New Roman"/>
-              <w:color w:val="000000"/>
-              <w:sz w:val="32"/>
-              <w:szCs w:val="32"/>
+              <w:sz w:val="30"/>
+              <w:szCs w:val="30"/>
             </w:rPr>
           </w:pPr>
           <w:r>
             <w:rPr>
               <w:rFonts w:ascii="Times New Roman" w:eastAsia="Times New Roman" w:hAnsi="Times New Roman" w:cs="Times New Roman"/>
-              <w:sz w:val="28"/>
-              <w:szCs w:val="28"/>
-            </w:rPr>
-            <w:t>1.1</w:t>
+              <w:sz w:val="30"/>
+              <w:szCs w:val="30"/>
+            </w:rPr>
+            <w:t>2.3</w:t>
           </w:r>
           <w:r>
             <w:rPr>
@@ -842,7 +1379,7 @@
               <w:szCs w:val="30"/>
             </w:rPr>
             <w:tab/>
-            <w:t>Propósito</w:t>
+            <w:t>Características de los usuarios</w:t>
           </w:r>
           <w:r>
             <w:rPr>
@@ -851,6 +1388,13 @@
               <w:szCs w:val="30"/>
             </w:rPr>
             <w:tab/>
+          </w:r>
+          <w:r>
+            <w:rPr>
+              <w:rFonts w:ascii="Times New Roman" w:eastAsia="Times New Roman" w:hAnsi="Times New Roman" w:cs="Times New Roman"/>
+              <w:sz w:val="30"/>
+              <w:szCs w:val="30"/>
+            </w:rPr>
             <w:t>6</w:t>
           </w:r>
         </w:p>
@@ -871,8 +1415,8 @@
             <w:rPr>
               <w:rFonts w:ascii="Times New Roman" w:eastAsia="Times New Roman" w:hAnsi="Times New Roman" w:cs="Times New Roman"/>
               <w:color w:val="000000"/>
-              <w:sz w:val="32"/>
-              <w:szCs w:val="32"/>
+              <w:sz w:val="30"/>
+              <w:szCs w:val="30"/>
             </w:rPr>
           </w:pPr>
           <w:r>
@@ -881,31 +1425,196 @@
               <w:sz w:val="30"/>
               <w:szCs w:val="30"/>
             </w:rPr>
-            <w:t>1.2</w:t>
+            <w:t>2.4</w:t>
           </w:r>
           <w:r>
             <w:rPr>
               <w:rFonts w:ascii="Times New Roman" w:eastAsia="Times New Roman" w:hAnsi="Times New Roman" w:cs="Times New Roman"/>
-              <w:sz w:val="32"/>
-              <w:szCs w:val="32"/>
+              <w:sz w:val="30"/>
+              <w:szCs w:val="30"/>
+            </w:rPr>
+            <w:tab/>
+            <w:t>Restricciones</w:t>
+          </w:r>
+          <w:r>
+            <w:rPr>
+              <w:rFonts w:ascii="Times New Roman" w:eastAsia="Times New Roman" w:hAnsi="Times New Roman" w:cs="Times New Roman"/>
+              <w:b/>
+              <w:sz w:val="28"/>
+              <w:szCs w:val="28"/>
             </w:rPr>
             <w:tab/>
           </w:r>
           <w:r>
             <w:rPr>
               <w:rFonts w:ascii="Times New Roman" w:eastAsia="Times New Roman" w:hAnsi="Times New Roman" w:cs="Times New Roman"/>
+              <w:b/>
+              <w:sz w:val="28"/>
+              <w:szCs w:val="28"/>
+            </w:rPr>
+            <w:t>6</w:t>
+          </w:r>
+        </w:p>
+        <w:p>
+          <w:pPr>
+            <w:pBdr>
+              <w:top w:val="nil"/>
+              <w:left w:val="nil"/>
+              <w:bottom w:val="nil"/>
+              <w:right w:val="nil"/>
+              <w:between w:val="nil"/>
+            </w:pBdr>
+            <w:tabs>
+              <w:tab w:val="left" w:pos="480"/>
+              <w:tab w:val="right" w:pos="8830"/>
+            </w:tabs>
+            <w:spacing w:before="360" w:after="200"/>
+            <w:rPr>
+              <w:rFonts w:ascii="Times New Roman" w:eastAsia="Times New Roman" w:hAnsi="Times New Roman" w:cs="Times New Roman"/>
+              <w:b/>
+              <w:smallCaps/>
+              <w:sz w:val="28"/>
+              <w:szCs w:val="28"/>
+            </w:rPr>
+          </w:pPr>
+          <w:r>
+            <w:rPr>
+              <w:rFonts w:ascii="Times New Roman" w:eastAsia="Times New Roman" w:hAnsi="Times New Roman" w:cs="Times New Roman"/>
+              <w:b/>
+              <w:smallCaps/>
+              <w:sz w:val="28"/>
+              <w:szCs w:val="28"/>
+            </w:rPr>
+            <w:t>3</w:t>
+          </w:r>
+          <w:r>
+            <w:rPr>
+              <w:rFonts w:ascii="Times New Roman" w:eastAsia="Times New Roman" w:hAnsi="Times New Roman" w:cs="Times New Roman"/>
               <w:sz w:val="30"/>
               <w:szCs w:val="30"/>
             </w:rPr>
-            <w:t>Alcance</w:t>
+            <w:tab/>
           </w:r>
           <w:r>
             <w:rPr>
               <w:rFonts w:ascii="Times New Roman" w:eastAsia="Times New Roman" w:hAnsi="Times New Roman" w:cs="Times New Roman"/>
+              <w:b/>
+              <w:smallCaps/>
+              <w:sz w:val="28"/>
+              <w:szCs w:val="28"/>
+            </w:rPr>
+            <w:t>REQUISITOS ESPECÍFICOS</w:t>
+          </w:r>
+          <w:r>
+            <w:rPr>
+              <w:rFonts w:ascii="Times New Roman" w:eastAsia="Times New Roman" w:hAnsi="Times New Roman" w:cs="Times New Roman"/>
+              <w:b/>
+              <w:smallCaps/>
+              <w:sz w:val="28"/>
+              <w:szCs w:val="28"/>
+            </w:rPr>
+            <w:tab/>
+          </w:r>
+          <w:r>
+            <w:rPr>
+              <w:rFonts w:ascii="Times New Roman" w:eastAsia="Times New Roman" w:hAnsi="Times New Roman" w:cs="Times New Roman"/>
+              <w:b/>
+              <w:smallCaps/>
+              <w:sz w:val="28"/>
+              <w:szCs w:val="28"/>
+            </w:rPr>
+            <w:t>6</w:t>
+          </w:r>
+        </w:p>
+        <w:p>
+          <w:pPr>
+            <w:pBdr>
+              <w:top w:val="nil"/>
+              <w:left w:val="nil"/>
+              <w:bottom w:val="nil"/>
+              <w:right w:val="nil"/>
+              <w:between w:val="nil"/>
+            </w:pBdr>
+            <w:tabs>
+              <w:tab w:val="left" w:pos="480"/>
+              <w:tab w:val="right" w:pos="8830"/>
+            </w:tabs>
+            <w:spacing w:before="360" w:after="200"/>
+            <w:rPr>
+              <w:rFonts w:ascii="Times New Roman" w:eastAsia="Times New Roman" w:hAnsi="Times New Roman" w:cs="Times New Roman"/>
+              <w:b/>
+              <w:smallCaps/>
+              <w:sz w:val="28"/>
+              <w:szCs w:val="28"/>
+            </w:rPr>
+          </w:pPr>
+        </w:p>
+        <w:p>
+          <w:pPr>
+            <w:pBdr>
+              <w:top w:val="nil"/>
+              <w:left w:val="nil"/>
+              <w:bottom w:val="nil"/>
+              <w:right w:val="nil"/>
+              <w:between w:val="nil"/>
+            </w:pBdr>
+            <w:tabs>
+              <w:tab w:val="left" w:pos="720"/>
+              <w:tab w:val="right" w:pos="8830"/>
+            </w:tabs>
+            <w:spacing w:line="360" w:lineRule="auto"/>
+            <w:rPr>
+              <w:rFonts w:ascii="Times New Roman" w:eastAsia="Times New Roman" w:hAnsi="Times New Roman" w:cs="Times New Roman"/>
               <w:sz w:val="30"/>
               <w:szCs w:val="30"/>
             </w:rPr>
+          </w:pPr>
+          <w:r>
+            <w:rPr>
+              <w:rFonts w:ascii="Times New Roman" w:eastAsia="Times New Roman" w:hAnsi="Times New Roman" w:cs="Times New Roman"/>
+              <w:sz w:val="30"/>
+              <w:szCs w:val="30"/>
+            </w:rPr>
+            <w:t>3.</w:t>
+          </w:r>
+          <w:r>
+            <w:rPr>
+              <w:rFonts w:ascii="Times New Roman" w:eastAsia="Times New Roman" w:hAnsi="Times New Roman" w:cs="Times New Roman"/>
+              <w:sz w:val="30"/>
+              <w:szCs w:val="30"/>
+            </w:rPr>
+            <w:t>1</w:t>
+          </w:r>
+          <w:r>
+            <w:rPr>
+              <w:rFonts w:ascii="Times New Roman" w:eastAsia="Times New Roman" w:hAnsi="Times New Roman" w:cs="Times New Roman"/>
+              <w:sz w:val="30"/>
+              <w:szCs w:val="30"/>
+            </w:rPr>
             <w:tab/>
+          </w:r>
+          <w:r>
+            <w:rPr>
+              <w:rFonts w:ascii="Times New Roman" w:eastAsia="Times New Roman" w:hAnsi="Times New Roman" w:cs="Times New Roman"/>
+              <w:sz w:val="30"/>
+              <w:szCs w:val="30"/>
+            </w:rPr>
+            <w:t>Interfaces Externas</w:t>
+          </w:r>
+          <w:r>
+            <w:rPr>
+              <w:rFonts w:ascii="Times New Roman" w:eastAsia="Times New Roman" w:hAnsi="Times New Roman" w:cs="Times New Roman"/>
+              <w:sz w:val="30"/>
+              <w:szCs w:val="30"/>
+            </w:rPr>
+            <w:tab/>
+          </w:r>
+          <w:r>
+            <w:rPr>
+              <w:rFonts w:ascii="Times New Roman" w:eastAsia="Times New Roman" w:hAnsi="Times New Roman" w:cs="Times New Roman"/>
+              <w:sz w:val="30"/>
+              <w:szCs w:val="30"/>
+            </w:rPr>
             <w:t>6</w:t>
           </w:r>
         </w:p>
@@ -925,9 +1634,8 @@
             <w:spacing w:line="360" w:lineRule="auto"/>
             <w:rPr>
               <w:rFonts w:ascii="Times New Roman" w:eastAsia="Times New Roman" w:hAnsi="Times New Roman" w:cs="Times New Roman"/>
-              <w:color w:val="000000"/>
-              <w:sz w:val="32"/>
-              <w:szCs w:val="32"/>
+              <w:sz w:val="30"/>
+              <w:szCs w:val="30"/>
             </w:rPr>
           </w:pPr>
           <w:r>
@@ -936,13 +1644,21 @@
               <w:sz w:val="30"/>
               <w:szCs w:val="30"/>
             </w:rPr>
-            <w:t>1.3</w:t>
+            <w:t>3.</w:t>
           </w:r>
           <w:r>
             <w:rPr>
               <w:rFonts w:ascii="Times New Roman" w:eastAsia="Times New Roman" w:hAnsi="Times New Roman" w:cs="Times New Roman"/>
-              <w:sz w:val="32"/>
-              <w:szCs w:val="32"/>
+              <w:sz w:val="30"/>
+              <w:szCs w:val="30"/>
+            </w:rPr>
+            <w:t>1.1</w:t>
+          </w:r>
+          <w:r>
+            <w:rPr>
+              <w:rFonts w:ascii="Times New Roman" w:eastAsia="Times New Roman" w:hAnsi="Times New Roman" w:cs="Times New Roman"/>
+              <w:sz w:val="30"/>
+              <w:szCs w:val="30"/>
             </w:rPr>
             <w:tab/>
           </w:r>
@@ -952,7 +1668,7 @@
               <w:sz w:val="30"/>
               <w:szCs w:val="30"/>
             </w:rPr>
-            <w:t>Personal involucrado</w:t>
+            <w:t>Interfaz de Usuario</w:t>
           </w:r>
           <w:r>
             <w:rPr>
@@ -961,6 +1677,13 @@
               <w:szCs w:val="30"/>
             </w:rPr>
             <w:tab/>
+          </w:r>
+          <w:r>
+            <w:rPr>
+              <w:rFonts w:ascii="Times New Roman" w:eastAsia="Times New Roman" w:hAnsi="Times New Roman" w:cs="Times New Roman"/>
+              <w:sz w:val="30"/>
+              <w:szCs w:val="30"/>
+            </w:rPr>
             <w:t>6</w:t>
           </w:r>
         </w:p>
@@ -980,9 +1703,8 @@
             <w:spacing w:line="360" w:lineRule="auto"/>
             <w:rPr>
               <w:rFonts w:ascii="Times New Roman" w:eastAsia="Times New Roman" w:hAnsi="Times New Roman" w:cs="Times New Roman"/>
-              <w:color w:val="000000"/>
-              <w:sz w:val="32"/>
-              <w:szCs w:val="32"/>
+              <w:sz w:val="30"/>
+              <w:szCs w:val="30"/>
             </w:rPr>
           </w:pPr>
           <w:r>
@@ -991,13 +1713,29 @@
               <w:sz w:val="30"/>
               <w:szCs w:val="30"/>
             </w:rPr>
-            <w:t>1.4</w:t>
+            <w:t>3.</w:t>
           </w:r>
           <w:r>
             <w:rPr>
               <w:rFonts w:ascii="Times New Roman" w:eastAsia="Times New Roman" w:hAnsi="Times New Roman" w:cs="Times New Roman"/>
-              <w:sz w:val="32"/>
-              <w:szCs w:val="32"/>
+              <w:sz w:val="30"/>
+              <w:szCs w:val="30"/>
+            </w:rPr>
+            <w:t>1.</w:t>
+          </w:r>
+          <w:r>
+            <w:rPr>
+              <w:rFonts w:ascii="Times New Roman" w:eastAsia="Times New Roman" w:hAnsi="Times New Roman" w:cs="Times New Roman"/>
+              <w:sz w:val="30"/>
+              <w:szCs w:val="30"/>
+            </w:rPr>
+            <w:t>2</w:t>
+          </w:r>
+          <w:r>
+            <w:rPr>
+              <w:rFonts w:ascii="Times New Roman" w:eastAsia="Times New Roman" w:hAnsi="Times New Roman" w:cs="Times New Roman"/>
+              <w:sz w:val="30"/>
+              <w:szCs w:val="30"/>
             </w:rPr>
             <w:tab/>
           </w:r>
@@ -1007,7 +1745,7 @@
               <w:sz w:val="30"/>
               <w:szCs w:val="30"/>
             </w:rPr>
-            <w:t>Definiciones, acrónimos y abreviaturas</w:t>
+            <w:t>Interfaz de Hardware y Software</w:t>
           </w:r>
           <w:r>
             <w:rPr>
@@ -1035,9 +1773,8 @@
             <w:spacing w:line="360" w:lineRule="auto"/>
             <w:rPr>
               <w:rFonts w:ascii="Times New Roman" w:eastAsia="Times New Roman" w:hAnsi="Times New Roman" w:cs="Times New Roman"/>
-              <w:color w:val="000000"/>
-              <w:sz w:val="32"/>
-              <w:szCs w:val="32"/>
+              <w:sz w:val="30"/>
+              <w:szCs w:val="30"/>
             </w:rPr>
           </w:pPr>
           <w:r>
@@ -1046,13 +1783,21 @@
               <w:sz w:val="30"/>
               <w:szCs w:val="30"/>
             </w:rPr>
-            <w:t>1.5</w:t>
+            <w:t>3.</w:t>
           </w:r>
           <w:r>
             <w:rPr>
               <w:rFonts w:ascii="Times New Roman" w:eastAsia="Times New Roman" w:hAnsi="Times New Roman" w:cs="Times New Roman"/>
-              <w:sz w:val="32"/>
-              <w:szCs w:val="32"/>
+              <w:sz w:val="30"/>
+              <w:szCs w:val="30"/>
+            </w:rPr>
+            <w:t>1.3</w:t>
+          </w:r>
+          <w:r>
+            <w:rPr>
+              <w:rFonts w:ascii="Times New Roman" w:eastAsia="Times New Roman" w:hAnsi="Times New Roman" w:cs="Times New Roman"/>
+              <w:sz w:val="30"/>
+              <w:szCs w:val="30"/>
             </w:rPr>
             <w:tab/>
           </w:r>
@@ -1062,7 +1807,7 @@
               <w:sz w:val="30"/>
               <w:szCs w:val="30"/>
             </w:rPr>
-            <w:t>Referencias</w:t>
+            <w:t>Interfaz de Comunicación</w:t>
           </w:r>
           <w:r>
             <w:rPr>
@@ -1090,7 +1835,6 @@
             <w:spacing w:line="360" w:lineRule="auto"/>
             <w:rPr>
               <w:rFonts w:ascii="Times New Roman" w:eastAsia="Times New Roman" w:hAnsi="Times New Roman" w:cs="Times New Roman"/>
-              <w:color w:val="000000"/>
               <w:sz w:val="30"/>
               <w:szCs w:val="30"/>
             </w:rPr>
@@ -1101,13 +1845,13 @@
               <w:sz w:val="30"/>
               <w:szCs w:val="30"/>
             </w:rPr>
-            <w:t>1.6</w:t>
+            <w:t>3.2</w:t>
           </w:r>
           <w:r>
             <w:rPr>
               <w:rFonts w:ascii="Times New Roman" w:eastAsia="Times New Roman" w:hAnsi="Times New Roman" w:cs="Times New Roman"/>
-              <w:sz w:val="32"/>
-              <w:szCs w:val="32"/>
+              <w:sz w:val="30"/>
+              <w:szCs w:val="30"/>
             </w:rPr>
             <w:tab/>
           </w:r>
@@ -1117,75 +1861,13 @@
               <w:sz w:val="30"/>
               <w:szCs w:val="30"/>
             </w:rPr>
-            <w:t>Resumen</w:t>
+            <w:t>Funciones</w:t>
           </w:r>
           <w:r>
             <w:rPr>
               <w:rFonts w:ascii="Times New Roman" w:eastAsia="Times New Roman" w:hAnsi="Times New Roman" w:cs="Times New Roman"/>
-              <w:b/>
-              <w:sz w:val="28"/>
-              <w:szCs w:val="28"/>
-            </w:rPr>
-            <w:tab/>
-            <w:t>7</w:t>
-          </w:r>
-        </w:p>
-        <w:p>
-          <w:pPr>
-            <w:pBdr>
-              <w:top w:val="nil"/>
-              <w:left w:val="nil"/>
-              <w:bottom w:val="nil"/>
-              <w:right w:val="nil"/>
-              <w:between w:val="nil"/>
-            </w:pBdr>
-            <w:tabs>
-              <w:tab w:val="left" w:pos="480"/>
-              <w:tab w:val="right" w:pos="8830"/>
-            </w:tabs>
-            <w:spacing w:before="360" w:after="200"/>
-            <w:rPr>
-              <w:rFonts w:ascii="Times New Roman" w:eastAsia="Times New Roman" w:hAnsi="Times New Roman" w:cs="Times New Roman"/>
-              <w:color w:val="000000"/>
               <w:sz w:val="30"/>
               <w:szCs w:val="30"/>
-            </w:rPr>
-          </w:pPr>
-          <w:r>
-            <w:rPr>
-              <w:rFonts w:ascii="Times New Roman" w:eastAsia="Times New Roman" w:hAnsi="Times New Roman" w:cs="Times New Roman"/>
-              <w:b/>
-              <w:smallCaps/>
-              <w:sz w:val="28"/>
-              <w:szCs w:val="28"/>
-            </w:rPr>
-            <w:t>2</w:t>
-          </w:r>
-          <w:r>
-            <w:rPr>
-              <w:rFonts w:ascii="Times New Roman" w:eastAsia="Times New Roman" w:hAnsi="Times New Roman" w:cs="Times New Roman"/>
-              <w:sz w:val="30"/>
-              <w:szCs w:val="30"/>
-            </w:rPr>
-            <w:tab/>
-          </w:r>
-          <w:r>
-            <w:rPr>
-              <w:rFonts w:ascii="Times New Roman" w:eastAsia="Times New Roman" w:hAnsi="Times New Roman" w:cs="Times New Roman"/>
-              <w:b/>
-              <w:smallCaps/>
-              <w:sz w:val="28"/>
-              <w:szCs w:val="28"/>
-            </w:rPr>
-            <w:t>DESCRIPCIÓN GENERAL</w:t>
-          </w:r>
-          <w:r>
-            <w:rPr>
-              <w:rFonts w:ascii="Times New Roman" w:eastAsia="Times New Roman" w:hAnsi="Times New Roman" w:cs="Times New Roman"/>
-              <w:b/>
-              <w:smallCaps/>
-              <w:sz w:val="28"/>
-              <w:szCs w:val="28"/>
             </w:rPr>
             <w:tab/>
             <w:t>7</w:t>
@@ -1217,7 +1899,8 @@
               <w:sz w:val="30"/>
               <w:szCs w:val="30"/>
             </w:rPr>
-            <w:t>2.1</w:t>
+            <w:lastRenderedPageBreak/>
+            <w:t>3.2.1</w:t>
           </w:r>
           <w:r>
             <w:rPr>
@@ -1226,7 +1909,14 @@
               <w:szCs w:val="30"/>
             </w:rPr>
             <w:tab/>
-            <w:t>Perspectiva del producto</w:t>
+          </w:r>
+          <w:r>
+            <w:rPr>
+              <w:rFonts w:ascii="Times New Roman" w:eastAsia="Times New Roman" w:hAnsi="Times New Roman" w:cs="Times New Roman"/>
+              <w:sz w:val="30"/>
+              <w:szCs w:val="30"/>
+            </w:rPr>
+            <w:t>Registro y Gestión de Usuarios</w:t>
           </w:r>
           <w:r>
             <w:rPr>
@@ -1264,7 +1954,7 @@
               <w:sz w:val="30"/>
               <w:szCs w:val="30"/>
             </w:rPr>
-            <w:t>2.3</w:t>
+            <w:t>3</w:t>
           </w:r>
           <w:r>
             <w:rPr>
@@ -1272,8 +1962,7 @@
               <w:sz w:val="30"/>
               <w:szCs w:val="30"/>
             </w:rPr>
-            <w:tab/>
-            <w:t>Características de los usuarios</w:t>
+            <w:t>.3</w:t>
           </w:r>
           <w:r>
             <w:rPr>
@@ -1282,6 +1971,103 @@
               <w:szCs w:val="30"/>
             </w:rPr>
             <w:tab/>
+          </w:r>
+          <w:proofErr w:type="spellStart"/>
+          <w:r>
+            <w:rPr>
+              <w:rFonts w:ascii="Times New Roman" w:eastAsia="Times New Roman" w:hAnsi="Times New Roman" w:cs="Times New Roman"/>
+              <w:sz w:val="30"/>
+              <w:szCs w:val="30"/>
+            </w:rPr>
+            <w:t>Product</w:t>
+          </w:r>
+          <w:proofErr w:type="spellEnd"/>
+          <w:r>
+            <w:rPr>
+              <w:rFonts w:ascii="Times New Roman" w:eastAsia="Times New Roman" w:hAnsi="Times New Roman" w:cs="Times New Roman"/>
+              <w:sz w:val="30"/>
+              <w:szCs w:val="30"/>
+            </w:rPr>
+            <w:t xml:space="preserve"> Backlog</w:t>
+          </w:r>
+          <w:r>
+            <w:rPr>
+              <w:rFonts w:ascii="Times New Roman" w:eastAsia="Times New Roman" w:hAnsi="Times New Roman" w:cs="Times New Roman"/>
+              <w:sz w:val="30"/>
+              <w:szCs w:val="30"/>
+            </w:rPr>
+            <w:tab/>
+            <w:t>7</w:t>
+          </w:r>
+        </w:p>
+        <w:p>
+          <w:pPr>
+            <w:pBdr>
+              <w:top w:val="nil"/>
+              <w:left w:val="nil"/>
+              <w:bottom w:val="nil"/>
+              <w:right w:val="nil"/>
+              <w:between w:val="nil"/>
+            </w:pBdr>
+            <w:tabs>
+              <w:tab w:val="left" w:pos="720"/>
+              <w:tab w:val="right" w:pos="8830"/>
+            </w:tabs>
+            <w:spacing w:line="360" w:lineRule="auto"/>
+            <w:rPr>
+              <w:rFonts w:ascii="Times New Roman" w:eastAsia="Times New Roman" w:hAnsi="Times New Roman" w:cs="Times New Roman"/>
+              <w:sz w:val="30"/>
+              <w:szCs w:val="30"/>
+            </w:rPr>
+          </w:pPr>
+          <w:r>
+            <w:rPr>
+              <w:rFonts w:ascii="Times New Roman" w:eastAsia="Times New Roman" w:hAnsi="Times New Roman" w:cs="Times New Roman"/>
+              <w:sz w:val="30"/>
+              <w:szCs w:val="30"/>
+            </w:rPr>
+            <w:t>3.</w:t>
+          </w:r>
+          <w:r>
+            <w:rPr>
+              <w:rFonts w:ascii="Times New Roman" w:eastAsia="Times New Roman" w:hAnsi="Times New Roman" w:cs="Times New Roman"/>
+              <w:sz w:val="30"/>
+              <w:szCs w:val="30"/>
+            </w:rPr>
+            <w:t>4</w:t>
+          </w:r>
+          <w:r>
+            <w:rPr>
+              <w:rFonts w:ascii="Times New Roman" w:eastAsia="Times New Roman" w:hAnsi="Times New Roman" w:cs="Times New Roman"/>
+              <w:sz w:val="30"/>
+              <w:szCs w:val="30"/>
+            </w:rPr>
+            <w:tab/>
+          </w:r>
+          <w:proofErr w:type="spellStart"/>
+          <w:r>
+            <w:rPr>
+              <w:rFonts w:ascii="Times New Roman" w:eastAsia="Times New Roman" w:hAnsi="Times New Roman" w:cs="Times New Roman"/>
+              <w:sz w:val="30"/>
+              <w:szCs w:val="30"/>
+            </w:rPr>
+            <w:t>Sprints</w:t>
+          </w:r>
+          <w:proofErr w:type="spellEnd"/>
+          <w:r>
+            <w:rPr>
+              <w:rFonts w:ascii="Times New Roman" w:eastAsia="Times New Roman" w:hAnsi="Times New Roman" w:cs="Times New Roman"/>
+              <w:sz w:val="30"/>
+              <w:szCs w:val="30"/>
+            </w:rPr>
+            <w:tab/>
+          </w:r>
+          <w:r>
+            <w:rPr>
+              <w:rFonts w:ascii="Times New Roman" w:eastAsia="Times New Roman" w:hAnsi="Times New Roman" w:cs="Times New Roman"/>
+              <w:sz w:val="30"/>
+              <w:szCs w:val="30"/>
+            </w:rPr>
             <w:t>8</w:t>
           </w:r>
         </w:p>
@@ -1301,7 +2087,6 @@
             <w:spacing w:line="360" w:lineRule="auto"/>
             <w:rPr>
               <w:rFonts w:ascii="Times New Roman" w:eastAsia="Times New Roman" w:hAnsi="Times New Roman" w:cs="Times New Roman"/>
-              <w:color w:val="000000"/>
               <w:sz w:val="30"/>
               <w:szCs w:val="30"/>
             </w:rPr>
@@ -1312,7 +2097,7 @@
               <w:sz w:val="30"/>
               <w:szCs w:val="30"/>
             </w:rPr>
-            <w:t>2.4</w:t>
+            <w:t>3.</w:t>
           </w:r>
           <w:r>
             <w:rPr>
@@ -1320,50 +2105,24 @@
               <w:sz w:val="30"/>
               <w:szCs w:val="30"/>
             </w:rPr>
-            <w:tab/>
-            <w:t>Restricciones</w:t>
+            <w:t>4</w:t>
           </w:r>
           <w:r>
             <w:rPr>
               <w:rFonts w:ascii="Times New Roman" w:eastAsia="Times New Roman" w:hAnsi="Times New Roman" w:cs="Times New Roman"/>
-              <w:b/>
-              <w:sz w:val="28"/>
-              <w:szCs w:val="28"/>
-            </w:rPr>
-            <w:tab/>
-            <w:t>9</w:t>
-          </w:r>
-        </w:p>
-        <w:p>
-          <w:pPr>
-            <w:pBdr>
-              <w:top w:val="nil"/>
-              <w:left w:val="nil"/>
-              <w:bottom w:val="nil"/>
-              <w:right w:val="nil"/>
-              <w:between w:val="nil"/>
-            </w:pBdr>
-            <w:tabs>
-              <w:tab w:val="left" w:pos="480"/>
-              <w:tab w:val="right" w:pos="8830"/>
-            </w:tabs>
-            <w:spacing w:before="360" w:after="200"/>
-            <w:rPr>
-              <w:rFonts w:ascii="Times New Roman" w:eastAsia="Times New Roman" w:hAnsi="Times New Roman" w:cs="Times New Roman"/>
-              <w:color w:val="000000"/>
               <w:sz w:val="30"/>
               <w:szCs w:val="30"/>
             </w:rPr>
-          </w:pPr>
+            <w:t>.1</w:t>
+          </w:r>
           <w:r>
             <w:rPr>
               <w:rFonts w:ascii="Times New Roman" w:eastAsia="Times New Roman" w:hAnsi="Times New Roman" w:cs="Times New Roman"/>
-              <w:b/>
-              <w:smallCaps/>
-              <w:sz w:val="28"/>
-              <w:szCs w:val="28"/>
-            </w:rPr>
-            <w:t>3</w:t>
+              <w:sz w:val="30"/>
+              <w:szCs w:val="30"/>
+            </w:rPr>
+            <w:tab/>
+            <w:t>Sprint 1</w:t>
           </w:r>
           <w:r>
             <w:rPr>
@@ -1376,23 +2135,10 @@
           <w:r>
             <w:rPr>
               <w:rFonts w:ascii="Times New Roman" w:eastAsia="Times New Roman" w:hAnsi="Times New Roman" w:cs="Times New Roman"/>
-              <w:b/>
-              <w:smallCaps/>
-              <w:sz w:val="28"/>
-              <w:szCs w:val="28"/>
-            </w:rPr>
-            <w:t>REQUISITOS ESPECÍFICOS</w:t>
-          </w:r>
-          <w:r>
-            <w:rPr>
-              <w:rFonts w:ascii="Times New Roman" w:eastAsia="Times New Roman" w:hAnsi="Times New Roman" w:cs="Times New Roman"/>
-              <w:b/>
-              <w:smallCaps/>
-              <w:sz w:val="28"/>
-              <w:szCs w:val="28"/>
-            </w:rPr>
-            <w:tab/>
-            <w:t>9</w:t>
+              <w:sz w:val="30"/>
+              <w:szCs w:val="30"/>
+            </w:rPr>
+            <w:t>8</w:t>
           </w:r>
         </w:p>
         <w:p>
@@ -1411,17 +2157,25 @@
             <w:spacing w:line="360" w:lineRule="auto"/>
             <w:rPr>
               <w:rFonts w:ascii="Times New Roman" w:eastAsia="Times New Roman" w:hAnsi="Times New Roman" w:cs="Times New Roman"/>
+              <w:sz w:val="28"/>
+              <w:szCs w:val="28"/>
+            </w:rPr>
+          </w:pPr>
+          <w:r>
+            <w:rPr>
+              <w:rFonts w:ascii="Times New Roman" w:eastAsia="Times New Roman" w:hAnsi="Times New Roman" w:cs="Times New Roman"/>
               <w:sz w:val="30"/>
               <w:szCs w:val="30"/>
             </w:rPr>
-          </w:pPr>
+            <w:t>3.</w:t>
+          </w:r>
           <w:r>
             <w:rPr>
               <w:rFonts w:ascii="Times New Roman" w:eastAsia="Times New Roman" w:hAnsi="Times New Roman" w:cs="Times New Roman"/>
               <w:sz w:val="30"/>
               <w:szCs w:val="30"/>
             </w:rPr>
-            <w:t>3.2</w:t>
+            <w:t>4</w:t>
           </w:r>
           <w:r>
             <w:rPr>
@@ -1429,8 +2183,7 @@
               <w:sz w:val="30"/>
               <w:szCs w:val="30"/>
             </w:rPr>
-            <w:tab/>
-            <w:t>Product Backlog</w:t>
+            <w:t>.2</w:t>
           </w:r>
           <w:r>
             <w:rPr>
@@ -1439,7 +2192,23 @@
               <w:szCs w:val="30"/>
             </w:rPr>
             <w:tab/>
-            <w:t>17</w:t>
+            <w:t>Sprint 2</w:t>
+          </w:r>
+          <w:r>
+            <w:rPr>
+              <w:rFonts w:ascii="Times New Roman" w:eastAsia="Times New Roman" w:hAnsi="Times New Roman" w:cs="Times New Roman"/>
+              <w:sz w:val="28"/>
+              <w:szCs w:val="28"/>
+            </w:rPr>
+            <w:tab/>
+          </w:r>
+          <w:r>
+            <w:rPr>
+              <w:rFonts w:ascii="Times New Roman" w:eastAsia="Times New Roman" w:hAnsi="Times New Roman" w:cs="Times New Roman"/>
+              <w:sz w:val="28"/>
+              <w:szCs w:val="28"/>
+            </w:rPr>
+            <w:t>8</w:t>
           </w:r>
         </w:p>
         <w:p>
@@ -1458,43 +2227,10 @@
             <w:spacing w:line="360" w:lineRule="auto"/>
             <w:rPr>
               <w:rFonts w:ascii="Times New Roman" w:eastAsia="Times New Roman" w:hAnsi="Times New Roman" w:cs="Times New Roman"/>
-              <w:sz w:val="30"/>
-              <w:szCs w:val="30"/>
+              <w:sz w:val="28"/>
+              <w:szCs w:val="28"/>
             </w:rPr>
           </w:pPr>
-          <w:r>
-            <w:rPr>
-              <w:rFonts w:ascii="Times New Roman" w:eastAsia="Times New Roman" w:hAnsi="Times New Roman" w:cs="Times New Roman"/>
-              <w:sz w:val="30"/>
-              <w:szCs w:val="30"/>
-            </w:rPr>
-            <w:t>3.2.1</w:t>
-          </w:r>
-          <w:r>
-            <w:rPr>
-              <w:rFonts w:ascii="Times New Roman" w:eastAsia="Times New Roman" w:hAnsi="Times New Roman" w:cs="Times New Roman"/>
-              <w:sz w:val="30"/>
-              <w:szCs w:val="30"/>
-            </w:rPr>
-            <w:tab/>
-          </w:r>
-          <w:r>
-            <w:rPr>
-              <w:rFonts w:ascii="Times New Roman" w:eastAsia="Times New Roman" w:hAnsi="Times New Roman" w:cs="Times New Roman"/>
-              <w:sz w:val="30"/>
-              <w:szCs w:val="30"/>
-            </w:rPr>
-            <w:t>Product Backlog</w:t>
-          </w:r>
-          <w:r>
-            <w:rPr>
-              <w:rFonts w:ascii="Times New Roman" w:eastAsia="Times New Roman" w:hAnsi="Times New Roman" w:cs="Times New Roman"/>
-              <w:sz w:val="30"/>
-              <w:szCs w:val="30"/>
-            </w:rPr>
-            <w:tab/>
-            <w:t>17</w:t>
-          </w:r>
         </w:p>
         <w:p>
           <w:pPr>
@@ -1512,147 +2248,6 @@
             <w:spacing w:line="360" w:lineRule="auto"/>
             <w:rPr>
               <w:rFonts w:ascii="Times New Roman" w:eastAsia="Times New Roman" w:hAnsi="Times New Roman" w:cs="Times New Roman"/>
-              <w:sz w:val="30"/>
-              <w:szCs w:val="30"/>
-            </w:rPr>
-          </w:pPr>
-          <w:r>
-            <w:rPr>
-              <w:rFonts w:ascii="Times New Roman" w:eastAsia="Times New Roman" w:hAnsi="Times New Roman" w:cs="Times New Roman"/>
-              <w:sz w:val="30"/>
-              <w:szCs w:val="30"/>
-            </w:rPr>
-            <w:t>3.3</w:t>
-          </w:r>
-          <w:r>
-            <w:rPr>
-              <w:rFonts w:ascii="Times New Roman" w:eastAsia="Times New Roman" w:hAnsi="Times New Roman" w:cs="Times New Roman"/>
-              <w:sz w:val="30"/>
-              <w:szCs w:val="30"/>
-            </w:rPr>
-            <w:tab/>
-            <w:t>Sprints</w:t>
-          </w:r>
-          <w:r>
-            <w:rPr>
-              <w:rFonts w:ascii="Times New Roman" w:eastAsia="Times New Roman" w:hAnsi="Times New Roman" w:cs="Times New Roman"/>
-              <w:sz w:val="30"/>
-              <w:szCs w:val="30"/>
-            </w:rPr>
-            <w:tab/>
-            <w:t>19</w:t>
-          </w:r>
-        </w:p>
-        <w:p>
-          <w:pPr>
-            <w:pBdr>
-              <w:top w:val="nil"/>
-              <w:left w:val="nil"/>
-              <w:bottom w:val="nil"/>
-              <w:right w:val="nil"/>
-              <w:between w:val="nil"/>
-            </w:pBdr>
-            <w:tabs>
-              <w:tab w:val="left" w:pos="720"/>
-              <w:tab w:val="right" w:pos="8830"/>
-            </w:tabs>
-            <w:spacing w:line="360" w:lineRule="auto"/>
-            <w:rPr>
-              <w:rFonts w:ascii="Times New Roman" w:eastAsia="Times New Roman" w:hAnsi="Times New Roman" w:cs="Times New Roman"/>
-              <w:sz w:val="30"/>
-              <w:szCs w:val="30"/>
-            </w:rPr>
-          </w:pPr>
-          <w:r>
-            <w:rPr>
-              <w:rFonts w:ascii="Times New Roman" w:eastAsia="Times New Roman" w:hAnsi="Times New Roman" w:cs="Times New Roman"/>
-              <w:sz w:val="30"/>
-              <w:szCs w:val="30"/>
-            </w:rPr>
-            <w:t>3.3.1</w:t>
-          </w:r>
-          <w:r>
-            <w:rPr>
-              <w:rFonts w:ascii="Times New Roman" w:eastAsia="Times New Roman" w:hAnsi="Times New Roman" w:cs="Times New Roman"/>
-              <w:sz w:val="30"/>
-              <w:szCs w:val="30"/>
-            </w:rPr>
-            <w:tab/>
-            <w:t>Sprint 1</w:t>
-          </w:r>
-          <w:r>
-            <w:rPr>
-              <w:rFonts w:ascii="Times New Roman" w:eastAsia="Times New Roman" w:hAnsi="Times New Roman" w:cs="Times New Roman"/>
-              <w:sz w:val="30"/>
-              <w:szCs w:val="30"/>
-            </w:rPr>
-            <w:tab/>
-            <w:t>19</w:t>
-          </w:r>
-        </w:p>
-        <w:p>
-          <w:pPr>
-            <w:pBdr>
-              <w:top w:val="nil"/>
-              <w:left w:val="nil"/>
-              <w:bottom w:val="nil"/>
-              <w:right w:val="nil"/>
-              <w:between w:val="nil"/>
-            </w:pBdr>
-            <w:tabs>
-              <w:tab w:val="left" w:pos="720"/>
-              <w:tab w:val="right" w:pos="8830"/>
-            </w:tabs>
-            <w:spacing w:line="360" w:lineRule="auto"/>
-            <w:rPr>
-              <w:rFonts w:ascii="Times New Roman" w:eastAsia="Times New Roman" w:hAnsi="Times New Roman" w:cs="Times New Roman"/>
-              <w:sz w:val="28"/>
-              <w:szCs w:val="28"/>
-            </w:rPr>
-          </w:pPr>
-          <w:r>
-            <w:rPr>
-              <w:rFonts w:ascii="Times New Roman" w:eastAsia="Times New Roman" w:hAnsi="Times New Roman" w:cs="Times New Roman"/>
-              <w:sz w:val="30"/>
-              <w:szCs w:val="30"/>
-            </w:rPr>
-            <w:t>3.3.2</w:t>
-          </w:r>
-          <w:r>
-            <w:rPr>
-              <w:rFonts w:ascii="Times New Roman" w:eastAsia="Times New Roman" w:hAnsi="Times New Roman" w:cs="Times New Roman"/>
-              <w:sz w:val="30"/>
-              <w:szCs w:val="30"/>
-            </w:rPr>
-            <w:tab/>
-            <w:t>Sprint 2</w:t>
-          </w:r>
-          <w:r>
-            <w:rPr>
-              <w:rFonts w:ascii="Times New Roman" w:eastAsia="Times New Roman" w:hAnsi="Times New Roman" w:cs="Times New Roman"/>
-              <w:sz w:val="28"/>
-              <w:szCs w:val="28"/>
-            </w:rPr>
-            <w:tab/>
-            <w:t>20</w:t>
-          </w:r>
-        </w:p>
-        <w:p>
-          <w:pPr>
-            <w:pBdr>
-              <w:top w:val="nil"/>
-              <w:left w:val="nil"/>
-              <w:bottom w:val="nil"/>
-              <w:right w:val="nil"/>
-              <w:between w:val="nil"/>
-            </w:pBdr>
-            <w:tabs>
-              <w:tab w:val="left" w:pos="720"/>
-              <w:tab w:val="right" w:pos="8830"/>
-            </w:tabs>
-            <w:spacing w:line="360" w:lineRule="auto"/>
-            <w:rPr>
-              <w:rFonts w:ascii="Times New Roman" w:eastAsia="Times New Roman" w:hAnsi="Times New Roman" w:cs="Times New Roman"/>
               <w:sz w:val="28"/>
               <w:szCs w:val="28"/>
             </w:rPr>
@@ -1682,7 +2277,7 @@
               <w:sz w:val="28"/>
               <w:szCs w:val="28"/>
             </w:rPr>
-            <w:t>20</w:t>
+            <w:t>9</w:t>
           </w:r>
         </w:p>
         <w:p>
@@ -1804,22 +2399,7 @@
           <w:szCs w:val="24"/>
         </w:rPr>
         <w:tab/>
-      </w:r>
-      <w:r>
-        <w:rPr>
-          <w:rFonts w:ascii="Times New Roman" w:eastAsia="Times New Roman" w:hAnsi="Times New Roman" w:cs="Times New Roman"/>
-          <w:sz w:val="24"/>
-          <w:szCs w:val="24"/>
-        </w:rPr>
-        <w:t>Este documento es una Especificación de Requisitos Software (ERS) para el Sistema de información para la gestión de procesos y control de turnos. Esta especificación se ha estructurado basándose en las directrices dadas por el estándar IEEE Práctica Recome</w:t>
-      </w:r>
-      <w:r>
-        <w:rPr>
-          <w:rFonts w:ascii="Times New Roman" w:eastAsia="Times New Roman" w:hAnsi="Times New Roman" w:cs="Times New Roman"/>
-          <w:sz w:val="24"/>
-          <w:szCs w:val="24"/>
-        </w:rPr>
-        <w:t>ndada para Especificaciones de Requisitos Software ANSI/IEEE 830, 1998.</w:t>
+        <w:t>Este documento es una Especificación de Requisitos Software (ERS) para el Sistema de información para la gestión de procesos y control de turnos. Esta especificación se ha estructurado basándose en las directrices dadas por el estándar IEEE Práctica Recomendada para Especificaciones de Requisitos Software ANSI/IEEE 830, 1998.</w:t>
       </w:r>
     </w:p>
     <w:p>
@@ -1922,13 +2502,6 @@
           <w:szCs w:val="24"/>
         </w:rPr>
         <w:tab/>
-      </w:r>
-      <w:r>
-        <w:rPr>
-          <w:rFonts w:ascii="Times New Roman" w:eastAsia="Times New Roman" w:hAnsi="Times New Roman" w:cs="Times New Roman"/>
-          <w:sz w:val="24"/>
-          <w:szCs w:val="24"/>
-        </w:rPr>
         <w:t>El presente documento tiene como propósito definir las especificaciones funcionales, para el desarrollo de una aplicación de gestión web que permitirá solicitar, cancelar o reagendar turnos para diversos tipos de negocios y/o profesionales.</w:t>
       </w:r>
     </w:p>
@@ -6582,15 +7155,7 @@
           <w:sz w:val="22"/>
           <w:szCs w:val="22"/>
         </w:rPr>
-        <w:t>Este documento presenta, en castellano, el formato de Especificación de Requisitos Software (ERS) según la última versión del estándar IEEE 830. Según IEEE, un buen Documento de Requisitos, pese a no ser obligatorio que siga estrictamente la organización y</w:t>
-      </w:r>
-      <w:r>
-        <w:rPr>
-          <w:rFonts w:ascii="Times New Roman" w:eastAsia="Times New Roman" w:hAnsi="Times New Roman" w:cs="Times New Roman"/>
-          <w:sz w:val="22"/>
-          <w:szCs w:val="22"/>
-        </w:rPr>
-        <w:t xml:space="preserve"> el formato dados en el estándar 830, deberá incluir, de una forma o de otra, toda la información presentada en dicho estándar. </w:t>
+        <w:t xml:space="preserve">Este documento presenta, en castellano, el formato de Especificación de Requisitos Software (ERS) según la última versión del estándar IEEE 830. Según IEEE, un buen Documento de Requisitos, pese a no ser obligatorio que siga estrictamente la organización y el formato dados en el estándar 830, deberá incluir, de una forma o de otra, toda la información presentada en dicho estándar. </w:t>
       </w:r>
     </w:p>
     <w:p>
@@ -7609,6 +8174,1808 @@
           <w:right w:val="nil"/>
           <w:between w:val="nil"/>
         </w:pBdr>
+        <w:ind w:left="600"/>
+        <w:rPr>
+          <w:rFonts w:ascii="Times New Roman" w:eastAsia="Times New Roman" w:hAnsi="Times New Roman" w:cs="Times New Roman"/>
+          <w:sz w:val="22"/>
+          <w:szCs w:val="22"/>
+        </w:rPr>
+      </w:pPr>
+      <w:r>
+        <w:rPr>
+          <w:rFonts w:ascii="Times New Roman" w:eastAsia="Times New Roman" w:hAnsi="Times New Roman" w:cs="Times New Roman"/>
+          <w:sz w:val="22"/>
+          <w:szCs w:val="22"/>
+        </w:rPr>
+        <w:t>Estos requisitos deberán ser considerados a lo largo de todo el proceso de</w:t>
+      </w:r>
+    </w:p>
+    <w:p>
+      <w:pPr>
+        <w:pBdr>
+          <w:top w:val="nil"/>
+          <w:left w:val="nil"/>
+          <w:bottom w:val="nil"/>
+          <w:right w:val="nil"/>
+          <w:between w:val="nil"/>
+        </w:pBdr>
+        <w:ind w:left="600"/>
+        <w:rPr>
+          <w:rFonts w:ascii="Times New Roman" w:eastAsia="Times New Roman" w:hAnsi="Times New Roman" w:cs="Times New Roman"/>
+          <w:sz w:val="22"/>
+          <w:szCs w:val="22"/>
+        </w:rPr>
+      </w:pPr>
+      <w:r>
+        <w:rPr>
+          <w:rFonts w:ascii="Times New Roman" w:eastAsia="Times New Roman" w:hAnsi="Times New Roman" w:cs="Times New Roman"/>
+          <w:sz w:val="22"/>
+          <w:szCs w:val="22"/>
+        </w:rPr>
+        <w:t>diseño y desarrollo del sistema, y se deberá realizar un seguimiento continuo</w:t>
+      </w:r>
+    </w:p>
+    <w:p>
+      <w:pPr>
+        <w:pBdr>
+          <w:top w:val="nil"/>
+          <w:left w:val="nil"/>
+          <w:bottom w:val="nil"/>
+          <w:right w:val="nil"/>
+          <w:between w:val="nil"/>
+        </w:pBdr>
+        <w:ind w:left="600"/>
+        <w:rPr>
+          <w:rFonts w:ascii="Times New Roman" w:eastAsia="Times New Roman" w:hAnsi="Times New Roman" w:cs="Times New Roman"/>
+          <w:sz w:val="22"/>
+          <w:szCs w:val="22"/>
+        </w:rPr>
+      </w:pPr>
+      <w:r>
+        <w:rPr>
+          <w:rFonts w:ascii="Times New Roman" w:eastAsia="Times New Roman" w:hAnsi="Times New Roman" w:cs="Times New Roman"/>
+          <w:sz w:val="22"/>
+          <w:szCs w:val="22"/>
+        </w:rPr>
+        <w:t>de su cumplimiento durante las fases de pruebas y validación. Además, se</w:t>
+      </w:r>
+    </w:p>
+    <w:p>
+      <w:pPr>
+        <w:pBdr>
+          <w:top w:val="nil"/>
+          <w:left w:val="nil"/>
+          <w:bottom w:val="nil"/>
+          <w:right w:val="nil"/>
+          <w:between w:val="nil"/>
+        </w:pBdr>
+        <w:ind w:left="600"/>
+        <w:rPr>
+          <w:rFonts w:ascii="Times New Roman" w:eastAsia="Times New Roman" w:hAnsi="Times New Roman" w:cs="Times New Roman"/>
+          <w:sz w:val="22"/>
+          <w:szCs w:val="22"/>
+        </w:rPr>
+      </w:pPr>
+      <w:r>
+        <w:rPr>
+          <w:rFonts w:ascii="Times New Roman" w:eastAsia="Times New Roman" w:hAnsi="Times New Roman" w:cs="Times New Roman"/>
+          <w:sz w:val="22"/>
+          <w:szCs w:val="22"/>
+        </w:rPr>
+        <w:t>deberán documentar todos los requisitos de manera clara y unívoca, de</w:t>
+      </w:r>
+    </w:p>
+    <w:p>
+      <w:pPr>
+        <w:pBdr>
+          <w:top w:val="nil"/>
+          <w:left w:val="nil"/>
+          <w:bottom w:val="nil"/>
+          <w:right w:val="nil"/>
+          <w:between w:val="nil"/>
+        </w:pBdr>
+        <w:ind w:left="600"/>
+        <w:rPr>
+          <w:rFonts w:ascii="Times New Roman" w:eastAsia="Times New Roman" w:hAnsi="Times New Roman" w:cs="Times New Roman"/>
+          <w:sz w:val="22"/>
+          <w:szCs w:val="22"/>
+        </w:rPr>
+      </w:pPr>
+      <w:r>
+        <w:rPr>
+          <w:rFonts w:ascii="Times New Roman" w:eastAsia="Times New Roman" w:hAnsi="Times New Roman" w:cs="Times New Roman"/>
+          <w:sz w:val="22"/>
+          <w:szCs w:val="22"/>
+        </w:rPr>
+        <w:t>forma que sean comprensibles para todas las personas involucradas en el</w:t>
+      </w:r>
+    </w:p>
+    <w:p>
+      <w:pPr>
+        <w:pBdr>
+          <w:top w:val="nil"/>
+          <w:left w:val="nil"/>
+          <w:bottom w:val="nil"/>
+          <w:right w:val="nil"/>
+          <w:between w:val="nil"/>
+        </w:pBdr>
+        <w:ind w:left="600"/>
+        <w:rPr>
+          <w:rFonts w:ascii="Times New Roman" w:eastAsia="Times New Roman" w:hAnsi="Times New Roman" w:cs="Times New Roman"/>
+          <w:sz w:val="22"/>
+          <w:szCs w:val="22"/>
+        </w:rPr>
+      </w:pPr>
+      <w:r>
+        <w:rPr>
+          <w:rFonts w:ascii="Times New Roman" w:eastAsia="Times New Roman" w:hAnsi="Times New Roman" w:cs="Times New Roman"/>
+          <w:sz w:val="22"/>
+          <w:szCs w:val="22"/>
+        </w:rPr>
+        <w:t>proyecto y se puedan realizar pruebas de verificación adecuadas.</w:t>
+      </w:r>
+    </w:p>
+    <w:p>
+      <w:pPr>
+        <w:widowControl w:val="0"/>
+        <w:numPr>
+          <w:ilvl w:val="1"/>
+          <w:numId w:val="2"/>
+        </w:numPr>
+        <w:pBdr>
+          <w:top w:val="nil"/>
+          <w:left w:val="nil"/>
+          <w:bottom w:val="nil"/>
+          <w:right w:val="nil"/>
+          <w:between w:val="nil"/>
+        </w:pBdr>
+        <w:spacing w:before="120" w:after="60"/>
+        <w:ind w:left="1321"/>
+        <w:rPr>
+          <w:rFonts w:ascii="Times New Roman" w:eastAsia="Times New Roman" w:hAnsi="Times New Roman" w:cs="Times New Roman"/>
+          <w:b/>
+          <w:color w:val="000000"/>
+          <w:sz w:val="28"/>
+          <w:szCs w:val="28"/>
+        </w:rPr>
+      </w:pPr>
+      <w:r>
+        <w:rPr>
+          <w:rFonts w:ascii="Times New Roman" w:eastAsia="Times New Roman" w:hAnsi="Times New Roman" w:cs="Times New Roman"/>
+          <w:b/>
+          <w:color w:val="000000"/>
+          <w:sz w:val="28"/>
+          <w:szCs w:val="28"/>
+        </w:rPr>
+        <w:t>Interfaces Externas</w:t>
+      </w:r>
+    </w:p>
+    <w:p>
+      <w:pPr>
+        <w:pBdr>
+          <w:top w:val="nil"/>
+          <w:left w:val="nil"/>
+          <w:bottom w:val="nil"/>
+          <w:right w:val="nil"/>
+          <w:between w:val="nil"/>
+        </w:pBdr>
+        <w:ind w:left="600"/>
+        <w:rPr>
+          <w:rFonts w:ascii="Times New Roman" w:eastAsia="Times New Roman" w:hAnsi="Times New Roman" w:cs="Times New Roman"/>
+          <w:sz w:val="22"/>
+          <w:szCs w:val="22"/>
+        </w:rPr>
+      </w:pPr>
+      <w:r>
+        <w:rPr>
+          <w:rFonts w:ascii="Times New Roman" w:eastAsia="Times New Roman" w:hAnsi="Times New Roman" w:cs="Times New Roman"/>
+          <w:sz w:val="22"/>
+          <w:szCs w:val="22"/>
+        </w:rPr>
+        <w:t xml:space="preserve">La aplicación móvil </w:t>
+      </w:r>
+      <w:r>
+        <w:rPr>
+          <w:rFonts w:ascii="Times New Roman" w:eastAsia="Times New Roman" w:hAnsi="Times New Roman" w:cs="Times New Roman"/>
+          <w:sz w:val="22"/>
+          <w:szCs w:val="22"/>
+        </w:rPr>
+        <w:t>TURNOW</w:t>
+      </w:r>
+      <w:r>
+        <w:rPr>
+          <w:rFonts w:ascii="Times New Roman" w:eastAsia="Times New Roman" w:hAnsi="Times New Roman" w:cs="Times New Roman"/>
+          <w:sz w:val="22"/>
+          <w:szCs w:val="22"/>
+        </w:rPr>
+        <w:t xml:space="preserve"> contará con varias interfaces externas que</w:t>
+      </w:r>
+    </w:p>
+    <w:p>
+      <w:pPr>
+        <w:pBdr>
+          <w:top w:val="nil"/>
+          <w:left w:val="nil"/>
+          <w:bottom w:val="nil"/>
+          <w:right w:val="nil"/>
+          <w:between w:val="nil"/>
+        </w:pBdr>
+        <w:ind w:left="600"/>
+        <w:rPr>
+          <w:rFonts w:ascii="Times New Roman" w:eastAsia="Times New Roman" w:hAnsi="Times New Roman" w:cs="Times New Roman"/>
+          <w:sz w:val="22"/>
+          <w:szCs w:val="22"/>
+        </w:rPr>
+      </w:pPr>
+      <w:r>
+        <w:rPr>
+          <w:rFonts w:ascii="Times New Roman" w:eastAsia="Times New Roman" w:hAnsi="Times New Roman" w:cs="Times New Roman"/>
+          <w:sz w:val="22"/>
+          <w:szCs w:val="22"/>
+        </w:rPr>
+        <w:t>permitirán su correcto funcionamiento y su interacción con el usuario, así</w:t>
+      </w:r>
+    </w:p>
+    <w:p>
+      <w:pPr>
+        <w:pBdr>
+          <w:top w:val="nil"/>
+          <w:left w:val="nil"/>
+          <w:bottom w:val="nil"/>
+          <w:right w:val="nil"/>
+          <w:between w:val="nil"/>
+        </w:pBdr>
+        <w:ind w:left="600"/>
+        <w:rPr>
+          <w:rFonts w:ascii="Times New Roman" w:eastAsia="Times New Roman" w:hAnsi="Times New Roman" w:cs="Times New Roman"/>
+          <w:sz w:val="22"/>
+          <w:szCs w:val="22"/>
+        </w:rPr>
+      </w:pPr>
+      <w:r>
+        <w:rPr>
+          <w:rFonts w:ascii="Times New Roman" w:eastAsia="Times New Roman" w:hAnsi="Times New Roman" w:cs="Times New Roman"/>
+          <w:sz w:val="22"/>
+          <w:szCs w:val="22"/>
+        </w:rPr>
+        <w:t>como con otros sistemas.</w:t>
+      </w:r>
+    </w:p>
+    <w:p>
+      <w:pPr>
+        <w:pStyle w:val="Prrafodelista"/>
+        <w:widowControl w:val="0"/>
+        <w:numPr>
+          <w:ilvl w:val="2"/>
+          <w:numId w:val="2"/>
+        </w:numPr>
+        <w:pBdr>
+          <w:top w:val="nil"/>
+          <w:left w:val="nil"/>
+          <w:bottom w:val="nil"/>
+          <w:right w:val="nil"/>
+          <w:between w:val="nil"/>
+        </w:pBdr>
+        <w:spacing w:before="120" w:after="60"/>
+        <w:rPr>
+          <w:rFonts w:ascii="Times New Roman" w:eastAsia="Times New Roman" w:hAnsi="Times New Roman" w:cs="Times New Roman"/>
+          <w:b/>
+          <w:color w:val="000000"/>
+          <w:sz w:val="28"/>
+          <w:szCs w:val="28"/>
+        </w:rPr>
+      </w:pPr>
+      <w:r>
+        <w:rPr>
+          <w:rFonts w:ascii="Times New Roman" w:eastAsia="Times New Roman" w:hAnsi="Times New Roman" w:cs="Times New Roman"/>
+          <w:b/>
+          <w:color w:val="000000"/>
+          <w:sz w:val="28"/>
+          <w:szCs w:val="28"/>
+        </w:rPr>
+        <w:t>Interfaz de Usuario</w:t>
+      </w:r>
+    </w:p>
+    <w:p>
+      <w:pPr>
+        <w:pBdr>
+          <w:top w:val="nil"/>
+          <w:left w:val="nil"/>
+          <w:bottom w:val="nil"/>
+          <w:right w:val="nil"/>
+          <w:between w:val="nil"/>
+        </w:pBdr>
+        <w:ind w:left="1702"/>
+        <w:rPr>
+          <w:rFonts w:ascii="Times New Roman" w:eastAsia="Times New Roman" w:hAnsi="Times New Roman" w:cs="Times New Roman"/>
+          <w:sz w:val="22"/>
+          <w:szCs w:val="22"/>
+        </w:rPr>
+      </w:pPr>
+      <w:r>
+        <w:rPr>
+          <w:rFonts w:ascii="Times New Roman" w:eastAsia="Times New Roman" w:hAnsi="Times New Roman" w:cs="Times New Roman"/>
+          <w:sz w:val="22"/>
+          <w:szCs w:val="22"/>
+        </w:rPr>
+        <w:t xml:space="preserve">La interfaz del usuario de </w:t>
+      </w:r>
+      <w:r>
+        <w:rPr>
+          <w:rFonts w:ascii="Times New Roman" w:eastAsia="Times New Roman" w:hAnsi="Times New Roman" w:cs="Times New Roman"/>
+          <w:sz w:val="22"/>
+          <w:szCs w:val="22"/>
+        </w:rPr>
+        <w:t>TURNOW</w:t>
+      </w:r>
+      <w:r>
+        <w:rPr>
+          <w:rFonts w:ascii="Times New Roman" w:eastAsia="Times New Roman" w:hAnsi="Times New Roman" w:cs="Times New Roman"/>
+          <w:sz w:val="22"/>
+          <w:szCs w:val="22"/>
+        </w:rPr>
+        <w:t xml:space="preserve"> se diseñará de manera que sea</w:t>
+      </w:r>
+    </w:p>
+    <w:p>
+      <w:pPr>
+        <w:pBdr>
+          <w:top w:val="nil"/>
+          <w:left w:val="nil"/>
+          <w:bottom w:val="nil"/>
+          <w:right w:val="nil"/>
+          <w:between w:val="nil"/>
+        </w:pBdr>
+        <w:ind w:left="1702"/>
+        <w:rPr>
+          <w:rFonts w:ascii="Times New Roman" w:eastAsia="Times New Roman" w:hAnsi="Times New Roman" w:cs="Times New Roman"/>
+          <w:sz w:val="22"/>
+          <w:szCs w:val="22"/>
+        </w:rPr>
+      </w:pPr>
+      <w:r>
+        <w:rPr>
+          <w:rFonts w:ascii="Times New Roman" w:eastAsia="Times New Roman" w:hAnsi="Times New Roman" w:cs="Times New Roman"/>
+          <w:sz w:val="22"/>
+          <w:szCs w:val="22"/>
+        </w:rPr>
+        <w:t>intuitiva y fácil de usar, permitiendo que el usuario pueda acceder a</w:t>
+      </w:r>
+    </w:p>
+    <w:p>
+      <w:pPr>
+        <w:pBdr>
+          <w:top w:val="nil"/>
+          <w:left w:val="nil"/>
+          <w:bottom w:val="nil"/>
+          <w:right w:val="nil"/>
+          <w:between w:val="nil"/>
+        </w:pBdr>
+        <w:ind w:left="1702"/>
+        <w:rPr>
+          <w:rFonts w:ascii="Times New Roman" w:eastAsia="Times New Roman" w:hAnsi="Times New Roman" w:cs="Times New Roman"/>
+          <w:sz w:val="22"/>
+          <w:szCs w:val="22"/>
+        </w:rPr>
+      </w:pPr>
+      <w:r>
+        <w:rPr>
+          <w:rFonts w:ascii="Times New Roman" w:eastAsia="Times New Roman" w:hAnsi="Times New Roman" w:cs="Times New Roman"/>
+          <w:sz w:val="22"/>
+          <w:szCs w:val="22"/>
+        </w:rPr>
+        <w:t>las funciones básicas de la aplicación de forma rápida y sencilla. Se</w:t>
+      </w:r>
+    </w:p>
+    <w:p>
+      <w:pPr>
+        <w:pBdr>
+          <w:top w:val="nil"/>
+          <w:left w:val="nil"/>
+          <w:bottom w:val="nil"/>
+          <w:right w:val="nil"/>
+          <w:between w:val="nil"/>
+        </w:pBdr>
+        <w:ind w:left="1702"/>
+        <w:rPr>
+          <w:rFonts w:ascii="Times New Roman" w:eastAsia="Times New Roman" w:hAnsi="Times New Roman" w:cs="Times New Roman"/>
+          <w:sz w:val="22"/>
+          <w:szCs w:val="22"/>
+        </w:rPr>
+      </w:pPr>
+      <w:r>
+        <w:rPr>
+          <w:rFonts w:ascii="Times New Roman" w:eastAsia="Times New Roman" w:hAnsi="Times New Roman" w:cs="Times New Roman"/>
+          <w:sz w:val="22"/>
+          <w:szCs w:val="22"/>
+        </w:rPr>
+        <w:t>utilizarán los principios de diseño de interfaz de usuario más</w:t>
+      </w:r>
+    </w:p>
+    <w:p>
+      <w:pPr>
+        <w:pBdr>
+          <w:top w:val="nil"/>
+          <w:left w:val="nil"/>
+          <w:bottom w:val="nil"/>
+          <w:right w:val="nil"/>
+          <w:between w:val="nil"/>
+        </w:pBdr>
+        <w:ind w:left="1702"/>
+        <w:rPr>
+          <w:rFonts w:ascii="Times New Roman" w:eastAsia="Times New Roman" w:hAnsi="Times New Roman" w:cs="Times New Roman"/>
+          <w:sz w:val="22"/>
+          <w:szCs w:val="22"/>
+        </w:rPr>
+      </w:pPr>
+      <w:r>
+        <w:rPr>
+          <w:rFonts w:ascii="Times New Roman" w:eastAsia="Times New Roman" w:hAnsi="Times New Roman" w:cs="Times New Roman"/>
+          <w:sz w:val="22"/>
+          <w:szCs w:val="22"/>
+        </w:rPr>
+        <w:t>modernos para garantizar que la aplicación sea fácil de usar y que se</w:t>
+      </w:r>
+    </w:p>
+    <w:p>
+      <w:pPr>
+        <w:pBdr>
+          <w:top w:val="nil"/>
+          <w:left w:val="nil"/>
+          <w:bottom w:val="nil"/>
+          <w:right w:val="nil"/>
+          <w:between w:val="nil"/>
+        </w:pBdr>
+        <w:ind w:left="1702"/>
+        <w:rPr>
+          <w:rFonts w:ascii="Times New Roman" w:eastAsia="Times New Roman" w:hAnsi="Times New Roman" w:cs="Times New Roman"/>
+          <w:sz w:val="22"/>
+          <w:szCs w:val="22"/>
+        </w:rPr>
+      </w:pPr>
+      <w:r>
+        <w:rPr>
+          <w:rFonts w:ascii="Times New Roman" w:eastAsia="Times New Roman" w:hAnsi="Times New Roman" w:cs="Times New Roman"/>
+          <w:sz w:val="22"/>
+          <w:szCs w:val="22"/>
+        </w:rPr>
+        <w:t>ajuste a las necesidades y expectativas del usuario. La interfaz se</w:t>
+      </w:r>
+    </w:p>
+    <w:p>
+      <w:pPr>
+        <w:pBdr>
+          <w:top w:val="nil"/>
+          <w:left w:val="nil"/>
+          <w:bottom w:val="nil"/>
+          <w:right w:val="nil"/>
+          <w:between w:val="nil"/>
+        </w:pBdr>
+        <w:ind w:left="1702"/>
+        <w:rPr>
+          <w:rFonts w:ascii="Times New Roman" w:eastAsia="Times New Roman" w:hAnsi="Times New Roman" w:cs="Times New Roman"/>
+          <w:sz w:val="22"/>
+          <w:szCs w:val="22"/>
+        </w:rPr>
+      </w:pPr>
+      <w:r>
+        <w:rPr>
+          <w:rFonts w:ascii="Times New Roman" w:eastAsia="Times New Roman" w:hAnsi="Times New Roman" w:cs="Times New Roman"/>
+          <w:sz w:val="22"/>
+          <w:szCs w:val="22"/>
+        </w:rPr>
+        <w:t>adaptará a distintos tamaños de pantalla y dispositivos móviles para</w:t>
+      </w:r>
+    </w:p>
+    <w:p>
+      <w:pPr>
+        <w:pBdr>
+          <w:top w:val="nil"/>
+          <w:left w:val="nil"/>
+          <w:bottom w:val="nil"/>
+          <w:right w:val="nil"/>
+          <w:between w:val="nil"/>
+        </w:pBdr>
+        <w:ind w:left="1702"/>
+        <w:rPr>
+          <w:rFonts w:ascii="Times New Roman" w:eastAsia="Times New Roman" w:hAnsi="Times New Roman" w:cs="Times New Roman"/>
+          <w:sz w:val="22"/>
+          <w:szCs w:val="22"/>
+        </w:rPr>
+      </w:pPr>
+      <w:r>
+        <w:rPr>
+          <w:rFonts w:ascii="Times New Roman" w:eastAsia="Times New Roman" w:hAnsi="Times New Roman" w:cs="Times New Roman"/>
+          <w:sz w:val="22"/>
+          <w:szCs w:val="22"/>
+        </w:rPr>
+        <w:t>que el usuario pueda acceder a la aplicación desde cualquier lugar y</w:t>
+      </w:r>
+    </w:p>
+    <w:p>
+      <w:pPr>
+        <w:pBdr>
+          <w:top w:val="nil"/>
+          <w:left w:val="nil"/>
+          <w:bottom w:val="nil"/>
+          <w:right w:val="nil"/>
+          <w:between w:val="nil"/>
+        </w:pBdr>
+        <w:ind w:left="1702"/>
+        <w:rPr>
+          <w:rFonts w:ascii="Times New Roman" w:eastAsia="Times New Roman" w:hAnsi="Times New Roman" w:cs="Times New Roman"/>
+          <w:sz w:val="22"/>
+          <w:szCs w:val="22"/>
+        </w:rPr>
+      </w:pPr>
+      <w:r>
+        <w:rPr>
+          <w:rFonts w:ascii="Times New Roman" w:eastAsia="Times New Roman" w:hAnsi="Times New Roman" w:cs="Times New Roman"/>
+          <w:sz w:val="22"/>
+          <w:szCs w:val="22"/>
+        </w:rPr>
+        <w:t>en cualquier momento.</w:t>
+      </w:r>
+    </w:p>
+    <w:p>
+      <w:pPr>
+        <w:pBdr>
+          <w:top w:val="nil"/>
+          <w:left w:val="nil"/>
+          <w:bottom w:val="nil"/>
+          <w:right w:val="nil"/>
+          <w:between w:val="nil"/>
+        </w:pBdr>
+        <w:ind w:left="1702"/>
+        <w:rPr>
+          <w:rFonts w:ascii="Times New Roman" w:eastAsia="Times New Roman" w:hAnsi="Times New Roman" w:cs="Times New Roman"/>
+          <w:sz w:val="22"/>
+          <w:szCs w:val="22"/>
+        </w:rPr>
+      </w:pPr>
+    </w:p>
+    <w:p>
+      <w:pPr>
+        <w:pStyle w:val="Prrafodelista"/>
+        <w:widowControl w:val="0"/>
+        <w:pBdr>
+          <w:top w:val="nil"/>
+          <w:left w:val="nil"/>
+          <w:bottom w:val="nil"/>
+          <w:right w:val="nil"/>
+          <w:between w:val="nil"/>
+        </w:pBdr>
+        <w:spacing w:before="120" w:after="60"/>
+        <w:ind w:left="2422"/>
+        <w:rPr>
+          <w:rFonts w:ascii="Times New Roman" w:eastAsia="Times New Roman" w:hAnsi="Times New Roman" w:cs="Times New Roman"/>
+          <w:b/>
+          <w:color w:val="000000"/>
+          <w:sz w:val="28"/>
+          <w:szCs w:val="28"/>
+        </w:rPr>
+      </w:pPr>
+    </w:p>
+    <w:p>
+      <w:pPr>
+        <w:pStyle w:val="Prrafodelista"/>
+        <w:widowControl w:val="0"/>
+        <w:pBdr>
+          <w:top w:val="nil"/>
+          <w:left w:val="nil"/>
+          <w:bottom w:val="nil"/>
+          <w:right w:val="nil"/>
+          <w:between w:val="nil"/>
+        </w:pBdr>
+        <w:spacing w:before="120" w:after="60"/>
+        <w:ind w:left="2422"/>
+        <w:rPr>
+          <w:rFonts w:ascii="Times New Roman" w:eastAsia="Times New Roman" w:hAnsi="Times New Roman" w:cs="Times New Roman"/>
+          <w:b/>
+          <w:color w:val="000000"/>
+          <w:sz w:val="28"/>
+          <w:szCs w:val="28"/>
+        </w:rPr>
+      </w:pPr>
+    </w:p>
+    <w:p>
+      <w:pPr>
+        <w:pStyle w:val="Prrafodelista"/>
+        <w:widowControl w:val="0"/>
+        <w:numPr>
+          <w:ilvl w:val="2"/>
+          <w:numId w:val="2"/>
+        </w:numPr>
+        <w:pBdr>
+          <w:top w:val="nil"/>
+          <w:left w:val="nil"/>
+          <w:bottom w:val="nil"/>
+          <w:right w:val="nil"/>
+          <w:between w:val="nil"/>
+        </w:pBdr>
+        <w:spacing w:before="120" w:after="60"/>
+        <w:rPr>
+          <w:rFonts w:ascii="Times New Roman" w:eastAsia="Times New Roman" w:hAnsi="Times New Roman" w:cs="Times New Roman"/>
+          <w:b/>
+          <w:color w:val="000000"/>
+          <w:sz w:val="28"/>
+          <w:szCs w:val="28"/>
+        </w:rPr>
+      </w:pPr>
+      <w:r>
+        <w:rPr>
+          <w:rFonts w:ascii="Times New Roman" w:eastAsia="Times New Roman" w:hAnsi="Times New Roman" w:cs="Times New Roman"/>
+          <w:b/>
+          <w:color w:val="000000"/>
+          <w:sz w:val="28"/>
+          <w:szCs w:val="28"/>
+        </w:rPr>
+        <w:lastRenderedPageBreak/>
+        <w:t xml:space="preserve">Interfaz de </w:t>
+      </w:r>
+      <w:r>
+        <w:rPr>
+          <w:rFonts w:ascii="Times New Roman" w:eastAsia="Times New Roman" w:hAnsi="Times New Roman" w:cs="Times New Roman"/>
+          <w:b/>
+          <w:color w:val="000000"/>
+          <w:sz w:val="28"/>
+          <w:szCs w:val="28"/>
+        </w:rPr>
+        <w:t>Hardware y Software</w:t>
+      </w:r>
+    </w:p>
+    <w:p>
+      <w:pPr>
+        <w:pBdr>
+          <w:top w:val="nil"/>
+          <w:left w:val="nil"/>
+          <w:bottom w:val="nil"/>
+          <w:right w:val="nil"/>
+          <w:between w:val="nil"/>
+        </w:pBdr>
+        <w:ind w:left="1702"/>
+        <w:rPr>
+          <w:rFonts w:ascii="Times New Roman" w:eastAsia="Times New Roman" w:hAnsi="Times New Roman" w:cs="Times New Roman"/>
+          <w:sz w:val="22"/>
+          <w:szCs w:val="22"/>
+        </w:rPr>
+      </w:pPr>
+      <w:r>
+        <w:rPr>
+          <w:rFonts w:ascii="Times New Roman" w:eastAsia="Times New Roman" w:hAnsi="Times New Roman" w:cs="Times New Roman"/>
+          <w:sz w:val="22"/>
+          <w:szCs w:val="22"/>
+        </w:rPr>
+        <w:t xml:space="preserve">La aplicación </w:t>
+      </w:r>
+      <w:r>
+        <w:rPr>
+          <w:rFonts w:ascii="Times New Roman" w:eastAsia="Times New Roman" w:hAnsi="Times New Roman" w:cs="Times New Roman"/>
+          <w:sz w:val="22"/>
+          <w:szCs w:val="22"/>
+        </w:rPr>
+        <w:t>TURNOW</w:t>
+      </w:r>
+      <w:r>
+        <w:rPr>
+          <w:rFonts w:ascii="Times New Roman" w:eastAsia="Times New Roman" w:hAnsi="Times New Roman" w:cs="Times New Roman"/>
+          <w:sz w:val="22"/>
+          <w:szCs w:val="22"/>
+        </w:rPr>
+        <w:t xml:space="preserve"> se diseñará con el objetivo de que pueda</w:t>
+      </w:r>
+    </w:p>
+    <w:p>
+      <w:pPr>
+        <w:pBdr>
+          <w:top w:val="nil"/>
+          <w:left w:val="nil"/>
+          <w:bottom w:val="nil"/>
+          <w:right w:val="nil"/>
+          <w:between w:val="nil"/>
+        </w:pBdr>
+        <w:ind w:left="1702"/>
+        <w:rPr>
+          <w:rFonts w:ascii="Times New Roman" w:eastAsia="Times New Roman" w:hAnsi="Times New Roman" w:cs="Times New Roman"/>
+          <w:sz w:val="22"/>
+          <w:szCs w:val="22"/>
+        </w:rPr>
+      </w:pPr>
+      <w:r>
+        <w:rPr>
+          <w:rFonts w:ascii="Times New Roman" w:eastAsia="Times New Roman" w:hAnsi="Times New Roman" w:cs="Times New Roman"/>
+          <w:sz w:val="22"/>
+          <w:szCs w:val="22"/>
+        </w:rPr>
+        <w:t>f</w:t>
+      </w:r>
+      <w:r>
+        <w:rPr>
+          <w:rFonts w:ascii="Times New Roman" w:eastAsia="Times New Roman" w:hAnsi="Times New Roman" w:cs="Times New Roman"/>
+          <w:sz w:val="22"/>
+          <w:szCs w:val="22"/>
+        </w:rPr>
+        <w:t>uncionar</w:t>
+      </w:r>
+      <w:r>
+        <w:rPr>
+          <w:rFonts w:ascii="Times New Roman" w:eastAsia="Times New Roman" w:hAnsi="Times New Roman" w:cs="Times New Roman"/>
+          <w:sz w:val="22"/>
+          <w:szCs w:val="22"/>
+        </w:rPr>
+        <w:t xml:space="preserve"> en </w:t>
+      </w:r>
+      <w:r>
+        <w:rPr>
+          <w:rFonts w:ascii="Times New Roman" w:eastAsia="Times New Roman" w:hAnsi="Times New Roman" w:cs="Times New Roman"/>
+          <w:sz w:val="22"/>
+          <w:szCs w:val="22"/>
+        </w:rPr>
+        <w:t>cualquier</w:t>
+      </w:r>
+      <w:r>
+        <w:rPr>
+          <w:rFonts w:ascii="Times New Roman" w:eastAsia="Times New Roman" w:hAnsi="Times New Roman" w:cs="Times New Roman"/>
+          <w:sz w:val="22"/>
+          <w:szCs w:val="22"/>
+        </w:rPr>
+        <w:t xml:space="preserve"> </w:t>
+      </w:r>
+      <w:r>
+        <w:rPr>
+          <w:rFonts w:ascii="Times New Roman" w:eastAsia="Times New Roman" w:hAnsi="Times New Roman" w:cs="Times New Roman"/>
+          <w:sz w:val="22"/>
+          <w:szCs w:val="22"/>
+        </w:rPr>
+        <w:t>dispositivo</w:t>
+      </w:r>
+      <w:r>
+        <w:rPr>
+          <w:rFonts w:ascii="Times New Roman" w:eastAsia="Times New Roman" w:hAnsi="Times New Roman" w:cs="Times New Roman"/>
+          <w:sz w:val="22"/>
+          <w:szCs w:val="22"/>
+        </w:rPr>
+        <w:t xml:space="preserve"> </w:t>
+      </w:r>
+      <w:r>
+        <w:rPr>
+          <w:rFonts w:ascii="Times New Roman" w:eastAsia="Times New Roman" w:hAnsi="Times New Roman" w:cs="Times New Roman"/>
+          <w:sz w:val="22"/>
+          <w:szCs w:val="22"/>
+        </w:rPr>
+        <w:t>móvil moderno,</w:t>
+      </w:r>
+      <w:r>
+        <w:rPr>
+          <w:rFonts w:ascii="Times New Roman" w:eastAsia="Times New Roman" w:hAnsi="Times New Roman" w:cs="Times New Roman"/>
+          <w:sz w:val="22"/>
+          <w:szCs w:val="22"/>
+        </w:rPr>
+        <w:t xml:space="preserve"> </w:t>
+      </w:r>
+      <w:r>
+        <w:rPr>
+          <w:rFonts w:ascii="Times New Roman" w:eastAsia="Times New Roman" w:hAnsi="Times New Roman" w:cs="Times New Roman"/>
+          <w:sz w:val="22"/>
+          <w:szCs w:val="22"/>
+        </w:rPr>
+        <w:t xml:space="preserve">independientemente </w:t>
+      </w:r>
+      <w:r>
+        <w:rPr>
+          <w:rFonts w:ascii="Times New Roman" w:eastAsia="Times New Roman" w:hAnsi="Times New Roman" w:cs="Times New Roman"/>
+          <w:sz w:val="22"/>
+          <w:szCs w:val="22"/>
+        </w:rPr>
+        <w:t xml:space="preserve">      </w:t>
+      </w:r>
+      <w:r>
+        <w:rPr>
+          <w:rFonts w:ascii="Times New Roman" w:eastAsia="Times New Roman" w:hAnsi="Times New Roman" w:cs="Times New Roman"/>
+          <w:sz w:val="22"/>
+          <w:szCs w:val="22"/>
+        </w:rPr>
+        <w:t>de su sistema operativo o especificaciones</w:t>
+      </w:r>
+      <w:r>
+        <w:rPr>
+          <w:rFonts w:ascii="Times New Roman" w:eastAsia="Times New Roman" w:hAnsi="Times New Roman" w:cs="Times New Roman"/>
+          <w:sz w:val="22"/>
+          <w:szCs w:val="22"/>
+        </w:rPr>
+        <w:t xml:space="preserve"> </w:t>
+      </w:r>
+      <w:r>
+        <w:rPr>
+          <w:rFonts w:ascii="Times New Roman" w:eastAsia="Times New Roman" w:hAnsi="Times New Roman" w:cs="Times New Roman"/>
+          <w:sz w:val="22"/>
+          <w:szCs w:val="22"/>
+        </w:rPr>
+        <w:t>técnicas. Se utilizarán los estándares más modernos de desarrollo de</w:t>
+      </w:r>
+      <w:r>
+        <w:rPr>
+          <w:rFonts w:ascii="Times New Roman" w:eastAsia="Times New Roman" w:hAnsi="Times New Roman" w:cs="Times New Roman"/>
+          <w:sz w:val="22"/>
+          <w:szCs w:val="22"/>
+        </w:rPr>
+        <w:t xml:space="preserve"> </w:t>
+      </w:r>
+      <w:r>
+        <w:rPr>
+          <w:rFonts w:ascii="Times New Roman" w:eastAsia="Times New Roman" w:hAnsi="Times New Roman" w:cs="Times New Roman"/>
+          <w:sz w:val="22"/>
+          <w:szCs w:val="22"/>
+        </w:rPr>
+        <w:t>aplicaciones móviles para garantizar su correcto funcionamiento en</w:t>
+      </w:r>
+      <w:r>
+        <w:rPr>
+          <w:rFonts w:ascii="Times New Roman" w:eastAsia="Times New Roman" w:hAnsi="Times New Roman" w:cs="Times New Roman"/>
+          <w:sz w:val="22"/>
+          <w:szCs w:val="22"/>
+        </w:rPr>
+        <w:t xml:space="preserve"> </w:t>
+      </w:r>
+      <w:r>
+        <w:rPr>
+          <w:rFonts w:ascii="Times New Roman" w:eastAsia="Times New Roman" w:hAnsi="Times New Roman" w:cs="Times New Roman"/>
+          <w:sz w:val="22"/>
+          <w:szCs w:val="22"/>
+        </w:rPr>
+        <w:t>distintos dispositivos y sistemas operativos.</w:t>
+      </w:r>
+    </w:p>
+    <w:p>
+      <w:pPr>
+        <w:pBdr>
+          <w:top w:val="nil"/>
+          <w:left w:val="nil"/>
+          <w:bottom w:val="nil"/>
+          <w:right w:val="nil"/>
+          <w:between w:val="nil"/>
+        </w:pBdr>
+        <w:ind w:left="1702"/>
+        <w:rPr>
+          <w:rFonts w:ascii="Times New Roman" w:eastAsia="Times New Roman" w:hAnsi="Times New Roman" w:cs="Times New Roman"/>
+          <w:sz w:val="22"/>
+          <w:szCs w:val="22"/>
+        </w:rPr>
+      </w:pPr>
+    </w:p>
+    <w:p>
+      <w:pPr>
+        <w:pStyle w:val="Prrafodelista"/>
+        <w:widowControl w:val="0"/>
+        <w:numPr>
+          <w:ilvl w:val="2"/>
+          <w:numId w:val="2"/>
+        </w:numPr>
+        <w:pBdr>
+          <w:top w:val="nil"/>
+          <w:left w:val="nil"/>
+          <w:bottom w:val="nil"/>
+          <w:right w:val="nil"/>
+          <w:between w:val="nil"/>
+        </w:pBdr>
+        <w:spacing w:before="120" w:after="60"/>
+        <w:rPr>
+          <w:rFonts w:ascii="Times New Roman" w:eastAsia="Times New Roman" w:hAnsi="Times New Roman" w:cs="Times New Roman"/>
+          <w:b/>
+          <w:color w:val="000000"/>
+          <w:sz w:val="28"/>
+          <w:szCs w:val="28"/>
+        </w:rPr>
+      </w:pPr>
+      <w:r>
+        <w:rPr>
+          <w:rFonts w:ascii="Times New Roman" w:eastAsia="Times New Roman" w:hAnsi="Times New Roman" w:cs="Times New Roman"/>
+          <w:b/>
+          <w:color w:val="000000"/>
+          <w:sz w:val="28"/>
+          <w:szCs w:val="28"/>
+        </w:rPr>
+        <w:t>Interfaz de</w:t>
+      </w:r>
+      <w:r>
+        <w:rPr>
+          <w:rFonts w:ascii="Times New Roman" w:eastAsia="Times New Roman" w:hAnsi="Times New Roman" w:cs="Times New Roman"/>
+          <w:b/>
+          <w:color w:val="000000"/>
+          <w:sz w:val="28"/>
+          <w:szCs w:val="28"/>
+        </w:rPr>
+        <w:t xml:space="preserve"> comunicación</w:t>
+      </w:r>
+    </w:p>
+    <w:p>
+      <w:pPr>
+        <w:pBdr>
+          <w:top w:val="nil"/>
+          <w:left w:val="nil"/>
+          <w:bottom w:val="nil"/>
+          <w:right w:val="nil"/>
+          <w:between w:val="nil"/>
+        </w:pBdr>
+        <w:ind w:left="1702"/>
+        <w:rPr>
+          <w:rFonts w:ascii="Times New Roman" w:eastAsia="Times New Roman" w:hAnsi="Times New Roman" w:cs="Times New Roman"/>
+          <w:sz w:val="22"/>
+          <w:szCs w:val="22"/>
+        </w:rPr>
+      </w:pPr>
+      <w:r>
+        <w:rPr>
+          <w:rFonts w:ascii="Times New Roman" w:eastAsia="Times New Roman" w:hAnsi="Times New Roman" w:cs="Times New Roman"/>
+          <w:sz w:val="22"/>
+          <w:szCs w:val="22"/>
+        </w:rPr>
+        <w:t xml:space="preserve">La aplicación </w:t>
+      </w:r>
+      <w:r>
+        <w:rPr>
+          <w:rFonts w:ascii="Times New Roman" w:eastAsia="Times New Roman" w:hAnsi="Times New Roman" w:cs="Times New Roman"/>
+          <w:sz w:val="22"/>
+          <w:szCs w:val="22"/>
+        </w:rPr>
+        <w:t>TURNOW</w:t>
+      </w:r>
+      <w:r>
+        <w:rPr>
+          <w:rFonts w:ascii="Times New Roman" w:eastAsia="Times New Roman" w:hAnsi="Times New Roman" w:cs="Times New Roman"/>
+          <w:sz w:val="22"/>
+          <w:szCs w:val="22"/>
+        </w:rPr>
+        <w:t xml:space="preserve"> se comunicará con distintos servicios web y</w:t>
+      </w:r>
+    </w:p>
+    <w:p>
+      <w:pPr>
+        <w:pBdr>
+          <w:top w:val="nil"/>
+          <w:left w:val="nil"/>
+          <w:bottom w:val="nil"/>
+          <w:right w:val="nil"/>
+          <w:between w:val="nil"/>
+        </w:pBdr>
+        <w:ind w:left="1702"/>
+        <w:rPr>
+          <w:rFonts w:ascii="Times New Roman" w:eastAsia="Times New Roman" w:hAnsi="Times New Roman" w:cs="Times New Roman"/>
+          <w:sz w:val="22"/>
+          <w:szCs w:val="22"/>
+        </w:rPr>
+      </w:pPr>
+      <w:r>
+        <w:rPr>
+          <w:rFonts w:ascii="Times New Roman" w:eastAsia="Times New Roman" w:hAnsi="Times New Roman" w:cs="Times New Roman"/>
+          <w:sz w:val="22"/>
+          <w:szCs w:val="22"/>
+        </w:rPr>
+        <w:t>bases de datos externas para realizar diversas funciones, como la</w:t>
+      </w:r>
+    </w:p>
+    <w:p>
+      <w:pPr>
+        <w:pBdr>
+          <w:top w:val="nil"/>
+          <w:left w:val="nil"/>
+          <w:bottom w:val="nil"/>
+          <w:right w:val="nil"/>
+          <w:between w:val="nil"/>
+        </w:pBdr>
+        <w:ind w:left="1702"/>
+        <w:rPr>
+          <w:rFonts w:ascii="Times New Roman" w:eastAsia="Times New Roman" w:hAnsi="Times New Roman" w:cs="Times New Roman"/>
+          <w:sz w:val="22"/>
+          <w:szCs w:val="22"/>
+        </w:rPr>
+      </w:pPr>
+      <w:r>
+        <w:rPr>
+          <w:rFonts w:ascii="Times New Roman" w:eastAsia="Times New Roman" w:hAnsi="Times New Roman" w:cs="Times New Roman"/>
+          <w:sz w:val="22"/>
+          <w:szCs w:val="22"/>
+        </w:rPr>
+        <w:t xml:space="preserve">gestión de </w:t>
+      </w:r>
+      <w:r>
+        <w:rPr>
+          <w:rFonts w:ascii="Times New Roman" w:eastAsia="Times New Roman" w:hAnsi="Times New Roman" w:cs="Times New Roman"/>
+          <w:sz w:val="22"/>
+          <w:szCs w:val="22"/>
+        </w:rPr>
+        <w:t xml:space="preserve">turnos (reservas – consultas) y </w:t>
+      </w:r>
+      <w:r>
+        <w:rPr>
+          <w:rFonts w:ascii="Times New Roman" w:eastAsia="Times New Roman" w:hAnsi="Times New Roman" w:cs="Times New Roman"/>
+          <w:sz w:val="22"/>
+          <w:szCs w:val="22"/>
+        </w:rPr>
+        <w:t>la visualización de perfiles de usuarios. Para ello, se utilizarán los protocolos de comunicación más</w:t>
+      </w:r>
+    </w:p>
+    <w:p>
+      <w:pPr>
+        <w:pBdr>
+          <w:top w:val="nil"/>
+          <w:left w:val="nil"/>
+          <w:bottom w:val="nil"/>
+          <w:right w:val="nil"/>
+          <w:between w:val="nil"/>
+        </w:pBdr>
+        <w:ind w:left="1702"/>
+        <w:rPr>
+          <w:rFonts w:ascii="Times New Roman" w:eastAsia="Times New Roman" w:hAnsi="Times New Roman" w:cs="Times New Roman"/>
+          <w:sz w:val="22"/>
+          <w:szCs w:val="22"/>
+        </w:rPr>
+      </w:pPr>
+      <w:r>
+        <w:rPr>
+          <w:rFonts w:ascii="Times New Roman" w:eastAsia="Times New Roman" w:hAnsi="Times New Roman" w:cs="Times New Roman"/>
+          <w:sz w:val="22"/>
+          <w:szCs w:val="22"/>
+        </w:rPr>
+        <w:t>modernos y seguros, garantizando así la privacidad y seguridad de los</w:t>
+      </w:r>
+    </w:p>
+    <w:p>
+      <w:pPr>
+        <w:pBdr>
+          <w:top w:val="nil"/>
+          <w:left w:val="nil"/>
+          <w:bottom w:val="nil"/>
+          <w:right w:val="nil"/>
+          <w:between w:val="nil"/>
+        </w:pBdr>
+        <w:ind w:left="1702"/>
+        <w:rPr>
+          <w:rFonts w:ascii="Times New Roman" w:eastAsia="Times New Roman" w:hAnsi="Times New Roman" w:cs="Times New Roman"/>
+          <w:sz w:val="22"/>
+          <w:szCs w:val="22"/>
+        </w:rPr>
+      </w:pPr>
+      <w:r>
+        <w:rPr>
+          <w:rFonts w:ascii="Times New Roman" w:eastAsia="Times New Roman" w:hAnsi="Times New Roman" w:cs="Times New Roman"/>
+          <w:sz w:val="22"/>
+          <w:szCs w:val="22"/>
+        </w:rPr>
+        <w:t>datos de los usuarios y la integridad de la aplicación.</w:t>
+      </w:r>
+    </w:p>
+    <w:p>
+      <w:pPr>
+        <w:pBdr>
+          <w:top w:val="nil"/>
+          <w:left w:val="nil"/>
+          <w:bottom w:val="nil"/>
+          <w:right w:val="nil"/>
+          <w:between w:val="nil"/>
+        </w:pBdr>
+        <w:rPr>
+          <w:rFonts w:ascii="Times New Roman" w:eastAsia="Times New Roman" w:hAnsi="Times New Roman" w:cs="Times New Roman"/>
+          <w:sz w:val="22"/>
+          <w:szCs w:val="22"/>
+        </w:rPr>
+      </w:pPr>
+    </w:p>
+    <w:p>
+      <w:pPr>
+        <w:widowControl w:val="0"/>
+        <w:numPr>
+          <w:ilvl w:val="1"/>
+          <w:numId w:val="2"/>
+        </w:numPr>
+        <w:pBdr>
+          <w:top w:val="nil"/>
+          <w:left w:val="nil"/>
+          <w:bottom w:val="nil"/>
+          <w:right w:val="nil"/>
+          <w:between w:val="nil"/>
+        </w:pBdr>
+        <w:spacing w:before="120" w:after="60"/>
+        <w:ind w:left="1321"/>
+        <w:rPr>
+          <w:rFonts w:ascii="Times New Roman" w:eastAsia="Times New Roman" w:hAnsi="Times New Roman" w:cs="Times New Roman"/>
+          <w:b/>
+          <w:color w:val="000000"/>
+          <w:sz w:val="28"/>
+          <w:szCs w:val="28"/>
+        </w:rPr>
+      </w:pPr>
+      <w:r>
+        <w:rPr>
+          <w:rFonts w:ascii="Times New Roman" w:eastAsia="Times New Roman" w:hAnsi="Times New Roman" w:cs="Times New Roman"/>
+          <w:b/>
+          <w:color w:val="000000"/>
+          <w:sz w:val="28"/>
+          <w:szCs w:val="28"/>
+        </w:rPr>
+        <w:t>Funciones</w:t>
+      </w:r>
+    </w:p>
+    <w:p>
+      <w:pPr>
+        <w:pBdr>
+          <w:top w:val="nil"/>
+          <w:left w:val="nil"/>
+          <w:bottom w:val="nil"/>
+          <w:right w:val="nil"/>
+          <w:between w:val="nil"/>
+        </w:pBdr>
+        <w:ind w:left="601"/>
+        <w:rPr>
+          <w:rFonts w:ascii="Times New Roman" w:eastAsia="Times New Roman" w:hAnsi="Times New Roman" w:cs="Times New Roman"/>
+          <w:sz w:val="22"/>
+          <w:szCs w:val="22"/>
+        </w:rPr>
+      </w:pPr>
+      <w:r>
+        <w:rPr>
+          <w:rFonts w:ascii="Times New Roman" w:eastAsia="Times New Roman" w:hAnsi="Times New Roman" w:cs="Times New Roman"/>
+          <w:sz w:val="22"/>
+          <w:szCs w:val="22"/>
+        </w:rPr>
+        <w:t xml:space="preserve">A </w:t>
+      </w:r>
+      <w:r>
+        <w:rPr>
+          <w:rFonts w:ascii="Times New Roman" w:eastAsia="Times New Roman" w:hAnsi="Times New Roman" w:cs="Times New Roman"/>
+          <w:sz w:val="22"/>
+          <w:szCs w:val="22"/>
+        </w:rPr>
+        <w:t>continuación,</w:t>
+      </w:r>
+      <w:r>
+        <w:rPr>
+          <w:rFonts w:ascii="Times New Roman" w:eastAsia="Times New Roman" w:hAnsi="Times New Roman" w:cs="Times New Roman"/>
+          <w:sz w:val="22"/>
+          <w:szCs w:val="22"/>
+        </w:rPr>
+        <w:t xml:space="preserve"> se detallan las funciones que permitirán a los usuarios hacer</w:t>
+      </w:r>
+    </w:p>
+    <w:p>
+      <w:pPr>
+        <w:pBdr>
+          <w:top w:val="nil"/>
+          <w:left w:val="nil"/>
+          <w:bottom w:val="nil"/>
+          <w:right w:val="nil"/>
+          <w:between w:val="nil"/>
+        </w:pBdr>
+        <w:ind w:left="601"/>
+        <w:rPr>
+          <w:rFonts w:ascii="Times New Roman" w:eastAsia="Times New Roman" w:hAnsi="Times New Roman" w:cs="Times New Roman"/>
+          <w:sz w:val="22"/>
+          <w:szCs w:val="22"/>
+        </w:rPr>
+      </w:pPr>
+      <w:r>
+        <w:rPr>
+          <w:rFonts w:ascii="Times New Roman" w:eastAsia="Times New Roman" w:hAnsi="Times New Roman" w:cs="Times New Roman"/>
+          <w:sz w:val="22"/>
+          <w:szCs w:val="22"/>
+        </w:rPr>
+        <w:t xml:space="preserve">uso de la aplicación </w:t>
+      </w:r>
+      <w:r>
+        <w:rPr>
+          <w:rFonts w:ascii="Times New Roman" w:eastAsia="Times New Roman" w:hAnsi="Times New Roman" w:cs="Times New Roman"/>
+          <w:sz w:val="22"/>
+          <w:szCs w:val="22"/>
+        </w:rPr>
+        <w:t>TURNOW</w:t>
+      </w:r>
+      <w:r>
+        <w:rPr>
+          <w:rFonts w:ascii="Times New Roman" w:eastAsia="Times New Roman" w:hAnsi="Times New Roman" w:cs="Times New Roman"/>
+          <w:sz w:val="22"/>
+          <w:szCs w:val="22"/>
+        </w:rPr>
+        <w:t>. Se han organizado por objetivos y</w:t>
+      </w:r>
+    </w:p>
+    <w:p>
+      <w:pPr>
+        <w:pBdr>
+          <w:top w:val="nil"/>
+          <w:left w:val="nil"/>
+          <w:bottom w:val="nil"/>
+          <w:right w:val="nil"/>
+          <w:between w:val="nil"/>
+        </w:pBdr>
+        <w:ind w:left="601"/>
+        <w:rPr>
+          <w:rFonts w:ascii="Times New Roman" w:eastAsia="Times New Roman" w:hAnsi="Times New Roman" w:cs="Times New Roman"/>
+          <w:sz w:val="22"/>
+          <w:szCs w:val="22"/>
+        </w:rPr>
+      </w:pPr>
+      <w:r>
+        <w:rPr>
+          <w:rFonts w:ascii="Times New Roman" w:eastAsia="Times New Roman" w:hAnsi="Times New Roman" w:cs="Times New Roman"/>
+          <w:sz w:val="22"/>
+          <w:szCs w:val="22"/>
+        </w:rPr>
+        <w:t>subobjetivos que se persiguen con el sistema.</w:t>
+      </w:r>
+    </w:p>
+    <w:p>
+      <w:pPr>
+        <w:pBdr>
+          <w:top w:val="nil"/>
+          <w:left w:val="nil"/>
+          <w:bottom w:val="nil"/>
+          <w:right w:val="nil"/>
+          <w:between w:val="nil"/>
+        </w:pBdr>
+        <w:ind w:left="601"/>
+        <w:rPr>
+          <w:rFonts w:ascii="Times New Roman" w:eastAsia="Times New Roman" w:hAnsi="Times New Roman" w:cs="Times New Roman"/>
+          <w:sz w:val="22"/>
+          <w:szCs w:val="22"/>
+        </w:rPr>
+      </w:pPr>
+    </w:p>
+    <w:p>
+      <w:pPr>
+        <w:pStyle w:val="Prrafodelista"/>
+        <w:widowControl w:val="0"/>
+        <w:numPr>
+          <w:ilvl w:val="2"/>
+          <w:numId w:val="2"/>
+        </w:numPr>
+        <w:pBdr>
+          <w:top w:val="nil"/>
+          <w:left w:val="nil"/>
+          <w:bottom w:val="nil"/>
+          <w:right w:val="nil"/>
+          <w:between w:val="nil"/>
+        </w:pBdr>
+        <w:spacing w:before="120" w:after="60"/>
+        <w:rPr>
+          <w:rFonts w:ascii="Times New Roman" w:eastAsia="Times New Roman" w:hAnsi="Times New Roman" w:cs="Times New Roman"/>
+          <w:b/>
+          <w:color w:val="000000"/>
+          <w:sz w:val="28"/>
+          <w:szCs w:val="28"/>
+        </w:rPr>
+      </w:pPr>
+      <w:r>
+        <w:rPr>
+          <w:rFonts w:ascii="Times New Roman" w:eastAsia="Times New Roman" w:hAnsi="Times New Roman" w:cs="Times New Roman"/>
+          <w:b/>
+          <w:color w:val="000000"/>
+          <w:sz w:val="28"/>
+          <w:szCs w:val="28"/>
+        </w:rPr>
+        <w:t>Registro y gestión de usuarios</w:t>
+      </w:r>
+    </w:p>
+    <w:p>
+      <w:pPr>
+        <w:pBdr>
+          <w:top w:val="nil"/>
+          <w:left w:val="nil"/>
+          <w:bottom w:val="nil"/>
+          <w:right w:val="nil"/>
+          <w:between w:val="nil"/>
+        </w:pBdr>
+        <w:ind w:left="2160"/>
+        <w:rPr>
+          <w:rFonts w:ascii="Times New Roman" w:eastAsia="Times New Roman" w:hAnsi="Times New Roman" w:cs="Times New Roman"/>
+          <w:sz w:val="22"/>
+          <w:szCs w:val="22"/>
+        </w:rPr>
+      </w:pPr>
+      <w:r>
+        <w:rPr>
+          <w:rFonts w:ascii="Times New Roman" w:eastAsia="Times New Roman" w:hAnsi="Times New Roman" w:cs="Times New Roman"/>
+          <w:b/>
+          <w:bCs/>
+          <w:sz w:val="22"/>
+          <w:szCs w:val="22"/>
+        </w:rPr>
+        <w:t>Función 1.1:</w:t>
+      </w:r>
+      <w:r>
+        <w:rPr>
+          <w:rFonts w:ascii="Times New Roman" w:eastAsia="Times New Roman" w:hAnsi="Times New Roman" w:cs="Times New Roman"/>
+          <w:sz w:val="22"/>
+          <w:szCs w:val="22"/>
+        </w:rPr>
+        <w:t xml:space="preserve"> </w:t>
+      </w:r>
+      <w:r>
+        <w:rPr>
+          <w:rFonts w:ascii="Times New Roman" w:eastAsia="Times New Roman" w:hAnsi="Times New Roman" w:cs="Times New Roman"/>
+          <w:i/>
+          <w:iCs/>
+          <w:sz w:val="22"/>
+          <w:szCs w:val="22"/>
+        </w:rPr>
+        <w:t>Pantalla de registro de usuarios:</w:t>
+      </w:r>
+      <w:r>
+        <w:rPr>
+          <w:rFonts w:ascii="Times New Roman" w:eastAsia="Times New Roman" w:hAnsi="Times New Roman" w:cs="Times New Roman"/>
+          <w:sz w:val="22"/>
+          <w:szCs w:val="22"/>
+        </w:rPr>
+        <w:t xml:space="preserve"> se permitirá a los</w:t>
+      </w:r>
+    </w:p>
+    <w:p>
+      <w:pPr>
+        <w:pBdr>
+          <w:top w:val="nil"/>
+          <w:left w:val="nil"/>
+          <w:bottom w:val="nil"/>
+          <w:right w:val="nil"/>
+          <w:between w:val="nil"/>
+        </w:pBdr>
+        <w:ind w:left="2160"/>
+        <w:rPr>
+          <w:rFonts w:ascii="Times New Roman" w:eastAsia="Times New Roman" w:hAnsi="Times New Roman" w:cs="Times New Roman"/>
+          <w:sz w:val="22"/>
+          <w:szCs w:val="22"/>
+        </w:rPr>
+      </w:pPr>
+      <w:r>
+        <w:rPr>
+          <w:rFonts w:ascii="Times New Roman" w:eastAsia="Times New Roman" w:hAnsi="Times New Roman" w:cs="Times New Roman"/>
+          <w:sz w:val="22"/>
+          <w:szCs w:val="22"/>
+        </w:rPr>
+        <w:t>usuarios registrarse en la aplicación, ingresando su nombre de</w:t>
+      </w:r>
+    </w:p>
+    <w:p>
+      <w:pPr>
+        <w:pBdr>
+          <w:top w:val="nil"/>
+          <w:left w:val="nil"/>
+          <w:bottom w:val="nil"/>
+          <w:right w:val="nil"/>
+          <w:between w:val="nil"/>
+        </w:pBdr>
+        <w:ind w:left="2160"/>
+        <w:rPr>
+          <w:rFonts w:ascii="Times New Roman" w:eastAsia="Times New Roman" w:hAnsi="Times New Roman" w:cs="Times New Roman"/>
+          <w:sz w:val="22"/>
+          <w:szCs w:val="22"/>
+        </w:rPr>
+      </w:pPr>
+      <w:r>
+        <w:rPr>
+          <w:rFonts w:ascii="Times New Roman" w:eastAsia="Times New Roman" w:hAnsi="Times New Roman" w:cs="Times New Roman"/>
+          <w:sz w:val="22"/>
+          <w:szCs w:val="22"/>
+        </w:rPr>
+        <w:t>usuario,</w:t>
+      </w:r>
+      <w:r>
+        <w:rPr>
+          <w:rFonts w:ascii="Times New Roman" w:eastAsia="Times New Roman" w:hAnsi="Times New Roman" w:cs="Times New Roman"/>
+          <w:sz w:val="22"/>
+          <w:szCs w:val="22"/>
+        </w:rPr>
+        <w:t xml:space="preserve"> </w:t>
+      </w:r>
+      <w:r>
+        <w:rPr>
+          <w:rFonts w:ascii="Times New Roman" w:eastAsia="Times New Roman" w:hAnsi="Times New Roman" w:cs="Times New Roman"/>
+          <w:sz w:val="22"/>
+          <w:szCs w:val="22"/>
+        </w:rPr>
+        <w:t>correo</w:t>
+      </w:r>
+      <w:r>
+        <w:rPr>
+          <w:rFonts w:ascii="Times New Roman" w:eastAsia="Times New Roman" w:hAnsi="Times New Roman" w:cs="Times New Roman"/>
+          <w:sz w:val="22"/>
+          <w:szCs w:val="22"/>
+        </w:rPr>
+        <w:t xml:space="preserve"> </w:t>
+      </w:r>
+      <w:r>
+        <w:rPr>
+          <w:rFonts w:ascii="Times New Roman" w:eastAsia="Times New Roman" w:hAnsi="Times New Roman" w:cs="Times New Roman"/>
+          <w:sz w:val="22"/>
+          <w:szCs w:val="22"/>
+        </w:rPr>
+        <w:t>electrónico</w:t>
+      </w:r>
+      <w:r>
+        <w:rPr>
+          <w:rFonts w:ascii="Times New Roman" w:eastAsia="Times New Roman" w:hAnsi="Times New Roman" w:cs="Times New Roman"/>
+          <w:sz w:val="22"/>
+          <w:szCs w:val="22"/>
+        </w:rPr>
+        <w:t xml:space="preserve"> y </w:t>
+      </w:r>
+      <w:r>
+        <w:rPr>
+          <w:rFonts w:ascii="Times New Roman" w:eastAsia="Times New Roman" w:hAnsi="Times New Roman" w:cs="Times New Roman"/>
+          <w:sz w:val="22"/>
+          <w:szCs w:val="22"/>
+        </w:rPr>
+        <w:t>contraseña.</w:t>
+      </w:r>
+    </w:p>
+    <w:p>
+      <w:pPr>
+        <w:pBdr>
+          <w:top w:val="nil"/>
+          <w:left w:val="nil"/>
+          <w:bottom w:val="nil"/>
+          <w:right w:val="nil"/>
+          <w:between w:val="nil"/>
+        </w:pBdr>
+        <w:ind w:left="2160"/>
+        <w:rPr>
+          <w:rFonts w:ascii="Times New Roman" w:eastAsia="Times New Roman" w:hAnsi="Times New Roman" w:cs="Times New Roman"/>
+          <w:sz w:val="22"/>
+          <w:szCs w:val="22"/>
+        </w:rPr>
+      </w:pPr>
+      <w:r>
+        <w:rPr>
+          <w:rFonts w:ascii="Times New Roman" w:eastAsia="Times New Roman" w:hAnsi="Times New Roman" w:cs="Times New Roman"/>
+          <w:sz w:val="22"/>
+          <w:szCs w:val="22"/>
+        </w:rPr>
+        <w:t>Esta función es esencial para permitir a los usuarios crear una cuenta</w:t>
+      </w:r>
+    </w:p>
+    <w:p>
+      <w:pPr>
+        <w:pBdr>
+          <w:top w:val="nil"/>
+          <w:left w:val="nil"/>
+          <w:bottom w:val="nil"/>
+          <w:right w:val="nil"/>
+          <w:between w:val="nil"/>
+        </w:pBdr>
+        <w:ind w:left="2160"/>
+        <w:rPr>
+          <w:rFonts w:ascii="Times New Roman" w:eastAsia="Times New Roman" w:hAnsi="Times New Roman" w:cs="Times New Roman"/>
+          <w:sz w:val="22"/>
+          <w:szCs w:val="22"/>
+        </w:rPr>
+      </w:pPr>
+      <w:r>
+        <w:rPr>
+          <w:rFonts w:ascii="Times New Roman" w:eastAsia="Times New Roman" w:hAnsi="Times New Roman" w:cs="Times New Roman"/>
+          <w:sz w:val="22"/>
+          <w:szCs w:val="22"/>
+        </w:rPr>
+        <w:t>en la aplicación y comenzar a utilizarla.</w:t>
+      </w:r>
+    </w:p>
+    <w:p>
+      <w:pPr>
+        <w:pBdr>
+          <w:top w:val="nil"/>
+          <w:left w:val="nil"/>
+          <w:bottom w:val="nil"/>
+          <w:right w:val="nil"/>
+          <w:between w:val="nil"/>
+        </w:pBdr>
+        <w:ind w:left="2160"/>
+        <w:rPr>
+          <w:rFonts w:ascii="Times New Roman" w:eastAsia="Times New Roman" w:hAnsi="Times New Roman" w:cs="Times New Roman"/>
+          <w:sz w:val="22"/>
+          <w:szCs w:val="22"/>
+        </w:rPr>
+      </w:pPr>
+    </w:p>
+    <w:p>
+      <w:pPr>
+        <w:pBdr>
+          <w:top w:val="nil"/>
+          <w:left w:val="nil"/>
+          <w:bottom w:val="nil"/>
+          <w:right w:val="nil"/>
+          <w:between w:val="nil"/>
+        </w:pBdr>
+        <w:ind w:left="2160"/>
+        <w:rPr>
+          <w:rFonts w:ascii="Times New Roman" w:eastAsia="Times New Roman" w:hAnsi="Times New Roman" w:cs="Times New Roman"/>
+          <w:sz w:val="22"/>
+          <w:szCs w:val="22"/>
+        </w:rPr>
+      </w:pPr>
+      <w:r>
+        <w:rPr>
+          <w:rFonts w:ascii="Times New Roman" w:eastAsia="Times New Roman" w:hAnsi="Times New Roman" w:cs="Times New Roman"/>
+          <w:b/>
+          <w:bCs/>
+          <w:sz w:val="22"/>
+          <w:szCs w:val="22"/>
+        </w:rPr>
+        <w:t>Función 1.2:</w:t>
+      </w:r>
+      <w:r>
+        <w:rPr>
+          <w:rFonts w:ascii="Times New Roman" w:eastAsia="Times New Roman" w:hAnsi="Times New Roman" w:cs="Times New Roman"/>
+          <w:sz w:val="22"/>
+          <w:szCs w:val="22"/>
+        </w:rPr>
+        <w:t xml:space="preserve"> </w:t>
+      </w:r>
+      <w:r>
+        <w:rPr>
+          <w:rFonts w:ascii="Times New Roman" w:eastAsia="Times New Roman" w:hAnsi="Times New Roman" w:cs="Times New Roman"/>
+          <w:i/>
+          <w:iCs/>
+          <w:sz w:val="22"/>
+          <w:szCs w:val="22"/>
+        </w:rPr>
+        <w:t>Pantalla de inicio de sesión</w:t>
+      </w:r>
+      <w:r>
+        <w:rPr>
+          <w:rFonts w:ascii="Times New Roman" w:eastAsia="Times New Roman" w:hAnsi="Times New Roman" w:cs="Times New Roman"/>
+          <w:sz w:val="22"/>
+          <w:szCs w:val="22"/>
+        </w:rPr>
+        <w:t>: se permitirá a los usuarios</w:t>
+      </w:r>
+    </w:p>
+    <w:p>
+      <w:pPr>
+        <w:pBdr>
+          <w:top w:val="nil"/>
+          <w:left w:val="nil"/>
+          <w:bottom w:val="nil"/>
+          <w:right w:val="nil"/>
+          <w:between w:val="nil"/>
+        </w:pBdr>
+        <w:ind w:left="2160"/>
+        <w:rPr>
+          <w:rFonts w:ascii="Times New Roman" w:eastAsia="Times New Roman" w:hAnsi="Times New Roman" w:cs="Times New Roman"/>
+          <w:sz w:val="22"/>
+          <w:szCs w:val="22"/>
+        </w:rPr>
+      </w:pPr>
+      <w:r>
+        <w:rPr>
+          <w:rFonts w:ascii="Times New Roman" w:eastAsia="Times New Roman" w:hAnsi="Times New Roman" w:cs="Times New Roman"/>
+          <w:sz w:val="22"/>
+          <w:szCs w:val="22"/>
+        </w:rPr>
+        <w:t>ingresar a la aplicación con su nombre de usuario y contraseña. Esta</w:t>
+      </w:r>
+    </w:p>
+    <w:p>
+      <w:pPr>
+        <w:pBdr>
+          <w:top w:val="nil"/>
+          <w:left w:val="nil"/>
+          <w:bottom w:val="nil"/>
+          <w:right w:val="nil"/>
+          <w:between w:val="nil"/>
+        </w:pBdr>
+        <w:ind w:left="2160"/>
+        <w:rPr>
+          <w:rFonts w:ascii="Times New Roman" w:eastAsia="Times New Roman" w:hAnsi="Times New Roman" w:cs="Times New Roman"/>
+          <w:sz w:val="22"/>
+          <w:szCs w:val="22"/>
+        </w:rPr>
+      </w:pPr>
+      <w:r>
+        <w:rPr>
+          <w:rFonts w:ascii="Times New Roman" w:eastAsia="Times New Roman" w:hAnsi="Times New Roman" w:cs="Times New Roman"/>
+          <w:sz w:val="22"/>
+          <w:szCs w:val="22"/>
+        </w:rPr>
+        <w:t>función es necesaria para que los usuarios puedan acceder a su cuenta</w:t>
+      </w:r>
+    </w:p>
+    <w:p>
+      <w:pPr>
+        <w:pBdr>
+          <w:top w:val="nil"/>
+          <w:left w:val="nil"/>
+          <w:bottom w:val="nil"/>
+          <w:right w:val="nil"/>
+          <w:between w:val="nil"/>
+        </w:pBdr>
+        <w:ind w:left="2160"/>
+        <w:rPr>
+          <w:rFonts w:ascii="Times New Roman" w:eastAsia="Times New Roman" w:hAnsi="Times New Roman" w:cs="Times New Roman"/>
+          <w:sz w:val="22"/>
+          <w:szCs w:val="22"/>
+        </w:rPr>
+      </w:pPr>
+      <w:r>
+        <w:rPr>
+          <w:rFonts w:ascii="Times New Roman" w:eastAsia="Times New Roman" w:hAnsi="Times New Roman" w:cs="Times New Roman"/>
+          <w:sz w:val="22"/>
+          <w:szCs w:val="22"/>
+        </w:rPr>
+        <w:t xml:space="preserve">de manera segura y tener acceso a todas las funcionalidades de </w:t>
+      </w:r>
+      <w:r>
+        <w:rPr>
+          <w:rFonts w:ascii="Times New Roman" w:eastAsia="Times New Roman" w:hAnsi="Times New Roman" w:cs="Times New Roman"/>
+          <w:sz w:val="22"/>
+          <w:szCs w:val="22"/>
+        </w:rPr>
+        <w:t>l</w:t>
+      </w:r>
+      <w:r>
+        <w:rPr>
+          <w:rFonts w:ascii="Times New Roman" w:eastAsia="Times New Roman" w:hAnsi="Times New Roman" w:cs="Times New Roman"/>
+          <w:sz w:val="22"/>
+          <w:szCs w:val="22"/>
+        </w:rPr>
+        <w:t>a</w:t>
+      </w:r>
+    </w:p>
+    <w:p>
+      <w:pPr>
+        <w:pBdr>
+          <w:top w:val="nil"/>
+          <w:left w:val="nil"/>
+          <w:bottom w:val="nil"/>
+          <w:right w:val="nil"/>
+          <w:between w:val="nil"/>
+        </w:pBdr>
+        <w:ind w:left="2160"/>
+        <w:rPr>
+          <w:rFonts w:ascii="Times New Roman" w:eastAsia="Times New Roman" w:hAnsi="Times New Roman" w:cs="Times New Roman"/>
+          <w:sz w:val="22"/>
+          <w:szCs w:val="22"/>
+        </w:rPr>
+      </w:pPr>
+      <w:r>
+        <w:rPr>
+          <w:rFonts w:ascii="Times New Roman" w:eastAsia="Times New Roman" w:hAnsi="Times New Roman" w:cs="Times New Roman"/>
+          <w:sz w:val="22"/>
+          <w:szCs w:val="22"/>
+        </w:rPr>
+        <w:t>aplicación.</w:t>
+      </w:r>
+    </w:p>
+    <w:p>
+      <w:pPr>
+        <w:pBdr>
+          <w:top w:val="nil"/>
+          <w:left w:val="nil"/>
+          <w:bottom w:val="nil"/>
+          <w:right w:val="nil"/>
+          <w:between w:val="nil"/>
+        </w:pBdr>
+        <w:ind w:left="2160"/>
+        <w:rPr>
+          <w:rFonts w:ascii="Times New Roman" w:eastAsia="Times New Roman" w:hAnsi="Times New Roman" w:cs="Times New Roman"/>
+          <w:sz w:val="22"/>
+          <w:szCs w:val="22"/>
+        </w:rPr>
+      </w:pPr>
+    </w:p>
+    <w:p>
+      <w:pPr>
+        <w:pBdr>
+          <w:top w:val="nil"/>
+          <w:left w:val="nil"/>
+          <w:bottom w:val="nil"/>
+          <w:right w:val="nil"/>
+          <w:between w:val="nil"/>
+        </w:pBdr>
+        <w:ind w:left="2160"/>
+        <w:rPr>
+          <w:rFonts w:ascii="Times New Roman" w:eastAsia="Times New Roman" w:hAnsi="Times New Roman" w:cs="Times New Roman"/>
+          <w:i/>
+          <w:iCs/>
+          <w:sz w:val="22"/>
+          <w:szCs w:val="22"/>
+        </w:rPr>
+      </w:pPr>
+      <w:r>
+        <w:rPr>
+          <w:rFonts w:ascii="Times New Roman" w:eastAsia="Times New Roman" w:hAnsi="Times New Roman" w:cs="Times New Roman"/>
+          <w:i/>
+          <w:iCs/>
+          <w:sz w:val="22"/>
+          <w:szCs w:val="22"/>
+        </w:rPr>
+        <w:t>*</w:t>
+      </w:r>
+      <w:r>
+        <w:rPr>
+          <w:rFonts w:ascii="Times New Roman" w:eastAsia="Times New Roman" w:hAnsi="Times New Roman" w:cs="Times New Roman"/>
+          <w:i/>
+          <w:iCs/>
+          <w:sz w:val="22"/>
+          <w:szCs w:val="22"/>
+        </w:rPr>
+        <w:t>Cabe destacar que estas funciones son solo una propuesta inicial y</w:t>
+      </w:r>
+    </w:p>
+    <w:p>
+      <w:pPr>
+        <w:pBdr>
+          <w:top w:val="nil"/>
+          <w:left w:val="nil"/>
+          <w:bottom w:val="nil"/>
+          <w:right w:val="nil"/>
+          <w:between w:val="nil"/>
+        </w:pBdr>
+        <w:ind w:left="2160"/>
+        <w:rPr>
+          <w:rFonts w:ascii="Times New Roman" w:eastAsia="Times New Roman" w:hAnsi="Times New Roman" w:cs="Times New Roman"/>
+          <w:i/>
+          <w:iCs/>
+          <w:sz w:val="22"/>
+          <w:szCs w:val="22"/>
+        </w:rPr>
+      </w:pPr>
+      <w:r>
+        <w:rPr>
+          <w:rFonts w:ascii="Times New Roman" w:eastAsia="Times New Roman" w:hAnsi="Times New Roman" w:cs="Times New Roman"/>
+          <w:i/>
+          <w:iCs/>
+          <w:sz w:val="22"/>
+          <w:szCs w:val="22"/>
+        </w:rPr>
+        <w:t>podrían ser ajustadas a medida que se avance en el desarrollo del software,</w:t>
+      </w:r>
+      <w:r>
+        <w:rPr>
+          <w:rFonts w:ascii="Times New Roman" w:eastAsia="Times New Roman" w:hAnsi="Times New Roman" w:cs="Times New Roman"/>
+          <w:i/>
+          <w:iCs/>
+          <w:sz w:val="22"/>
+          <w:szCs w:val="22"/>
+        </w:rPr>
+        <w:t xml:space="preserve"> </w:t>
+      </w:r>
+      <w:r>
+        <w:rPr>
+          <w:rFonts w:ascii="Times New Roman" w:eastAsia="Times New Roman" w:hAnsi="Times New Roman" w:cs="Times New Roman"/>
+          <w:i/>
+          <w:iCs/>
+          <w:sz w:val="22"/>
+          <w:szCs w:val="22"/>
+        </w:rPr>
+        <w:t>y que la organización por objetivos es una de varias opciones posibles para</w:t>
+      </w:r>
+      <w:r>
+        <w:rPr>
+          <w:rFonts w:ascii="Times New Roman" w:eastAsia="Times New Roman" w:hAnsi="Times New Roman" w:cs="Times New Roman"/>
+          <w:i/>
+          <w:iCs/>
+          <w:sz w:val="22"/>
+          <w:szCs w:val="22"/>
+        </w:rPr>
+        <w:t xml:space="preserve"> </w:t>
+      </w:r>
+      <w:r>
+        <w:rPr>
+          <w:rFonts w:ascii="Times New Roman" w:eastAsia="Times New Roman" w:hAnsi="Times New Roman" w:cs="Times New Roman"/>
+          <w:i/>
+          <w:iCs/>
+          <w:sz w:val="22"/>
+          <w:szCs w:val="22"/>
+        </w:rPr>
+        <w:t>estructurar las funciones en la ERS.</w:t>
+      </w:r>
+    </w:p>
+    <w:p>
+      <w:pPr>
+        <w:pBdr>
+          <w:top w:val="nil"/>
+          <w:left w:val="nil"/>
+          <w:bottom w:val="nil"/>
+          <w:right w:val="nil"/>
+          <w:between w:val="nil"/>
+        </w:pBdr>
         <w:rPr>
           <w:rFonts w:ascii="Times New Roman" w:eastAsia="Times New Roman" w:hAnsi="Times New Roman" w:cs="Times New Roman"/>
           <w:color w:val="000000"/>
@@ -7635,55 +10002,11 @@
     </w:p>
     <w:p>
       <w:pPr>
-        <w:rPr>
-          <w:rFonts w:ascii="Times New Roman" w:eastAsia="Times New Roman" w:hAnsi="Times New Roman" w:cs="Times New Roman"/>
-        </w:rPr>
-      </w:pPr>
-      <w:proofErr w:type="spellStart"/>
-      <w:r>
-        <w:rPr>
-          <w:rFonts w:ascii="Times New Roman" w:eastAsia="Times New Roman" w:hAnsi="Times New Roman" w:cs="Times New Roman"/>
-          <w:b/>
-          <w:sz w:val="24"/>
-          <w:szCs w:val="24"/>
-        </w:rPr>
-        <w:t>Product</w:t>
-      </w:r>
-      <w:proofErr w:type="spellEnd"/>
-      <w:r>
-        <w:rPr>
-          <w:rFonts w:ascii="Times New Roman" w:eastAsia="Times New Roman" w:hAnsi="Times New Roman" w:cs="Times New Roman"/>
-          <w:b/>
-          <w:sz w:val="24"/>
-          <w:szCs w:val="24"/>
-        </w:rPr>
-        <w:t xml:space="preserve"> Backlog</w:t>
-      </w:r>
-    </w:p>
-    <w:p>
-      <w:pPr>
-        <w:rPr>
-          <w:rFonts w:ascii="Times New Roman" w:eastAsia="Times New Roman" w:hAnsi="Times New Roman" w:cs="Times New Roman"/>
-        </w:rPr>
-      </w:pPr>
-    </w:p>
-    <w:p>
-      <w:pPr>
-        <w:rPr>
-          <w:rFonts w:ascii="Times New Roman" w:eastAsia="Times New Roman" w:hAnsi="Times New Roman" w:cs="Times New Roman"/>
-          <w:color w:val="365F91"/>
-        </w:rPr>
-      </w:pPr>
-      <w:r>
-        <w:rPr>
-          <w:rFonts w:ascii="Times New Roman" w:eastAsia="Times New Roman" w:hAnsi="Times New Roman" w:cs="Times New Roman"/>
-          <w:color w:val="365F91"/>
-        </w:rPr>
-        <w:t>Escribir todas las historias de Usuarios encontradas para el proyecto</w:t>
-      </w:r>
-    </w:p>
-    <w:p>
-      <w:pPr>
+        <w:widowControl w:val="0"/>
+        <w:numPr>
+          <w:ilvl w:val="1"/>
+          <w:numId w:val="2"/>
+        </w:numPr>
         <w:pBdr>
           <w:top w:val="nil"/>
           <w:left w:val="nil"/>
@@ -7691,230 +10014,59 @@
           <w:right w:val="nil"/>
           <w:between w:val="nil"/>
         </w:pBdr>
-        <w:rPr>
-          <w:rFonts w:ascii="Times New Roman" w:eastAsia="Times New Roman" w:hAnsi="Times New Roman" w:cs="Times New Roman"/>
-          <w:color w:val="111111"/>
-          <w:sz w:val="24"/>
-          <w:szCs w:val="24"/>
-        </w:rPr>
-      </w:pPr>
-      <w:r>
+        <w:spacing w:before="120" w:after="60"/>
+        <w:ind w:left="1321"/>
         <w:rPr>
           <w:rFonts w:ascii="Times New Roman" w:eastAsia="Times New Roman" w:hAnsi="Times New Roman" w:cs="Times New Roman"/>
           <w:b/>
-          <w:color w:val="111111"/>
-          <w:sz w:val="24"/>
-          <w:szCs w:val="24"/>
-        </w:rPr>
-        <w:t xml:space="preserve">001 </w:t>
-      </w:r>
-      <w:proofErr w:type="gramStart"/>
+          <w:color w:val="000000"/>
+          <w:sz w:val="28"/>
+          <w:szCs w:val="28"/>
+        </w:rPr>
+      </w:pPr>
+      <w:proofErr w:type="spellStart"/>
       <w:r>
         <w:rPr>
           <w:rFonts w:ascii="Times New Roman" w:eastAsia="Times New Roman" w:hAnsi="Times New Roman" w:cs="Times New Roman"/>
           <w:b/>
-          <w:color w:val="111111"/>
-          <w:sz w:val="24"/>
-          <w:szCs w:val="24"/>
-        </w:rPr>
-        <w:t>Solicitar</w:t>
-      </w:r>
-      <w:proofErr w:type="gramEnd"/>
+          <w:color w:val="000000"/>
+          <w:sz w:val="28"/>
+          <w:szCs w:val="28"/>
+        </w:rPr>
+        <w:t>Product</w:t>
+      </w:r>
+      <w:proofErr w:type="spellEnd"/>
       <w:r>
         <w:rPr>
           <w:rFonts w:ascii="Times New Roman" w:eastAsia="Times New Roman" w:hAnsi="Times New Roman" w:cs="Times New Roman"/>
           <w:b/>
-          <w:color w:val="111111"/>
-          <w:sz w:val="24"/>
-          <w:szCs w:val="24"/>
-        </w:rPr>
-        <w:t xml:space="preserve"> un turno:</w:t>
-      </w:r>
-      <w:r>
-        <w:rPr>
-          <w:rFonts w:ascii="Times New Roman" w:eastAsia="Times New Roman" w:hAnsi="Times New Roman" w:cs="Times New Roman"/>
-          <w:color w:val="111111"/>
-          <w:sz w:val="24"/>
-          <w:szCs w:val="24"/>
-        </w:rPr>
-        <w:t xml:space="preserve"> Como usuario, quiero poder buscar y seleccionar un negocio o profesional en la aplicación, y solicitar un turno o cita disponible en una fecha y hora específica p</w:t>
-      </w:r>
-      <w:r>
-        <w:rPr>
-          <w:rFonts w:ascii="Times New Roman" w:eastAsia="Times New Roman" w:hAnsi="Times New Roman" w:cs="Times New Roman"/>
-          <w:color w:val="111111"/>
-          <w:sz w:val="24"/>
-          <w:szCs w:val="24"/>
-        </w:rPr>
-        <w:t>ara poder programar mis compromisos con facilidad.</w:t>
-      </w:r>
-    </w:p>
-    <w:p>
-      <w:pPr>
-        <w:spacing w:before="180"/>
-        <w:rPr>
-          <w:rFonts w:ascii="Times New Roman" w:eastAsia="Times New Roman" w:hAnsi="Times New Roman" w:cs="Times New Roman"/>
-          <w:color w:val="111111"/>
-          <w:sz w:val="24"/>
-          <w:szCs w:val="24"/>
-        </w:rPr>
-      </w:pPr>
-      <w:r>
-        <w:rPr>
-          <w:rFonts w:ascii="Times New Roman" w:eastAsia="Times New Roman" w:hAnsi="Times New Roman" w:cs="Times New Roman"/>
-          <w:b/>
-          <w:color w:val="111111"/>
-          <w:sz w:val="24"/>
-          <w:szCs w:val="24"/>
-        </w:rPr>
-        <w:t xml:space="preserve">002 </w:t>
-      </w:r>
-      <w:proofErr w:type="gramStart"/>
-      <w:r>
-        <w:rPr>
-          <w:rFonts w:ascii="Times New Roman" w:eastAsia="Times New Roman" w:hAnsi="Times New Roman" w:cs="Times New Roman"/>
-          <w:b/>
-          <w:color w:val="111111"/>
-          <w:sz w:val="24"/>
-          <w:szCs w:val="24"/>
-        </w:rPr>
-        <w:t>Cancelar</w:t>
-      </w:r>
-      <w:proofErr w:type="gramEnd"/>
-      <w:r>
-        <w:rPr>
-          <w:rFonts w:ascii="Times New Roman" w:eastAsia="Times New Roman" w:hAnsi="Times New Roman" w:cs="Times New Roman"/>
-          <w:b/>
-          <w:color w:val="111111"/>
-          <w:sz w:val="24"/>
-          <w:szCs w:val="24"/>
-        </w:rPr>
-        <w:t xml:space="preserve"> un turno:</w:t>
-      </w:r>
-      <w:r>
-        <w:rPr>
-          <w:rFonts w:ascii="Times New Roman" w:eastAsia="Times New Roman" w:hAnsi="Times New Roman" w:cs="Times New Roman"/>
-          <w:color w:val="111111"/>
-          <w:sz w:val="24"/>
-          <w:szCs w:val="24"/>
-        </w:rPr>
-        <w:t xml:space="preserve"> Como usuario, quiero poder ver mis turnos y citas programados en la aplicación, y tener la opción de cancelar un turno o cita si ya no lo necesito o si tengo un conflicto de horario.</w:t>
-      </w:r>
-    </w:p>
-    <w:p>
-      <w:pPr>
-        <w:spacing w:before="180"/>
-        <w:rPr>
-          <w:rFonts w:ascii="Times New Roman" w:eastAsia="Times New Roman" w:hAnsi="Times New Roman" w:cs="Times New Roman"/>
-          <w:color w:val="111111"/>
-          <w:sz w:val="24"/>
-          <w:szCs w:val="24"/>
-        </w:rPr>
-      </w:pPr>
-      <w:r>
-        <w:rPr>
-          <w:rFonts w:ascii="Times New Roman" w:eastAsia="Times New Roman" w:hAnsi="Times New Roman" w:cs="Times New Roman"/>
-          <w:b/>
-          <w:color w:val="111111"/>
-          <w:sz w:val="24"/>
-          <w:szCs w:val="24"/>
-        </w:rPr>
-        <w:t xml:space="preserve">003 </w:t>
-      </w:r>
-      <w:proofErr w:type="gramStart"/>
-      <w:r>
-        <w:rPr>
-          <w:rFonts w:ascii="Times New Roman" w:eastAsia="Times New Roman" w:hAnsi="Times New Roman" w:cs="Times New Roman"/>
-          <w:b/>
-          <w:color w:val="111111"/>
-          <w:sz w:val="24"/>
-          <w:szCs w:val="24"/>
-        </w:rPr>
-        <w:t>Reagendar</w:t>
-      </w:r>
-      <w:proofErr w:type="gramEnd"/>
-      <w:r>
-        <w:rPr>
-          <w:rFonts w:ascii="Times New Roman" w:eastAsia="Times New Roman" w:hAnsi="Times New Roman" w:cs="Times New Roman"/>
-          <w:b/>
-          <w:color w:val="111111"/>
-          <w:sz w:val="24"/>
-          <w:szCs w:val="24"/>
-        </w:rPr>
-        <w:t xml:space="preserve"> un turno:</w:t>
-      </w:r>
-      <w:r>
-        <w:rPr>
-          <w:rFonts w:ascii="Times New Roman" w:eastAsia="Times New Roman" w:hAnsi="Times New Roman" w:cs="Times New Roman"/>
-          <w:color w:val="111111"/>
-          <w:sz w:val="24"/>
-          <w:szCs w:val="24"/>
-        </w:rPr>
-        <w:t xml:space="preserve"> Como usuario, quiero poder ver mis turnos y citas programados en la aplicación, y tener la opción de reagendar un turno o cita para una fecha y hora diferente si ya no puedo asistir en el horario originalmente programado.</w:t>
-      </w:r>
-    </w:p>
-    <w:p>
-      <w:pPr>
-        <w:rPr>
-          <w:rFonts w:ascii="Times New Roman" w:eastAsia="Times New Roman" w:hAnsi="Times New Roman" w:cs="Times New Roman"/>
-        </w:rPr>
-      </w:pPr>
-      <w:r>
-        <w:rPr>
-          <w:rFonts w:ascii="Times New Roman" w:eastAsia="Times New Roman" w:hAnsi="Times New Roman" w:cs="Times New Roman"/>
-          <w:b/>
-          <w:color w:val="111111"/>
-          <w:sz w:val="24"/>
-          <w:szCs w:val="24"/>
-        </w:rPr>
-        <w:t xml:space="preserve">004 </w:t>
-      </w:r>
-      <w:proofErr w:type="gramStart"/>
-      <w:r>
-        <w:rPr>
-          <w:rFonts w:ascii="Times New Roman" w:eastAsia="Times New Roman" w:hAnsi="Times New Roman" w:cs="Times New Roman"/>
-          <w:b/>
-          <w:color w:val="111111"/>
-          <w:sz w:val="24"/>
-          <w:szCs w:val="24"/>
-        </w:rPr>
-        <w:t>Confi</w:t>
-      </w:r>
-      <w:r>
-        <w:rPr>
-          <w:rFonts w:ascii="Times New Roman" w:eastAsia="Times New Roman" w:hAnsi="Times New Roman" w:cs="Times New Roman"/>
-          <w:b/>
-          <w:color w:val="111111"/>
-          <w:sz w:val="24"/>
-          <w:szCs w:val="24"/>
-        </w:rPr>
-        <w:t>rmación</w:t>
-      </w:r>
-      <w:proofErr w:type="gramEnd"/>
-      <w:r>
-        <w:rPr>
-          <w:rFonts w:ascii="Times New Roman" w:eastAsia="Times New Roman" w:hAnsi="Times New Roman" w:cs="Times New Roman"/>
-          <w:b/>
-          <w:color w:val="111111"/>
-          <w:sz w:val="24"/>
-          <w:szCs w:val="24"/>
-        </w:rPr>
-        <w:t xml:space="preserve"> de turno</w:t>
-      </w:r>
-      <w:r>
-        <w:rPr>
-          <w:rFonts w:ascii="Times New Roman" w:eastAsia="Times New Roman" w:hAnsi="Times New Roman" w:cs="Times New Roman"/>
-        </w:rPr>
-        <w:t>:</w:t>
-      </w:r>
-      <w:r>
-        <w:rPr>
-          <w:rFonts w:ascii="Times New Roman" w:eastAsia="Times New Roman" w:hAnsi="Times New Roman" w:cs="Times New Roman"/>
-          <w:color w:val="111111"/>
-          <w:sz w:val="24"/>
-          <w:szCs w:val="24"/>
-        </w:rPr>
-        <w:t xml:space="preserve"> Como usuario quiero poder recibir notificaciones de confirmación del turno solicitado</w:t>
+          <w:color w:val="000000"/>
+          <w:sz w:val="28"/>
+          <w:szCs w:val="28"/>
+        </w:rPr>
+        <w:t xml:space="preserve"> Backlog</w:t>
+      </w:r>
+    </w:p>
+    <w:p>
+      <w:pPr>
+        <w:rPr>
+          <w:rFonts w:ascii="Times New Roman" w:eastAsia="Times New Roman" w:hAnsi="Times New Roman" w:cs="Times New Roman"/>
+        </w:rPr>
+      </w:pPr>
+    </w:p>
+    <w:p>
+      <w:pPr>
+        <w:rPr>
+          <w:rFonts w:ascii="Times New Roman" w:eastAsia="Times New Roman" w:hAnsi="Times New Roman" w:cs="Times New Roman"/>
+          <w:color w:val="365F91"/>
+        </w:rPr>
+      </w:pPr>
+      <w:r>
+        <w:rPr>
+          <w:rFonts w:ascii="Times New Roman" w:eastAsia="Times New Roman" w:hAnsi="Times New Roman" w:cs="Times New Roman"/>
+          <w:color w:val="365F91"/>
+        </w:rPr>
+        <w:t>Escribir todas las historias de Usuarios encontradas para el proyecto</w:t>
       </w:r>
     </w:p>
     <w:p>
@@ -7941,13 +10093,7 @@
           <w:sz w:val="24"/>
           <w:szCs w:val="24"/>
         </w:rPr>
-        <w:t>005</w:t>
-      </w:r>
-      <w:r>
-        <w:rPr>
-          <w:rFonts w:ascii="Times New Roman" w:eastAsia="Times New Roman" w:hAnsi="Times New Roman" w:cs="Times New Roman"/>
-        </w:rPr>
-        <w:t xml:space="preserve"> </w:t>
+        <w:t xml:space="preserve">001 </w:t>
       </w:r>
       <w:proofErr w:type="gramStart"/>
       <w:r>
@@ -7958,7 +10104,7 @@
           <w:sz w:val="24"/>
           <w:szCs w:val="24"/>
         </w:rPr>
-        <w:t>Ver</w:t>
+        <w:t>Solicitar</w:t>
       </w:r>
       <w:proofErr w:type="gramEnd"/>
       <w:r>
@@ -7969,7 +10115,7 @@
           <w:sz w:val="24"/>
           <w:szCs w:val="24"/>
         </w:rPr>
-        <w:t xml:space="preserve"> detalles de un turno:</w:t>
+        <w:t xml:space="preserve"> un turno:</w:t>
       </w:r>
       <w:r>
         <w:rPr>
@@ -7978,16 +10124,166 @@
           <w:sz w:val="24"/>
           <w:szCs w:val="24"/>
         </w:rPr>
-        <w:t xml:space="preserve"> Como usuario, quiero poder ver los detalles de un turno o cita programado en la aplicación, incluyendo la fecha, hora, ubi</w:t>
-      </w:r>
-      <w:r>
+        <w:t xml:space="preserve"> Como usuario, quiero poder buscar y seleccionar un negocio o profesional en la aplicación, y solicitar un turno o cita disponible en una fecha y hora específica para poder programar mis compromisos con facilidad.</w:t>
+      </w:r>
+    </w:p>
+    <w:p>
+      <w:pPr>
+        <w:spacing w:before="180"/>
         <w:rPr>
           <w:rFonts w:ascii="Times New Roman" w:eastAsia="Times New Roman" w:hAnsi="Times New Roman" w:cs="Times New Roman"/>
           <w:color w:val="111111"/>
           <w:sz w:val="24"/>
           <w:szCs w:val="24"/>
         </w:rPr>
-        <w:t>cación y cualquier otra información relevante para poder prepararme adecuadamente para el compromiso.</w:t>
+      </w:pPr>
+      <w:r>
+        <w:rPr>
+          <w:rFonts w:ascii="Times New Roman" w:eastAsia="Times New Roman" w:hAnsi="Times New Roman" w:cs="Times New Roman"/>
+          <w:b/>
+          <w:color w:val="111111"/>
+          <w:sz w:val="24"/>
+          <w:szCs w:val="24"/>
+        </w:rPr>
+        <w:lastRenderedPageBreak/>
+        <w:t xml:space="preserve">002 </w:t>
+      </w:r>
+      <w:proofErr w:type="gramStart"/>
+      <w:r>
+        <w:rPr>
+          <w:rFonts w:ascii="Times New Roman" w:eastAsia="Times New Roman" w:hAnsi="Times New Roman" w:cs="Times New Roman"/>
+          <w:b/>
+          <w:color w:val="111111"/>
+          <w:sz w:val="24"/>
+          <w:szCs w:val="24"/>
+        </w:rPr>
+        <w:t>Cancelar</w:t>
+      </w:r>
+      <w:proofErr w:type="gramEnd"/>
+      <w:r>
+        <w:rPr>
+          <w:rFonts w:ascii="Times New Roman" w:eastAsia="Times New Roman" w:hAnsi="Times New Roman" w:cs="Times New Roman"/>
+          <w:b/>
+          <w:color w:val="111111"/>
+          <w:sz w:val="24"/>
+          <w:szCs w:val="24"/>
+        </w:rPr>
+        <w:t xml:space="preserve"> un turno:</w:t>
+      </w:r>
+      <w:r>
+        <w:rPr>
+          <w:rFonts w:ascii="Times New Roman" w:eastAsia="Times New Roman" w:hAnsi="Times New Roman" w:cs="Times New Roman"/>
+          <w:color w:val="111111"/>
+          <w:sz w:val="24"/>
+          <w:szCs w:val="24"/>
+        </w:rPr>
+        <w:t xml:space="preserve"> Como usuario, quiero poder ver mis turnos y citas programados en la aplicación, y tener la opción de cancelar un turno o cita si ya no lo necesito o si tengo un conflicto de horario.</w:t>
+      </w:r>
+    </w:p>
+    <w:p>
+      <w:pPr>
+        <w:spacing w:before="180"/>
+        <w:rPr>
+          <w:rFonts w:ascii="Times New Roman" w:eastAsia="Times New Roman" w:hAnsi="Times New Roman" w:cs="Times New Roman"/>
+          <w:color w:val="111111"/>
+          <w:sz w:val="24"/>
+          <w:szCs w:val="24"/>
+        </w:rPr>
+      </w:pPr>
+      <w:r>
+        <w:rPr>
+          <w:rFonts w:ascii="Times New Roman" w:eastAsia="Times New Roman" w:hAnsi="Times New Roman" w:cs="Times New Roman"/>
+          <w:b/>
+          <w:color w:val="111111"/>
+          <w:sz w:val="24"/>
+          <w:szCs w:val="24"/>
+        </w:rPr>
+        <w:t xml:space="preserve">003 </w:t>
+      </w:r>
+      <w:proofErr w:type="gramStart"/>
+      <w:r>
+        <w:rPr>
+          <w:rFonts w:ascii="Times New Roman" w:eastAsia="Times New Roman" w:hAnsi="Times New Roman" w:cs="Times New Roman"/>
+          <w:b/>
+          <w:color w:val="111111"/>
+          <w:sz w:val="24"/>
+          <w:szCs w:val="24"/>
+        </w:rPr>
+        <w:t>Reagendar</w:t>
+      </w:r>
+      <w:proofErr w:type="gramEnd"/>
+      <w:r>
+        <w:rPr>
+          <w:rFonts w:ascii="Times New Roman" w:eastAsia="Times New Roman" w:hAnsi="Times New Roman" w:cs="Times New Roman"/>
+          <w:b/>
+          <w:color w:val="111111"/>
+          <w:sz w:val="24"/>
+          <w:szCs w:val="24"/>
+        </w:rPr>
+        <w:t xml:space="preserve"> un turno:</w:t>
+      </w:r>
+      <w:r>
+        <w:rPr>
+          <w:rFonts w:ascii="Times New Roman" w:eastAsia="Times New Roman" w:hAnsi="Times New Roman" w:cs="Times New Roman"/>
+          <w:color w:val="111111"/>
+          <w:sz w:val="24"/>
+          <w:szCs w:val="24"/>
+        </w:rPr>
+        <w:t xml:space="preserve"> Como usuario, quiero poder ver mis turnos y citas programados en la aplicación, y tener la opción de reagendar un turno o cita para una fecha y hora diferente si ya no puedo asistir en el horario originalmente programado.</w:t>
+      </w:r>
+    </w:p>
+    <w:p>
+      <w:pPr>
+        <w:rPr>
+          <w:rFonts w:ascii="Times New Roman" w:eastAsia="Times New Roman" w:hAnsi="Times New Roman" w:cs="Times New Roman"/>
+        </w:rPr>
+      </w:pPr>
+      <w:r>
+        <w:rPr>
+          <w:rFonts w:ascii="Times New Roman" w:eastAsia="Times New Roman" w:hAnsi="Times New Roman" w:cs="Times New Roman"/>
+          <w:b/>
+          <w:color w:val="111111"/>
+          <w:sz w:val="24"/>
+          <w:szCs w:val="24"/>
+        </w:rPr>
+        <w:t xml:space="preserve">004 </w:t>
+      </w:r>
+      <w:proofErr w:type="gramStart"/>
+      <w:r>
+        <w:rPr>
+          <w:rFonts w:ascii="Times New Roman" w:eastAsia="Times New Roman" w:hAnsi="Times New Roman" w:cs="Times New Roman"/>
+          <w:b/>
+          <w:color w:val="111111"/>
+          <w:sz w:val="24"/>
+          <w:szCs w:val="24"/>
+        </w:rPr>
+        <w:t>Confirmación</w:t>
+      </w:r>
+      <w:proofErr w:type="gramEnd"/>
+      <w:r>
+        <w:rPr>
+          <w:rFonts w:ascii="Times New Roman" w:eastAsia="Times New Roman" w:hAnsi="Times New Roman" w:cs="Times New Roman"/>
+          <w:b/>
+          <w:color w:val="111111"/>
+          <w:sz w:val="24"/>
+          <w:szCs w:val="24"/>
+        </w:rPr>
+        <w:t xml:space="preserve"> de turno</w:t>
+      </w:r>
+      <w:r>
+        <w:rPr>
+          <w:rFonts w:ascii="Times New Roman" w:eastAsia="Times New Roman" w:hAnsi="Times New Roman" w:cs="Times New Roman"/>
+        </w:rPr>
+        <w:t>:</w:t>
+      </w:r>
+      <w:r>
+        <w:rPr>
+          <w:rFonts w:ascii="Times New Roman" w:eastAsia="Times New Roman" w:hAnsi="Times New Roman" w:cs="Times New Roman"/>
+          <w:color w:val="111111"/>
+          <w:sz w:val="24"/>
+          <w:szCs w:val="24"/>
+        </w:rPr>
+        <w:t xml:space="preserve"> Como usuario quiero poder recibir notificaciones de confirmación del turno solicitado</w:t>
       </w:r>
     </w:p>
     <w:p>
@@ -8014,7 +10310,7 @@
           <w:sz w:val="24"/>
           <w:szCs w:val="24"/>
         </w:rPr>
-        <w:t>006</w:t>
+        <w:t>005</w:t>
       </w:r>
       <w:r>
         <w:rPr>
@@ -8031,7 +10327,7 @@
           <w:sz w:val="24"/>
           <w:szCs w:val="24"/>
         </w:rPr>
-        <w:t>Recibir</w:t>
+        <w:t>Ver</w:t>
       </w:r>
       <w:proofErr w:type="gramEnd"/>
       <w:r>
@@ -8042,7 +10338,7 @@
           <w:sz w:val="24"/>
           <w:szCs w:val="24"/>
         </w:rPr>
-        <w:t xml:space="preserve"> recordatorios de turnos:</w:t>
+        <w:t xml:space="preserve"> detalles de un turno:</w:t>
       </w:r>
       <w:r>
         <w:rPr>
@@ -8051,16 +10347,7 @@
           <w:sz w:val="24"/>
           <w:szCs w:val="24"/>
         </w:rPr>
-        <w:t xml:space="preserve"> Como usuario, quiero recibir recordatorios automáticos de mis turnos y citas programados en la aplicación, para asegu</w:t>
-      </w:r>
-      <w:r>
-        <w:rPr>
-          <w:rFonts w:ascii="Times New Roman" w:eastAsia="Times New Roman" w:hAnsi="Times New Roman" w:cs="Times New Roman"/>
-          <w:color w:val="111111"/>
-          <w:sz w:val="24"/>
-          <w:szCs w:val="24"/>
-        </w:rPr>
-        <w:t>rarme de no olvidar ningún compromiso importante.</w:t>
+        <w:t xml:space="preserve"> Como usuario, quiero poder ver los detalles de un turno o cita programado en la aplicación, incluyendo la fecha, hora, ubicación y cualquier otra información relevante para poder prepararme adecuadamente para el compromiso.</w:t>
       </w:r>
     </w:p>
     <w:p>
@@ -8087,8 +10374,7 @@
           <w:sz w:val="24"/>
           <w:szCs w:val="24"/>
         </w:rPr>
-        <w:lastRenderedPageBreak/>
-        <w:t>007</w:t>
+        <w:t>006</w:t>
       </w:r>
       <w:r>
         <w:rPr>
@@ -8105,7 +10391,7 @@
           <w:sz w:val="24"/>
           <w:szCs w:val="24"/>
         </w:rPr>
-        <w:t>Dejar</w:t>
+        <w:t>Recibir</w:t>
       </w:r>
       <w:proofErr w:type="gramEnd"/>
       <w:r>
@@ -8116,7 +10402,7 @@
           <w:sz w:val="24"/>
           <w:szCs w:val="24"/>
         </w:rPr>
-        <w:t xml:space="preserve"> comentarios sobre un turno:</w:t>
+        <w:t xml:space="preserve"> recordatorios de turnos:</w:t>
       </w:r>
       <w:r>
         <w:rPr>
@@ -8125,16 +10411,71 @@
           <w:sz w:val="24"/>
           <w:szCs w:val="24"/>
         </w:rPr>
-        <w:t xml:space="preserve"> Como usuario, quiero poder dejar comentarios sobre mi experiencia con un negocio o profesional después de asistir a un turno o cita programado a través de la aplicación</w:t>
-      </w:r>
-      <w:r>
+        <w:t xml:space="preserve"> Como usuario, quiero recibir recordatorios automáticos de mis turnos y citas programados en la aplicación, para asegurarme de no olvidar ningún compromiso importante.</w:t>
+      </w:r>
+    </w:p>
+    <w:p>
+      <w:pPr>
+        <w:pBdr>
+          <w:top w:val="nil"/>
+          <w:left w:val="nil"/>
+          <w:bottom w:val="nil"/>
+          <w:right w:val="nil"/>
+          <w:between w:val="nil"/>
+        </w:pBdr>
         <w:rPr>
           <w:rFonts w:ascii="Times New Roman" w:eastAsia="Times New Roman" w:hAnsi="Times New Roman" w:cs="Times New Roman"/>
           <w:color w:val="111111"/>
           <w:sz w:val="24"/>
           <w:szCs w:val="24"/>
         </w:rPr>
-        <w:t>, para ayudar a otros usuarios a tomar decisiones informadas al elegir un proveedor de servicios.</w:t>
+      </w:pPr>
+      <w:r>
+        <w:rPr>
+          <w:rFonts w:ascii="Times New Roman" w:eastAsia="Times New Roman" w:hAnsi="Times New Roman" w:cs="Times New Roman"/>
+          <w:b/>
+          <w:color w:val="111111"/>
+          <w:sz w:val="24"/>
+          <w:szCs w:val="24"/>
+        </w:rPr>
+        <w:t>007</w:t>
+      </w:r>
+      <w:r>
+        <w:rPr>
+          <w:rFonts w:ascii="Times New Roman" w:eastAsia="Times New Roman" w:hAnsi="Times New Roman" w:cs="Times New Roman"/>
+        </w:rPr>
+        <w:t xml:space="preserve"> </w:t>
+      </w:r>
+      <w:proofErr w:type="gramStart"/>
+      <w:r>
+        <w:rPr>
+          <w:rFonts w:ascii="Times New Roman" w:eastAsia="Times New Roman" w:hAnsi="Times New Roman" w:cs="Times New Roman"/>
+          <w:b/>
+          <w:color w:val="111111"/>
+          <w:sz w:val="24"/>
+          <w:szCs w:val="24"/>
+        </w:rPr>
+        <w:t>Dejar</w:t>
+      </w:r>
+      <w:proofErr w:type="gramEnd"/>
+      <w:r>
+        <w:rPr>
+          <w:rFonts w:ascii="Times New Roman" w:eastAsia="Times New Roman" w:hAnsi="Times New Roman" w:cs="Times New Roman"/>
+          <w:b/>
+          <w:color w:val="111111"/>
+          <w:sz w:val="24"/>
+          <w:szCs w:val="24"/>
+        </w:rPr>
+        <w:t xml:space="preserve"> comentarios sobre un turno:</w:t>
+      </w:r>
+      <w:r>
+        <w:rPr>
+          <w:rFonts w:ascii="Times New Roman" w:eastAsia="Times New Roman" w:hAnsi="Times New Roman" w:cs="Times New Roman"/>
+          <w:color w:val="111111"/>
+          <w:sz w:val="24"/>
+          <w:szCs w:val="24"/>
+        </w:rPr>
+        <w:t xml:space="preserve"> Como usuario, quiero poder dejar comentarios sobre mi experiencia con un negocio o profesional después de asistir a un turno o cita programado a través de la aplicación, para ayudar a otros usuarios a tomar decisiones informadas al elegir un proveedor de servicios.</w:t>
       </w:r>
     </w:p>
     <w:p>
@@ -8509,25 +10850,7 @@
                 <w:color w:val="1D2125"/>
                 <w:lang w:val="es-AR"/>
               </w:rPr>
-              <w:t xml:space="preserve"> para la </w:t>
-            </w:r>
-            <w:proofErr w:type="gramStart"/>
-            <w:r>
-              <w:rPr>
-                <w:rFonts w:ascii="Segoe UI" w:eastAsia="Times New Roman" w:hAnsi="Segoe UI" w:cs="Segoe UI"/>
-                <w:color w:val="1D2125"/>
-                <w:lang w:val="es-AR"/>
-              </w:rPr>
-              <w:t>app</w:t>
-            </w:r>
-            <w:proofErr w:type="gramEnd"/>
-            <w:r>
-              <w:rPr>
-                <w:rFonts w:ascii="Segoe UI" w:eastAsia="Times New Roman" w:hAnsi="Segoe UI" w:cs="Segoe UI"/>
-                <w:color w:val="1D2125"/>
-                <w:lang w:val="es-AR"/>
-              </w:rPr>
-              <w:t xml:space="preserve"> a desarrollar (</w:t>
+              <w:t> para la app a desarrollar (</w:t>
             </w:r>
             <w:r>
               <w:rPr>
@@ -8904,6 +11227,7 @@
                 <w:b/>
                 <w:color w:val="000000"/>
               </w:rPr>
+              <w:lastRenderedPageBreak/>
               <w:t>Calendario</w:t>
             </w:r>
           </w:p>
@@ -9153,7 +11477,6 @@
               <w:rPr>
                 <w:b/>
               </w:rPr>
-              <w:lastRenderedPageBreak/>
               <w:t>Versión</w:t>
             </w:r>
           </w:p>
@@ -10379,6 +12702,119 @@
       </w:rPr>
     </w:lvl>
   </w:abstractNum>
+  <w:abstractNum w:abstractNumId="3" w15:restartNumberingAfterBreak="0">
+    <w:nsid w:val="36CF6708"/>
+    <w:multiLevelType w:val="hybridMultilevel"/>
+    <w:tmpl w:val="53FA1740"/>
+    <w:lvl w:ilvl="0" w:tplc="C38C443E">
+      <w:start w:val="3"/>
+      <w:numFmt w:val="bullet"/>
+      <w:lvlText w:val=""/>
+      <w:lvlJc w:val="left"/>
+      <w:pPr>
+        <w:ind w:left="2520" w:hanging="360"/>
+      </w:pPr>
+      <w:rPr>
+        <w:rFonts w:ascii="Symbol" w:eastAsia="Times New Roman" w:hAnsi="Symbol" w:cs="Times New Roman" w:hint="default"/>
+      </w:rPr>
+    </w:lvl>
+    <w:lvl w:ilvl="1" w:tplc="2C0A0003" w:tentative="1">
+      <w:start w:val="1"/>
+      <w:numFmt w:val="bullet"/>
+      <w:lvlText w:val="o"/>
+      <w:lvlJc w:val="left"/>
+      <w:pPr>
+        <w:ind w:left="3240" w:hanging="360"/>
+      </w:pPr>
+      <w:rPr>
+        <w:rFonts w:ascii="Courier New" w:hAnsi="Courier New" w:cs="Courier New" w:hint="default"/>
+      </w:rPr>
+    </w:lvl>
+    <w:lvl w:ilvl="2" w:tplc="2C0A0005" w:tentative="1">
+      <w:start w:val="1"/>
+      <w:numFmt w:val="bullet"/>
+      <w:lvlText w:val=""/>
+      <w:lvlJc w:val="left"/>
+      <w:pPr>
+        <w:ind w:left="3960" w:hanging="360"/>
+      </w:pPr>
+      <w:rPr>
+        <w:rFonts w:ascii="Wingdings" w:hAnsi="Wingdings" w:hint="default"/>
+      </w:rPr>
+    </w:lvl>
+    <w:lvl w:ilvl="3" w:tplc="2C0A0001" w:tentative="1">
+      <w:start w:val="1"/>
+      <w:numFmt w:val="bullet"/>
+      <w:lvlText w:val=""/>
+      <w:lvlJc w:val="left"/>
+      <w:pPr>
+        <w:ind w:left="4680" w:hanging="360"/>
+      </w:pPr>
+      <w:rPr>
+        <w:rFonts w:ascii="Symbol" w:hAnsi="Symbol" w:hint="default"/>
+      </w:rPr>
+    </w:lvl>
+    <w:lvl w:ilvl="4" w:tplc="2C0A0003" w:tentative="1">
+      <w:start w:val="1"/>
+      <w:numFmt w:val="bullet"/>
+      <w:lvlText w:val="o"/>
+      <w:lvlJc w:val="left"/>
+      <w:pPr>
+        <w:ind w:left="5400" w:hanging="360"/>
+      </w:pPr>
+      <w:rPr>
+        <w:rFonts w:ascii="Courier New" w:hAnsi="Courier New" w:cs="Courier New" w:hint="default"/>
+      </w:rPr>
+    </w:lvl>
+    <w:lvl w:ilvl="5" w:tplc="2C0A0005" w:tentative="1">
+      <w:start w:val="1"/>
+      <w:numFmt w:val="bullet"/>
+      <w:lvlText w:val=""/>
+      <w:lvlJc w:val="left"/>
+      <w:pPr>
+        <w:ind w:left="6120" w:hanging="360"/>
+      </w:pPr>
+      <w:rPr>
+        <w:rFonts w:ascii="Wingdings" w:hAnsi="Wingdings" w:hint="default"/>
+      </w:rPr>
+    </w:lvl>
+    <w:lvl w:ilvl="6" w:tplc="2C0A0001" w:tentative="1">
+      <w:start w:val="1"/>
+      <w:numFmt w:val="bullet"/>
+      <w:lvlText w:val=""/>
+      <w:lvlJc w:val="left"/>
+      <w:pPr>
+        <w:ind w:left="6840" w:hanging="360"/>
+      </w:pPr>
+      <w:rPr>
+        <w:rFonts w:ascii="Symbol" w:hAnsi="Symbol" w:hint="default"/>
+      </w:rPr>
+    </w:lvl>
+    <w:lvl w:ilvl="7" w:tplc="2C0A0003" w:tentative="1">
+      <w:start w:val="1"/>
+      <w:numFmt w:val="bullet"/>
+      <w:lvlText w:val="o"/>
+      <w:lvlJc w:val="left"/>
+      <w:pPr>
+        <w:ind w:left="7560" w:hanging="360"/>
+      </w:pPr>
+      <w:rPr>
+        <w:rFonts w:ascii="Courier New" w:hAnsi="Courier New" w:cs="Courier New" w:hint="default"/>
+      </w:rPr>
+    </w:lvl>
+    <w:lvl w:ilvl="8" w:tplc="2C0A0005" w:tentative="1">
+      <w:start w:val="1"/>
+      <w:numFmt w:val="bullet"/>
+      <w:lvlText w:val=""/>
+      <w:lvlJc w:val="left"/>
+      <w:pPr>
+        <w:ind w:left="8280" w:hanging="360"/>
+      </w:pPr>
+      <w:rPr>
+        <w:rFonts w:ascii="Wingdings" w:hAnsi="Wingdings" w:hint="default"/>
+      </w:rPr>
+    </w:lvl>
+  </w:abstractNum>
   <w:num w:numId="1">
     <w:abstractNumId w:val="0"/>
   </w:num>
@@ -10387,6 +12823,9 @@
   </w:num>
   <w:num w:numId="3">
     <w:abstractNumId w:val="2"/>
+  </w:num>
+  <w:num w:numId="4">
+    <w:abstractNumId w:val="3"/>
   </w:num>
 </w:numbering>
 </file>
@@ -10980,9 +13419,7 @@
       <w:tblStyleRowBandSize w:val="1"/>
       <w:tblStyleColBandSize w:val="1"/>
       <w:tblCellMar>
-        <w:top w:w="0" w:type="dxa"/>
         <w:left w:w="70" w:type="dxa"/>
-        <w:bottom w:w="0" w:type="dxa"/>
         <w:right w:w="70" w:type="dxa"/>
       </w:tblCellMar>
     </w:tblPr>
@@ -10993,9 +13430,7 @@
       <w:tblStyleRowBandSize w:val="1"/>
       <w:tblStyleColBandSize w:val="1"/>
       <w:tblCellMar>
-        <w:top w:w="0" w:type="dxa"/>
         <w:left w:w="70" w:type="dxa"/>
-        <w:bottom w:w="0" w:type="dxa"/>
         <w:right w:w="70" w:type="dxa"/>
       </w:tblCellMar>
     </w:tblPr>
@@ -11006,9 +13441,7 @@
       <w:tblStyleRowBandSize w:val="1"/>
       <w:tblStyleColBandSize w:val="1"/>
       <w:tblCellMar>
-        <w:top w:w="0" w:type="dxa"/>
         <w:left w:w="10" w:type="dxa"/>
-        <w:bottom w:w="0" w:type="dxa"/>
         <w:right w:w="10" w:type="dxa"/>
       </w:tblCellMar>
     </w:tblPr>
@@ -11019,9 +13452,7 @@
       <w:tblStyleRowBandSize w:val="1"/>
       <w:tblStyleColBandSize w:val="1"/>
       <w:tblCellMar>
-        <w:top w:w="0" w:type="dxa"/>
         <w:left w:w="10" w:type="dxa"/>
-        <w:bottom w:w="0" w:type="dxa"/>
         <w:right w:w="10" w:type="dxa"/>
       </w:tblCellMar>
     </w:tblPr>
@@ -11032,9 +13463,7 @@
       <w:tblStyleRowBandSize w:val="1"/>
       <w:tblStyleColBandSize w:val="1"/>
       <w:tblCellMar>
-        <w:top w:w="0" w:type="dxa"/>
         <w:left w:w="10" w:type="dxa"/>
-        <w:bottom w:w="0" w:type="dxa"/>
         <w:right w:w="10" w:type="dxa"/>
       </w:tblCellMar>
     </w:tblPr>
@@ -11045,9 +13474,7 @@
       <w:tblStyleRowBandSize w:val="1"/>
       <w:tblStyleColBandSize w:val="1"/>
       <w:tblCellMar>
-        <w:top w:w="0" w:type="dxa"/>
         <w:left w:w="10" w:type="dxa"/>
-        <w:bottom w:w="0" w:type="dxa"/>
         <w:right w:w="10" w:type="dxa"/>
       </w:tblCellMar>
     </w:tblPr>
@@ -11058,9 +13485,7 @@
       <w:tblStyleRowBandSize w:val="1"/>
       <w:tblStyleColBandSize w:val="1"/>
       <w:tblCellMar>
-        <w:top w:w="0" w:type="dxa"/>
         <w:left w:w="10" w:type="dxa"/>
-        <w:bottom w:w="0" w:type="dxa"/>
         <w:right w:w="10" w:type="dxa"/>
       </w:tblCellMar>
     </w:tblPr>
@@ -11071,9 +13496,7 @@
       <w:tblStyleRowBandSize w:val="1"/>
       <w:tblStyleColBandSize w:val="1"/>
       <w:tblCellMar>
-        <w:top w:w="0" w:type="dxa"/>
         <w:left w:w="10" w:type="dxa"/>
-        <w:bottom w:w="0" w:type="dxa"/>
         <w:right w:w="10" w:type="dxa"/>
       </w:tblCellMar>
     </w:tblPr>
@@ -11084,9 +13507,7 @@
       <w:tblStyleRowBandSize w:val="1"/>
       <w:tblStyleColBandSize w:val="1"/>
       <w:tblCellMar>
-        <w:top w:w="0" w:type="dxa"/>
         <w:left w:w="10" w:type="dxa"/>
-        <w:bottom w:w="0" w:type="dxa"/>
         <w:right w:w="10" w:type="dxa"/>
       </w:tblCellMar>
     </w:tblPr>
@@ -11097,9 +13518,7 @@
       <w:tblStyleRowBandSize w:val="1"/>
       <w:tblStyleColBandSize w:val="1"/>
       <w:tblCellMar>
-        <w:top w:w="0" w:type="dxa"/>
         <w:left w:w="10" w:type="dxa"/>
-        <w:bottom w:w="0" w:type="dxa"/>
         <w:right w:w="10" w:type="dxa"/>
       </w:tblCellMar>
     </w:tblPr>
@@ -11110,9 +13529,7 @@
       <w:tblStyleRowBandSize w:val="1"/>
       <w:tblStyleColBandSize w:val="1"/>
       <w:tblCellMar>
-        <w:top w:w="0" w:type="dxa"/>
         <w:left w:w="10" w:type="dxa"/>
-        <w:bottom w:w="0" w:type="dxa"/>
         <w:right w:w="10" w:type="dxa"/>
       </w:tblCellMar>
     </w:tblPr>
@@ -11123,9 +13540,7 @@
       <w:tblStyleRowBandSize w:val="1"/>
       <w:tblStyleColBandSize w:val="1"/>
       <w:tblCellMar>
-        <w:top w:w="0" w:type="dxa"/>
         <w:left w:w="10" w:type="dxa"/>
-        <w:bottom w:w="0" w:type="dxa"/>
         <w:right w:w="10" w:type="dxa"/>
       </w:tblCellMar>
     </w:tblPr>
@@ -11136,9 +13551,7 @@
       <w:tblStyleRowBandSize w:val="1"/>
       <w:tblStyleColBandSize w:val="1"/>
       <w:tblCellMar>
-        <w:top w:w="0" w:type="dxa"/>
         <w:left w:w="70" w:type="dxa"/>
-        <w:bottom w:w="0" w:type="dxa"/>
         <w:right w:w="70" w:type="dxa"/>
       </w:tblCellMar>
     </w:tblPr>
@@ -11149,9 +13562,7 @@
       <w:tblStyleRowBandSize w:val="1"/>
       <w:tblStyleColBandSize w:val="1"/>
       <w:tblCellMar>
-        <w:top w:w="0" w:type="dxa"/>
         <w:left w:w="70" w:type="dxa"/>
-        <w:bottom w:w="0" w:type="dxa"/>
         <w:right w:w="70" w:type="dxa"/>
       </w:tblCellMar>
     </w:tblPr>
@@ -11162,9 +13573,7 @@
       <w:tblStyleRowBandSize w:val="1"/>
       <w:tblStyleColBandSize w:val="1"/>
       <w:tblCellMar>
-        <w:top w:w="0" w:type="dxa"/>
         <w:left w:w="108" w:type="dxa"/>
-        <w:bottom w:w="0" w:type="dxa"/>
         <w:right w:w="108" w:type="dxa"/>
       </w:tblCellMar>
     </w:tblPr>
@@ -11175,9 +13584,7 @@
       <w:tblStyleRowBandSize w:val="1"/>
       <w:tblStyleColBandSize w:val="1"/>
       <w:tblCellMar>
-        <w:top w:w="0" w:type="dxa"/>
         <w:left w:w="108" w:type="dxa"/>
-        <w:bottom w:w="0" w:type="dxa"/>
         <w:right w:w="108" w:type="dxa"/>
       </w:tblCellMar>
     </w:tblPr>
@@ -11188,9 +13595,7 @@
       <w:tblStyleRowBandSize w:val="1"/>
       <w:tblStyleColBandSize w:val="1"/>
       <w:tblCellMar>
-        <w:top w:w="0" w:type="dxa"/>
         <w:left w:w="70" w:type="dxa"/>
-        <w:bottom w:w="0" w:type="dxa"/>
         <w:right w:w="70" w:type="dxa"/>
       </w:tblCellMar>
     </w:tblPr>
@@ -11228,6 +13633,17 @@
       <w:color w:val="0000FF"/>
       <w:u w:val="single"/>
     </w:rPr>
+  </w:style>
+  <w:style w:type="paragraph" w:styleId="Prrafodelista">
+    <w:name w:val="List Paragraph"/>
+    <w:basedOn w:val="Normal"/>
+    <w:uiPriority w:val="34"/>
+    <w:qFormat/>
+    <w:rsid w:val="00924B94"/>
+    <w:pPr>
+      <w:ind w:left="720"/>
+      <w:contextualSpacing/>
+    </w:pPr>
   </w:style>
 </w:styles>
 </file>

</xml_diff>

<commit_message>
UR - Agregados requisitos de hardware para el uso de Android Studio
</commit_message>
<xml_diff>
--- a/Documentacion/ieee-830 turnow.docx
+++ b/Documentacion/ieee-830 turnow.docx
@@ -1,6 +1,6 @@
 
 <file path=word/document.xml><?xml version="1.0" encoding="utf-8"?>
-<w:document xmlns:wpc="http://schemas.microsoft.com/office/word/2010/wordprocessingCanvas" xmlns:cx="http://schemas.microsoft.com/office/drawing/2014/chartex" xmlns:cx1="http://schemas.microsoft.com/office/drawing/2015/9/8/chartex" xmlns:cx2="http://schemas.microsoft.com/office/drawing/2015/10/21/chartex" xmlns:cx3="http://schemas.microsoft.com/office/drawing/2016/5/9/chartex" xmlns:cx4="http://schemas.microsoft.com/office/drawing/2016/5/10/chartex" xmlns:cx5="http://schemas.microsoft.com/office/drawing/2016/5/11/chartex" xmlns:cx6="http://schemas.microsoft.com/office/drawing/2016/5/12/chartex" xmlns:cx7="http://schemas.microsoft.com/office/drawing/2016/5/13/chartex" xmlns:cx8="http://schemas.microsoft.com/office/drawing/2016/5/14/chartex" xmlns:mc="http://schemas.openxmlformats.org/markup-compatibility/2006" xmlns:aink="http://schemas.microsoft.com/office/drawing/2016/ink" xmlns:am3d="http://schemas.microsoft.com/office/drawing/2017/model3d" xmlns:o="urn:schemas-microsoft-com:office:office" xmlns:r="http://schemas.openxmlformats.org/officeDocument/2006/relationships" xmlns:m="http://schemas.openxmlformats.org/officeDocument/2006/math" xmlns:v="urn:schemas-microsoft-com:vml" xmlns:wp14="http://schemas.microsoft.com/office/word/2010/wordprocessingDrawing" xmlns:wp="http://schemas.openxmlformats.org/drawingml/2006/wordprocessingDrawing" xmlns:w10="urn:schemas-microsoft-com:office:word" xmlns:w="http://schemas.openxmlformats.org/wordprocessingml/2006/main" xmlns:w14="http://schemas.microsoft.com/office/word/2010/wordml" xmlns:w15="http://schemas.microsoft.com/office/word/2012/wordml" xmlns:w16cex="http://schemas.microsoft.com/office/word/2018/wordml/cex" xmlns:w16cid="http://schemas.microsoft.com/office/word/2016/wordml/cid" xmlns:w16="http://schemas.microsoft.com/office/word/2018/wordml" xmlns:w16sdtdh="http://schemas.microsoft.com/office/word/2020/wordml/sdtdatahash" xmlns:w16se="http://schemas.microsoft.com/office/word/2015/wordml/symex" xmlns:wpg="http://schemas.microsoft.com/office/word/2010/wordprocessingGroup" xmlns:wpi="http://schemas.microsoft.com/office/word/2010/wordprocessingInk" xmlns:wne="http://schemas.microsoft.com/office/word/2006/wordml" xmlns:wps="http://schemas.microsoft.com/office/word/2010/wordprocessingShape" mc:Ignorable="w14 w15 w16se w16cid w16 w16cex w16sdtdh wp14">
+<w:document xmlns:wpc="http://schemas.microsoft.com/office/word/2010/wordprocessingCanvas" xmlns:cx="http://schemas.microsoft.com/office/drawing/2014/chartex" xmlns:cx1="http://schemas.microsoft.com/office/drawing/2015/9/8/chartex" xmlns:cx2="http://schemas.microsoft.com/office/drawing/2015/10/21/chartex" xmlns:cx3="http://schemas.microsoft.com/office/drawing/2016/5/9/chartex" xmlns:cx4="http://schemas.microsoft.com/office/drawing/2016/5/10/chartex" xmlns:cx5="http://schemas.microsoft.com/office/drawing/2016/5/11/chartex" xmlns:cx6="http://schemas.microsoft.com/office/drawing/2016/5/12/chartex" xmlns:cx7="http://schemas.microsoft.com/office/drawing/2016/5/13/chartex" xmlns:cx8="http://schemas.microsoft.com/office/drawing/2016/5/14/chartex" xmlns:mc="http://schemas.openxmlformats.org/markup-compatibility/2006" xmlns:aink="http://schemas.microsoft.com/office/drawing/2016/ink" xmlns:am3d="http://schemas.microsoft.com/office/drawing/2017/model3d" xmlns:o="urn:schemas-microsoft-com:office:office" xmlns:oel="http://schemas.microsoft.com/office/2019/extlst" xmlns:r="http://schemas.openxmlformats.org/officeDocument/2006/relationships" xmlns:m="http://schemas.openxmlformats.org/officeDocument/2006/math" xmlns:v="urn:schemas-microsoft-com:vml" xmlns:wp14="http://schemas.microsoft.com/office/word/2010/wordprocessingDrawing" xmlns:wp="http://schemas.openxmlformats.org/drawingml/2006/wordprocessingDrawing" xmlns:w10="urn:schemas-microsoft-com:office:word" xmlns:w="http://schemas.openxmlformats.org/wordprocessingml/2006/main" xmlns:w14="http://schemas.microsoft.com/office/word/2010/wordml" xmlns:w15="http://schemas.microsoft.com/office/word/2012/wordml" xmlns:w16cex="http://schemas.microsoft.com/office/word/2018/wordml/cex" xmlns:w16cid="http://schemas.microsoft.com/office/word/2016/wordml/cid" xmlns:w16="http://schemas.microsoft.com/office/word/2018/wordml" xmlns:w16sdtdh="http://schemas.microsoft.com/office/word/2020/wordml/sdtdatahash" xmlns:w16se="http://schemas.microsoft.com/office/word/2015/wordml/symex" xmlns:wpg="http://schemas.microsoft.com/office/word/2010/wordprocessingGroup" xmlns:wpi="http://schemas.microsoft.com/office/word/2010/wordprocessingInk" xmlns:wne="http://schemas.microsoft.com/office/word/2006/wordml" xmlns:wps="http://schemas.microsoft.com/office/word/2010/wordprocessingShape" mc:Ignorable="w14 w15 w16se w16cid w16 w16cex w16sdtdh wp14">
   <w:body>
     <w:p>
       <w:pPr>
@@ -669,8 +669,46 @@
           <w:docPartUnique/>
         </w:docPartObj>
       </w:sdtPr>
-      <w:sdtEndPr/>
       <w:sdtContent>
+        <w:p>
+          <w:pPr>
+            <w:pBdr>
+              <w:top w:val="nil"/>
+              <w:left w:val="nil"/>
+              <w:bottom w:val="nil"/>
+              <w:right w:val="nil"/>
+              <w:between w:val="nil"/>
+            </w:pBdr>
+            <w:tabs>
+              <w:tab w:val="right" w:pos="8830"/>
+            </w:tabs>
+            <w:spacing w:before="360"/>
+            <w:rPr>
+              <w:rFonts w:ascii="Times New Roman" w:eastAsia="Times New Roman" w:hAnsi="Times New Roman" w:cs="Times New Roman"/>
+              <w:smallCaps/>
+              <w:sz w:val="32"/>
+              <w:szCs w:val="32"/>
+            </w:rPr>
+          </w:pPr>
+          <w:r>
+            <w:fldChar w:fldCharType="begin"/>
+          </w:r>
+          <w:r>
+            <w:instrText xml:space="preserve"> TOC \h \u \z \t "Heading 1,1,Heading 2,2,Heading 3,3,Heading 4,4,Heading 5,5,Heading 6,6,"</w:instrText>
+          </w:r>
+          <w:r>
+            <w:fldChar w:fldCharType="separate"/>
+          </w:r>
+          <w:r>
+            <w:rPr>
+              <w:rFonts w:ascii="Times New Roman" w:eastAsia="Times New Roman" w:hAnsi="Times New Roman" w:cs="Times New Roman"/>
+              <w:smallCaps/>
+              <w:sz w:val="32"/>
+              <w:szCs w:val="32"/>
+            </w:rPr>
+            <w:t xml:space="preserve"> ÍNDICE</w:t>
+          </w:r>
+        </w:p>
         <w:p>
           <w:pPr>
             <w:pBdr>
@@ -692,49 +730,12 @@
             </w:rPr>
           </w:pPr>
           <w:r>
-            <w:fldChar w:fldCharType="begin"/>
-          </w:r>
-          <w:r>
-            <w:instrText xml:space="preserve"> TOC \h \u \z \t "Heading 1,1,Heading 2,2,Heading 3,3,Heading 4,4,Heading 5,5,Heading 6,6,"</w:instrText>
-          </w:r>
-          <w:r>
-            <w:fldChar w:fldCharType="separate"/>
-          </w:r>
-          <w:r>
-            <w:rPr>
-              <w:rFonts w:ascii="Times New Roman" w:eastAsia="Times New Roman" w:hAnsi="Times New Roman" w:cs="Times New Roman"/>
-              <w:smallCaps/>
-              <w:sz w:val="32"/>
-              <w:szCs w:val="32"/>
-            </w:rPr>
-            <w:t xml:space="preserve"> ÍNDICE</w:t>
-          </w:r>
-          <w:r>
-            <w:rPr>
-              <w:rFonts w:ascii="Times New Roman" w:eastAsia="Times New Roman" w:hAnsi="Times New Roman" w:cs="Times New Roman"/>
-              <w:smallCaps/>
-              <w:sz w:val="28"/>
-              <w:szCs w:val="28"/>
-            </w:rPr>
-            <w:tab/>
-            <w:t>3</w:t>
-          </w:r>
-          <w:r>
             <w:rPr>
               <w:rFonts w:ascii="Times New Roman" w:eastAsia="Times New Roman" w:hAnsi="Times New Roman" w:cs="Times New Roman"/>
               <w:b/>
               <w:smallCaps/>
             </w:rPr>
             <w:tab/>
-          </w:r>
-          <w:r>
-            <w:rPr>
-              <w:rFonts w:ascii="Times New Roman" w:eastAsia="Times New Roman" w:hAnsi="Times New Roman" w:cs="Times New Roman"/>
-              <w:smallCaps/>
-              <w:sz w:val="28"/>
-              <w:szCs w:val="28"/>
-            </w:rPr>
-            <w:t>4</w:t>
           </w:r>
         </w:p>
         <w:p>
@@ -753,9 +754,9 @@
             <w:spacing w:line="360" w:lineRule="auto"/>
             <w:rPr>
               <w:rFonts w:ascii="Times New Roman" w:eastAsia="Times New Roman" w:hAnsi="Times New Roman" w:cs="Times New Roman"/>
-              <w:color w:val="000000"/>
-              <w:sz w:val="30"/>
-              <w:szCs w:val="30"/>
+              <w:smallCaps/>
+              <w:sz w:val="28"/>
+              <w:szCs w:val="28"/>
             </w:rPr>
           </w:pPr>
           <w:r>
@@ -803,8 +804,30 @@
               <w:sz w:val="28"/>
               <w:szCs w:val="28"/>
             </w:rPr>
-            <w:t>6</w:t>
+            <w:t>4</w:t>
           </w:r>
+        </w:p>
+        <w:p>
+          <w:pPr>
+            <w:pBdr>
+              <w:top w:val="nil"/>
+              <w:left w:val="nil"/>
+              <w:bottom w:val="nil"/>
+              <w:right w:val="nil"/>
+              <w:between w:val="nil"/>
+            </w:pBdr>
+            <w:tabs>
+              <w:tab w:val="left" w:pos="480"/>
+              <w:tab w:val="right" w:pos="8830"/>
+            </w:tabs>
+            <w:spacing w:line="360" w:lineRule="auto"/>
+            <w:rPr>
+              <w:rFonts w:ascii="Times New Roman" w:eastAsia="Times New Roman" w:hAnsi="Times New Roman" w:cs="Times New Roman"/>
+              <w:color w:val="000000"/>
+              <w:sz w:val="30"/>
+              <w:szCs w:val="30"/>
+            </w:rPr>
+          </w:pPr>
         </w:p>
         <w:p>
           <w:pPr>
@@ -851,7 +874,14 @@
               <w:szCs w:val="30"/>
             </w:rPr>
             <w:tab/>
-            <w:t>6</w:t>
+          </w:r>
+          <w:r>
+            <w:rPr>
+              <w:rFonts w:ascii="Times New Roman" w:eastAsia="Times New Roman" w:hAnsi="Times New Roman" w:cs="Times New Roman"/>
+              <w:sz w:val="30"/>
+              <w:szCs w:val="30"/>
+            </w:rPr>
+            <w:t>4</w:t>
           </w:r>
         </w:p>
         <w:p>
@@ -906,7 +936,14 @@
               <w:szCs w:val="30"/>
             </w:rPr>
             <w:tab/>
-            <w:t>6</w:t>
+          </w:r>
+          <w:r>
+            <w:rPr>
+              <w:rFonts w:ascii="Times New Roman" w:eastAsia="Times New Roman" w:hAnsi="Times New Roman" w:cs="Times New Roman"/>
+              <w:sz w:val="30"/>
+              <w:szCs w:val="30"/>
+            </w:rPr>
+            <w:t>4</w:t>
           </w:r>
         </w:p>
         <w:p>
@@ -961,7 +998,14 @@
               <w:szCs w:val="30"/>
             </w:rPr>
             <w:tab/>
-            <w:t>6</w:t>
+          </w:r>
+          <w:r>
+            <w:rPr>
+              <w:rFonts w:ascii="Times New Roman" w:eastAsia="Times New Roman" w:hAnsi="Times New Roman" w:cs="Times New Roman"/>
+              <w:sz w:val="30"/>
+              <w:szCs w:val="30"/>
+            </w:rPr>
+            <w:t>4</w:t>
           </w:r>
         </w:p>
         <w:p>
@@ -1016,7 +1060,14 @@
               <w:szCs w:val="30"/>
             </w:rPr>
             <w:tab/>
-            <w:t>7</w:t>
+          </w:r>
+          <w:r>
+            <w:rPr>
+              <w:rFonts w:ascii="Times New Roman" w:eastAsia="Times New Roman" w:hAnsi="Times New Roman" w:cs="Times New Roman"/>
+              <w:sz w:val="30"/>
+              <w:szCs w:val="30"/>
+            </w:rPr>
+            <w:t>5</w:t>
           </w:r>
         </w:p>
         <w:p>
@@ -1071,7 +1122,14 @@
               <w:szCs w:val="30"/>
             </w:rPr>
             <w:tab/>
-            <w:t>7</w:t>
+          </w:r>
+          <w:r>
+            <w:rPr>
+              <w:rFonts w:ascii="Times New Roman" w:eastAsia="Times New Roman" w:hAnsi="Times New Roman" w:cs="Times New Roman"/>
+              <w:sz w:val="30"/>
+              <w:szCs w:val="30"/>
+            </w:rPr>
+            <w:t>5</w:t>
           </w:r>
         </w:p>
         <w:p>
@@ -1127,7 +1185,15 @@
               <w:szCs w:val="28"/>
             </w:rPr>
             <w:tab/>
-            <w:t>7</w:t>
+          </w:r>
+          <w:r>
+            <w:rPr>
+              <w:rFonts w:ascii="Times New Roman" w:eastAsia="Times New Roman" w:hAnsi="Times New Roman" w:cs="Times New Roman"/>
+              <w:b/>
+              <w:sz w:val="28"/>
+              <w:szCs w:val="28"/>
+            </w:rPr>
+            <w:t>5</w:t>
           </w:r>
         </w:p>
         <w:p>
@@ -1146,9 +1212,10 @@
             <w:spacing w:before="360" w:after="200"/>
             <w:rPr>
               <w:rFonts w:ascii="Times New Roman" w:eastAsia="Times New Roman" w:hAnsi="Times New Roman" w:cs="Times New Roman"/>
-              <w:color w:val="000000"/>
-              <w:sz w:val="30"/>
-              <w:szCs w:val="30"/>
+              <w:b/>
+              <w:smallCaps/>
+              <w:sz w:val="28"/>
+              <w:szCs w:val="28"/>
             </w:rPr>
           </w:pPr>
           <w:r>
@@ -1188,8 +1255,39 @@
               <w:szCs w:val="28"/>
             </w:rPr>
             <w:tab/>
-            <w:t>7</w:t>
           </w:r>
+          <w:r>
+            <w:rPr>
+              <w:rFonts w:ascii="Times New Roman" w:eastAsia="Times New Roman" w:hAnsi="Times New Roman" w:cs="Times New Roman"/>
+              <w:b/>
+              <w:smallCaps/>
+              <w:sz w:val="28"/>
+              <w:szCs w:val="28"/>
+            </w:rPr>
+            <w:t>6</w:t>
+          </w:r>
+        </w:p>
+        <w:p>
+          <w:pPr>
+            <w:pBdr>
+              <w:top w:val="nil"/>
+              <w:left w:val="nil"/>
+              <w:bottom w:val="nil"/>
+              <w:right w:val="nil"/>
+              <w:between w:val="nil"/>
+            </w:pBdr>
+            <w:tabs>
+              <w:tab w:val="left" w:pos="480"/>
+              <w:tab w:val="right" w:pos="8830"/>
+            </w:tabs>
+            <w:spacing w:before="360" w:after="200"/>
+            <w:rPr>
+              <w:rFonts w:ascii="Times New Roman" w:eastAsia="Times New Roman" w:hAnsi="Times New Roman" w:cs="Times New Roman"/>
+              <w:color w:val="000000"/>
+              <w:sz w:val="30"/>
+              <w:szCs w:val="30"/>
+            </w:rPr>
+          </w:pPr>
         </w:p>
         <w:p>
           <w:pPr>
@@ -1235,7 +1333,14 @@
               <w:szCs w:val="30"/>
             </w:rPr>
             <w:tab/>
-            <w:t>7</w:t>
+          </w:r>
+          <w:r>
+            <w:rPr>
+              <w:rFonts w:ascii="Times New Roman" w:eastAsia="Times New Roman" w:hAnsi="Times New Roman" w:cs="Times New Roman"/>
+              <w:sz w:val="30"/>
+              <w:szCs w:val="30"/>
+            </w:rPr>
+            <w:t>6</w:t>
           </w:r>
         </w:p>
         <w:p>
@@ -1282,7 +1387,14 @@
               <w:szCs w:val="30"/>
             </w:rPr>
             <w:tab/>
-            <w:t>8</w:t>
+          </w:r>
+          <w:r>
+            <w:rPr>
+              <w:rFonts w:ascii="Times New Roman" w:eastAsia="Times New Roman" w:hAnsi="Times New Roman" w:cs="Times New Roman"/>
+              <w:sz w:val="30"/>
+              <w:szCs w:val="30"/>
+            </w:rPr>
+            <w:t>6</w:t>
           </w:r>
         </w:p>
         <w:p>
@@ -1331,7 +1443,15 @@
               <w:szCs w:val="28"/>
             </w:rPr>
             <w:tab/>
-            <w:t>9</w:t>
+          </w:r>
+          <w:r>
+            <w:rPr>
+              <w:rFonts w:ascii="Times New Roman" w:eastAsia="Times New Roman" w:hAnsi="Times New Roman" w:cs="Times New Roman"/>
+              <w:b/>
+              <w:sz w:val="28"/>
+              <w:szCs w:val="28"/>
+            </w:rPr>
+            <w:t>6</w:t>
           </w:r>
         </w:p>
         <w:p>
@@ -1350,9 +1470,10 @@
             <w:spacing w:before="360" w:after="200"/>
             <w:rPr>
               <w:rFonts w:ascii="Times New Roman" w:eastAsia="Times New Roman" w:hAnsi="Times New Roman" w:cs="Times New Roman"/>
-              <w:color w:val="000000"/>
-              <w:sz w:val="30"/>
-              <w:szCs w:val="30"/>
+              <w:b/>
+              <w:smallCaps/>
+              <w:sz w:val="28"/>
+              <w:szCs w:val="28"/>
             </w:rPr>
           </w:pPr>
           <w:r>
@@ -1392,7 +1513,242 @@
               <w:szCs w:val="28"/>
             </w:rPr>
             <w:tab/>
-            <w:t>9</w:t>
+          </w:r>
+          <w:r>
+            <w:rPr>
+              <w:rFonts w:ascii="Times New Roman" w:eastAsia="Times New Roman" w:hAnsi="Times New Roman" w:cs="Times New Roman"/>
+              <w:b/>
+              <w:smallCaps/>
+              <w:sz w:val="28"/>
+              <w:szCs w:val="28"/>
+            </w:rPr>
+            <w:t>6</w:t>
+          </w:r>
+        </w:p>
+        <w:p>
+          <w:pPr>
+            <w:pBdr>
+              <w:top w:val="nil"/>
+              <w:left w:val="nil"/>
+              <w:bottom w:val="nil"/>
+              <w:right w:val="nil"/>
+              <w:between w:val="nil"/>
+            </w:pBdr>
+            <w:tabs>
+              <w:tab w:val="left" w:pos="480"/>
+              <w:tab w:val="right" w:pos="8830"/>
+            </w:tabs>
+            <w:spacing w:before="360" w:after="200"/>
+            <w:rPr>
+              <w:rFonts w:ascii="Times New Roman" w:eastAsia="Times New Roman" w:hAnsi="Times New Roman" w:cs="Times New Roman"/>
+              <w:b/>
+              <w:smallCaps/>
+              <w:sz w:val="28"/>
+              <w:szCs w:val="28"/>
+            </w:rPr>
+          </w:pPr>
+        </w:p>
+        <w:p>
+          <w:pPr>
+            <w:pBdr>
+              <w:top w:val="nil"/>
+              <w:left w:val="nil"/>
+              <w:bottom w:val="nil"/>
+              <w:right w:val="nil"/>
+              <w:between w:val="nil"/>
+            </w:pBdr>
+            <w:tabs>
+              <w:tab w:val="left" w:pos="720"/>
+              <w:tab w:val="right" w:pos="8830"/>
+            </w:tabs>
+            <w:spacing w:line="360" w:lineRule="auto"/>
+            <w:rPr>
+              <w:rFonts w:ascii="Times New Roman" w:eastAsia="Times New Roman" w:hAnsi="Times New Roman" w:cs="Times New Roman"/>
+              <w:sz w:val="30"/>
+              <w:szCs w:val="30"/>
+            </w:rPr>
+          </w:pPr>
+          <w:r>
+            <w:rPr>
+              <w:rFonts w:ascii="Times New Roman" w:eastAsia="Times New Roman" w:hAnsi="Times New Roman" w:cs="Times New Roman"/>
+              <w:sz w:val="30"/>
+              <w:szCs w:val="30"/>
+            </w:rPr>
+            <w:t>3.1</w:t>
+          </w:r>
+          <w:r>
+            <w:rPr>
+              <w:rFonts w:ascii="Times New Roman" w:eastAsia="Times New Roman" w:hAnsi="Times New Roman" w:cs="Times New Roman"/>
+              <w:sz w:val="30"/>
+              <w:szCs w:val="30"/>
+            </w:rPr>
+            <w:tab/>
+            <w:t>Interfaces Externas</w:t>
+          </w:r>
+          <w:r>
+            <w:rPr>
+              <w:rFonts w:ascii="Times New Roman" w:eastAsia="Times New Roman" w:hAnsi="Times New Roman" w:cs="Times New Roman"/>
+              <w:sz w:val="30"/>
+              <w:szCs w:val="30"/>
+            </w:rPr>
+            <w:tab/>
+            <w:t>6</w:t>
+          </w:r>
+        </w:p>
+        <w:p>
+          <w:pPr>
+            <w:pBdr>
+              <w:top w:val="nil"/>
+              <w:left w:val="nil"/>
+              <w:bottom w:val="nil"/>
+              <w:right w:val="nil"/>
+              <w:between w:val="nil"/>
+            </w:pBdr>
+            <w:tabs>
+              <w:tab w:val="left" w:pos="720"/>
+              <w:tab w:val="right" w:pos="8830"/>
+            </w:tabs>
+            <w:spacing w:line="360" w:lineRule="auto"/>
+            <w:rPr>
+              <w:rFonts w:ascii="Times New Roman" w:eastAsia="Times New Roman" w:hAnsi="Times New Roman" w:cs="Times New Roman"/>
+              <w:sz w:val="30"/>
+              <w:szCs w:val="30"/>
+            </w:rPr>
+          </w:pPr>
+          <w:r>
+            <w:rPr>
+              <w:rFonts w:ascii="Times New Roman" w:eastAsia="Times New Roman" w:hAnsi="Times New Roman" w:cs="Times New Roman"/>
+              <w:sz w:val="30"/>
+              <w:szCs w:val="30"/>
+            </w:rPr>
+            <w:t>3.1.1</w:t>
+          </w:r>
+          <w:r>
+            <w:rPr>
+              <w:rFonts w:ascii="Times New Roman" w:eastAsia="Times New Roman" w:hAnsi="Times New Roman" w:cs="Times New Roman"/>
+              <w:sz w:val="30"/>
+              <w:szCs w:val="30"/>
+            </w:rPr>
+            <w:tab/>
+            <w:t>Interfaz de Usuario</w:t>
+          </w:r>
+          <w:r>
+            <w:rPr>
+              <w:rFonts w:ascii="Times New Roman" w:eastAsia="Times New Roman" w:hAnsi="Times New Roman" w:cs="Times New Roman"/>
+              <w:sz w:val="30"/>
+              <w:szCs w:val="30"/>
+            </w:rPr>
+            <w:tab/>
+            <w:t>6</w:t>
+          </w:r>
+        </w:p>
+        <w:p>
+          <w:pPr>
+            <w:pBdr>
+              <w:top w:val="nil"/>
+              <w:left w:val="nil"/>
+              <w:bottom w:val="nil"/>
+              <w:right w:val="nil"/>
+              <w:between w:val="nil"/>
+            </w:pBdr>
+            <w:tabs>
+              <w:tab w:val="left" w:pos="720"/>
+              <w:tab w:val="right" w:pos="8830"/>
+            </w:tabs>
+            <w:spacing w:line="360" w:lineRule="auto"/>
+            <w:rPr>
+              <w:rFonts w:ascii="Times New Roman" w:eastAsia="Times New Roman" w:hAnsi="Times New Roman" w:cs="Times New Roman"/>
+              <w:sz w:val="30"/>
+              <w:szCs w:val="30"/>
+            </w:rPr>
+          </w:pPr>
+          <w:r>
+            <w:rPr>
+              <w:rFonts w:ascii="Times New Roman" w:eastAsia="Times New Roman" w:hAnsi="Times New Roman" w:cs="Times New Roman"/>
+              <w:sz w:val="30"/>
+              <w:szCs w:val="30"/>
+            </w:rPr>
+            <w:t>3.1.2</w:t>
+          </w:r>
+          <w:r>
+            <w:rPr>
+              <w:rFonts w:ascii="Times New Roman" w:eastAsia="Times New Roman" w:hAnsi="Times New Roman" w:cs="Times New Roman"/>
+              <w:sz w:val="30"/>
+              <w:szCs w:val="30"/>
+            </w:rPr>
+            <w:tab/>
+            <w:t>Interfaz de Hardware y Software</w:t>
+          </w:r>
+          <w:r>
+            <w:rPr>
+              <w:rFonts w:ascii="Times New Roman" w:eastAsia="Times New Roman" w:hAnsi="Times New Roman" w:cs="Times New Roman"/>
+              <w:sz w:val="30"/>
+              <w:szCs w:val="30"/>
+            </w:rPr>
+            <w:tab/>
+            <w:t>7</w:t>
+          </w:r>
+        </w:p>
+        <w:p>
+          <w:pPr>
+            <w:pBdr>
+              <w:top w:val="nil"/>
+              <w:left w:val="nil"/>
+              <w:bottom w:val="nil"/>
+              <w:right w:val="nil"/>
+              <w:between w:val="nil"/>
+            </w:pBdr>
+            <w:tabs>
+              <w:tab w:val="left" w:pos="720"/>
+              <w:tab w:val="right" w:pos="8830"/>
+            </w:tabs>
+            <w:spacing w:line="360" w:lineRule="auto"/>
+            <w:rPr>
+              <w:rFonts w:ascii="Times New Roman" w:eastAsia="Times New Roman" w:hAnsi="Times New Roman" w:cs="Times New Roman"/>
+              <w:sz w:val="30"/>
+              <w:szCs w:val="30"/>
+            </w:rPr>
+          </w:pPr>
+          <w:r>
+            <w:rPr>
+              <w:rFonts w:ascii="Times New Roman" w:eastAsia="Times New Roman" w:hAnsi="Times New Roman" w:cs="Times New Roman"/>
+              <w:sz w:val="30"/>
+              <w:szCs w:val="30"/>
+            </w:rPr>
+            <w:t>3.</w:t>
+          </w:r>
+          <w:r>
+            <w:rPr>
+              <w:rFonts w:ascii="Times New Roman" w:eastAsia="Times New Roman" w:hAnsi="Times New Roman" w:cs="Times New Roman"/>
+              <w:sz w:val="30"/>
+              <w:szCs w:val="30"/>
+            </w:rPr>
+            <w:t>1.3</w:t>
+          </w:r>
+          <w:r>
+            <w:rPr>
+              <w:rFonts w:ascii="Times New Roman" w:eastAsia="Times New Roman" w:hAnsi="Times New Roman" w:cs="Times New Roman"/>
+              <w:sz w:val="30"/>
+              <w:szCs w:val="30"/>
+            </w:rPr>
+            <w:tab/>
+          </w:r>
+          <w:r>
+            <w:rPr>
+              <w:rFonts w:ascii="Times New Roman" w:eastAsia="Times New Roman" w:hAnsi="Times New Roman" w:cs="Times New Roman"/>
+              <w:sz w:val="30"/>
+              <w:szCs w:val="30"/>
+            </w:rPr>
+            <w:t>Interfaz de Comunicación</w:t>
+          </w:r>
+          <w:r>
+            <w:rPr>
+              <w:rFonts w:ascii="Times New Roman" w:eastAsia="Times New Roman" w:hAnsi="Times New Roman" w:cs="Times New Roman"/>
+              <w:sz w:val="30"/>
+              <w:szCs w:val="30"/>
+            </w:rPr>
+            <w:tab/>
+            <w:t>7</w:t>
           </w:r>
         </w:p>
         <w:p>
@@ -1430,7 +1786,7 @@
               <w:szCs w:val="30"/>
             </w:rPr>
             <w:tab/>
-            <w:t>Product Backlog</w:t>
+            <w:t>Funciones</w:t>
           </w:r>
           <w:r>
             <w:rPr>
@@ -1439,7 +1795,7 @@
               <w:szCs w:val="30"/>
             </w:rPr>
             <w:tab/>
-            <w:t>17</w:t>
+            <w:t>7</w:t>
           </w:r>
         </w:p>
         <w:p>
@@ -1468,6 +1824,7 @@
               <w:sz w:val="30"/>
               <w:szCs w:val="30"/>
             </w:rPr>
+            <w:lastRenderedPageBreak/>
             <w:t>3.2.1</w:t>
           </w:r>
           <w:r>
@@ -1484,7 +1841,7 @@
               <w:sz w:val="30"/>
               <w:szCs w:val="30"/>
             </w:rPr>
-            <w:t>Product Backlog</w:t>
+            <w:t>Registro y Gestión de Usuarios</w:t>
           </w:r>
           <w:r>
             <w:rPr>
@@ -1493,7 +1850,7 @@
               <w:szCs w:val="30"/>
             </w:rPr>
             <w:tab/>
-            <w:t>17</w:t>
+            <w:t>7</w:t>
           </w:r>
         </w:p>
         <w:p>
@@ -1514,6 +1871,7 @@
               <w:rFonts w:ascii="Times New Roman" w:eastAsia="Times New Roman" w:hAnsi="Times New Roman" w:cs="Times New Roman"/>
               <w:sz w:val="30"/>
               <w:szCs w:val="30"/>
+              <w:lang w:val="en-US"/>
             </w:rPr>
           </w:pPr>
           <w:r>
@@ -1521,6 +1879,7 @@
               <w:rFonts w:ascii="Times New Roman" w:eastAsia="Times New Roman" w:hAnsi="Times New Roman" w:cs="Times New Roman"/>
               <w:sz w:val="30"/>
               <w:szCs w:val="30"/>
+              <w:lang w:val="en-US"/>
             </w:rPr>
             <w:t>3.3</w:t>
           </w:r>
@@ -1529,18 +1888,20 @@
               <w:rFonts w:ascii="Times New Roman" w:eastAsia="Times New Roman" w:hAnsi="Times New Roman" w:cs="Times New Roman"/>
               <w:sz w:val="30"/>
               <w:szCs w:val="30"/>
+              <w:lang w:val="en-US"/>
             </w:rPr>
             <w:tab/>
-            <w:t>Sprints</w:t>
+            <w:t>Product Backlog</w:t>
           </w:r>
           <w:r>
             <w:rPr>
               <w:rFonts w:ascii="Times New Roman" w:eastAsia="Times New Roman" w:hAnsi="Times New Roman" w:cs="Times New Roman"/>
               <w:sz w:val="30"/>
               <w:szCs w:val="30"/>
+              <w:lang w:val="en-US"/>
             </w:rPr>
             <w:tab/>
-            <w:t>19</w:t>
+            <w:t>7</w:t>
           </w:r>
         </w:p>
         <w:p>
@@ -1561,6 +1922,7 @@
               <w:rFonts w:ascii="Times New Roman" w:eastAsia="Times New Roman" w:hAnsi="Times New Roman" w:cs="Times New Roman"/>
               <w:sz w:val="30"/>
               <w:szCs w:val="30"/>
+              <w:lang w:val="en-US"/>
             </w:rPr>
           </w:pPr>
           <w:r>
@@ -1568,14 +1930,102 @@
               <w:rFonts w:ascii="Times New Roman" w:eastAsia="Times New Roman" w:hAnsi="Times New Roman" w:cs="Times New Roman"/>
               <w:sz w:val="30"/>
               <w:szCs w:val="30"/>
+              <w:lang w:val="en-US"/>
             </w:rPr>
-            <w:t>3.3.1</w:t>
+            <w:t>3.</w:t>
           </w:r>
           <w:r>
             <w:rPr>
               <w:rFonts w:ascii="Times New Roman" w:eastAsia="Times New Roman" w:hAnsi="Times New Roman" w:cs="Times New Roman"/>
               <w:sz w:val="30"/>
               <w:szCs w:val="30"/>
+              <w:lang w:val="en-US"/>
+            </w:rPr>
+            <w:t>4</w:t>
+          </w:r>
+          <w:r>
+            <w:rPr>
+              <w:rFonts w:ascii="Times New Roman" w:eastAsia="Times New Roman" w:hAnsi="Times New Roman" w:cs="Times New Roman"/>
+              <w:sz w:val="30"/>
+              <w:szCs w:val="30"/>
+              <w:lang w:val="en-US"/>
+            </w:rPr>
+            <w:tab/>
+            <w:t>Sprints</w:t>
+          </w:r>
+          <w:r>
+            <w:rPr>
+              <w:rFonts w:ascii="Times New Roman" w:eastAsia="Times New Roman" w:hAnsi="Times New Roman" w:cs="Times New Roman"/>
+              <w:sz w:val="30"/>
+              <w:szCs w:val="30"/>
+              <w:lang w:val="en-US"/>
+            </w:rPr>
+            <w:tab/>
+          </w:r>
+          <w:r>
+            <w:rPr>
+              <w:rFonts w:ascii="Times New Roman" w:eastAsia="Times New Roman" w:hAnsi="Times New Roman" w:cs="Times New Roman"/>
+              <w:sz w:val="30"/>
+              <w:szCs w:val="30"/>
+              <w:lang w:val="en-US"/>
+            </w:rPr>
+            <w:t>8</w:t>
+          </w:r>
+        </w:p>
+        <w:p>
+          <w:pPr>
+            <w:pBdr>
+              <w:top w:val="nil"/>
+              <w:left w:val="nil"/>
+              <w:bottom w:val="nil"/>
+              <w:right w:val="nil"/>
+              <w:between w:val="nil"/>
+            </w:pBdr>
+            <w:tabs>
+              <w:tab w:val="left" w:pos="720"/>
+              <w:tab w:val="right" w:pos="8830"/>
+            </w:tabs>
+            <w:spacing w:line="360" w:lineRule="auto"/>
+            <w:rPr>
+              <w:rFonts w:ascii="Times New Roman" w:eastAsia="Times New Roman" w:hAnsi="Times New Roman" w:cs="Times New Roman"/>
+              <w:sz w:val="30"/>
+              <w:szCs w:val="30"/>
+              <w:lang w:val="en-US"/>
+            </w:rPr>
+          </w:pPr>
+          <w:r>
+            <w:rPr>
+              <w:rFonts w:ascii="Times New Roman" w:eastAsia="Times New Roman" w:hAnsi="Times New Roman" w:cs="Times New Roman"/>
+              <w:sz w:val="30"/>
+              <w:szCs w:val="30"/>
+              <w:lang w:val="en-US"/>
+            </w:rPr>
+            <w:t>3.</w:t>
+          </w:r>
+          <w:r>
+            <w:rPr>
+              <w:rFonts w:ascii="Times New Roman" w:eastAsia="Times New Roman" w:hAnsi="Times New Roman" w:cs="Times New Roman"/>
+              <w:sz w:val="30"/>
+              <w:szCs w:val="30"/>
+              <w:lang w:val="en-US"/>
+            </w:rPr>
+            <w:t>4</w:t>
+          </w:r>
+          <w:r>
+            <w:rPr>
+              <w:rFonts w:ascii="Times New Roman" w:eastAsia="Times New Roman" w:hAnsi="Times New Roman" w:cs="Times New Roman"/>
+              <w:sz w:val="30"/>
+              <w:szCs w:val="30"/>
+              <w:lang w:val="en-US"/>
+            </w:rPr>
+            <w:t>.1</w:t>
+          </w:r>
+          <w:r>
+            <w:rPr>
+              <w:rFonts w:ascii="Times New Roman" w:eastAsia="Times New Roman" w:hAnsi="Times New Roman" w:cs="Times New Roman"/>
+              <w:sz w:val="30"/>
+              <w:szCs w:val="30"/>
+              <w:lang w:val="en-US"/>
             </w:rPr>
             <w:tab/>
             <w:t>Sprint 1</w:t>
@@ -1585,9 +2035,18 @@
               <w:rFonts w:ascii="Times New Roman" w:eastAsia="Times New Roman" w:hAnsi="Times New Roman" w:cs="Times New Roman"/>
               <w:sz w:val="30"/>
               <w:szCs w:val="30"/>
+              <w:lang w:val="en-US"/>
             </w:rPr>
             <w:tab/>
-            <w:t>19</w:t>
+          </w:r>
+          <w:r>
+            <w:rPr>
+              <w:rFonts w:ascii="Times New Roman" w:eastAsia="Times New Roman" w:hAnsi="Times New Roman" w:cs="Times New Roman"/>
+              <w:sz w:val="30"/>
+              <w:szCs w:val="30"/>
+              <w:lang w:val="en-US"/>
+            </w:rPr>
+            <w:t>8</w:t>
           </w:r>
         </w:p>
         <w:p>
@@ -1608,6 +2067,7 @@
               <w:rFonts w:ascii="Times New Roman" w:eastAsia="Times New Roman" w:hAnsi="Times New Roman" w:cs="Times New Roman"/>
               <w:sz w:val="28"/>
               <w:szCs w:val="28"/>
+              <w:lang w:val="en-US"/>
             </w:rPr>
           </w:pPr>
           <w:r>
@@ -1615,14 +2075,34 @@
               <w:rFonts w:ascii="Times New Roman" w:eastAsia="Times New Roman" w:hAnsi="Times New Roman" w:cs="Times New Roman"/>
               <w:sz w:val="30"/>
               <w:szCs w:val="30"/>
+              <w:lang w:val="en-US"/>
             </w:rPr>
-            <w:t>3.3.2</w:t>
+            <w:t>3.</w:t>
           </w:r>
           <w:r>
             <w:rPr>
               <w:rFonts w:ascii="Times New Roman" w:eastAsia="Times New Roman" w:hAnsi="Times New Roman" w:cs="Times New Roman"/>
               <w:sz w:val="30"/>
               <w:szCs w:val="30"/>
+              <w:lang w:val="en-US"/>
+            </w:rPr>
+            <w:t>4</w:t>
+          </w:r>
+          <w:r>
+            <w:rPr>
+              <w:rFonts w:ascii="Times New Roman" w:eastAsia="Times New Roman" w:hAnsi="Times New Roman" w:cs="Times New Roman"/>
+              <w:sz w:val="30"/>
+              <w:szCs w:val="30"/>
+              <w:lang w:val="en-US"/>
+            </w:rPr>
+            <w:t>.2</w:t>
+          </w:r>
+          <w:r>
+            <w:rPr>
+              <w:rFonts w:ascii="Times New Roman" w:eastAsia="Times New Roman" w:hAnsi="Times New Roman" w:cs="Times New Roman"/>
+              <w:sz w:val="30"/>
+              <w:szCs w:val="30"/>
+              <w:lang w:val="en-US"/>
             </w:rPr>
             <w:tab/>
             <w:t>Sprint 2</w:t>
@@ -1632,10 +2112,41 @@
               <w:rFonts w:ascii="Times New Roman" w:eastAsia="Times New Roman" w:hAnsi="Times New Roman" w:cs="Times New Roman"/>
               <w:sz w:val="28"/>
               <w:szCs w:val="28"/>
+              <w:lang w:val="en-US"/>
             </w:rPr>
             <w:tab/>
-            <w:t>20</w:t>
           </w:r>
+          <w:r>
+            <w:rPr>
+              <w:rFonts w:ascii="Times New Roman" w:eastAsia="Times New Roman" w:hAnsi="Times New Roman" w:cs="Times New Roman"/>
+              <w:sz w:val="28"/>
+              <w:szCs w:val="28"/>
+              <w:lang w:val="en-US"/>
+            </w:rPr>
+            <w:t>8</w:t>
+          </w:r>
+        </w:p>
+        <w:p>
+          <w:pPr>
+            <w:pBdr>
+              <w:top w:val="nil"/>
+              <w:left w:val="nil"/>
+              <w:bottom w:val="nil"/>
+              <w:right w:val="nil"/>
+              <w:between w:val="nil"/>
+            </w:pBdr>
+            <w:tabs>
+              <w:tab w:val="left" w:pos="720"/>
+              <w:tab w:val="right" w:pos="8830"/>
+            </w:tabs>
+            <w:spacing w:line="360" w:lineRule="auto"/>
+            <w:rPr>
+              <w:rFonts w:ascii="Times New Roman" w:eastAsia="Times New Roman" w:hAnsi="Times New Roman" w:cs="Times New Roman"/>
+              <w:sz w:val="28"/>
+              <w:szCs w:val="28"/>
+              <w:lang w:val="en-US"/>
+            </w:rPr>
+          </w:pPr>
         </w:p>
         <w:p>
           <w:pPr>
@@ -1682,7 +2193,7 @@
               <w:sz w:val="28"/>
               <w:szCs w:val="28"/>
             </w:rPr>
-            <w:t>20</w:t>
+            <w:t>9</w:t>
           </w:r>
         </w:p>
         <w:p>
@@ -1804,22 +2315,7 @@
           <w:szCs w:val="24"/>
         </w:rPr>
         <w:tab/>
-      </w:r>
-      <w:r>
-        <w:rPr>
-          <w:rFonts w:ascii="Times New Roman" w:eastAsia="Times New Roman" w:hAnsi="Times New Roman" w:cs="Times New Roman"/>
-          <w:sz w:val="24"/>
-          <w:szCs w:val="24"/>
-        </w:rPr>
-        <w:t>Este documento es una Especificación de Requisitos Software (ERS) para el Sistema de información para la gestión de procesos y control de turnos. Esta especificación se ha estructurado basándose en las directrices dadas por el estándar IEEE Práctica Recome</w:t>
-      </w:r>
-      <w:r>
-        <w:rPr>
-          <w:rFonts w:ascii="Times New Roman" w:eastAsia="Times New Roman" w:hAnsi="Times New Roman" w:cs="Times New Roman"/>
-          <w:sz w:val="24"/>
-          <w:szCs w:val="24"/>
-        </w:rPr>
-        <w:t>ndada para Especificaciones de Requisitos Software ANSI/IEEE 830, 1998.</w:t>
+        <w:t>Este documento es una Especificación de Requisitos Software (ERS) para el Sistema de información para la gestión de procesos y control de turnos. Esta especificación se ha estructurado basándose en las directrices dadas por el estándar IEEE Práctica Recomendada para Especificaciones de Requisitos Software ANSI/IEEE 830, 1998.</w:t>
       </w:r>
     </w:p>
     <w:p>
@@ -1922,13 +2418,6 @@
           <w:szCs w:val="24"/>
         </w:rPr>
         <w:tab/>
-      </w:r>
-      <w:r>
-        <w:rPr>
-          <w:rFonts w:ascii="Times New Roman" w:eastAsia="Times New Roman" w:hAnsi="Times New Roman" w:cs="Times New Roman"/>
-          <w:sz w:val="24"/>
-          <w:szCs w:val="24"/>
-        </w:rPr>
         <w:t>El presente documento tiene como propósito definir las especificaciones funcionales, para el desarrollo de una aplicación de gestión web que permitirá solicitar, cancelar o reagendar turnos para diversos tipos de negocios y/o profesionales.</w:t>
       </w:r>
     </w:p>
@@ -3557,6 +4046,12 @@
                 <w:rFonts w:ascii="Times New Roman" w:eastAsia="Times New Roman" w:hAnsi="Times New Roman" w:cs="Times New Roman"/>
               </w:rPr>
             </w:pPr>
+            <w:r>
+              <w:rPr>
+                <w:rFonts w:ascii="Times New Roman" w:eastAsia="Times New Roman" w:hAnsi="Times New Roman" w:cs="Times New Roman"/>
+              </w:rPr>
+              <w:t>desarrolladora</w:t>
+            </w:r>
           </w:p>
         </w:tc>
       </w:tr>
@@ -3626,6 +4121,12 @@
                 <w:rFonts w:ascii="Times New Roman" w:eastAsia="Times New Roman" w:hAnsi="Times New Roman" w:cs="Times New Roman"/>
               </w:rPr>
             </w:pPr>
+            <w:r>
+              <w:rPr>
+                <w:rFonts w:ascii="Times New Roman" w:eastAsia="Times New Roman" w:hAnsi="Times New Roman" w:cs="Times New Roman"/>
+              </w:rPr>
+              <w:t>estudiante</w:t>
+            </w:r>
           </w:p>
         </w:tc>
       </w:tr>
@@ -3695,6 +4196,12 @@
                 <w:rFonts w:ascii="Times New Roman" w:eastAsia="Times New Roman" w:hAnsi="Times New Roman" w:cs="Times New Roman"/>
               </w:rPr>
             </w:pPr>
+            <w:r>
+              <w:rPr>
+                <w:rFonts w:ascii="Times New Roman" w:eastAsia="Times New Roman" w:hAnsi="Times New Roman" w:cs="Times New Roman"/>
+              </w:rPr>
+              <w:t>Diseño y programación del sistema</w:t>
+            </w:r>
           </w:p>
         </w:tc>
       </w:tr>
@@ -3920,13 +4427,22 @@
                 <w:rFonts w:ascii="Times New Roman" w:eastAsia="Times New Roman" w:hAnsi="Times New Roman" w:cs="Times New Roman"/>
               </w:rPr>
             </w:pPr>
+            <w:proofErr w:type="spellStart"/>
             <w:r>
               <w:rPr>
                 <w:rFonts w:ascii="Times New Roman" w:eastAsia="Times New Roman" w:hAnsi="Times New Roman" w:cs="Times New Roman"/>
                 <w:b/>
               </w:rPr>
+              <w:t>g</w:t>
+            </w:r>
+            <w:r>
+              <w:rPr>
+                <w:rFonts w:ascii="Times New Roman" w:eastAsia="Times New Roman" w:hAnsi="Times New Roman" w:cs="Times New Roman"/>
+                <w:b/>
+              </w:rPr>
               <w:t>Rol</w:t>
             </w:r>
+            <w:proofErr w:type="spellEnd"/>
           </w:p>
         </w:tc>
         <w:tc>
@@ -4286,16 +4802,8 @@
               <w:rPr>
                 <w:rFonts w:ascii="Times New Roman" w:eastAsia="Times New Roman" w:hAnsi="Times New Roman" w:cs="Times New Roman"/>
               </w:rPr>
-              <w:t xml:space="preserve"> </w:t>
-            </w:r>
-            <w:proofErr w:type="spellStart"/>
-            <w:r>
-              <w:rPr>
-                <w:rFonts w:ascii="Times New Roman" w:eastAsia="Times New Roman" w:hAnsi="Times New Roman" w:cs="Times New Roman"/>
-              </w:rPr>
-              <w:t>Rochetti</w:t>
-            </w:r>
-            <w:proofErr w:type="spellEnd"/>
+              <w:t xml:space="preserve"> Rochetti</w:t>
+            </w:r>
           </w:p>
         </w:tc>
       </w:tr>
@@ -5076,16 +5584,8 @@
               <w:rPr>
                 <w:rFonts w:ascii="Times New Roman" w:eastAsia="Times New Roman" w:hAnsi="Times New Roman" w:cs="Times New Roman"/>
               </w:rPr>
-              <w:t xml:space="preserve"> </w:t>
-            </w:r>
-            <w:proofErr w:type="spellStart"/>
-            <w:r>
-              <w:rPr>
-                <w:rFonts w:ascii="Times New Roman" w:eastAsia="Times New Roman" w:hAnsi="Times New Roman" w:cs="Times New Roman"/>
-              </w:rPr>
-              <w:t>Gambone</w:t>
-            </w:r>
-            <w:proofErr w:type="spellEnd"/>
+              <w:t xml:space="preserve"> Gambone</w:t>
+            </w:r>
           </w:p>
         </w:tc>
       </w:tr>
@@ -6582,15 +7082,7 @@
           <w:sz w:val="22"/>
           <w:szCs w:val="22"/>
         </w:rPr>
-        <w:t>Este documento presenta, en castellano, el formato de Especificación de Requisitos Software (ERS) según la última versión del estándar IEEE 830. Según IEEE, un buen Documento de Requisitos, pese a no ser obligatorio que siga estrictamente la organización y</w:t>
-      </w:r>
-      <w:r>
-        <w:rPr>
-          <w:rFonts w:ascii="Times New Roman" w:eastAsia="Times New Roman" w:hAnsi="Times New Roman" w:cs="Times New Roman"/>
-          <w:sz w:val="22"/>
-          <w:szCs w:val="22"/>
-        </w:rPr>
-        <w:t xml:space="preserve"> el formato dados en el estándar 830, deberá incluir, de una forma o de otra, toda la información presentada en dicho estándar. </w:t>
+        <w:t xml:space="preserve">Este documento presenta, en castellano, el formato de Especificación de Requisitos Software (ERS) según la última versión del estándar IEEE 830. Según IEEE, un buen Documento de Requisitos, pese a no ser obligatorio que siga estrictamente la organización y el formato dados en el estándar 830, deberá incluir, de una forma o de otra, toda la información presentada en dicho estándar. </w:t>
       </w:r>
     </w:p>
     <w:p>
@@ -7505,6 +7997,271 @@
     </w:p>
     <w:p>
       <w:pPr>
+        <w:numPr>
+          <w:ilvl w:val="0"/>
+          <w:numId w:val="1"/>
+        </w:numPr>
+        <w:pBdr>
+          <w:top w:val="nil"/>
+          <w:left w:val="nil"/>
+          <w:bottom w:val="nil"/>
+          <w:right w:val="nil"/>
+          <w:between w:val="nil"/>
+        </w:pBdr>
+        <w:rPr>
+          <w:rFonts w:ascii="Times New Roman" w:eastAsia="Times New Roman" w:hAnsi="Times New Roman" w:cs="Times New Roman"/>
+          <w:color w:val="111111"/>
+          <w:sz w:val="24"/>
+          <w:szCs w:val="24"/>
+        </w:rPr>
+      </w:pPr>
+      <w:r>
+        <w:rPr>
+          <w:rFonts w:ascii="Times New Roman" w:eastAsia="Times New Roman" w:hAnsi="Times New Roman" w:cs="Times New Roman"/>
+          <w:color w:val="111111"/>
+          <w:sz w:val="24"/>
+          <w:szCs w:val="24"/>
+        </w:rPr>
+        <w:t>Requisitos mínimos de hardware:</w:t>
+      </w:r>
+    </w:p>
+    <w:p>
+      <w:pPr>
+        <w:numPr>
+          <w:ilvl w:val="1"/>
+          <w:numId w:val="1"/>
+        </w:numPr>
+        <w:pBdr>
+          <w:top w:val="nil"/>
+          <w:left w:val="nil"/>
+          <w:bottom w:val="nil"/>
+          <w:right w:val="nil"/>
+          <w:between w:val="nil"/>
+        </w:pBdr>
+        <w:rPr>
+          <w:rFonts w:ascii="Times New Roman" w:eastAsia="Times New Roman" w:hAnsi="Times New Roman" w:cs="Times New Roman"/>
+          <w:color w:val="111111"/>
+          <w:sz w:val="24"/>
+          <w:szCs w:val="24"/>
+        </w:rPr>
+      </w:pPr>
+      <w:r>
+        <w:rPr>
+          <w:rFonts w:ascii="Times New Roman" w:eastAsia="Times New Roman" w:hAnsi="Times New Roman" w:cs="Times New Roman"/>
+          <w:color w:val="111111"/>
+          <w:sz w:val="24"/>
+          <w:szCs w:val="24"/>
+        </w:rPr>
+        <w:t>Sistema operativo Windows 8/10/11 de 64 bits. Alternativamente MacOS 10.14(Mojave) o c</w:t>
+      </w:r>
+      <w:r>
+        <w:rPr>
+          <w:rFonts w:ascii="Times New Roman" w:eastAsia="Times New Roman" w:hAnsi="Times New Roman" w:cs="Times New Roman"/>
+          <w:color w:val="111111"/>
+          <w:sz w:val="24"/>
+          <w:szCs w:val="24"/>
+        </w:rPr>
+        <w:t>ualquier distribución de Linux de 64 bits</w:t>
+      </w:r>
+      <w:r>
+        <w:rPr>
+          <w:rFonts w:ascii="Times New Roman" w:eastAsia="Times New Roman" w:hAnsi="Times New Roman" w:cs="Times New Roman"/>
+          <w:color w:val="111111"/>
+          <w:sz w:val="24"/>
+          <w:szCs w:val="24"/>
+        </w:rPr>
+        <w:t xml:space="preserve"> </w:t>
+      </w:r>
+      <w:r>
+        <w:rPr>
+          <w:rFonts w:ascii="Times New Roman" w:eastAsia="Times New Roman" w:hAnsi="Times New Roman" w:cs="Times New Roman"/>
+          <w:color w:val="111111"/>
+          <w:sz w:val="24"/>
+          <w:szCs w:val="24"/>
+        </w:rPr>
+        <w:t xml:space="preserve">compatible con </w:t>
+      </w:r>
+      <w:proofErr w:type="spellStart"/>
+      <w:r>
+        <w:rPr>
+          <w:rFonts w:ascii="Times New Roman" w:eastAsia="Times New Roman" w:hAnsi="Times New Roman" w:cs="Times New Roman"/>
+          <w:color w:val="111111"/>
+          <w:sz w:val="24"/>
+          <w:szCs w:val="24"/>
+        </w:rPr>
+        <w:t>Gnome</w:t>
+      </w:r>
+      <w:proofErr w:type="spellEnd"/>
+      <w:r>
+        <w:rPr>
+          <w:rFonts w:ascii="Times New Roman" w:eastAsia="Times New Roman" w:hAnsi="Times New Roman" w:cs="Times New Roman"/>
+          <w:color w:val="111111"/>
+          <w:sz w:val="24"/>
+          <w:szCs w:val="24"/>
+        </w:rPr>
+        <w:t>, KDE o Unity DE; GNU C Library (</w:t>
+      </w:r>
+      <w:proofErr w:type="spellStart"/>
+      <w:r>
+        <w:rPr>
+          <w:rFonts w:ascii="Times New Roman" w:eastAsia="Times New Roman" w:hAnsi="Times New Roman" w:cs="Times New Roman"/>
+          <w:color w:val="111111"/>
+          <w:sz w:val="24"/>
+          <w:szCs w:val="24"/>
+        </w:rPr>
+        <w:t>glibc</w:t>
+      </w:r>
+      <w:proofErr w:type="spellEnd"/>
+      <w:r>
+        <w:rPr>
+          <w:rFonts w:ascii="Times New Roman" w:eastAsia="Times New Roman" w:hAnsi="Times New Roman" w:cs="Times New Roman"/>
+          <w:color w:val="111111"/>
+          <w:sz w:val="24"/>
+          <w:szCs w:val="24"/>
+        </w:rPr>
+        <w:t>) 2.31</w:t>
+      </w:r>
+      <w:r>
+        <w:rPr>
+          <w:rFonts w:ascii="Times New Roman" w:eastAsia="Times New Roman" w:hAnsi="Times New Roman" w:cs="Times New Roman"/>
+          <w:color w:val="111111"/>
+          <w:sz w:val="24"/>
+          <w:szCs w:val="24"/>
+        </w:rPr>
+        <w:t>.</w:t>
+      </w:r>
+    </w:p>
+    <w:p>
+      <w:pPr>
+        <w:numPr>
+          <w:ilvl w:val="1"/>
+          <w:numId w:val="1"/>
+        </w:numPr>
+        <w:pBdr>
+          <w:top w:val="nil"/>
+          <w:left w:val="nil"/>
+          <w:bottom w:val="nil"/>
+          <w:right w:val="nil"/>
+          <w:between w:val="nil"/>
+        </w:pBdr>
+        <w:rPr>
+          <w:rFonts w:ascii="Times New Roman" w:eastAsia="Times New Roman" w:hAnsi="Times New Roman" w:cs="Times New Roman"/>
+          <w:color w:val="111111"/>
+          <w:sz w:val="24"/>
+          <w:szCs w:val="24"/>
+        </w:rPr>
+      </w:pPr>
+      <w:r>
+        <w:rPr>
+          <w:rFonts w:ascii="Times New Roman" w:eastAsia="Times New Roman" w:hAnsi="Times New Roman" w:cs="Times New Roman"/>
+          <w:color w:val="111111"/>
+          <w:sz w:val="24"/>
+          <w:szCs w:val="24"/>
+        </w:rPr>
+        <w:t>Procesador con arquitectura x86_64. Intel Core de segunda generación o equivalente de AMD con soporte para hipervisor de Windows.</w:t>
+      </w:r>
+    </w:p>
+    <w:p>
+      <w:pPr>
+        <w:numPr>
+          <w:ilvl w:val="1"/>
+          <w:numId w:val="1"/>
+        </w:numPr>
+        <w:pBdr>
+          <w:top w:val="nil"/>
+          <w:left w:val="nil"/>
+          <w:bottom w:val="nil"/>
+          <w:right w:val="nil"/>
+          <w:between w:val="nil"/>
+        </w:pBdr>
+        <w:rPr>
+          <w:rFonts w:ascii="Times New Roman" w:eastAsia="Times New Roman" w:hAnsi="Times New Roman" w:cs="Times New Roman"/>
+          <w:color w:val="111111"/>
+          <w:sz w:val="24"/>
+          <w:szCs w:val="24"/>
+        </w:rPr>
+      </w:pPr>
+      <w:r>
+        <w:rPr>
+          <w:rFonts w:ascii="Times New Roman" w:eastAsia="Times New Roman" w:hAnsi="Times New Roman" w:cs="Times New Roman"/>
+          <w:color w:val="111111"/>
+          <w:sz w:val="24"/>
+          <w:szCs w:val="24"/>
+        </w:rPr>
+        <w:t>Memoria RAM de 8GB.</w:t>
+      </w:r>
+    </w:p>
+    <w:p>
+      <w:pPr>
+        <w:numPr>
+          <w:ilvl w:val="1"/>
+          <w:numId w:val="1"/>
+        </w:numPr>
+        <w:pBdr>
+          <w:top w:val="nil"/>
+          <w:left w:val="nil"/>
+          <w:bottom w:val="nil"/>
+          <w:right w:val="nil"/>
+          <w:between w:val="nil"/>
+        </w:pBdr>
+        <w:rPr>
+          <w:rFonts w:ascii="Times New Roman" w:eastAsia="Times New Roman" w:hAnsi="Times New Roman" w:cs="Times New Roman"/>
+          <w:color w:val="111111"/>
+          <w:sz w:val="24"/>
+          <w:szCs w:val="24"/>
+        </w:rPr>
+      </w:pPr>
+      <w:r>
+        <w:rPr>
+          <w:rFonts w:ascii="Times New Roman" w:eastAsia="Times New Roman" w:hAnsi="Times New Roman" w:cs="Times New Roman"/>
+          <w:color w:val="111111"/>
+          <w:sz w:val="24"/>
+          <w:szCs w:val="24"/>
+        </w:rPr>
+        <w:t>8GB</w:t>
+      </w:r>
+      <w:r>
+        <w:rPr>
+          <w:rFonts w:ascii="Times New Roman" w:eastAsia="Times New Roman" w:hAnsi="Times New Roman" w:cs="Times New Roman"/>
+          <w:color w:val="111111"/>
+          <w:sz w:val="24"/>
+          <w:szCs w:val="24"/>
+        </w:rPr>
+        <w:t xml:space="preserve"> de espacio de almacenamiento disponible para instalar IDE, SDK de Android y Emulador de Android.</w:t>
+      </w:r>
+    </w:p>
+    <w:p>
+      <w:pPr>
+        <w:numPr>
+          <w:ilvl w:val="1"/>
+          <w:numId w:val="1"/>
+        </w:numPr>
+        <w:pBdr>
+          <w:top w:val="nil"/>
+          <w:left w:val="nil"/>
+          <w:bottom w:val="nil"/>
+          <w:right w:val="nil"/>
+          <w:between w:val="nil"/>
+        </w:pBdr>
+        <w:rPr>
+          <w:rFonts w:ascii="Times New Roman" w:eastAsia="Times New Roman" w:hAnsi="Times New Roman" w:cs="Times New Roman"/>
+          <w:color w:val="111111"/>
+          <w:sz w:val="24"/>
+          <w:szCs w:val="24"/>
+        </w:rPr>
+      </w:pPr>
+      <w:r>
+        <w:rPr>
+          <w:rFonts w:ascii="Times New Roman" w:eastAsia="Times New Roman" w:hAnsi="Times New Roman" w:cs="Times New Roman"/>
+          <w:color w:val="111111"/>
+          <w:sz w:val="24"/>
+          <w:szCs w:val="24"/>
+        </w:rPr>
+        <w:t>Pantalla con resolución mínima de 1280x720 (HD).</w:t>
+      </w:r>
+    </w:p>
+    <w:p>
+      <w:pPr>
         <w:widowControl w:val="0"/>
         <w:pBdr>
           <w:top w:val="nil"/>
@@ -7609,6 +8366,1758 @@
           <w:right w:val="nil"/>
           <w:between w:val="nil"/>
         </w:pBdr>
+        <w:ind w:left="600"/>
+        <w:rPr>
+          <w:rFonts w:ascii="Times New Roman" w:eastAsia="Times New Roman" w:hAnsi="Times New Roman" w:cs="Times New Roman"/>
+          <w:sz w:val="22"/>
+          <w:szCs w:val="22"/>
+        </w:rPr>
+      </w:pPr>
+      <w:r>
+        <w:rPr>
+          <w:rFonts w:ascii="Times New Roman" w:eastAsia="Times New Roman" w:hAnsi="Times New Roman" w:cs="Times New Roman"/>
+          <w:sz w:val="22"/>
+          <w:szCs w:val="22"/>
+        </w:rPr>
+        <w:t>Estos requisitos deberán ser considerados a lo largo de todo el proceso de</w:t>
+      </w:r>
+    </w:p>
+    <w:p>
+      <w:pPr>
+        <w:pBdr>
+          <w:top w:val="nil"/>
+          <w:left w:val="nil"/>
+          <w:bottom w:val="nil"/>
+          <w:right w:val="nil"/>
+          <w:between w:val="nil"/>
+        </w:pBdr>
+        <w:ind w:left="600"/>
+        <w:rPr>
+          <w:rFonts w:ascii="Times New Roman" w:eastAsia="Times New Roman" w:hAnsi="Times New Roman" w:cs="Times New Roman"/>
+          <w:sz w:val="22"/>
+          <w:szCs w:val="22"/>
+        </w:rPr>
+      </w:pPr>
+      <w:r>
+        <w:rPr>
+          <w:rFonts w:ascii="Times New Roman" w:eastAsia="Times New Roman" w:hAnsi="Times New Roman" w:cs="Times New Roman"/>
+          <w:sz w:val="22"/>
+          <w:szCs w:val="22"/>
+        </w:rPr>
+        <w:t>diseño y desarrollo del sistema, y se deberá realizar un seguimiento continuo</w:t>
+      </w:r>
+    </w:p>
+    <w:p>
+      <w:pPr>
+        <w:pBdr>
+          <w:top w:val="nil"/>
+          <w:left w:val="nil"/>
+          <w:bottom w:val="nil"/>
+          <w:right w:val="nil"/>
+          <w:between w:val="nil"/>
+        </w:pBdr>
+        <w:ind w:left="600"/>
+        <w:rPr>
+          <w:rFonts w:ascii="Times New Roman" w:eastAsia="Times New Roman" w:hAnsi="Times New Roman" w:cs="Times New Roman"/>
+          <w:sz w:val="22"/>
+          <w:szCs w:val="22"/>
+        </w:rPr>
+      </w:pPr>
+      <w:r>
+        <w:rPr>
+          <w:rFonts w:ascii="Times New Roman" w:eastAsia="Times New Roman" w:hAnsi="Times New Roman" w:cs="Times New Roman"/>
+          <w:sz w:val="22"/>
+          <w:szCs w:val="22"/>
+        </w:rPr>
+        <w:t>de su cumplimiento durante las fases de pruebas y validación. Además, se</w:t>
+      </w:r>
+    </w:p>
+    <w:p>
+      <w:pPr>
+        <w:pBdr>
+          <w:top w:val="nil"/>
+          <w:left w:val="nil"/>
+          <w:bottom w:val="nil"/>
+          <w:right w:val="nil"/>
+          <w:between w:val="nil"/>
+        </w:pBdr>
+        <w:ind w:left="600"/>
+        <w:rPr>
+          <w:rFonts w:ascii="Times New Roman" w:eastAsia="Times New Roman" w:hAnsi="Times New Roman" w:cs="Times New Roman"/>
+          <w:sz w:val="22"/>
+          <w:szCs w:val="22"/>
+        </w:rPr>
+      </w:pPr>
+      <w:r>
+        <w:rPr>
+          <w:rFonts w:ascii="Times New Roman" w:eastAsia="Times New Roman" w:hAnsi="Times New Roman" w:cs="Times New Roman"/>
+          <w:sz w:val="22"/>
+          <w:szCs w:val="22"/>
+        </w:rPr>
+        <w:t>deberán documentar todos los requisitos de manera clara y unívoca, de</w:t>
+      </w:r>
+    </w:p>
+    <w:p>
+      <w:pPr>
+        <w:pBdr>
+          <w:top w:val="nil"/>
+          <w:left w:val="nil"/>
+          <w:bottom w:val="nil"/>
+          <w:right w:val="nil"/>
+          <w:between w:val="nil"/>
+        </w:pBdr>
+        <w:ind w:left="600"/>
+        <w:rPr>
+          <w:rFonts w:ascii="Times New Roman" w:eastAsia="Times New Roman" w:hAnsi="Times New Roman" w:cs="Times New Roman"/>
+          <w:sz w:val="22"/>
+          <w:szCs w:val="22"/>
+        </w:rPr>
+      </w:pPr>
+      <w:r>
+        <w:rPr>
+          <w:rFonts w:ascii="Times New Roman" w:eastAsia="Times New Roman" w:hAnsi="Times New Roman" w:cs="Times New Roman"/>
+          <w:sz w:val="22"/>
+          <w:szCs w:val="22"/>
+        </w:rPr>
+        <w:t>forma que sean comprensibles para todas las personas involucradas en el</w:t>
+      </w:r>
+    </w:p>
+    <w:p>
+      <w:pPr>
+        <w:pBdr>
+          <w:top w:val="nil"/>
+          <w:left w:val="nil"/>
+          <w:bottom w:val="nil"/>
+          <w:right w:val="nil"/>
+          <w:between w:val="nil"/>
+        </w:pBdr>
+        <w:ind w:left="600"/>
+        <w:rPr>
+          <w:rFonts w:ascii="Times New Roman" w:eastAsia="Times New Roman" w:hAnsi="Times New Roman" w:cs="Times New Roman"/>
+          <w:sz w:val="22"/>
+          <w:szCs w:val="22"/>
+        </w:rPr>
+      </w:pPr>
+      <w:r>
+        <w:rPr>
+          <w:rFonts w:ascii="Times New Roman" w:eastAsia="Times New Roman" w:hAnsi="Times New Roman" w:cs="Times New Roman"/>
+          <w:sz w:val="22"/>
+          <w:szCs w:val="22"/>
+        </w:rPr>
+        <w:t>proyecto y se puedan realizar pruebas de verificación adecuadas.</w:t>
+      </w:r>
+    </w:p>
+    <w:p>
+      <w:pPr>
+        <w:widowControl w:val="0"/>
+        <w:numPr>
+          <w:ilvl w:val="1"/>
+          <w:numId w:val="2"/>
+        </w:numPr>
+        <w:pBdr>
+          <w:top w:val="nil"/>
+          <w:left w:val="nil"/>
+          <w:bottom w:val="nil"/>
+          <w:right w:val="nil"/>
+          <w:between w:val="nil"/>
+        </w:pBdr>
+        <w:spacing w:before="120" w:after="60"/>
+        <w:ind w:left="1321"/>
+        <w:rPr>
+          <w:rFonts w:ascii="Times New Roman" w:eastAsia="Times New Roman" w:hAnsi="Times New Roman" w:cs="Times New Roman"/>
+          <w:b/>
+          <w:color w:val="000000"/>
+          <w:sz w:val="28"/>
+          <w:szCs w:val="28"/>
+        </w:rPr>
+      </w:pPr>
+      <w:r>
+        <w:rPr>
+          <w:rFonts w:ascii="Times New Roman" w:eastAsia="Times New Roman" w:hAnsi="Times New Roman" w:cs="Times New Roman"/>
+          <w:b/>
+          <w:color w:val="000000"/>
+          <w:sz w:val="28"/>
+          <w:szCs w:val="28"/>
+        </w:rPr>
+        <w:t>Interfaces Externas</w:t>
+      </w:r>
+    </w:p>
+    <w:p>
+      <w:pPr>
+        <w:pBdr>
+          <w:top w:val="nil"/>
+          <w:left w:val="nil"/>
+          <w:bottom w:val="nil"/>
+          <w:right w:val="nil"/>
+          <w:between w:val="nil"/>
+        </w:pBdr>
+        <w:ind w:left="600"/>
+        <w:rPr>
+          <w:rFonts w:ascii="Times New Roman" w:eastAsia="Times New Roman" w:hAnsi="Times New Roman" w:cs="Times New Roman"/>
+          <w:sz w:val="22"/>
+          <w:szCs w:val="22"/>
+        </w:rPr>
+      </w:pPr>
+      <w:r>
+        <w:rPr>
+          <w:rFonts w:ascii="Times New Roman" w:eastAsia="Times New Roman" w:hAnsi="Times New Roman" w:cs="Times New Roman"/>
+          <w:sz w:val="22"/>
+          <w:szCs w:val="22"/>
+        </w:rPr>
+        <w:t xml:space="preserve">La aplicación móvil </w:t>
+      </w:r>
+      <w:r>
+        <w:rPr>
+          <w:rFonts w:ascii="Times New Roman" w:eastAsia="Times New Roman" w:hAnsi="Times New Roman" w:cs="Times New Roman"/>
+          <w:sz w:val="22"/>
+          <w:szCs w:val="22"/>
+        </w:rPr>
+        <w:t>TURNOW</w:t>
+      </w:r>
+      <w:r>
+        <w:rPr>
+          <w:rFonts w:ascii="Times New Roman" w:eastAsia="Times New Roman" w:hAnsi="Times New Roman" w:cs="Times New Roman"/>
+          <w:sz w:val="22"/>
+          <w:szCs w:val="22"/>
+        </w:rPr>
+        <w:t xml:space="preserve"> contará con varias interfaces externas que</w:t>
+      </w:r>
+    </w:p>
+    <w:p>
+      <w:pPr>
+        <w:pBdr>
+          <w:top w:val="nil"/>
+          <w:left w:val="nil"/>
+          <w:bottom w:val="nil"/>
+          <w:right w:val="nil"/>
+          <w:between w:val="nil"/>
+        </w:pBdr>
+        <w:ind w:left="600"/>
+        <w:rPr>
+          <w:rFonts w:ascii="Times New Roman" w:eastAsia="Times New Roman" w:hAnsi="Times New Roman" w:cs="Times New Roman"/>
+          <w:sz w:val="22"/>
+          <w:szCs w:val="22"/>
+        </w:rPr>
+      </w:pPr>
+      <w:r>
+        <w:rPr>
+          <w:rFonts w:ascii="Times New Roman" w:eastAsia="Times New Roman" w:hAnsi="Times New Roman" w:cs="Times New Roman"/>
+          <w:sz w:val="22"/>
+          <w:szCs w:val="22"/>
+        </w:rPr>
+        <w:t>permitirán su correcto funcionamiento y su interacción con el usuario, así</w:t>
+      </w:r>
+    </w:p>
+    <w:p>
+      <w:pPr>
+        <w:pBdr>
+          <w:top w:val="nil"/>
+          <w:left w:val="nil"/>
+          <w:bottom w:val="nil"/>
+          <w:right w:val="nil"/>
+          <w:between w:val="nil"/>
+        </w:pBdr>
+        <w:ind w:left="600"/>
+        <w:rPr>
+          <w:rFonts w:ascii="Times New Roman" w:eastAsia="Times New Roman" w:hAnsi="Times New Roman" w:cs="Times New Roman"/>
+          <w:sz w:val="22"/>
+          <w:szCs w:val="22"/>
+        </w:rPr>
+      </w:pPr>
+      <w:r>
+        <w:rPr>
+          <w:rFonts w:ascii="Times New Roman" w:eastAsia="Times New Roman" w:hAnsi="Times New Roman" w:cs="Times New Roman"/>
+          <w:sz w:val="22"/>
+          <w:szCs w:val="22"/>
+        </w:rPr>
+        <w:t>como con otros sistemas.</w:t>
+      </w:r>
+    </w:p>
+    <w:p>
+      <w:pPr>
+        <w:pStyle w:val="Prrafodelista"/>
+        <w:widowControl w:val="0"/>
+        <w:numPr>
+          <w:ilvl w:val="2"/>
+          <w:numId w:val="2"/>
+        </w:numPr>
+        <w:pBdr>
+          <w:top w:val="nil"/>
+          <w:left w:val="nil"/>
+          <w:bottom w:val="nil"/>
+          <w:right w:val="nil"/>
+          <w:between w:val="nil"/>
+        </w:pBdr>
+        <w:spacing w:before="120" w:after="60"/>
+        <w:rPr>
+          <w:rFonts w:ascii="Times New Roman" w:eastAsia="Times New Roman" w:hAnsi="Times New Roman" w:cs="Times New Roman"/>
+          <w:b/>
+          <w:color w:val="000000"/>
+          <w:sz w:val="28"/>
+          <w:szCs w:val="28"/>
+        </w:rPr>
+      </w:pPr>
+      <w:r>
+        <w:rPr>
+          <w:rFonts w:ascii="Times New Roman" w:eastAsia="Times New Roman" w:hAnsi="Times New Roman" w:cs="Times New Roman"/>
+          <w:b/>
+          <w:color w:val="000000"/>
+          <w:sz w:val="28"/>
+          <w:szCs w:val="28"/>
+        </w:rPr>
+        <w:t>Interfaz de Usuario</w:t>
+      </w:r>
+    </w:p>
+    <w:p>
+      <w:pPr>
+        <w:pBdr>
+          <w:top w:val="nil"/>
+          <w:left w:val="nil"/>
+          <w:bottom w:val="nil"/>
+          <w:right w:val="nil"/>
+          <w:between w:val="nil"/>
+        </w:pBdr>
+        <w:ind w:left="1702"/>
+        <w:rPr>
+          <w:rFonts w:ascii="Times New Roman" w:eastAsia="Times New Roman" w:hAnsi="Times New Roman" w:cs="Times New Roman"/>
+          <w:sz w:val="22"/>
+          <w:szCs w:val="22"/>
+        </w:rPr>
+      </w:pPr>
+      <w:r>
+        <w:rPr>
+          <w:rFonts w:ascii="Times New Roman" w:eastAsia="Times New Roman" w:hAnsi="Times New Roman" w:cs="Times New Roman"/>
+          <w:sz w:val="22"/>
+          <w:szCs w:val="22"/>
+        </w:rPr>
+        <w:t xml:space="preserve">La interfaz del usuario de </w:t>
+      </w:r>
+      <w:r>
+        <w:rPr>
+          <w:rFonts w:ascii="Times New Roman" w:eastAsia="Times New Roman" w:hAnsi="Times New Roman" w:cs="Times New Roman"/>
+          <w:sz w:val="22"/>
+          <w:szCs w:val="22"/>
+        </w:rPr>
+        <w:t>TURNOW</w:t>
+      </w:r>
+      <w:r>
+        <w:rPr>
+          <w:rFonts w:ascii="Times New Roman" w:eastAsia="Times New Roman" w:hAnsi="Times New Roman" w:cs="Times New Roman"/>
+          <w:sz w:val="22"/>
+          <w:szCs w:val="22"/>
+        </w:rPr>
+        <w:t xml:space="preserve"> se diseñará de manera que sea</w:t>
+      </w:r>
+    </w:p>
+    <w:p>
+      <w:pPr>
+        <w:pBdr>
+          <w:top w:val="nil"/>
+          <w:left w:val="nil"/>
+          <w:bottom w:val="nil"/>
+          <w:right w:val="nil"/>
+          <w:between w:val="nil"/>
+        </w:pBdr>
+        <w:ind w:left="1702"/>
+        <w:rPr>
+          <w:rFonts w:ascii="Times New Roman" w:eastAsia="Times New Roman" w:hAnsi="Times New Roman" w:cs="Times New Roman"/>
+          <w:sz w:val="22"/>
+          <w:szCs w:val="22"/>
+        </w:rPr>
+      </w:pPr>
+      <w:r>
+        <w:rPr>
+          <w:rFonts w:ascii="Times New Roman" w:eastAsia="Times New Roman" w:hAnsi="Times New Roman" w:cs="Times New Roman"/>
+          <w:sz w:val="22"/>
+          <w:szCs w:val="22"/>
+        </w:rPr>
+        <w:t>intuitiva y fácil de usar, permitiendo que el usuario pueda acceder a</w:t>
+      </w:r>
+    </w:p>
+    <w:p>
+      <w:pPr>
+        <w:pBdr>
+          <w:top w:val="nil"/>
+          <w:left w:val="nil"/>
+          <w:bottom w:val="nil"/>
+          <w:right w:val="nil"/>
+          <w:between w:val="nil"/>
+        </w:pBdr>
+        <w:ind w:left="1702"/>
+        <w:rPr>
+          <w:rFonts w:ascii="Times New Roman" w:eastAsia="Times New Roman" w:hAnsi="Times New Roman" w:cs="Times New Roman"/>
+          <w:sz w:val="22"/>
+          <w:szCs w:val="22"/>
+        </w:rPr>
+      </w:pPr>
+      <w:r>
+        <w:rPr>
+          <w:rFonts w:ascii="Times New Roman" w:eastAsia="Times New Roman" w:hAnsi="Times New Roman" w:cs="Times New Roman"/>
+          <w:sz w:val="22"/>
+          <w:szCs w:val="22"/>
+        </w:rPr>
+        <w:lastRenderedPageBreak/>
+        <w:t>las funciones básicas de la aplicación de forma rápida y sencilla. Se</w:t>
+      </w:r>
+    </w:p>
+    <w:p>
+      <w:pPr>
+        <w:pBdr>
+          <w:top w:val="nil"/>
+          <w:left w:val="nil"/>
+          <w:bottom w:val="nil"/>
+          <w:right w:val="nil"/>
+          <w:between w:val="nil"/>
+        </w:pBdr>
+        <w:ind w:left="1702"/>
+        <w:rPr>
+          <w:rFonts w:ascii="Times New Roman" w:eastAsia="Times New Roman" w:hAnsi="Times New Roman" w:cs="Times New Roman"/>
+          <w:sz w:val="22"/>
+          <w:szCs w:val="22"/>
+        </w:rPr>
+      </w:pPr>
+      <w:r>
+        <w:rPr>
+          <w:rFonts w:ascii="Times New Roman" w:eastAsia="Times New Roman" w:hAnsi="Times New Roman" w:cs="Times New Roman"/>
+          <w:sz w:val="22"/>
+          <w:szCs w:val="22"/>
+        </w:rPr>
+        <w:t>utilizarán los principios de diseño de interfaz de usuario más</w:t>
+      </w:r>
+    </w:p>
+    <w:p>
+      <w:pPr>
+        <w:pBdr>
+          <w:top w:val="nil"/>
+          <w:left w:val="nil"/>
+          <w:bottom w:val="nil"/>
+          <w:right w:val="nil"/>
+          <w:between w:val="nil"/>
+        </w:pBdr>
+        <w:ind w:left="1702"/>
+        <w:rPr>
+          <w:rFonts w:ascii="Times New Roman" w:eastAsia="Times New Roman" w:hAnsi="Times New Roman" w:cs="Times New Roman"/>
+          <w:sz w:val="22"/>
+          <w:szCs w:val="22"/>
+        </w:rPr>
+      </w:pPr>
+      <w:r>
+        <w:rPr>
+          <w:rFonts w:ascii="Times New Roman" w:eastAsia="Times New Roman" w:hAnsi="Times New Roman" w:cs="Times New Roman"/>
+          <w:sz w:val="22"/>
+          <w:szCs w:val="22"/>
+        </w:rPr>
+        <w:t>modernos para garantizar que la aplicación sea fácil de usar y que se</w:t>
+      </w:r>
+    </w:p>
+    <w:p>
+      <w:pPr>
+        <w:pBdr>
+          <w:top w:val="nil"/>
+          <w:left w:val="nil"/>
+          <w:bottom w:val="nil"/>
+          <w:right w:val="nil"/>
+          <w:between w:val="nil"/>
+        </w:pBdr>
+        <w:ind w:left="1702"/>
+        <w:rPr>
+          <w:rFonts w:ascii="Times New Roman" w:eastAsia="Times New Roman" w:hAnsi="Times New Roman" w:cs="Times New Roman"/>
+          <w:sz w:val="22"/>
+          <w:szCs w:val="22"/>
+        </w:rPr>
+      </w:pPr>
+      <w:r>
+        <w:rPr>
+          <w:rFonts w:ascii="Times New Roman" w:eastAsia="Times New Roman" w:hAnsi="Times New Roman" w:cs="Times New Roman"/>
+          <w:sz w:val="22"/>
+          <w:szCs w:val="22"/>
+        </w:rPr>
+        <w:t>ajuste a las necesidades y expectativas del usuario. La interfaz se</w:t>
+      </w:r>
+    </w:p>
+    <w:p>
+      <w:pPr>
+        <w:pBdr>
+          <w:top w:val="nil"/>
+          <w:left w:val="nil"/>
+          <w:bottom w:val="nil"/>
+          <w:right w:val="nil"/>
+          <w:between w:val="nil"/>
+        </w:pBdr>
+        <w:ind w:left="1702"/>
+        <w:rPr>
+          <w:rFonts w:ascii="Times New Roman" w:eastAsia="Times New Roman" w:hAnsi="Times New Roman" w:cs="Times New Roman"/>
+          <w:sz w:val="22"/>
+          <w:szCs w:val="22"/>
+        </w:rPr>
+      </w:pPr>
+      <w:r>
+        <w:rPr>
+          <w:rFonts w:ascii="Times New Roman" w:eastAsia="Times New Roman" w:hAnsi="Times New Roman" w:cs="Times New Roman"/>
+          <w:sz w:val="22"/>
+          <w:szCs w:val="22"/>
+        </w:rPr>
+        <w:t>adaptará a distintos tamaños de pantalla y dispositivos móviles para</w:t>
+      </w:r>
+    </w:p>
+    <w:p>
+      <w:pPr>
+        <w:pBdr>
+          <w:top w:val="nil"/>
+          <w:left w:val="nil"/>
+          <w:bottom w:val="nil"/>
+          <w:right w:val="nil"/>
+          <w:between w:val="nil"/>
+        </w:pBdr>
+        <w:ind w:left="1702"/>
+        <w:rPr>
+          <w:rFonts w:ascii="Times New Roman" w:eastAsia="Times New Roman" w:hAnsi="Times New Roman" w:cs="Times New Roman"/>
+          <w:sz w:val="22"/>
+          <w:szCs w:val="22"/>
+        </w:rPr>
+      </w:pPr>
+      <w:r>
+        <w:rPr>
+          <w:rFonts w:ascii="Times New Roman" w:eastAsia="Times New Roman" w:hAnsi="Times New Roman" w:cs="Times New Roman"/>
+          <w:sz w:val="22"/>
+          <w:szCs w:val="22"/>
+        </w:rPr>
+        <w:t>que el usuario pueda acceder a la aplicación desde cualquier lugar y</w:t>
+      </w:r>
+    </w:p>
+    <w:p>
+      <w:pPr>
+        <w:pBdr>
+          <w:top w:val="nil"/>
+          <w:left w:val="nil"/>
+          <w:bottom w:val="nil"/>
+          <w:right w:val="nil"/>
+          <w:between w:val="nil"/>
+        </w:pBdr>
+        <w:ind w:left="1702"/>
+        <w:rPr>
+          <w:rFonts w:ascii="Times New Roman" w:eastAsia="Times New Roman" w:hAnsi="Times New Roman" w:cs="Times New Roman"/>
+          <w:sz w:val="22"/>
+          <w:szCs w:val="22"/>
+        </w:rPr>
+      </w:pPr>
+      <w:r>
+        <w:rPr>
+          <w:rFonts w:ascii="Times New Roman" w:eastAsia="Times New Roman" w:hAnsi="Times New Roman" w:cs="Times New Roman"/>
+          <w:sz w:val="22"/>
+          <w:szCs w:val="22"/>
+        </w:rPr>
+        <w:t>en cualquier momento.</w:t>
+      </w:r>
+    </w:p>
+    <w:p>
+      <w:pPr>
+        <w:pBdr>
+          <w:top w:val="nil"/>
+          <w:left w:val="nil"/>
+          <w:bottom w:val="nil"/>
+          <w:right w:val="nil"/>
+          <w:between w:val="nil"/>
+        </w:pBdr>
+        <w:ind w:left="1702"/>
+        <w:rPr>
+          <w:rFonts w:ascii="Times New Roman" w:eastAsia="Times New Roman" w:hAnsi="Times New Roman" w:cs="Times New Roman"/>
+          <w:sz w:val="22"/>
+          <w:szCs w:val="22"/>
+        </w:rPr>
+      </w:pPr>
+    </w:p>
+    <w:p>
+      <w:pPr>
+        <w:pStyle w:val="Prrafodelista"/>
+        <w:widowControl w:val="0"/>
+        <w:pBdr>
+          <w:top w:val="nil"/>
+          <w:left w:val="nil"/>
+          <w:bottom w:val="nil"/>
+          <w:right w:val="nil"/>
+          <w:between w:val="nil"/>
+        </w:pBdr>
+        <w:spacing w:before="120" w:after="60"/>
+        <w:ind w:left="2422"/>
+        <w:rPr>
+          <w:rFonts w:ascii="Times New Roman" w:eastAsia="Times New Roman" w:hAnsi="Times New Roman" w:cs="Times New Roman"/>
+          <w:b/>
+          <w:color w:val="000000"/>
+          <w:sz w:val="28"/>
+          <w:szCs w:val="28"/>
+        </w:rPr>
+      </w:pPr>
+    </w:p>
+    <w:p>
+      <w:pPr>
+        <w:pStyle w:val="Prrafodelista"/>
+        <w:widowControl w:val="0"/>
+        <w:pBdr>
+          <w:top w:val="nil"/>
+          <w:left w:val="nil"/>
+          <w:bottom w:val="nil"/>
+          <w:right w:val="nil"/>
+          <w:between w:val="nil"/>
+        </w:pBdr>
+        <w:spacing w:before="120" w:after="60"/>
+        <w:ind w:left="2422"/>
+        <w:rPr>
+          <w:rFonts w:ascii="Times New Roman" w:eastAsia="Times New Roman" w:hAnsi="Times New Roman" w:cs="Times New Roman"/>
+          <w:b/>
+          <w:color w:val="000000"/>
+          <w:sz w:val="28"/>
+          <w:szCs w:val="28"/>
+        </w:rPr>
+      </w:pPr>
+    </w:p>
+    <w:p>
+      <w:pPr>
+        <w:pStyle w:val="Prrafodelista"/>
+        <w:widowControl w:val="0"/>
+        <w:numPr>
+          <w:ilvl w:val="2"/>
+          <w:numId w:val="2"/>
+        </w:numPr>
+        <w:pBdr>
+          <w:top w:val="nil"/>
+          <w:left w:val="nil"/>
+          <w:bottom w:val="nil"/>
+          <w:right w:val="nil"/>
+          <w:between w:val="nil"/>
+        </w:pBdr>
+        <w:spacing w:before="120" w:after="60"/>
+        <w:rPr>
+          <w:rFonts w:ascii="Times New Roman" w:eastAsia="Times New Roman" w:hAnsi="Times New Roman" w:cs="Times New Roman"/>
+          <w:b/>
+          <w:color w:val="000000"/>
+          <w:sz w:val="28"/>
+          <w:szCs w:val="28"/>
+        </w:rPr>
+      </w:pPr>
+      <w:r>
+        <w:rPr>
+          <w:rFonts w:ascii="Times New Roman" w:eastAsia="Times New Roman" w:hAnsi="Times New Roman" w:cs="Times New Roman"/>
+          <w:b/>
+          <w:color w:val="000000"/>
+          <w:sz w:val="28"/>
+          <w:szCs w:val="28"/>
+        </w:rPr>
+        <w:t xml:space="preserve">Interfaz de </w:t>
+      </w:r>
+      <w:r>
+        <w:rPr>
+          <w:rFonts w:ascii="Times New Roman" w:eastAsia="Times New Roman" w:hAnsi="Times New Roman" w:cs="Times New Roman"/>
+          <w:b/>
+          <w:color w:val="000000"/>
+          <w:sz w:val="28"/>
+          <w:szCs w:val="28"/>
+        </w:rPr>
+        <w:t>Hardware y Software</w:t>
+      </w:r>
+    </w:p>
+    <w:p>
+      <w:pPr>
+        <w:pBdr>
+          <w:top w:val="nil"/>
+          <w:left w:val="nil"/>
+          <w:bottom w:val="nil"/>
+          <w:right w:val="nil"/>
+          <w:between w:val="nil"/>
+        </w:pBdr>
+        <w:ind w:left="1702"/>
+        <w:rPr>
+          <w:rFonts w:ascii="Times New Roman" w:eastAsia="Times New Roman" w:hAnsi="Times New Roman" w:cs="Times New Roman"/>
+          <w:sz w:val="22"/>
+          <w:szCs w:val="22"/>
+        </w:rPr>
+      </w:pPr>
+      <w:r>
+        <w:rPr>
+          <w:rFonts w:ascii="Times New Roman" w:eastAsia="Times New Roman" w:hAnsi="Times New Roman" w:cs="Times New Roman"/>
+          <w:sz w:val="22"/>
+          <w:szCs w:val="22"/>
+        </w:rPr>
+        <w:t xml:space="preserve">La aplicación </w:t>
+      </w:r>
+      <w:r>
+        <w:rPr>
+          <w:rFonts w:ascii="Times New Roman" w:eastAsia="Times New Roman" w:hAnsi="Times New Roman" w:cs="Times New Roman"/>
+          <w:sz w:val="22"/>
+          <w:szCs w:val="22"/>
+        </w:rPr>
+        <w:t>TURNOW</w:t>
+      </w:r>
+      <w:r>
+        <w:rPr>
+          <w:rFonts w:ascii="Times New Roman" w:eastAsia="Times New Roman" w:hAnsi="Times New Roman" w:cs="Times New Roman"/>
+          <w:sz w:val="22"/>
+          <w:szCs w:val="22"/>
+        </w:rPr>
+        <w:t xml:space="preserve"> se diseñará con el objetivo de que pueda</w:t>
+      </w:r>
+    </w:p>
+    <w:p>
+      <w:pPr>
+        <w:pBdr>
+          <w:top w:val="nil"/>
+          <w:left w:val="nil"/>
+          <w:bottom w:val="nil"/>
+          <w:right w:val="nil"/>
+          <w:between w:val="nil"/>
+        </w:pBdr>
+        <w:ind w:left="1702"/>
+        <w:rPr>
+          <w:rFonts w:ascii="Times New Roman" w:eastAsia="Times New Roman" w:hAnsi="Times New Roman" w:cs="Times New Roman"/>
+          <w:sz w:val="22"/>
+          <w:szCs w:val="22"/>
+        </w:rPr>
+      </w:pPr>
+      <w:r>
+        <w:rPr>
+          <w:rFonts w:ascii="Times New Roman" w:eastAsia="Times New Roman" w:hAnsi="Times New Roman" w:cs="Times New Roman"/>
+          <w:sz w:val="22"/>
+          <w:szCs w:val="22"/>
+        </w:rPr>
+        <w:t>f</w:t>
+      </w:r>
+      <w:r>
+        <w:rPr>
+          <w:rFonts w:ascii="Times New Roman" w:eastAsia="Times New Roman" w:hAnsi="Times New Roman" w:cs="Times New Roman"/>
+          <w:sz w:val="22"/>
+          <w:szCs w:val="22"/>
+        </w:rPr>
+        <w:t>uncionar</w:t>
+      </w:r>
+      <w:r>
+        <w:rPr>
+          <w:rFonts w:ascii="Times New Roman" w:eastAsia="Times New Roman" w:hAnsi="Times New Roman" w:cs="Times New Roman"/>
+          <w:sz w:val="22"/>
+          <w:szCs w:val="22"/>
+        </w:rPr>
+        <w:t xml:space="preserve"> en </w:t>
+      </w:r>
+      <w:r>
+        <w:rPr>
+          <w:rFonts w:ascii="Times New Roman" w:eastAsia="Times New Roman" w:hAnsi="Times New Roman" w:cs="Times New Roman"/>
+          <w:sz w:val="22"/>
+          <w:szCs w:val="22"/>
+        </w:rPr>
+        <w:t>cualquier</w:t>
+      </w:r>
+      <w:r>
+        <w:rPr>
+          <w:rFonts w:ascii="Times New Roman" w:eastAsia="Times New Roman" w:hAnsi="Times New Roman" w:cs="Times New Roman"/>
+          <w:sz w:val="22"/>
+          <w:szCs w:val="22"/>
+        </w:rPr>
+        <w:t xml:space="preserve"> </w:t>
+      </w:r>
+      <w:r>
+        <w:rPr>
+          <w:rFonts w:ascii="Times New Roman" w:eastAsia="Times New Roman" w:hAnsi="Times New Roman" w:cs="Times New Roman"/>
+          <w:sz w:val="22"/>
+          <w:szCs w:val="22"/>
+        </w:rPr>
+        <w:t>dispositivo</w:t>
+      </w:r>
+      <w:r>
+        <w:rPr>
+          <w:rFonts w:ascii="Times New Roman" w:eastAsia="Times New Roman" w:hAnsi="Times New Roman" w:cs="Times New Roman"/>
+          <w:sz w:val="22"/>
+          <w:szCs w:val="22"/>
+        </w:rPr>
+        <w:t xml:space="preserve"> </w:t>
+      </w:r>
+      <w:r>
+        <w:rPr>
+          <w:rFonts w:ascii="Times New Roman" w:eastAsia="Times New Roman" w:hAnsi="Times New Roman" w:cs="Times New Roman"/>
+          <w:sz w:val="22"/>
+          <w:szCs w:val="22"/>
+        </w:rPr>
+        <w:t>móvil moderno,</w:t>
+      </w:r>
+      <w:r>
+        <w:rPr>
+          <w:rFonts w:ascii="Times New Roman" w:eastAsia="Times New Roman" w:hAnsi="Times New Roman" w:cs="Times New Roman"/>
+          <w:sz w:val="22"/>
+          <w:szCs w:val="22"/>
+        </w:rPr>
+        <w:t xml:space="preserve"> </w:t>
+      </w:r>
+      <w:r>
+        <w:rPr>
+          <w:rFonts w:ascii="Times New Roman" w:eastAsia="Times New Roman" w:hAnsi="Times New Roman" w:cs="Times New Roman"/>
+          <w:sz w:val="22"/>
+          <w:szCs w:val="22"/>
+        </w:rPr>
+        <w:t xml:space="preserve">independientemente </w:t>
+      </w:r>
+      <w:r>
+        <w:rPr>
+          <w:rFonts w:ascii="Times New Roman" w:eastAsia="Times New Roman" w:hAnsi="Times New Roman" w:cs="Times New Roman"/>
+          <w:sz w:val="22"/>
+          <w:szCs w:val="22"/>
+        </w:rPr>
+        <w:t xml:space="preserve">      </w:t>
+      </w:r>
+      <w:r>
+        <w:rPr>
+          <w:rFonts w:ascii="Times New Roman" w:eastAsia="Times New Roman" w:hAnsi="Times New Roman" w:cs="Times New Roman"/>
+          <w:sz w:val="22"/>
+          <w:szCs w:val="22"/>
+        </w:rPr>
+        <w:t>de su sistema operativo o especificaciones</w:t>
+      </w:r>
+      <w:r>
+        <w:rPr>
+          <w:rFonts w:ascii="Times New Roman" w:eastAsia="Times New Roman" w:hAnsi="Times New Roman" w:cs="Times New Roman"/>
+          <w:sz w:val="22"/>
+          <w:szCs w:val="22"/>
+        </w:rPr>
+        <w:t xml:space="preserve"> </w:t>
+      </w:r>
+      <w:r>
+        <w:rPr>
+          <w:rFonts w:ascii="Times New Roman" w:eastAsia="Times New Roman" w:hAnsi="Times New Roman" w:cs="Times New Roman"/>
+          <w:sz w:val="22"/>
+          <w:szCs w:val="22"/>
+        </w:rPr>
+        <w:t>técnicas. Se utilizarán los estándares más modernos de desarrollo de</w:t>
+      </w:r>
+      <w:r>
+        <w:rPr>
+          <w:rFonts w:ascii="Times New Roman" w:eastAsia="Times New Roman" w:hAnsi="Times New Roman" w:cs="Times New Roman"/>
+          <w:sz w:val="22"/>
+          <w:szCs w:val="22"/>
+        </w:rPr>
+        <w:t xml:space="preserve"> </w:t>
+      </w:r>
+      <w:r>
+        <w:rPr>
+          <w:rFonts w:ascii="Times New Roman" w:eastAsia="Times New Roman" w:hAnsi="Times New Roman" w:cs="Times New Roman"/>
+          <w:sz w:val="22"/>
+          <w:szCs w:val="22"/>
+        </w:rPr>
+        <w:t>aplicaciones móviles para garantizar su correcto funcionamiento en</w:t>
+      </w:r>
+      <w:r>
+        <w:rPr>
+          <w:rFonts w:ascii="Times New Roman" w:eastAsia="Times New Roman" w:hAnsi="Times New Roman" w:cs="Times New Roman"/>
+          <w:sz w:val="22"/>
+          <w:szCs w:val="22"/>
+        </w:rPr>
+        <w:t xml:space="preserve"> </w:t>
+      </w:r>
+      <w:r>
+        <w:rPr>
+          <w:rFonts w:ascii="Times New Roman" w:eastAsia="Times New Roman" w:hAnsi="Times New Roman" w:cs="Times New Roman"/>
+          <w:sz w:val="22"/>
+          <w:szCs w:val="22"/>
+        </w:rPr>
+        <w:t>distintos dispositivos y sistemas operativos.</w:t>
+      </w:r>
+    </w:p>
+    <w:p>
+      <w:pPr>
+        <w:pBdr>
+          <w:top w:val="nil"/>
+          <w:left w:val="nil"/>
+          <w:bottom w:val="nil"/>
+          <w:right w:val="nil"/>
+          <w:between w:val="nil"/>
+        </w:pBdr>
+        <w:ind w:left="1702"/>
+        <w:rPr>
+          <w:rFonts w:ascii="Times New Roman" w:eastAsia="Times New Roman" w:hAnsi="Times New Roman" w:cs="Times New Roman"/>
+          <w:sz w:val="22"/>
+          <w:szCs w:val="22"/>
+        </w:rPr>
+      </w:pPr>
+    </w:p>
+    <w:p>
+      <w:pPr>
+        <w:pStyle w:val="Prrafodelista"/>
+        <w:widowControl w:val="0"/>
+        <w:numPr>
+          <w:ilvl w:val="2"/>
+          <w:numId w:val="2"/>
+        </w:numPr>
+        <w:pBdr>
+          <w:top w:val="nil"/>
+          <w:left w:val="nil"/>
+          <w:bottom w:val="nil"/>
+          <w:right w:val="nil"/>
+          <w:between w:val="nil"/>
+        </w:pBdr>
+        <w:spacing w:before="120" w:after="60"/>
+        <w:rPr>
+          <w:rFonts w:ascii="Times New Roman" w:eastAsia="Times New Roman" w:hAnsi="Times New Roman" w:cs="Times New Roman"/>
+          <w:b/>
+          <w:color w:val="000000"/>
+          <w:sz w:val="28"/>
+          <w:szCs w:val="28"/>
+        </w:rPr>
+      </w:pPr>
+      <w:r>
+        <w:rPr>
+          <w:rFonts w:ascii="Times New Roman" w:eastAsia="Times New Roman" w:hAnsi="Times New Roman" w:cs="Times New Roman"/>
+          <w:b/>
+          <w:color w:val="000000"/>
+          <w:sz w:val="28"/>
+          <w:szCs w:val="28"/>
+        </w:rPr>
+        <w:t>Interfaz de</w:t>
+      </w:r>
+      <w:r>
+        <w:rPr>
+          <w:rFonts w:ascii="Times New Roman" w:eastAsia="Times New Roman" w:hAnsi="Times New Roman" w:cs="Times New Roman"/>
+          <w:b/>
+          <w:color w:val="000000"/>
+          <w:sz w:val="28"/>
+          <w:szCs w:val="28"/>
+        </w:rPr>
+        <w:t xml:space="preserve"> comunicación</w:t>
+      </w:r>
+    </w:p>
+    <w:p>
+      <w:pPr>
+        <w:pBdr>
+          <w:top w:val="nil"/>
+          <w:left w:val="nil"/>
+          <w:bottom w:val="nil"/>
+          <w:right w:val="nil"/>
+          <w:between w:val="nil"/>
+        </w:pBdr>
+        <w:ind w:left="1702"/>
+        <w:rPr>
+          <w:rFonts w:ascii="Times New Roman" w:eastAsia="Times New Roman" w:hAnsi="Times New Roman" w:cs="Times New Roman"/>
+          <w:sz w:val="22"/>
+          <w:szCs w:val="22"/>
+        </w:rPr>
+      </w:pPr>
+      <w:r>
+        <w:rPr>
+          <w:rFonts w:ascii="Times New Roman" w:eastAsia="Times New Roman" w:hAnsi="Times New Roman" w:cs="Times New Roman"/>
+          <w:sz w:val="22"/>
+          <w:szCs w:val="22"/>
+        </w:rPr>
+        <w:t xml:space="preserve">La aplicación </w:t>
+      </w:r>
+      <w:r>
+        <w:rPr>
+          <w:rFonts w:ascii="Times New Roman" w:eastAsia="Times New Roman" w:hAnsi="Times New Roman" w:cs="Times New Roman"/>
+          <w:sz w:val="22"/>
+          <w:szCs w:val="22"/>
+        </w:rPr>
+        <w:t>TURNOW</w:t>
+      </w:r>
+      <w:r>
+        <w:rPr>
+          <w:rFonts w:ascii="Times New Roman" w:eastAsia="Times New Roman" w:hAnsi="Times New Roman" w:cs="Times New Roman"/>
+          <w:sz w:val="22"/>
+          <w:szCs w:val="22"/>
+        </w:rPr>
+        <w:t xml:space="preserve"> se comunicará con distintos servicios web y</w:t>
+      </w:r>
+    </w:p>
+    <w:p>
+      <w:pPr>
+        <w:pBdr>
+          <w:top w:val="nil"/>
+          <w:left w:val="nil"/>
+          <w:bottom w:val="nil"/>
+          <w:right w:val="nil"/>
+          <w:between w:val="nil"/>
+        </w:pBdr>
+        <w:ind w:left="1702"/>
+        <w:rPr>
+          <w:rFonts w:ascii="Times New Roman" w:eastAsia="Times New Roman" w:hAnsi="Times New Roman" w:cs="Times New Roman"/>
+          <w:sz w:val="22"/>
+          <w:szCs w:val="22"/>
+        </w:rPr>
+      </w:pPr>
+      <w:r>
+        <w:rPr>
+          <w:rFonts w:ascii="Times New Roman" w:eastAsia="Times New Roman" w:hAnsi="Times New Roman" w:cs="Times New Roman"/>
+          <w:sz w:val="22"/>
+          <w:szCs w:val="22"/>
+        </w:rPr>
+        <w:t>bases de datos externas para realizar diversas funciones, como la</w:t>
+      </w:r>
+    </w:p>
+    <w:p>
+      <w:pPr>
+        <w:pBdr>
+          <w:top w:val="nil"/>
+          <w:left w:val="nil"/>
+          <w:bottom w:val="nil"/>
+          <w:right w:val="nil"/>
+          <w:between w:val="nil"/>
+        </w:pBdr>
+        <w:ind w:left="1702"/>
+        <w:rPr>
+          <w:rFonts w:ascii="Times New Roman" w:eastAsia="Times New Roman" w:hAnsi="Times New Roman" w:cs="Times New Roman"/>
+          <w:sz w:val="22"/>
+          <w:szCs w:val="22"/>
+        </w:rPr>
+      </w:pPr>
+      <w:r>
+        <w:rPr>
+          <w:rFonts w:ascii="Times New Roman" w:eastAsia="Times New Roman" w:hAnsi="Times New Roman" w:cs="Times New Roman"/>
+          <w:sz w:val="22"/>
+          <w:szCs w:val="22"/>
+        </w:rPr>
+        <w:t xml:space="preserve">gestión de </w:t>
+      </w:r>
+      <w:r>
+        <w:rPr>
+          <w:rFonts w:ascii="Times New Roman" w:eastAsia="Times New Roman" w:hAnsi="Times New Roman" w:cs="Times New Roman"/>
+          <w:sz w:val="22"/>
+          <w:szCs w:val="22"/>
+        </w:rPr>
+        <w:t xml:space="preserve">turnos (reservas – consultas) y </w:t>
+      </w:r>
+      <w:r>
+        <w:rPr>
+          <w:rFonts w:ascii="Times New Roman" w:eastAsia="Times New Roman" w:hAnsi="Times New Roman" w:cs="Times New Roman"/>
+          <w:sz w:val="22"/>
+          <w:szCs w:val="22"/>
+        </w:rPr>
+        <w:t>la visualización de perfiles de usuarios. Para ello, se utilizarán los protocolos de comunicación más</w:t>
+      </w:r>
+    </w:p>
+    <w:p>
+      <w:pPr>
+        <w:pBdr>
+          <w:top w:val="nil"/>
+          <w:left w:val="nil"/>
+          <w:bottom w:val="nil"/>
+          <w:right w:val="nil"/>
+          <w:between w:val="nil"/>
+        </w:pBdr>
+        <w:ind w:left="1702"/>
+        <w:rPr>
+          <w:rFonts w:ascii="Times New Roman" w:eastAsia="Times New Roman" w:hAnsi="Times New Roman" w:cs="Times New Roman"/>
+          <w:sz w:val="22"/>
+          <w:szCs w:val="22"/>
+        </w:rPr>
+      </w:pPr>
+      <w:r>
+        <w:rPr>
+          <w:rFonts w:ascii="Times New Roman" w:eastAsia="Times New Roman" w:hAnsi="Times New Roman" w:cs="Times New Roman"/>
+          <w:sz w:val="22"/>
+          <w:szCs w:val="22"/>
+        </w:rPr>
+        <w:t>modernos y seguros, garantizando así la privacidad y seguridad de los</w:t>
+      </w:r>
+    </w:p>
+    <w:p>
+      <w:pPr>
+        <w:pBdr>
+          <w:top w:val="nil"/>
+          <w:left w:val="nil"/>
+          <w:bottom w:val="nil"/>
+          <w:right w:val="nil"/>
+          <w:between w:val="nil"/>
+        </w:pBdr>
+        <w:ind w:left="1702"/>
+        <w:rPr>
+          <w:rFonts w:ascii="Times New Roman" w:eastAsia="Times New Roman" w:hAnsi="Times New Roman" w:cs="Times New Roman"/>
+          <w:sz w:val="22"/>
+          <w:szCs w:val="22"/>
+        </w:rPr>
+      </w:pPr>
+      <w:r>
+        <w:rPr>
+          <w:rFonts w:ascii="Times New Roman" w:eastAsia="Times New Roman" w:hAnsi="Times New Roman" w:cs="Times New Roman"/>
+          <w:sz w:val="22"/>
+          <w:szCs w:val="22"/>
+        </w:rPr>
+        <w:t>datos de los usuarios y la integridad de la aplicación.</w:t>
+      </w:r>
+    </w:p>
+    <w:p>
+      <w:pPr>
+        <w:pBdr>
+          <w:top w:val="nil"/>
+          <w:left w:val="nil"/>
+          <w:bottom w:val="nil"/>
+          <w:right w:val="nil"/>
+          <w:between w:val="nil"/>
+        </w:pBdr>
+        <w:rPr>
+          <w:rFonts w:ascii="Times New Roman" w:eastAsia="Times New Roman" w:hAnsi="Times New Roman" w:cs="Times New Roman"/>
+          <w:sz w:val="22"/>
+          <w:szCs w:val="22"/>
+        </w:rPr>
+      </w:pPr>
+    </w:p>
+    <w:p>
+      <w:pPr>
+        <w:widowControl w:val="0"/>
+        <w:numPr>
+          <w:ilvl w:val="1"/>
+          <w:numId w:val="2"/>
+        </w:numPr>
+        <w:pBdr>
+          <w:top w:val="nil"/>
+          <w:left w:val="nil"/>
+          <w:bottom w:val="nil"/>
+          <w:right w:val="nil"/>
+          <w:between w:val="nil"/>
+        </w:pBdr>
+        <w:spacing w:before="120" w:after="60"/>
+        <w:ind w:left="1321"/>
+        <w:rPr>
+          <w:rFonts w:ascii="Times New Roman" w:eastAsia="Times New Roman" w:hAnsi="Times New Roman" w:cs="Times New Roman"/>
+          <w:b/>
+          <w:color w:val="000000"/>
+          <w:sz w:val="28"/>
+          <w:szCs w:val="28"/>
+        </w:rPr>
+      </w:pPr>
+      <w:r>
+        <w:rPr>
+          <w:rFonts w:ascii="Times New Roman" w:eastAsia="Times New Roman" w:hAnsi="Times New Roman" w:cs="Times New Roman"/>
+          <w:b/>
+          <w:color w:val="000000"/>
+          <w:sz w:val="28"/>
+          <w:szCs w:val="28"/>
+        </w:rPr>
+        <w:t>Funciones</w:t>
+      </w:r>
+    </w:p>
+    <w:p>
+      <w:pPr>
+        <w:pBdr>
+          <w:top w:val="nil"/>
+          <w:left w:val="nil"/>
+          <w:bottom w:val="nil"/>
+          <w:right w:val="nil"/>
+          <w:between w:val="nil"/>
+        </w:pBdr>
+        <w:ind w:left="601"/>
+        <w:rPr>
+          <w:rFonts w:ascii="Times New Roman" w:eastAsia="Times New Roman" w:hAnsi="Times New Roman" w:cs="Times New Roman"/>
+          <w:sz w:val="22"/>
+          <w:szCs w:val="22"/>
+        </w:rPr>
+      </w:pPr>
+      <w:r>
+        <w:rPr>
+          <w:rFonts w:ascii="Times New Roman" w:eastAsia="Times New Roman" w:hAnsi="Times New Roman" w:cs="Times New Roman"/>
+          <w:sz w:val="22"/>
+          <w:szCs w:val="22"/>
+        </w:rPr>
+        <w:t xml:space="preserve">A </w:t>
+      </w:r>
+      <w:r>
+        <w:rPr>
+          <w:rFonts w:ascii="Times New Roman" w:eastAsia="Times New Roman" w:hAnsi="Times New Roman" w:cs="Times New Roman"/>
+          <w:sz w:val="22"/>
+          <w:szCs w:val="22"/>
+        </w:rPr>
+        <w:t>continuación,</w:t>
+      </w:r>
+      <w:r>
+        <w:rPr>
+          <w:rFonts w:ascii="Times New Roman" w:eastAsia="Times New Roman" w:hAnsi="Times New Roman" w:cs="Times New Roman"/>
+          <w:sz w:val="22"/>
+          <w:szCs w:val="22"/>
+        </w:rPr>
+        <w:t xml:space="preserve"> se detallan las funciones que permitirán a los usuarios hacer</w:t>
+      </w:r>
+    </w:p>
+    <w:p>
+      <w:pPr>
+        <w:pBdr>
+          <w:top w:val="nil"/>
+          <w:left w:val="nil"/>
+          <w:bottom w:val="nil"/>
+          <w:right w:val="nil"/>
+          <w:between w:val="nil"/>
+        </w:pBdr>
+        <w:ind w:left="601"/>
+        <w:rPr>
+          <w:rFonts w:ascii="Times New Roman" w:eastAsia="Times New Roman" w:hAnsi="Times New Roman" w:cs="Times New Roman"/>
+          <w:sz w:val="22"/>
+          <w:szCs w:val="22"/>
+        </w:rPr>
+      </w:pPr>
+      <w:r>
+        <w:rPr>
+          <w:rFonts w:ascii="Times New Roman" w:eastAsia="Times New Roman" w:hAnsi="Times New Roman" w:cs="Times New Roman"/>
+          <w:sz w:val="22"/>
+          <w:szCs w:val="22"/>
+        </w:rPr>
+        <w:t xml:space="preserve">uso de la aplicación </w:t>
+      </w:r>
+      <w:r>
+        <w:rPr>
+          <w:rFonts w:ascii="Times New Roman" w:eastAsia="Times New Roman" w:hAnsi="Times New Roman" w:cs="Times New Roman"/>
+          <w:sz w:val="22"/>
+          <w:szCs w:val="22"/>
+        </w:rPr>
+        <w:t>TURNOW</w:t>
+      </w:r>
+      <w:r>
+        <w:rPr>
+          <w:rFonts w:ascii="Times New Roman" w:eastAsia="Times New Roman" w:hAnsi="Times New Roman" w:cs="Times New Roman"/>
+          <w:sz w:val="22"/>
+          <w:szCs w:val="22"/>
+        </w:rPr>
+        <w:t>. Se han organizado por objetivos y</w:t>
+      </w:r>
+    </w:p>
+    <w:p>
+      <w:pPr>
+        <w:pBdr>
+          <w:top w:val="nil"/>
+          <w:left w:val="nil"/>
+          <w:bottom w:val="nil"/>
+          <w:right w:val="nil"/>
+          <w:between w:val="nil"/>
+        </w:pBdr>
+        <w:ind w:left="601"/>
+        <w:rPr>
+          <w:rFonts w:ascii="Times New Roman" w:eastAsia="Times New Roman" w:hAnsi="Times New Roman" w:cs="Times New Roman"/>
+          <w:sz w:val="22"/>
+          <w:szCs w:val="22"/>
+        </w:rPr>
+      </w:pPr>
+      <w:r>
+        <w:rPr>
+          <w:rFonts w:ascii="Times New Roman" w:eastAsia="Times New Roman" w:hAnsi="Times New Roman" w:cs="Times New Roman"/>
+          <w:sz w:val="22"/>
+          <w:szCs w:val="22"/>
+        </w:rPr>
+        <w:t>subobjetivos que se persiguen con el sistema.</w:t>
+      </w:r>
+    </w:p>
+    <w:p>
+      <w:pPr>
+        <w:pBdr>
+          <w:top w:val="nil"/>
+          <w:left w:val="nil"/>
+          <w:bottom w:val="nil"/>
+          <w:right w:val="nil"/>
+          <w:between w:val="nil"/>
+        </w:pBdr>
+        <w:ind w:left="601"/>
+        <w:rPr>
+          <w:rFonts w:ascii="Times New Roman" w:eastAsia="Times New Roman" w:hAnsi="Times New Roman" w:cs="Times New Roman"/>
+          <w:sz w:val="22"/>
+          <w:szCs w:val="22"/>
+        </w:rPr>
+      </w:pPr>
+    </w:p>
+    <w:p>
+      <w:pPr>
+        <w:pStyle w:val="Prrafodelista"/>
+        <w:widowControl w:val="0"/>
+        <w:numPr>
+          <w:ilvl w:val="2"/>
+          <w:numId w:val="2"/>
+        </w:numPr>
+        <w:pBdr>
+          <w:top w:val="nil"/>
+          <w:left w:val="nil"/>
+          <w:bottom w:val="nil"/>
+          <w:right w:val="nil"/>
+          <w:between w:val="nil"/>
+        </w:pBdr>
+        <w:spacing w:before="120" w:after="60"/>
+        <w:rPr>
+          <w:rFonts w:ascii="Times New Roman" w:eastAsia="Times New Roman" w:hAnsi="Times New Roman" w:cs="Times New Roman"/>
+          <w:b/>
+          <w:color w:val="000000"/>
+          <w:sz w:val="28"/>
+          <w:szCs w:val="28"/>
+        </w:rPr>
+      </w:pPr>
+      <w:r>
+        <w:rPr>
+          <w:rFonts w:ascii="Times New Roman" w:eastAsia="Times New Roman" w:hAnsi="Times New Roman" w:cs="Times New Roman"/>
+          <w:b/>
+          <w:color w:val="000000"/>
+          <w:sz w:val="28"/>
+          <w:szCs w:val="28"/>
+        </w:rPr>
+        <w:t>Registro y gestión de usuarios</w:t>
+      </w:r>
+    </w:p>
+    <w:p>
+      <w:pPr>
+        <w:pBdr>
+          <w:top w:val="nil"/>
+          <w:left w:val="nil"/>
+          <w:bottom w:val="nil"/>
+          <w:right w:val="nil"/>
+          <w:between w:val="nil"/>
+        </w:pBdr>
+        <w:ind w:left="2160"/>
+        <w:rPr>
+          <w:rFonts w:ascii="Times New Roman" w:eastAsia="Times New Roman" w:hAnsi="Times New Roman" w:cs="Times New Roman"/>
+          <w:sz w:val="22"/>
+          <w:szCs w:val="22"/>
+        </w:rPr>
+      </w:pPr>
+      <w:r>
+        <w:rPr>
+          <w:rFonts w:ascii="Times New Roman" w:eastAsia="Times New Roman" w:hAnsi="Times New Roman" w:cs="Times New Roman"/>
+          <w:b/>
+          <w:bCs/>
+          <w:sz w:val="22"/>
+          <w:szCs w:val="22"/>
+        </w:rPr>
+        <w:t>Función 1.1:</w:t>
+      </w:r>
+      <w:r>
+        <w:rPr>
+          <w:rFonts w:ascii="Times New Roman" w:eastAsia="Times New Roman" w:hAnsi="Times New Roman" w:cs="Times New Roman"/>
+          <w:sz w:val="22"/>
+          <w:szCs w:val="22"/>
+        </w:rPr>
+        <w:t xml:space="preserve"> </w:t>
+      </w:r>
+      <w:r>
+        <w:rPr>
+          <w:rFonts w:ascii="Times New Roman" w:eastAsia="Times New Roman" w:hAnsi="Times New Roman" w:cs="Times New Roman"/>
+          <w:i/>
+          <w:iCs/>
+          <w:sz w:val="22"/>
+          <w:szCs w:val="22"/>
+        </w:rPr>
+        <w:t>Pantalla de registro de usuarios:</w:t>
+      </w:r>
+      <w:r>
+        <w:rPr>
+          <w:rFonts w:ascii="Times New Roman" w:eastAsia="Times New Roman" w:hAnsi="Times New Roman" w:cs="Times New Roman"/>
+          <w:sz w:val="22"/>
+          <w:szCs w:val="22"/>
+        </w:rPr>
+        <w:t xml:space="preserve"> se permitirá a los</w:t>
+      </w:r>
+    </w:p>
+    <w:p>
+      <w:pPr>
+        <w:pBdr>
+          <w:top w:val="nil"/>
+          <w:left w:val="nil"/>
+          <w:bottom w:val="nil"/>
+          <w:right w:val="nil"/>
+          <w:between w:val="nil"/>
+        </w:pBdr>
+        <w:ind w:left="2160"/>
+        <w:rPr>
+          <w:rFonts w:ascii="Times New Roman" w:eastAsia="Times New Roman" w:hAnsi="Times New Roman" w:cs="Times New Roman"/>
+          <w:sz w:val="22"/>
+          <w:szCs w:val="22"/>
+        </w:rPr>
+      </w:pPr>
+      <w:r>
+        <w:rPr>
+          <w:rFonts w:ascii="Times New Roman" w:eastAsia="Times New Roman" w:hAnsi="Times New Roman" w:cs="Times New Roman"/>
+          <w:sz w:val="22"/>
+          <w:szCs w:val="22"/>
+        </w:rPr>
+        <w:t>usuarios registrarse en la aplicación, ingresando su nombre de</w:t>
+      </w:r>
+    </w:p>
+    <w:p>
+      <w:pPr>
+        <w:pBdr>
+          <w:top w:val="nil"/>
+          <w:left w:val="nil"/>
+          <w:bottom w:val="nil"/>
+          <w:right w:val="nil"/>
+          <w:between w:val="nil"/>
+        </w:pBdr>
+        <w:ind w:left="2160"/>
+        <w:rPr>
+          <w:rFonts w:ascii="Times New Roman" w:eastAsia="Times New Roman" w:hAnsi="Times New Roman" w:cs="Times New Roman"/>
+          <w:sz w:val="22"/>
+          <w:szCs w:val="22"/>
+        </w:rPr>
+      </w:pPr>
+      <w:r>
+        <w:rPr>
+          <w:rFonts w:ascii="Times New Roman" w:eastAsia="Times New Roman" w:hAnsi="Times New Roman" w:cs="Times New Roman"/>
+          <w:sz w:val="22"/>
+          <w:szCs w:val="22"/>
+        </w:rPr>
+        <w:t>usuario,</w:t>
+      </w:r>
+      <w:r>
+        <w:rPr>
+          <w:rFonts w:ascii="Times New Roman" w:eastAsia="Times New Roman" w:hAnsi="Times New Roman" w:cs="Times New Roman"/>
+          <w:sz w:val="22"/>
+          <w:szCs w:val="22"/>
+        </w:rPr>
+        <w:t xml:space="preserve"> </w:t>
+      </w:r>
+      <w:r>
+        <w:rPr>
+          <w:rFonts w:ascii="Times New Roman" w:eastAsia="Times New Roman" w:hAnsi="Times New Roman" w:cs="Times New Roman"/>
+          <w:sz w:val="22"/>
+          <w:szCs w:val="22"/>
+        </w:rPr>
+        <w:t>correo</w:t>
+      </w:r>
+      <w:r>
+        <w:rPr>
+          <w:rFonts w:ascii="Times New Roman" w:eastAsia="Times New Roman" w:hAnsi="Times New Roman" w:cs="Times New Roman"/>
+          <w:sz w:val="22"/>
+          <w:szCs w:val="22"/>
+        </w:rPr>
+        <w:t xml:space="preserve"> </w:t>
+      </w:r>
+      <w:r>
+        <w:rPr>
+          <w:rFonts w:ascii="Times New Roman" w:eastAsia="Times New Roman" w:hAnsi="Times New Roman" w:cs="Times New Roman"/>
+          <w:sz w:val="22"/>
+          <w:szCs w:val="22"/>
+        </w:rPr>
+        <w:t>electrónico</w:t>
+      </w:r>
+      <w:r>
+        <w:rPr>
+          <w:rFonts w:ascii="Times New Roman" w:eastAsia="Times New Roman" w:hAnsi="Times New Roman" w:cs="Times New Roman"/>
+          <w:sz w:val="22"/>
+          <w:szCs w:val="22"/>
+        </w:rPr>
+        <w:t xml:space="preserve"> y </w:t>
+      </w:r>
+      <w:r>
+        <w:rPr>
+          <w:rFonts w:ascii="Times New Roman" w:eastAsia="Times New Roman" w:hAnsi="Times New Roman" w:cs="Times New Roman"/>
+          <w:sz w:val="22"/>
+          <w:szCs w:val="22"/>
+        </w:rPr>
+        <w:t>contraseña.</w:t>
+      </w:r>
+    </w:p>
+    <w:p>
+      <w:pPr>
+        <w:pBdr>
+          <w:top w:val="nil"/>
+          <w:left w:val="nil"/>
+          <w:bottom w:val="nil"/>
+          <w:right w:val="nil"/>
+          <w:between w:val="nil"/>
+        </w:pBdr>
+        <w:ind w:left="2160"/>
+        <w:rPr>
+          <w:rFonts w:ascii="Times New Roman" w:eastAsia="Times New Roman" w:hAnsi="Times New Roman" w:cs="Times New Roman"/>
+          <w:sz w:val="22"/>
+          <w:szCs w:val="22"/>
+        </w:rPr>
+      </w:pPr>
+      <w:r>
+        <w:rPr>
+          <w:rFonts w:ascii="Times New Roman" w:eastAsia="Times New Roman" w:hAnsi="Times New Roman" w:cs="Times New Roman"/>
+          <w:sz w:val="22"/>
+          <w:szCs w:val="22"/>
+        </w:rPr>
+        <w:t>Esta función es esencial para permitir a los usuarios crear una cuenta</w:t>
+      </w:r>
+    </w:p>
+    <w:p>
+      <w:pPr>
+        <w:pBdr>
+          <w:top w:val="nil"/>
+          <w:left w:val="nil"/>
+          <w:bottom w:val="nil"/>
+          <w:right w:val="nil"/>
+          <w:between w:val="nil"/>
+        </w:pBdr>
+        <w:ind w:left="2160"/>
+        <w:rPr>
+          <w:rFonts w:ascii="Times New Roman" w:eastAsia="Times New Roman" w:hAnsi="Times New Roman" w:cs="Times New Roman"/>
+          <w:sz w:val="22"/>
+          <w:szCs w:val="22"/>
+        </w:rPr>
+      </w:pPr>
+      <w:r>
+        <w:rPr>
+          <w:rFonts w:ascii="Times New Roman" w:eastAsia="Times New Roman" w:hAnsi="Times New Roman" w:cs="Times New Roman"/>
+          <w:sz w:val="22"/>
+          <w:szCs w:val="22"/>
+        </w:rPr>
+        <w:t>en la aplicación y comenzar a utilizarla.</w:t>
+      </w:r>
+    </w:p>
+    <w:p>
+      <w:pPr>
+        <w:pBdr>
+          <w:top w:val="nil"/>
+          <w:left w:val="nil"/>
+          <w:bottom w:val="nil"/>
+          <w:right w:val="nil"/>
+          <w:between w:val="nil"/>
+        </w:pBdr>
+        <w:ind w:left="2160"/>
+        <w:rPr>
+          <w:rFonts w:ascii="Times New Roman" w:eastAsia="Times New Roman" w:hAnsi="Times New Roman" w:cs="Times New Roman"/>
+          <w:sz w:val="22"/>
+          <w:szCs w:val="22"/>
+        </w:rPr>
+      </w:pPr>
+    </w:p>
+    <w:p>
+      <w:pPr>
+        <w:pBdr>
+          <w:top w:val="nil"/>
+          <w:left w:val="nil"/>
+          <w:bottom w:val="nil"/>
+          <w:right w:val="nil"/>
+          <w:between w:val="nil"/>
+        </w:pBdr>
+        <w:ind w:left="2160"/>
+        <w:rPr>
+          <w:rFonts w:ascii="Times New Roman" w:eastAsia="Times New Roman" w:hAnsi="Times New Roman" w:cs="Times New Roman"/>
+          <w:sz w:val="22"/>
+          <w:szCs w:val="22"/>
+        </w:rPr>
+      </w:pPr>
+      <w:r>
+        <w:rPr>
+          <w:rFonts w:ascii="Times New Roman" w:eastAsia="Times New Roman" w:hAnsi="Times New Roman" w:cs="Times New Roman"/>
+          <w:b/>
+          <w:bCs/>
+          <w:sz w:val="22"/>
+          <w:szCs w:val="22"/>
+        </w:rPr>
+        <w:t>Función 1.2:</w:t>
+      </w:r>
+      <w:r>
+        <w:rPr>
+          <w:rFonts w:ascii="Times New Roman" w:eastAsia="Times New Roman" w:hAnsi="Times New Roman" w:cs="Times New Roman"/>
+          <w:sz w:val="22"/>
+          <w:szCs w:val="22"/>
+        </w:rPr>
+        <w:t xml:space="preserve"> </w:t>
+      </w:r>
+      <w:r>
+        <w:rPr>
+          <w:rFonts w:ascii="Times New Roman" w:eastAsia="Times New Roman" w:hAnsi="Times New Roman" w:cs="Times New Roman"/>
+          <w:i/>
+          <w:iCs/>
+          <w:sz w:val="22"/>
+          <w:szCs w:val="22"/>
+        </w:rPr>
+        <w:t>Pantalla de inicio de sesión</w:t>
+      </w:r>
+      <w:r>
+        <w:rPr>
+          <w:rFonts w:ascii="Times New Roman" w:eastAsia="Times New Roman" w:hAnsi="Times New Roman" w:cs="Times New Roman"/>
+          <w:sz w:val="22"/>
+          <w:szCs w:val="22"/>
+        </w:rPr>
+        <w:t>: se permitirá a los usuarios</w:t>
+      </w:r>
+    </w:p>
+    <w:p>
+      <w:pPr>
+        <w:pBdr>
+          <w:top w:val="nil"/>
+          <w:left w:val="nil"/>
+          <w:bottom w:val="nil"/>
+          <w:right w:val="nil"/>
+          <w:between w:val="nil"/>
+        </w:pBdr>
+        <w:ind w:left="2160"/>
+        <w:rPr>
+          <w:rFonts w:ascii="Times New Roman" w:eastAsia="Times New Roman" w:hAnsi="Times New Roman" w:cs="Times New Roman"/>
+          <w:sz w:val="22"/>
+          <w:szCs w:val="22"/>
+        </w:rPr>
+      </w:pPr>
+      <w:r>
+        <w:rPr>
+          <w:rFonts w:ascii="Times New Roman" w:eastAsia="Times New Roman" w:hAnsi="Times New Roman" w:cs="Times New Roman"/>
+          <w:sz w:val="22"/>
+          <w:szCs w:val="22"/>
+        </w:rPr>
+        <w:t>ingresar a la aplicación con su nombre de usuario y contraseña. Esta</w:t>
+      </w:r>
+    </w:p>
+    <w:p>
+      <w:pPr>
+        <w:pBdr>
+          <w:top w:val="nil"/>
+          <w:left w:val="nil"/>
+          <w:bottom w:val="nil"/>
+          <w:right w:val="nil"/>
+          <w:between w:val="nil"/>
+        </w:pBdr>
+        <w:ind w:left="2160"/>
+        <w:rPr>
+          <w:rFonts w:ascii="Times New Roman" w:eastAsia="Times New Roman" w:hAnsi="Times New Roman" w:cs="Times New Roman"/>
+          <w:sz w:val="22"/>
+          <w:szCs w:val="22"/>
+        </w:rPr>
+      </w:pPr>
+      <w:r>
+        <w:rPr>
+          <w:rFonts w:ascii="Times New Roman" w:eastAsia="Times New Roman" w:hAnsi="Times New Roman" w:cs="Times New Roman"/>
+          <w:sz w:val="22"/>
+          <w:szCs w:val="22"/>
+        </w:rPr>
+        <w:t>función es necesaria para que los usuarios puedan acceder a su cuenta</w:t>
+      </w:r>
+    </w:p>
+    <w:p>
+      <w:pPr>
+        <w:pBdr>
+          <w:top w:val="nil"/>
+          <w:left w:val="nil"/>
+          <w:bottom w:val="nil"/>
+          <w:right w:val="nil"/>
+          <w:between w:val="nil"/>
+        </w:pBdr>
+        <w:ind w:left="2160"/>
+        <w:rPr>
+          <w:rFonts w:ascii="Times New Roman" w:eastAsia="Times New Roman" w:hAnsi="Times New Roman" w:cs="Times New Roman"/>
+          <w:sz w:val="22"/>
+          <w:szCs w:val="22"/>
+        </w:rPr>
+      </w:pPr>
+      <w:r>
+        <w:rPr>
+          <w:rFonts w:ascii="Times New Roman" w:eastAsia="Times New Roman" w:hAnsi="Times New Roman" w:cs="Times New Roman"/>
+          <w:sz w:val="22"/>
+          <w:szCs w:val="22"/>
+        </w:rPr>
+        <w:t xml:space="preserve">de manera segura y tener acceso a todas las funcionalidades de </w:t>
+      </w:r>
+      <w:r>
+        <w:rPr>
+          <w:rFonts w:ascii="Times New Roman" w:eastAsia="Times New Roman" w:hAnsi="Times New Roman" w:cs="Times New Roman"/>
+          <w:sz w:val="22"/>
+          <w:szCs w:val="22"/>
+        </w:rPr>
+        <w:t>l</w:t>
+      </w:r>
+      <w:r>
+        <w:rPr>
+          <w:rFonts w:ascii="Times New Roman" w:eastAsia="Times New Roman" w:hAnsi="Times New Roman" w:cs="Times New Roman"/>
+          <w:sz w:val="22"/>
+          <w:szCs w:val="22"/>
+        </w:rPr>
+        <w:t>a</w:t>
+      </w:r>
+    </w:p>
+    <w:p>
+      <w:pPr>
+        <w:pBdr>
+          <w:top w:val="nil"/>
+          <w:left w:val="nil"/>
+          <w:bottom w:val="nil"/>
+          <w:right w:val="nil"/>
+          <w:between w:val="nil"/>
+        </w:pBdr>
+        <w:ind w:left="2160"/>
+        <w:rPr>
+          <w:rFonts w:ascii="Times New Roman" w:eastAsia="Times New Roman" w:hAnsi="Times New Roman" w:cs="Times New Roman"/>
+          <w:sz w:val="22"/>
+          <w:szCs w:val="22"/>
+        </w:rPr>
+      </w:pPr>
+      <w:r>
+        <w:rPr>
+          <w:rFonts w:ascii="Times New Roman" w:eastAsia="Times New Roman" w:hAnsi="Times New Roman" w:cs="Times New Roman"/>
+          <w:sz w:val="22"/>
+          <w:szCs w:val="22"/>
+        </w:rPr>
+        <w:t>aplicación.</w:t>
+      </w:r>
+    </w:p>
+    <w:p>
+      <w:pPr>
+        <w:pBdr>
+          <w:top w:val="nil"/>
+          <w:left w:val="nil"/>
+          <w:bottom w:val="nil"/>
+          <w:right w:val="nil"/>
+          <w:between w:val="nil"/>
+        </w:pBdr>
+        <w:ind w:left="2160"/>
+        <w:rPr>
+          <w:rFonts w:ascii="Times New Roman" w:eastAsia="Times New Roman" w:hAnsi="Times New Roman" w:cs="Times New Roman"/>
+          <w:sz w:val="22"/>
+          <w:szCs w:val="22"/>
+        </w:rPr>
+      </w:pPr>
+    </w:p>
+    <w:p>
+      <w:pPr>
+        <w:pBdr>
+          <w:top w:val="nil"/>
+          <w:left w:val="nil"/>
+          <w:bottom w:val="nil"/>
+          <w:right w:val="nil"/>
+          <w:between w:val="nil"/>
+        </w:pBdr>
+        <w:ind w:left="2160"/>
+        <w:rPr>
+          <w:rFonts w:ascii="Times New Roman" w:eastAsia="Times New Roman" w:hAnsi="Times New Roman" w:cs="Times New Roman"/>
+          <w:i/>
+          <w:iCs/>
+          <w:sz w:val="22"/>
+          <w:szCs w:val="22"/>
+        </w:rPr>
+      </w:pPr>
+      <w:r>
+        <w:rPr>
+          <w:rFonts w:ascii="Times New Roman" w:eastAsia="Times New Roman" w:hAnsi="Times New Roman" w:cs="Times New Roman"/>
+          <w:i/>
+          <w:iCs/>
+          <w:sz w:val="22"/>
+          <w:szCs w:val="22"/>
+        </w:rPr>
+        <w:t>*Cabe destacar que estas funciones son solo una propuesta inicial y</w:t>
+      </w:r>
+    </w:p>
+    <w:p>
+      <w:pPr>
+        <w:pBdr>
+          <w:top w:val="nil"/>
+          <w:left w:val="nil"/>
+          <w:bottom w:val="nil"/>
+          <w:right w:val="nil"/>
+          <w:between w:val="nil"/>
+        </w:pBdr>
+        <w:ind w:left="2160"/>
+        <w:rPr>
+          <w:rFonts w:ascii="Times New Roman" w:eastAsia="Times New Roman" w:hAnsi="Times New Roman" w:cs="Times New Roman"/>
+          <w:i/>
+          <w:iCs/>
+          <w:sz w:val="22"/>
+          <w:szCs w:val="22"/>
+        </w:rPr>
+      </w:pPr>
+      <w:r>
+        <w:rPr>
+          <w:rFonts w:ascii="Times New Roman" w:eastAsia="Times New Roman" w:hAnsi="Times New Roman" w:cs="Times New Roman"/>
+          <w:i/>
+          <w:iCs/>
+          <w:sz w:val="22"/>
+          <w:szCs w:val="22"/>
+        </w:rPr>
+        <w:t>podrían ser ajustadas a medida que se avance en el desarrollo del software, y que la organización por objetivos es una de varias opciones posibles para estructurar las funciones en la ERS.</w:t>
+      </w:r>
+    </w:p>
+    <w:p>
+      <w:pPr>
+        <w:pBdr>
+          <w:top w:val="nil"/>
+          <w:left w:val="nil"/>
+          <w:bottom w:val="nil"/>
+          <w:right w:val="nil"/>
+          <w:between w:val="nil"/>
+        </w:pBdr>
         <w:rPr>
           <w:rFonts w:ascii="Times New Roman" w:eastAsia="Times New Roman" w:hAnsi="Times New Roman" w:cs="Times New Roman"/>
           <w:color w:val="000000"/>
@@ -7635,55 +10144,11 @@
     </w:p>
     <w:p>
       <w:pPr>
-        <w:rPr>
-          <w:rFonts w:ascii="Times New Roman" w:eastAsia="Times New Roman" w:hAnsi="Times New Roman" w:cs="Times New Roman"/>
-        </w:rPr>
-      </w:pPr>
-      <w:proofErr w:type="spellStart"/>
-      <w:r>
-        <w:rPr>
-          <w:rFonts w:ascii="Times New Roman" w:eastAsia="Times New Roman" w:hAnsi="Times New Roman" w:cs="Times New Roman"/>
-          <w:b/>
-          <w:sz w:val="24"/>
-          <w:szCs w:val="24"/>
-        </w:rPr>
-        <w:t>Product</w:t>
-      </w:r>
-      <w:proofErr w:type="spellEnd"/>
-      <w:r>
-        <w:rPr>
-          <w:rFonts w:ascii="Times New Roman" w:eastAsia="Times New Roman" w:hAnsi="Times New Roman" w:cs="Times New Roman"/>
-          <w:b/>
-          <w:sz w:val="24"/>
-          <w:szCs w:val="24"/>
-        </w:rPr>
-        <w:t xml:space="preserve"> Backlog</w:t>
-      </w:r>
-    </w:p>
-    <w:p>
-      <w:pPr>
-        <w:rPr>
-          <w:rFonts w:ascii="Times New Roman" w:eastAsia="Times New Roman" w:hAnsi="Times New Roman" w:cs="Times New Roman"/>
-        </w:rPr>
-      </w:pPr>
-    </w:p>
-    <w:p>
-      <w:pPr>
-        <w:rPr>
-          <w:rFonts w:ascii="Times New Roman" w:eastAsia="Times New Roman" w:hAnsi="Times New Roman" w:cs="Times New Roman"/>
-          <w:color w:val="365F91"/>
-        </w:rPr>
-      </w:pPr>
-      <w:r>
-        <w:rPr>
-          <w:rFonts w:ascii="Times New Roman" w:eastAsia="Times New Roman" w:hAnsi="Times New Roman" w:cs="Times New Roman"/>
-          <w:color w:val="365F91"/>
-        </w:rPr>
-        <w:t>Escribir todas las historias de Usuarios encontradas para el proyecto</w:t>
-      </w:r>
-    </w:p>
-    <w:p>
-      <w:pPr>
+        <w:widowControl w:val="0"/>
+        <w:numPr>
+          <w:ilvl w:val="1"/>
+          <w:numId w:val="2"/>
+        </w:numPr>
         <w:pBdr>
           <w:top w:val="nil"/>
           <w:left w:val="nil"/>
@@ -7691,230 +10156,155 @@
           <w:right w:val="nil"/>
           <w:between w:val="nil"/>
         </w:pBdr>
-        <w:rPr>
-          <w:rFonts w:ascii="Times New Roman" w:eastAsia="Times New Roman" w:hAnsi="Times New Roman" w:cs="Times New Roman"/>
-          <w:color w:val="111111"/>
-          <w:sz w:val="24"/>
-          <w:szCs w:val="24"/>
-        </w:rPr>
-      </w:pPr>
-      <w:r>
+        <w:spacing w:before="120" w:after="60"/>
+        <w:ind w:left="1321"/>
         <w:rPr>
           <w:rFonts w:ascii="Times New Roman" w:eastAsia="Times New Roman" w:hAnsi="Times New Roman" w:cs="Times New Roman"/>
           <w:b/>
-          <w:color w:val="111111"/>
-          <w:sz w:val="24"/>
-          <w:szCs w:val="24"/>
-        </w:rPr>
-        <w:t xml:space="preserve">001 </w:t>
-      </w:r>
-      <w:proofErr w:type="gramStart"/>
+          <w:color w:val="000000"/>
+          <w:sz w:val="28"/>
+          <w:szCs w:val="28"/>
+        </w:rPr>
+      </w:pPr>
       <w:r>
         <w:rPr>
           <w:rFonts w:ascii="Times New Roman" w:eastAsia="Times New Roman" w:hAnsi="Times New Roman" w:cs="Times New Roman"/>
           <w:b/>
-          <w:color w:val="111111"/>
-          <w:sz w:val="24"/>
-          <w:szCs w:val="24"/>
-        </w:rPr>
-        <w:t>Solicitar</w:t>
-      </w:r>
-      <w:proofErr w:type="gramEnd"/>
-      <w:r>
-        <w:rPr>
-          <w:rFonts w:ascii="Times New Roman" w:eastAsia="Times New Roman" w:hAnsi="Times New Roman" w:cs="Times New Roman"/>
+          <w:color w:val="000000"/>
+          <w:sz w:val="28"/>
+          <w:szCs w:val="28"/>
+        </w:rPr>
+        <w:t>Product Backlog</w:t>
+      </w:r>
+    </w:p>
+    <w:p>
+      <w:pPr>
+        <w:rPr>
+          <w:rFonts w:ascii="Times New Roman" w:eastAsia="Times New Roman" w:hAnsi="Times New Roman" w:cs="Times New Roman"/>
+        </w:rPr>
+      </w:pPr>
+    </w:p>
+    <w:p>
+      <w:pPr>
+        <w:rPr>
+          <w:rFonts w:ascii="Times New Roman" w:eastAsia="Times New Roman" w:hAnsi="Times New Roman" w:cs="Times New Roman"/>
+          <w:color w:val="365F91"/>
+        </w:rPr>
+      </w:pPr>
+      <w:r>
+        <w:rPr>
+          <w:rFonts w:ascii="Times New Roman" w:eastAsia="Times New Roman" w:hAnsi="Times New Roman" w:cs="Times New Roman"/>
+          <w:color w:val="365F91"/>
+        </w:rPr>
+        <w:t>Escribir todas las historias de Usuarios encontradas para el proyecto</w:t>
+      </w:r>
+    </w:p>
+    <w:p>
+      <w:pPr>
+        <w:rPr>
+          <w:rFonts w:ascii="Times New Roman" w:eastAsia="Times New Roman" w:hAnsi="Times New Roman" w:cs="Times New Roman"/>
+          <w:color w:val="365F91"/>
+        </w:rPr>
+      </w:pPr>
+    </w:p>
+    <w:p>
+      <w:pPr>
+        <w:pStyle w:val="NormalWeb"/>
+        <w:spacing w:before="240" w:beforeAutospacing="0" w:after="240" w:afterAutospacing="0"/>
+      </w:pPr>
+      <w:r>
+        <w:rPr>
           <w:b/>
-          <w:color w:val="111111"/>
-          <w:sz w:val="24"/>
-          <w:szCs w:val="24"/>
-        </w:rPr>
-        <w:t xml:space="preserve"> un turno:</w:t>
-      </w:r>
-      <w:r>
-        <w:rPr>
-          <w:rFonts w:ascii="Times New Roman" w:eastAsia="Times New Roman" w:hAnsi="Times New Roman" w:cs="Times New Roman"/>
-          <w:color w:val="111111"/>
-          <w:sz w:val="24"/>
-          <w:szCs w:val="24"/>
-        </w:rPr>
-        <w:t xml:space="preserve"> Como usuario, quiero poder buscar y seleccionar un negocio o profesional en la aplicación, y solicitar un turno o cita disponible en una fecha y hora específica p</w:t>
-      </w:r>
-      <w:r>
-        <w:rPr>
-          <w:rFonts w:ascii="Times New Roman" w:eastAsia="Times New Roman" w:hAnsi="Times New Roman" w:cs="Times New Roman"/>
-          <w:color w:val="111111"/>
-          <w:sz w:val="24"/>
-          <w:szCs w:val="24"/>
-        </w:rPr>
-        <w:t>ara poder programar mis compromisos con facilidad.</w:t>
-      </w:r>
-    </w:p>
-    <w:p>
-      <w:pPr>
-        <w:spacing w:before="180"/>
-        <w:rPr>
-          <w:rFonts w:ascii="Times New Roman" w:eastAsia="Times New Roman" w:hAnsi="Times New Roman" w:cs="Times New Roman"/>
-          <w:color w:val="111111"/>
-          <w:sz w:val="24"/>
-          <w:szCs w:val="24"/>
-        </w:rPr>
-      </w:pPr>
-      <w:r>
-        <w:rPr>
-          <w:rFonts w:ascii="Times New Roman" w:eastAsia="Times New Roman" w:hAnsi="Times New Roman" w:cs="Times New Roman"/>
+          <w:bCs/>
+          <w:color w:val="000000"/>
+        </w:rPr>
+        <w:t>#US01</w:t>
+      </w:r>
+      <w:r>
+        <w:rPr>
+          <w:color w:val="000000"/>
+        </w:rPr>
+        <w:t xml:space="preserve"> Como Usuario me gustaría registrarme en la aplicación para solicitar un turno.</w:t>
+      </w:r>
+    </w:p>
+    <w:p>
+      <w:pPr>
+        <w:pStyle w:val="NormalWeb"/>
+        <w:spacing w:before="240" w:beforeAutospacing="0" w:after="240" w:afterAutospacing="0"/>
+      </w:pPr>
+      <w:r>
+        <w:rPr>
           <w:b/>
-          <w:color w:val="111111"/>
-          <w:sz w:val="24"/>
-          <w:szCs w:val="24"/>
-        </w:rPr>
-        <w:t xml:space="preserve">002 </w:t>
-      </w:r>
-      <w:proofErr w:type="gramStart"/>
-      <w:r>
-        <w:rPr>
-          <w:rFonts w:ascii="Times New Roman" w:eastAsia="Times New Roman" w:hAnsi="Times New Roman" w:cs="Times New Roman"/>
+          <w:bCs/>
+          <w:color w:val="000000"/>
+        </w:rPr>
+        <w:t>#US02</w:t>
+      </w:r>
+      <w:r>
+        <w:rPr>
+          <w:color w:val="000000"/>
+        </w:rPr>
+        <w:t xml:space="preserve"> Como usuario, una vez registrado me gustaría acceder a la aplicación para iniciar sesión.</w:t>
+      </w:r>
+    </w:p>
+    <w:p>
+      <w:pPr>
+        <w:pStyle w:val="NormalWeb"/>
+        <w:spacing w:before="240" w:beforeAutospacing="0" w:after="240" w:afterAutospacing="0"/>
+      </w:pPr>
+      <w:r>
+        <w:rPr>
           <w:b/>
-          <w:color w:val="111111"/>
-          <w:sz w:val="24"/>
-          <w:szCs w:val="24"/>
-        </w:rPr>
-        <w:t>Cancelar</w:t>
-      </w:r>
-      <w:proofErr w:type="gramEnd"/>
-      <w:r>
-        <w:rPr>
-          <w:rFonts w:ascii="Times New Roman" w:eastAsia="Times New Roman" w:hAnsi="Times New Roman" w:cs="Times New Roman"/>
+          <w:bCs/>
+          <w:color w:val="000000"/>
+        </w:rPr>
+        <w:t>#US03</w:t>
+      </w:r>
+      <w:r>
+        <w:rPr>
+          <w:color w:val="000000"/>
+        </w:rPr>
+        <w:t xml:space="preserve"> Como usuario me gustaría poder acceder a la aplicación para revisar mis datos.</w:t>
+      </w:r>
+    </w:p>
+    <w:p>
+      <w:pPr>
+        <w:pStyle w:val="NormalWeb"/>
+        <w:spacing w:before="240" w:beforeAutospacing="0" w:after="240" w:afterAutospacing="0"/>
+      </w:pPr>
+      <w:r>
+        <w:rPr>
           <w:b/>
-          <w:color w:val="111111"/>
-          <w:sz w:val="24"/>
-          <w:szCs w:val="24"/>
-        </w:rPr>
-        <w:t xml:space="preserve"> un turno:</w:t>
-      </w:r>
-      <w:r>
-        <w:rPr>
-          <w:rFonts w:ascii="Times New Roman" w:eastAsia="Times New Roman" w:hAnsi="Times New Roman" w:cs="Times New Roman"/>
-          <w:color w:val="111111"/>
-          <w:sz w:val="24"/>
-          <w:szCs w:val="24"/>
-        </w:rPr>
-        <w:t xml:space="preserve"> Como usuario, quiero poder ver mis turnos y citas programados en la aplicación, y tener la opción de cancelar un turno o cita si ya no lo necesito o si tengo un conflicto de horario.</w:t>
-      </w:r>
-    </w:p>
-    <w:p>
-      <w:pPr>
-        <w:spacing w:before="180"/>
-        <w:rPr>
-          <w:rFonts w:ascii="Times New Roman" w:eastAsia="Times New Roman" w:hAnsi="Times New Roman" w:cs="Times New Roman"/>
-          <w:color w:val="111111"/>
-          <w:sz w:val="24"/>
-          <w:szCs w:val="24"/>
-        </w:rPr>
-      </w:pPr>
-      <w:r>
-        <w:rPr>
-          <w:rFonts w:ascii="Times New Roman" w:eastAsia="Times New Roman" w:hAnsi="Times New Roman" w:cs="Times New Roman"/>
+          <w:bCs/>
+          <w:color w:val="000000"/>
+        </w:rPr>
+        <w:t>#US04</w:t>
+      </w:r>
+      <w:r>
+        <w:rPr>
+          <w:color w:val="000000"/>
+        </w:rPr>
+        <w:t xml:space="preserve"> Como usuario me gustaría tener la opción de editar mi perfil para modificar mis datos.</w:t>
+      </w:r>
+    </w:p>
+    <w:p>
+      <w:pPr>
+        <w:pStyle w:val="NormalWeb"/>
+        <w:spacing w:before="240" w:beforeAutospacing="0" w:after="240" w:afterAutospacing="0"/>
+      </w:pPr>
+      <w:r>
+        <w:rPr>
           <w:b/>
-          <w:color w:val="111111"/>
-          <w:sz w:val="24"/>
-          <w:szCs w:val="24"/>
-        </w:rPr>
-        <w:t xml:space="preserve">003 </w:t>
-      </w:r>
-      <w:proofErr w:type="gramStart"/>
-      <w:r>
-        <w:rPr>
-          <w:rFonts w:ascii="Times New Roman" w:eastAsia="Times New Roman" w:hAnsi="Times New Roman" w:cs="Times New Roman"/>
-          <w:b/>
-          <w:color w:val="111111"/>
-          <w:sz w:val="24"/>
-          <w:szCs w:val="24"/>
-        </w:rPr>
-        <w:t>Reagendar</w:t>
-      </w:r>
-      <w:proofErr w:type="gramEnd"/>
-      <w:r>
-        <w:rPr>
-          <w:rFonts w:ascii="Times New Roman" w:eastAsia="Times New Roman" w:hAnsi="Times New Roman" w:cs="Times New Roman"/>
-          <w:b/>
-          <w:color w:val="111111"/>
-          <w:sz w:val="24"/>
-          <w:szCs w:val="24"/>
-        </w:rPr>
-        <w:t xml:space="preserve"> un turno:</w:t>
-      </w:r>
-      <w:r>
-        <w:rPr>
-          <w:rFonts w:ascii="Times New Roman" w:eastAsia="Times New Roman" w:hAnsi="Times New Roman" w:cs="Times New Roman"/>
-          <w:color w:val="111111"/>
-          <w:sz w:val="24"/>
-          <w:szCs w:val="24"/>
-        </w:rPr>
-        <w:t xml:space="preserve"> Como usuario, quiero poder ver mis turnos y citas programados en la aplicación, y tener la opción de reagendar un turno o cita para una fecha y hora diferente si ya no puedo asistir en el horario originalmente programado.</w:t>
-      </w:r>
-    </w:p>
-    <w:p>
-      <w:pPr>
-        <w:rPr>
-          <w:rFonts w:ascii="Times New Roman" w:eastAsia="Times New Roman" w:hAnsi="Times New Roman" w:cs="Times New Roman"/>
-        </w:rPr>
-      </w:pPr>
-      <w:r>
-        <w:rPr>
-          <w:rFonts w:ascii="Times New Roman" w:eastAsia="Times New Roman" w:hAnsi="Times New Roman" w:cs="Times New Roman"/>
-          <w:b/>
-          <w:color w:val="111111"/>
-          <w:sz w:val="24"/>
-          <w:szCs w:val="24"/>
-        </w:rPr>
-        <w:t xml:space="preserve">004 </w:t>
-      </w:r>
-      <w:proofErr w:type="gramStart"/>
-      <w:r>
-        <w:rPr>
-          <w:rFonts w:ascii="Times New Roman" w:eastAsia="Times New Roman" w:hAnsi="Times New Roman" w:cs="Times New Roman"/>
-          <w:b/>
-          <w:color w:val="111111"/>
-          <w:sz w:val="24"/>
-          <w:szCs w:val="24"/>
-        </w:rPr>
-        <w:t>Confi</w:t>
-      </w:r>
-      <w:r>
-        <w:rPr>
-          <w:rFonts w:ascii="Times New Roman" w:eastAsia="Times New Roman" w:hAnsi="Times New Roman" w:cs="Times New Roman"/>
-          <w:b/>
-          <w:color w:val="111111"/>
-          <w:sz w:val="24"/>
-          <w:szCs w:val="24"/>
-        </w:rPr>
-        <w:t>rmación</w:t>
-      </w:r>
-      <w:proofErr w:type="gramEnd"/>
-      <w:r>
-        <w:rPr>
-          <w:rFonts w:ascii="Times New Roman" w:eastAsia="Times New Roman" w:hAnsi="Times New Roman" w:cs="Times New Roman"/>
-          <w:b/>
-          <w:color w:val="111111"/>
-          <w:sz w:val="24"/>
-          <w:szCs w:val="24"/>
-        </w:rPr>
-        <w:t xml:space="preserve"> de turno</w:t>
-      </w:r>
-      <w:r>
-        <w:rPr>
-          <w:rFonts w:ascii="Times New Roman" w:eastAsia="Times New Roman" w:hAnsi="Times New Roman" w:cs="Times New Roman"/>
-        </w:rPr>
-        <w:t>:</w:t>
-      </w:r>
-      <w:r>
-        <w:rPr>
-          <w:rFonts w:ascii="Times New Roman" w:eastAsia="Times New Roman" w:hAnsi="Times New Roman" w:cs="Times New Roman"/>
-          <w:color w:val="111111"/>
-          <w:sz w:val="24"/>
-          <w:szCs w:val="24"/>
-        </w:rPr>
-        <w:t xml:space="preserve"> Como usuario quiero poder recibir notificaciones de confirmación del turno solicitado</w:t>
+          <w:bCs/>
+          <w:color w:val="000000"/>
+        </w:rPr>
+        <w:t>#US05</w:t>
+      </w:r>
+      <w:r>
+        <w:rPr>
+          <w:color w:val="000000"/>
+        </w:rPr>
+        <w:t xml:space="preserve"> Como usuario me gustaría tener la opción de recuperar mi contraseña en caso de no recordarla.</w:t>
       </w:r>
     </w:p>
     <w:p>
@@ -7941,15 +10331,8 @@
           <w:sz w:val="24"/>
           <w:szCs w:val="24"/>
         </w:rPr>
-        <w:t>005</w:t>
-      </w:r>
-      <w:r>
-        <w:rPr>
-          <w:rFonts w:ascii="Times New Roman" w:eastAsia="Times New Roman" w:hAnsi="Times New Roman" w:cs="Times New Roman"/>
-        </w:rPr>
-        <w:t xml:space="preserve"> </w:t>
-      </w:r>
-      <w:proofErr w:type="gramStart"/>
+        <w:t>#US06</w:t>
+      </w:r>
       <w:r>
         <w:rPr>
           <w:rFonts w:ascii="Times New Roman" w:eastAsia="Times New Roman" w:hAnsi="Times New Roman" w:cs="Times New Roman"/>
@@ -7958,9 +10341,28 @@
           <w:sz w:val="24"/>
           <w:szCs w:val="24"/>
         </w:rPr>
-        <w:t>Ver</w:t>
-      </w:r>
-      <w:proofErr w:type="gramEnd"/>
+        <w:t xml:space="preserve"> Solicitar un turno:</w:t>
+      </w:r>
+      <w:r>
+        <w:rPr>
+          <w:rFonts w:ascii="Times New Roman" w:eastAsia="Times New Roman" w:hAnsi="Times New Roman" w:cs="Times New Roman"/>
+          <w:color w:val="111111"/>
+          <w:sz w:val="24"/>
+          <w:szCs w:val="24"/>
+        </w:rPr>
+        <w:t xml:space="preserve"> Como usuario, quiero poder buscar y seleccionar un negocio o profesional en la aplicación, y solicitar un turno o cita disponible en una fecha y hora específica para poder programar mis compromisos con facilidad.</w:t>
+      </w:r>
+    </w:p>
+    <w:p>
+      <w:pPr>
+        <w:spacing w:before="180"/>
+        <w:rPr>
+          <w:rFonts w:ascii="Times New Roman" w:eastAsia="Times New Roman" w:hAnsi="Times New Roman" w:cs="Times New Roman"/>
+          <w:color w:val="111111"/>
+          <w:sz w:val="24"/>
+          <w:szCs w:val="24"/>
+        </w:rPr>
+      </w:pPr>
       <w:r>
         <w:rPr>
           <w:rFonts w:ascii="Times New Roman" w:eastAsia="Times New Roman" w:hAnsi="Times New Roman" w:cs="Times New Roman"/>
@@ -7969,16 +10371,17 @@
           <w:sz w:val="24"/>
           <w:szCs w:val="24"/>
         </w:rPr>
-        <w:t xml:space="preserve"> detalles de un turno:</w:t>
-      </w:r>
-      <w:r>
-        <w:rPr>
-          <w:rFonts w:ascii="Times New Roman" w:eastAsia="Times New Roman" w:hAnsi="Times New Roman" w:cs="Times New Roman"/>
+        <w:t>#US07</w:t>
+      </w:r>
+      <w:r>
+        <w:rPr>
+          <w:rFonts w:ascii="Times New Roman" w:eastAsia="Times New Roman" w:hAnsi="Times New Roman" w:cs="Times New Roman"/>
+          <w:b/>
           <w:color w:val="111111"/>
           <w:sz w:val="24"/>
           <w:szCs w:val="24"/>
         </w:rPr>
-        <w:t xml:space="preserve"> Como usuario, quiero poder ver los detalles de un turno o cita programado en la aplicación, incluyendo la fecha, hora, ubi</w:t>
+        <w:t xml:space="preserve"> Cancelar un turno:</w:t>
       </w:r>
       <w:r>
         <w:rPr>
@@ -7987,7 +10390,89 @@
           <w:sz w:val="24"/>
           <w:szCs w:val="24"/>
         </w:rPr>
-        <w:t>cación y cualquier otra información relevante para poder prepararme adecuadamente para el compromiso.</w:t>
+        <w:t xml:space="preserve"> Como usuario, quiero poder ver mis turnos y citas programados en la aplicación, y tener la opción de cancelar un turno o cita si ya no lo necesito o si tengo un conflicto de horario.</w:t>
+      </w:r>
+    </w:p>
+    <w:p>
+      <w:pPr>
+        <w:spacing w:before="180"/>
+        <w:rPr>
+          <w:rFonts w:ascii="Times New Roman" w:eastAsia="Times New Roman" w:hAnsi="Times New Roman" w:cs="Times New Roman"/>
+          <w:color w:val="111111"/>
+          <w:sz w:val="24"/>
+          <w:szCs w:val="24"/>
+        </w:rPr>
+      </w:pPr>
+      <w:r>
+        <w:rPr>
+          <w:rFonts w:ascii="Times New Roman" w:eastAsia="Times New Roman" w:hAnsi="Times New Roman" w:cs="Times New Roman"/>
+          <w:b/>
+          <w:color w:val="111111"/>
+          <w:sz w:val="24"/>
+          <w:szCs w:val="24"/>
+        </w:rPr>
+        <w:t xml:space="preserve">#US08 </w:t>
+      </w:r>
+      <w:r>
+        <w:rPr>
+          <w:rFonts w:ascii="Times New Roman" w:eastAsia="Times New Roman" w:hAnsi="Times New Roman" w:cs="Times New Roman"/>
+          <w:b/>
+          <w:color w:val="111111"/>
+          <w:sz w:val="24"/>
+          <w:szCs w:val="24"/>
+        </w:rPr>
+        <w:t>Reagendar un turno:</w:t>
+      </w:r>
+      <w:r>
+        <w:rPr>
+          <w:rFonts w:ascii="Times New Roman" w:eastAsia="Times New Roman" w:hAnsi="Times New Roman" w:cs="Times New Roman"/>
+          <w:color w:val="111111"/>
+          <w:sz w:val="24"/>
+          <w:szCs w:val="24"/>
+        </w:rPr>
+        <w:t xml:space="preserve"> Como usuario, quiero poder ver mis turnos y citas programados en la aplicación, y tener la opción de reagendar un turno o cita para una fecha y hora diferente si ya no puedo asistir en el horario originalmente programado.</w:t>
+      </w:r>
+    </w:p>
+    <w:p>
+      <w:pPr>
+        <w:rPr>
+          <w:rFonts w:ascii="Times New Roman" w:eastAsia="Times New Roman" w:hAnsi="Times New Roman" w:cs="Times New Roman"/>
+        </w:rPr>
+      </w:pPr>
+      <w:r>
+        <w:rPr>
+          <w:rFonts w:ascii="Times New Roman" w:eastAsia="Times New Roman" w:hAnsi="Times New Roman" w:cs="Times New Roman"/>
+          <w:b/>
+          <w:color w:val="111111"/>
+          <w:sz w:val="24"/>
+          <w:szCs w:val="24"/>
+        </w:rPr>
+        <w:t>#US09</w:t>
+      </w:r>
+      <w:r>
+        <w:rPr>
+          <w:rFonts w:ascii="Times New Roman" w:eastAsia="Times New Roman" w:hAnsi="Times New Roman" w:cs="Times New Roman"/>
+          <w:b/>
+          <w:color w:val="111111"/>
+          <w:sz w:val="24"/>
+          <w:szCs w:val="24"/>
+        </w:rPr>
+        <w:t xml:space="preserve"> Confirmación de turno</w:t>
+      </w:r>
+      <w:r>
+        <w:rPr>
+          <w:rFonts w:ascii="Times New Roman" w:eastAsia="Times New Roman" w:hAnsi="Times New Roman" w:cs="Times New Roman"/>
+        </w:rPr>
+        <w:t>:</w:t>
+      </w:r>
+      <w:r>
+        <w:rPr>
+          <w:rFonts w:ascii="Times New Roman" w:eastAsia="Times New Roman" w:hAnsi="Times New Roman" w:cs="Times New Roman"/>
+          <w:color w:val="111111"/>
+          <w:sz w:val="24"/>
+          <w:szCs w:val="24"/>
+        </w:rPr>
+        <w:t xml:space="preserve"> Como usuario quiero poder recibir notificaciones de confirmación del turno solicitado</w:t>
       </w:r>
     </w:p>
     <w:p>
@@ -8014,7 +10499,7 @@
           <w:sz w:val="24"/>
           <w:szCs w:val="24"/>
         </w:rPr>
-        <w:t>006</w:t>
+        <w:t>#US10</w:t>
       </w:r>
       <w:r>
         <w:rPr>
@@ -8022,7 +10507,6 @@
         </w:rPr>
         <w:t xml:space="preserve"> </w:t>
       </w:r>
-      <w:proofErr w:type="gramStart"/>
       <w:r>
         <w:rPr>
           <w:rFonts w:ascii="Times New Roman" w:eastAsia="Times New Roman" w:hAnsi="Times New Roman" w:cs="Times New Roman"/>
@@ -8031,36 +10515,16 @@
           <w:sz w:val="24"/>
           <w:szCs w:val="24"/>
         </w:rPr>
-        <w:t>Recibir</w:t>
-      </w:r>
-      <w:proofErr w:type="gramEnd"/>
-      <w:r>
-        <w:rPr>
-          <w:rFonts w:ascii="Times New Roman" w:eastAsia="Times New Roman" w:hAnsi="Times New Roman" w:cs="Times New Roman"/>
-          <w:b/>
+        <w:t>Ver detalles de un turno:</w:t>
+      </w:r>
+      <w:r>
+        <w:rPr>
+          <w:rFonts w:ascii="Times New Roman" w:eastAsia="Times New Roman" w:hAnsi="Times New Roman" w:cs="Times New Roman"/>
           <w:color w:val="111111"/>
           <w:sz w:val="24"/>
           <w:szCs w:val="24"/>
         </w:rPr>
-        <w:t xml:space="preserve"> recordatorios de turnos:</w:t>
-      </w:r>
-      <w:r>
-        <w:rPr>
-          <w:rFonts w:ascii="Times New Roman" w:eastAsia="Times New Roman" w:hAnsi="Times New Roman" w:cs="Times New Roman"/>
-          <w:color w:val="111111"/>
-          <w:sz w:val="24"/>
-          <w:szCs w:val="24"/>
-        </w:rPr>
-        <w:t xml:space="preserve"> Como usuario, quiero recibir recordatorios automáticos de mis turnos y citas programados en la aplicación, para asegu</w:t>
-      </w:r>
-      <w:r>
-        <w:rPr>
-          <w:rFonts w:ascii="Times New Roman" w:eastAsia="Times New Roman" w:hAnsi="Times New Roman" w:cs="Times New Roman"/>
-          <w:color w:val="111111"/>
-          <w:sz w:val="24"/>
-          <w:szCs w:val="24"/>
-        </w:rPr>
-        <w:t>rarme de no olvidar ningún compromiso importante.</w:t>
+        <w:t xml:space="preserve"> Como usuario, quiero poder ver los detalles de un turno o cita programado en la aplicación, incluyendo la fecha, hora, ubicación y cualquier otra información relevante para poder prepararme adecuadamente para el compromiso.</w:t>
       </w:r>
     </w:p>
     <w:p>
@@ -8087,8 +10551,7 @@
           <w:sz w:val="24"/>
           <w:szCs w:val="24"/>
         </w:rPr>
-        <w:lastRenderedPageBreak/>
-        <w:t>007</w:t>
+        <w:t>#US11</w:t>
       </w:r>
       <w:r>
         <w:rPr>
@@ -8096,7 +10559,6 @@
         </w:rPr>
         <w:t xml:space="preserve"> </w:t>
       </w:r>
-      <w:proofErr w:type="gramStart"/>
       <w:r>
         <w:rPr>
           <w:rFonts w:ascii="Times New Roman" w:eastAsia="Times New Roman" w:hAnsi="Times New Roman" w:cs="Times New Roman"/>
@@ -8105,9 +10567,34 @@
           <w:sz w:val="24"/>
           <w:szCs w:val="24"/>
         </w:rPr>
-        <w:t>Dejar</w:t>
-      </w:r>
-      <w:proofErr w:type="gramEnd"/>
+        <w:t>Recibir recordatorios de turnos:</w:t>
+      </w:r>
+      <w:r>
+        <w:rPr>
+          <w:rFonts w:ascii="Times New Roman" w:eastAsia="Times New Roman" w:hAnsi="Times New Roman" w:cs="Times New Roman"/>
+          <w:color w:val="111111"/>
+          <w:sz w:val="24"/>
+          <w:szCs w:val="24"/>
+        </w:rPr>
+        <w:t xml:space="preserve"> Como usuario, quiero recibir recordatorios automáticos de mis turnos y citas programados en la aplicación, para asegurarme de no olvidar ningún compromiso importante.</w:t>
+      </w:r>
+    </w:p>
+    <w:p>
+      <w:pPr>
+        <w:pBdr>
+          <w:top w:val="nil"/>
+          <w:left w:val="nil"/>
+          <w:bottom w:val="nil"/>
+          <w:right w:val="nil"/>
+          <w:between w:val="nil"/>
+        </w:pBdr>
+        <w:rPr>
+          <w:rFonts w:ascii="Times New Roman" w:eastAsia="Times New Roman" w:hAnsi="Times New Roman" w:cs="Times New Roman"/>
+          <w:color w:val="111111"/>
+          <w:sz w:val="24"/>
+          <w:szCs w:val="24"/>
+        </w:rPr>
+      </w:pPr>
       <w:r>
         <w:rPr>
           <w:rFonts w:ascii="Times New Roman" w:eastAsia="Times New Roman" w:hAnsi="Times New Roman" w:cs="Times New Roman"/>
@@ -8116,16 +10603,17 @@
           <w:sz w:val="24"/>
           <w:szCs w:val="24"/>
         </w:rPr>
-        <w:t xml:space="preserve"> comentarios sobre un turno:</w:t>
-      </w:r>
-      <w:r>
-        <w:rPr>
-          <w:rFonts w:ascii="Times New Roman" w:eastAsia="Times New Roman" w:hAnsi="Times New Roman" w:cs="Times New Roman"/>
+        <w:t xml:space="preserve">#US12 </w:t>
+      </w:r>
+      <w:r>
+        <w:rPr>
+          <w:rFonts w:ascii="Times New Roman" w:eastAsia="Times New Roman" w:hAnsi="Times New Roman" w:cs="Times New Roman"/>
+          <w:b/>
           <w:color w:val="111111"/>
           <w:sz w:val="24"/>
           <w:szCs w:val="24"/>
         </w:rPr>
-        <w:t xml:space="preserve"> Como usuario, quiero poder dejar comentarios sobre mi experiencia con un negocio o profesional después de asistir a un turno o cita programado a través de la aplicación</w:t>
+        <w:t>Dejar comentarios sobre un turno:</w:t>
       </w:r>
       <w:r>
         <w:rPr>
@@ -8134,8 +10622,256 @@
           <w:sz w:val="24"/>
           <w:szCs w:val="24"/>
         </w:rPr>
-        <w:t>, para ayudar a otros usuarios a tomar decisiones informadas al elegir un proveedor de servicios.</w:t>
-      </w:r>
+        <w:t xml:space="preserve"> Como usuario, quiero poder dejar comentarios sobre mi experiencia con un negocio o profesional después de asistir a un turno o cita programado a través de la aplicación, para ayudar a otros usuarios a tomar decisiones informadas al elegir un proveedor de servicios.</w:t>
+      </w:r>
+    </w:p>
+    <w:p>
+      <w:pPr>
+        <w:pBdr>
+          <w:top w:val="nil"/>
+          <w:left w:val="nil"/>
+          <w:bottom w:val="nil"/>
+          <w:right w:val="nil"/>
+          <w:between w:val="nil"/>
+        </w:pBdr>
+        <w:rPr>
+          <w:rFonts w:ascii="Times New Roman" w:eastAsia="Times New Roman" w:hAnsi="Times New Roman" w:cs="Times New Roman"/>
+          <w:color w:val="111111"/>
+          <w:sz w:val="24"/>
+          <w:szCs w:val="24"/>
+        </w:rPr>
+      </w:pPr>
+    </w:p>
+    <w:p>
+      <w:pPr>
+        <w:pBdr>
+          <w:top w:val="nil"/>
+          <w:left w:val="nil"/>
+          <w:bottom w:val="nil"/>
+          <w:right w:val="nil"/>
+          <w:between w:val="nil"/>
+        </w:pBdr>
+        <w:rPr>
+          <w:rFonts w:ascii="Times New Roman" w:eastAsia="Times New Roman" w:hAnsi="Times New Roman" w:cs="Times New Roman"/>
+          <w:color w:val="111111"/>
+          <w:sz w:val="24"/>
+          <w:szCs w:val="24"/>
+        </w:rPr>
+      </w:pPr>
+    </w:p>
+    <w:p>
+      <w:pPr>
+        <w:pStyle w:val="NormalWeb"/>
+        <w:spacing w:before="0" w:beforeAutospacing="0" w:after="0" w:afterAutospacing="0"/>
+      </w:pPr>
+      <w:r>
+        <w:rPr>
+          <w:b/>
+          <w:bCs/>
+          <w:color w:val="000000"/>
+        </w:rPr>
+        <w:t>#TK01</w:t>
+      </w:r>
+      <w:r>
+        <w:rPr>
+          <w:color w:val="000000"/>
+        </w:rPr>
+        <w:t xml:space="preserve"> </w:t>
+      </w:r>
+      <w:proofErr w:type="gramStart"/>
+      <w:r>
+        <w:rPr>
+          <w:color w:val="000000"/>
+        </w:rPr>
+        <w:t>Redactar  el</w:t>
+      </w:r>
+      <w:proofErr w:type="gramEnd"/>
+      <w:r>
+        <w:rPr>
+          <w:color w:val="000000"/>
+        </w:rPr>
+        <w:t xml:space="preserve"> documento IEEE830.</w:t>
+      </w:r>
+    </w:p>
+    <w:p>
+      <w:pPr>
+        <w:pStyle w:val="NormalWeb"/>
+        <w:spacing w:before="0" w:beforeAutospacing="0" w:after="0" w:afterAutospacing="0"/>
+      </w:pPr>
+      <w:r>
+        <w:rPr>
+          <w:b/>
+          <w:bCs/>
+          <w:color w:val="000000"/>
+        </w:rPr>
+        <w:t>#TK02</w:t>
+      </w:r>
+      <w:r>
+        <w:rPr>
+          <w:color w:val="000000"/>
+        </w:rPr>
+        <w:t xml:space="preserve"> Crear la maquetación de la </w:t>
+      </w:r>
+      <w:proofErr w:type="gramStart"/>
+      <w:r>
+        <w:rPr>
+          <w:color w:val="000000"/>
+        </w:rPr>
+        <w:t>app</w:t>
+      </w:r>
+      <w:proofErr w:type="gramEnd"/>
+      <w:r>
+        <w:rPr>
+          <w:color w:val="000000"/>
+        </w:rPr>
+        <w:t>.</w:t>
+      </w:r>
+    </w:p>
+    <w:p>
+      <w:pPr>
+        <w:pStyle w:val="NormalWeb"/>
+        <w:spacing w:before="0" w:beforeAutospacing="0" w:after="0" w:afterAutospacing="0"/>
+      </w:pPr>
+      <w:r>
+        <w:rPr>
+          <w:b/>
+          <w:bCs/>
+          <w:color w:val="000000"/>
+        </w:rPr>
+        <w:t>#TK03</w:t>
+      </w:r>
+      <w:r>
+        <w:rPr>
+          <w:color w:val="000000"/>
+        </w:rPr>
+        <w:t xml:space="preserve"> Crear </w:t>
+      </w:r>
+      <w:proofErr w:type="spellStart"/>
+      <w:r>
+        <w:rPr>
+          <w:color w:val="000000"/>
+        </w:rPr>
+        <w:t>Readme</w:t>
+      </w:r>
+      <w:proofErr w:type="spellEnd"/>
+      <w:r>
+        <w:rPr>
+          <w:color w:val="000000"/>
+        </w:rPr>
+        <w:t xml:space="preserve"> inicial.</w:t>
+      </w:r>
+    </w:p>
+    <w:p>
+      <w:pPr>
+        <w:pStyle w:val="NormalWeb"/>
+        <w:spacing w:before="0" w:beforeAutospacing="0" w:after="0" w:afterAutospacing="0"/>
+      </w:pPr>
+      <w:r>
+        <w:rPr>
+          <w:b/>
+          <w:bCs/>
+          <w:color w:val="000000"/>
+        </w:rPr>
+        <w:lastRenderedPageBreak/>
+        <w:t xml:space="preserve">#TK04 </w:t>
+      </w:r>
+      <w:r>
+        <w:rPr>
+          <w:color w:val="000000"/>
+        </w:rPr>
+        <w:t xml:space="preserve">Redactar y organizar las US y </w:t>
+      </w:r>
+      <w:proofErr w:type="spellStart"/>
+      <w:r>
+        <w:rPr>
+          <w:color w:val="000000"/>
+        </w:rPr>
+        <w:t>Task</w:t>
+      </w:r>
+      <w:proofErr w:type="spellEnd"/>
+      <w:r>
+        <w:rPr>
+          <w:color w:val="000000"/>
+        </w:rPr>
+        <w:t xml:space="preserve"> en función de los requerimientos necesarios del sistema. </w:t>
+      </w:r>
+    </w:p>
+    <w:p>
+      <w:pPr>
+        <w:pStyle w:val="NormalWeb"/>
+        <w:spacing w:before="0" w:beforeAutospacing="0" w:after="0" w:afterAutospacing="0"/>
+      </w:pPr>
+      <w:r>
+        <w:rPr>
+          <w:color w:val="000000"/>
+        </w:rPr>
+        <w:t>#</w:t>
+      </w:r>
+      <w:r>
+        <w:rPr>
+          <w:b/>
+          <w:bCs/>
+          <w:color w:val="000000"/>
+        </w:rPr>
+        <w:t>TK05</w:t>
+      </w:r>
+      <w:r>
+        <w:rPr>
+          <w:color w:val="000000"/>
+        </w:rPr>
+        <w:t xml:space="preserve"> Importar el repositorio.</w:t>
+      </w:r>
+    </w:p>
+    <w:p>
+      <w:pPr>
+        <w:pBdr>
+          <w:top w:val="nil"/>
+          <w:left w:val="nil"/>
+          <w:bottom w:val="nil"/>
+          <w:right w:val="nil"/>
+          <w:between w:val="nil"/>
+        </w:pBdr>
+        <w:rPr>
+          <w:rFonts w:ascii="Times New Roman" w:eastAsia="Times New Roman" w:hAnsi="Times New Roman" w:cs="Times New Roman"/>
+          <w:color w:val="111111"/>
+          <w:sz w:val="24"/>
+          <w:szCs w:val="24"/>
+        </w:rPr>
+      </w:pPr>
+    </w:p>
+    <w:p>
+      <w:pPr>
+        <w:pBdr>
+          <w:top w:val="nil"/>
+          <w:left w:val="nil"/>
+          <w:bottom w:val="nil"/>
+          <w:right w:val="nil"/>
+          <w:between w:val="nil"/>
+        </w:pBdr>
+        <w:rPr>
+          <w:rFonts w:ascii="Times New Roman" w:eastAsia="Times New Roman" w:hAnsi="Times New Roman" w:cs="Times New Roman"/>
+          <w:color w:val="111111"/>
+          <w:sz w:val="24"/>
+          <w:szCs w:val="24"/>
+        </w:rPr>
+      </w:pPr>
+    </w:p>
+    <w:p>
+      <w:pPr>
+        <w:pBdr>
+          <w:top w:val="nil"/>
+          <w:left w:val="nil"/>
+          <w:bottom w:val="nil"/>
+          <w:right w:val="nil"/>
+          <w:between w:val="nil"/>
+        </w:pBdr>
+        <w:rPr>
+          <w:rFonts w:ascii="Times New Roman" w:eastAsia="Times New Roman" w:hAnsi="Times New Roman" w:cs="Times New Roman"/>
+          <w:color w:val="111111"/>
+          <w:sz w:val="24"/>
+          <w:szCs w:val="24"/>
+        </w:rPr>
+      </w:pPr>
     </w:p>
     <w:p>
       <w:pPr>
@@ -9084,6 +11820,7 @@
           <w:sz w:val="26"/>
           <w:szCs w:val="26"/>
         </w:rPr>
+        <w:lastRenderedPageBreak/>
         <w:t xml:space="preserve">4 </w:t>
       </w:r>
       <w:proofErr w:type="gramStart"/>
@@ -9153,7 +11890,6 @@
               <w:rPr>
                 <w:b/>
               </w:rPr>
-              <w:lastRenderedPageBreak/>
               <w:t>Versión</w:t>
             </w:r>
           </w:p>
@@ -9307,6 +12043,161 @@
             <w:r>
               <w:t>Natalia González</w:t>
             </w:r>
+          </w:p>
+        </w:tc>
+        <w:tc>
+          <w:tcPr>
+            <w:tcW w:w="2430" w:type="dxa"/>
+            <w:vAlign w:val="center"/>
+          </w:tcPr>
+          <w:p>
+            <w:pPr>
+              <w:widowControl w:val="0"/>
+              <w:jc w:val="center"/>
+            </w:pPr>
+          </w:p>
+        </w:tc>
+      </w:tr>
+      <w:tr>
+        <w:trPr>
+          <w:trHeight w:val="1134"/>
+        </w:trPr>
+        <w:tc>
+          <w:tcPr>
+            <w:tcW w:w="960" w:type="dxa"/>
+            <w:vAlign w:val="center"/>
+          </w:tcPr>
+          <w:p>
+            <w:pPr>
+              <w:widowControl w:val="0"/>
+              <w:jc w:val="center"/>
+              <w:rPr>
+                <w:sz w:val="18"/>
+                <w:szCs w:val="18"/>
+              </w:rPr>
+            </w:pPr>
+          </w:p>
+        </w:tc>
+        <w:tc>
+          <w:tcPr>
+            <w:tcW w:w="1200" w:type="dxa"/>
+            <w:vAlign w:val="center"/>
+          </w:tcPr>
+          <w:p>
+            <w:pPr>
+              <w:widowControl w:val="0"/>
+              <w:rPr>
+                <w:sz w:val="18"/>
+                <w:szCs w:val="18"/>
+              </w:rPr>
+            </w:pPr>
+            <w:r>
+              <w:rPr>
+                <w:sz w:val="18"/>
+                <w:szCs w:val="18"/>
+              </w:rPr>
+              <w:t>04/09/2023</w:t>
+            </w:r>
+          </w:p>
+        </w:tc>
+        <w:tc>
+          <w:tcPr>
+            <w:tcW w:w="2175" w:type="dxa"/>
+            <w:vAlign w:val="center"/>
+          </w:tcPr>
+          <w:p>
+            <w:pPr>
+              <w:widowControl w:val="0"/>
+            </w:pPr>
+            <w:r>
+              <w:t>Se agregan historias de usuarios y tareas</w:t>
+            </w:r>
+          </w:p>
+        </w:tc>
+        <w:tc>
+          <w:tcPr>
+            <w:tcW w:w="1860" w:type="dxa"/>
+            <w:vAlign w:val="center"/>
+          </w:tcPr>
+          <w:p>
+            <w:pPr>
+              <w:widowControl w:val="0"/>
+              <w:jc w:val="center"/>
+            </w:pPr>
+            <w:r>
+              <w:t>Natalia Ruiz</w:t>
+            </w:r>
+          </w:p>
+        </w:tc>
+        <w:tc>
+          <w:tcPr>
+            <w:tcW w:w="2430" w:type="dxa"/>
+            <w:vAlign w:val="center"/>
+          </w:tcPr>
+          <w:p>
+            <w:pPr>
+              <w:widowControl w:val="0"/>
+              <w:jc w:val="center"/>
+            </w:pPr>
+          </w:p>
+        </w:tc>
+      </w:tr>
+      <w:tr>
+        <w:trPr>
+          <w:trHeight w:val="1134"/>
+        </w:trPr>
+        <w:tc>
+          <w:tcPr>
+            <w:tcW w:w="960" w:type="dxa"/>
+            <w:vAlign w:val="center"/>
+          </w:tcPr>
+          <w:p>
+            <w:pPr>
+              <w:widowControl w:val="0"/>
+              <w:jc w:val="center"/>
+              <w:rPr>
+                <w:sz w:val="18"/>
+                <w:szCs w:val="18"/>
+              </w:rPr>
+            </w:pPr>
+          </w:p>
+        </w:tc>
+        <w:tc>
+          <w:tcPr>
+            <w:tcW w:w="1200" w:type="dxa"/>
+            <w:vAlign w:val="center"/>
+          </w:tcPr>
+          <w:p>
+            <w:pPr>
+              <w:widowControl w:val="0"/>
+              <w:rPr>
+                <w:sz w:val="18"/>
+                <w:szCs w:val="18"/>
+              </w:rPr>
+            </w:pPr>
+          </w:p>
+        </w:tc>
+        <w:tc>
+          <w:tcPr>
+            <w:tcW w:w="2175" w:type="dxa"/>
+            <w:vAlign w:val="center"/>
+          </w:tcPr>
+          <w:p>
+            <w:pPr>
+              <w:widowControl w:val="0"/>
+            </w:pPr>
+          </w:p>
+        </w:tc>
+        <w:tc>
+          <w:tcPr>
+            <w:tcW w:w="1860" w:type="dxa"/>
+            <w:vAlign w:val="center"/>
+          </w:tcPr>
+          <w:p>
+            <w:pPr>
+              <w:widowControl w:val="0"/>
+              <w:jc w:val="center"/>
+            </w:pPr>
           </w:p>
         </w:tc>
         <w:tc>
@@ -9374,7 +12265,7 @@
 </file>
 
 <file path=word/endnotes.xml><?xml version="1.0" encoding="utf-8"?>
-<w:endnotes xmlns:wpc="http://schemas.microsoft.com/office/word/2010/wordprocessingCanvas" xmlns:cx="http://schemas.microsoft.com/office/drawing/2014/chartex" xmlns:cx1="http://schemas.microsoft.com/office/drawing/2015/9/8/chartex" xmlns:cx2="http://schemas.microsoft.com/office/drawing/2015/10/21/chartex" xmlns:cx3="http://schemas.microsoft.com/office/drawing/2016/5/9/chartex" xmlns:cx4="http://schemas.microsoft.com/office/drawing/2016/5/10/chartex" xmlns:cx5="http://schemas.microsoft.com/office/drawing/2016/5/11/chartex" xmlns:cx6="http://schemas.microsoft.com/office/drawing/2016/5/12/chartex" xmlns:cx7="http://schemas.microsoft.com/office/drawing/2016/5/13/chartex" xmlns:cx8="http://schemas.microsoft.com/office/drawing/2016/5/14/chartex" xmlns:mc="http://schemas.openxmlformats.org/markup-compatibility/2006" xmlns:aink="http://schemas.microsoft.com/office/drawing/2016/ink" xmlns:am3d="http://schemas.microsoft.com/office/drawing/2017/model3d" xmlns:o="urn:schemas-microsoft-com:office:office" xmlns:r="http://schemas.openxmlformats.org/officeDocument/2006/relationships" xmlns:m="http://schemas.openxmlformats.org/officeDocument/2006/math" xmlns:v="urn:schemas-microsoft-com:vml" xmlns:wp14="http://schemas.microsoft.com/office/word/2010/wordprocessingDrawing" xmlns:wp="http://schemas.openxmlformats.org/drawingml/2006/wordprocessingDrawing" xmlns:w10="urn:schemas-microsoft-com:office:word" xmlns:w="http://schemas.openxmlformats.org/wordprocessingml/2006/main" xmlns:w14="http://schemas.microsoft.com/office/word/2010/wordml" xmlns:w15="http://schemas.microsoft.com/office/word/2012/wordml" xmlns:w16cex="http://schemas.microsoft.com/office/word/2018/wordml/cex" xmlns:w16cid="http://schemas.microsoft.com/office/word/2016/wordml/cid" xmlns:w16="http://schemas.microsoft.com/office/word/2018/wordml" xmlns:w16sdtdh="http://schemas.microsoft.com/office/word/2020/wordml/sdtdatahash" xmlns:w16se="http://schemas.microsoft.com/office/word/2015/wordml/symex" xmlns:wpg="http://schemas.microsoft.com/office/word/2010/wordprocessingGroup" xmlns:wpi="http://schemas.microsoft.com/office/word/2010/wordprocessingInk" xmlns:wne="http://schemas.microsoft.com/office/word/2006/wordml" xmlns:wps="http://schemas.microsoft.com/office/word/2010/wordprocessingShape" mc:Ignorable="w14 w15 w16se w16cid w16 w16cex w16sdtdh wp14">
+<w:endnotes xmlns:wpc="http://schemas.microsoft.com/office/word/2010/wordprocessingCanvas" xmlns:cx="http://schemas.microsoft.com/office/drawing/2014/chartex" xmlns:cx1="http://schemas.microsoft.com/office/drawing/2015/9/8/chartex" xmlns:cx2="http://schemas.microsoft.com/office/drawing/2015/10/21/chartex" xmlns:cx3="http://schemas.microsoft.com/office/drawing/2016/5/9/chartex" xmlns:cx4="http://schemas.microsoft.com/office/drawing/2016/5/10/chartex" xmlns:cx5="http://schemas.microsoft.com/office/drawing/2016/5/11/chartex" xmlns:cx6="http://schemas.microsoft.com/office/drawing/2016/5/12/chartex" xmlns:cx7="http://schemas.microsoft.com/office/drawing/2016/5/13/chartex" xmlns:cx8="http://schemas.microsoft.com/office/drawing/2016/5/14/chartex" xmlns:mc="http://schemas.openxmlformats.org/markup-compatibility/2006" xmlns:aink="http://schemas.microsoft.com/office/drawing/2016/ink" xmlns:am3d="http://schemas.microsoft.com/office/drawing/2017/model3d" xmlns:o="urn:schemas-microsoft-com:office:office" xmlns:oel="http://schemas.microsoft.com/office/2019/extlst" xmlns:r="http://schemas.openxmlformats.org/officeDocument/2006/relationships" xmlns:m="http://schemas.openxmlformats.org/officeDocument/2006/math" xmlns:v="urn:schemas-microsoft-com:vml" xmlns:wp14="http://schemas.microsoft.com/office/word/2010/wordprocessingDrawing" xmlns:wp="http://schemas.openxmlformats.org/drawingml/2006/wordprocessingDrawing" xmlns:w10="urn:schemas-microsoft-com:office:word" xmlns:w="http://schemas.openxmlformats.org/wordprocessingml/2006/main" xmlns:w14="http://schemas.microsoft.com/office/word/2010/wordml" xmlns:w15="http://schemas.microsoft.com/office/word/2012/wordml" xmlns:w16cex="http://schemas.microsoft.com/office/word/2018/wordml/cex" xmlns:w16cid="http://schemas.microsoft.com/office/word/2016/wordml/cid" xmlns:w16="http://schemas.microsoft.com/office/word/2018/wordml" xmlns:w16sdtdh="http://schemas.microsoft.com/office/word/2020/wordml/sdtdatahash" xmlns:w16se="http://schemas.microsoft.com/office/word/2015/wordml/symex" xmlns:wpg="http://schemas.microsoft.com/office/word/2010/wordprocessingGroup" xmlns:wpi="http://schemas.microsoft.com/office/word/2010/wordprocessingInk" xmlns:wne="http://schemas.microsoft.com/office/word/2006/wordml" xmlns:wps="http://schemas.microsoft.com/office/word/2010/wordprocessingShape" mc:Ignorable="w14 w15 w16se w16cid w16 w16cex w16sdtdh wp14">
   <w:endnote w:type="separator" w:id="-1">
     <w:p>
       <w:r>
@@ -9393,7 +12284,7 @@
 </file>
 
 <file path=word/footer1.xml><?xml version="1.0" encoding="utf-8"?>
-<w:ftr xmlns:wpc="http://schemas.microsoft.com/office/word/2010/wordprocessingCanvas" xmlns:cx="http://schemas.microsoft.com/office/drawing/2014/chartex" xmlns:cx1="http://schemas.microsoft.com/office/drawing/2015/9/8/chartex" xmlns:cx2="http://schemas.microsoft.com/office/drawing/2015/10/21/chartex" xmlns:cx3="http://schemas.microsoft.com/office/drawing/2016/5/9/chartex" xmlns:cx4="http://schemas.microsoft.com/office/drawing/2016/5/10/chartex" xmlns:cx5="http://schemas.microsoft.com/office/drawing/2016/5/11/chartex" xmlns:cx6="http://schemas.microsoft.com/office/drawing/2016/5/12/chartex" xmlns:cx7="http://schemas.microsoft.com/office/drawing/2016/5/13/chartex" xmlns:cx8="http://schemas.microsoft.com/office/drawing/2016/5/14/chartex" xmlns:mc="http://schemas.openxmlformats.org/markup-compatibility/2006" xmlns:aink="http://schemas.microsoft.com/office/drawing/2016/ink" xmlns:am3d="http://schemas.microsoft.com/office/drawing/2017/model3d" xmlns:o="urn:schemas-microsoft-com:office:office" xmlns:r="http://schemas.openxmlformats.org/officeDocument/2006/relationships" xmlns:m="http://schemas.openxmlformats.org/officeDocument/2006/math" xmlns:v="urn:schemas-microsoft-com:vml" xmlns:wp14="http://schemas.microsoft.com/office/word/2010/wordprocessingDrawing" xmlns:wp="http://schemas.openxmlformats.org/drawingml/2006/wordprocessingDrawing" xmlns:w10="urn:schemas-microsoft-com:office:word" xmlns:w="http://schemas.openxmlformats.org/wordprocessingml/2006/main" xmlns:w14="http://schemas.microsoft.com/office/word/2010/wordml" xmlns:w15="http://schemas.microsoft.com/office/word/2012/wordml" xmlns:w16cex="http://schemas.microsoft.com/office/word/2018/wordml/cex" xmlns:w16cid="http://schemas.microsoft.com/office/word/2016/wordml/cid" xmlns:w16="http://schemas.microsoft.com/office/word/2018/wordml" xmlns:w16sdtdh="http://schemas.microsoft.com/office/word/2020/wordml/sdtdatahash" xmlns:w16se="http://schemas.microsoft.com/office/word/2015/wordml/symex" xmlns:wpg="http://schemas.microsoft.com/office/word/2010/wordprocessingGroup" xmlns:wpi="http://schemas.microsoft.com/office/word/2010/wordprocessingInk" xmlns:wne="http://schemas.microsoft.com/office/word/2006/wordml" xmlns:wps="http://schemas.microsoft.com/office/word/2010/wordprocessingShape" mc:Ignorable="w14 w15 w16se w16cid w16 w16cex w16sdtdh wp14">
+<w:ftr xmlns:wpc="http://schemas.microsoft.com/office/word/2010/wordprocessingCanvas" xmlns:cx="http://schemas.microsoft.com/office/drawing/2014/chartex" xmlns:cx1="http://schemas.microsoft.com/office/drawing/2015/9/8/chartex" xmlns:cx2="http://schemas.microsoft.com/office/drawing/2015/10/21/chartex" xmlns:cx3="http://schemas.microsoft.com/office/drawing/2016/5/9/chartex" xmlns:cx4="http://schemas.microsoft.com/office/drawing/2016/5/10/chartex" xmlns:cx5="http://schemas.microsoft.com/office/drawing/2016/5/11/chartex" xmlns:cx6="http://schemas.microsoft.com/office/drawing/2016/5/12/chartex" xmlns:cx7="http://schemas.microsoft.com/office/drawing/2016/5/13/chartex" xmlns:cx8="http://schemas.microsoft.com/office/drawing/2016/5/14/chartex" xmlns:mc="http://schemas.openxmlformats.org/markup-compatibility/2006" xmlns:aink="http://schemas.microsoft.com/office/drawing/2016/ink" xmlns:am3d="http://schemas.microsoft.com/office/drawing/2017/model3d" xmlns:o="urn:schemas-microsoft-com:office:office" xmlns:oel="http://schemas.microsoft.com/office/2019/extlst" xmlns:r="http://schemas.openxmlformats.org/officeDocument/2006/relationships" xmlns:m="http://schemas.openxmlformats.org/officeDocument/2006/math" xmlns:v="urn:schemas-microsoft-com:vml" xmlns:wp14="http://schemas.microsoft.com/office/word/2010/wordprocessingDrawing" xmlns:wp="http://schemas.openxmlformats.org/drawingml/2006/wordprocessingDrawing" xmlns:w10="urn:schemas-microsoft-com:office:word" xmlns:w="http://schemas.openxmlformats.org/wordprocessingml/2006/main" xmlns:w14="http://schemas.microsoft.com/office/word/2010/wordml" xmlns:w15="http://schemas.microsoft.com/office/word/2012/wordml" xmlns:w16cex="http://schemas.microsoft.com/office/word/2018/wordml/cex" xmlns:w16cid="http://schemas.microsoft.com/office/word/2016/wordml/cid" xmlns:w16="http://schemas.microsoft.com/office/word/2018/wordml" xmlns:w16sdtdh="http://schemas.microsoft.com/office/word/2020/wordml/sdtdatahash" xmlns:w16se="http://schemas.microsoft.com/office/word/2015/wordml/symex" xmlns:wpg="http://schemas.microsoft.com/office/word/2010/wordprocessingGroup" xmlns:wpi="http://schemas.microsoft.com/office/word/2010/wordprocessingInk" xmlns:wne="http://schemas.microsoft.com/office/word/2006/wordml" xmlns:wps="http://schemas.microsoft.com/office/word/2010/wordprocessingShape" mc:Ignorable="w14 w15 w16se w16cid w16 w16cex w16sdtdh wp14">
   <w:p>
     <w:pPr>
       <w:ind w:right="260"/>
@@ -9500,7 +12391,7 @@
         </mc:Choice>
         <mc:Fallback>
           <w:pict>
-            <v:rect w14:anchorId="7361D91A" id="Rectángulo 1" o:spid="_x0000_s1026" style="position:absolute;margin-left:471pt;margin-top:736pt;width:31.2pt;height:22.9pt;z-index:251658240;visibility:visible;mso-wrap-style:square;mso-wrap-distance-left:9pt;mso-wrap-distance-top:0;mso-wrap-distance-right:9pt;mso-wrap-distance-bottom:0;mso-position-horizontal:absolute;mso-position-horizontal-relative:text;mso-position-vertical:absolute;mso-position-vertical-relative:text;v-text-anchor:middle" o:gfxdata="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" stroked="f">
+            <v:rect w14:anchorId="7361D91A" id="Rectángulo 1" o:spid="_x0000_s1026" style="position:absolute;margin-left:471pt;margin-top:736pt;width:31.2pt;height:22.9pt;z-index:251658240;visibility:visible;mso-wrap-style:square;mso-wrap-distance-left:9pt;mso-wrap-distance-top:0;mso-wrap-distance-right:9pt;mso-wrap-distance-bottom:0;mso-position-horizontal:absolute;mso-position-horizontal-relative:text;mso-position-vertical:absolute;mso-position-vertical-relative:text;v-text-anchor:middle" o:gfxdata="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" stroked="f">
               <v:textbox inset="0,1.2694mm,0,1.2694mm">
                 <w:txbxContent>
                   <w:p>
@@ -9508,37 +12399,12 @@
                       <w:jc w:val="center"/>
                       <w:textDirection w:val="btLr"/>
                     </w:pPr>
-                    <w:proofErr w:type="gramStart"/>
                     <w:r>
                       <w:rPr>
                         <w:color w:val="0F243E"/>
                         <w:sz w:val="26"/>
                       </w:rPr>
-                      <w:t>PAGE  \</w:t>
-                    </w:r>
-                    <w:proofErr w:type="gramEnd"/>
-                    <w:r>
-                      <w:rPr>
-                        <w:color w:val="0F243E"/>
-                        <w:sz w:val="26"/>
-                      </w:rPr>
-                      <w:t xml:space="preserve">* </w:t>
-                    </w:r>
-                    <w:proofErr w:type="spellStart"/>
-                    <w:r>
-                      <w:rPr>
-                        <w:color w:val="0F243E"/>
-                        <w:sz w:val="26"/>
-                      </w:rPr>
-                      <w:t>Arabic</w:t>
-                    </w:r>
-                    <w:proofErr w:type="spellEnd"/>
-                    <w:r>
-                      <w:rPr>
-                        <w:color w:val="0F243E"/>
-                        <w:sz w:val="26"/>
-                      </w:rPr>
-                      <w:t xml:space="preserve">  \* MERGEFORMAT4</w:t>
+                      <w:t>PAGE  \* Arabic  \* MERGEFORMAT4</w:t>
                     </w:r>
                   </w:p>
                   <w:p>
@@ -9576,7 +12442,7 @@
 </file>
 
 <file path=word/footer2.xml><?xml version="1.0" encoding="utf-8"?>
-<w:ftr xmlns:wpc="http://schemas.microsoft.com/office/word/2010/wordprocessingCanvas" xmlns:cx="http://schemas.microsoft.com/office/drawing/2014/chartex" xmlns:cx1="http://schemas.microsoft.com/office/drawing/2015/9/8/chartex" xmlns:cx2="http://schemas.microsoft.com/office/drawing/2015/10/21/chartex" xmlns:cx3="http://schemas.microsoft.com/office/drawing/2016/5/9/chartex" xmlns:cx4="http://schemas.microsoft.com/office/drawing/2016/5/10/chartex" xmlns:cx5="http://schemas.microsoft.com/office/drawing/2016/5/11/chartex" xmlns:cx6="http://schemas.microsoft.com/office/drawing/2016/5/12/chartex" xmlns:cx7="http://schemas.microsoft.com/office/drawing/2016/5/13/chartex" xmlns:cx8="http://schemas.microsoft.com/office/drawing/2016/5/14/chartex" xmlns:mc="http://schemas.openxmlformats.org/markup-compatibility/2006" xmlns:aink="http://schemas.microsoft.com/office/drawing/2016/ink" xmlns:am3d="http://schemas.microsoft.com/office/drawing/2017/model3d" xmlns:o="urn:schemas-microsoft-com:office:office" xmlns:r="http://schemas.openxmlformats.org/officeDocument/2006/relationships" xmlns:m="http://schemas.openxmlformats.org/officeDocument/2006/math" xmlns:v="urn:schemas-microsoft-com:vml" xmlns:wp14="http://schemas.microsoft.com/office/word/2010/wordprocessingDrawing" xmlns:wp="http://schemas.openxmlformats.org/drawingml/2006/wordprocessingDrawing" xmlns:w10="urn:schemas-microsoft-com:office:word" xmlns:w="http://schemas.openxmlformats.org/wordprocessingml/2006/main" xmlns:w14="http://schemas.microsoft.com/office/word/2010/wordml" xmlns:w15="http://schemas.microsoft.com/office/word/2012/wordml" xmlns:w16cex="http://schemas.microsoft.com/office/word/2018/wordml/cex" xmlns:w16cid="http://schemas.microsoft.com/office/word/2016/wordml/cid" xmlns:w16="http://schemas.microsoft.com/office/word/2018/wordml" xmlns:w16sdtdh="http://schemas.microsoft.com/office/word/2020/wordml/sdtdatahash" xmlns:w16se="http://schemas.microsoft.com/office/word/2015/wordml/symex" xmlns:wpg="http://schemas.microsoft.com/office/word/2010/wordprocessingGroup" xmlns:wpi="http://schemas.microsoft.com/office/word/2010/wordprocessingInk" xmlns:wne="http://schemas.microsoft.com/office/word/2006/wordml" xmlns:wps="http://schemas.microsoft.com/office/word/2010/wordprocessingShape" mc:Ignorable="w14 w15 w16se w16cid w16 w16cex w16sdtdh wp14">
+<w:ftr xmlns:wpc="http://schemas.microsoft.com/office/word/2010/wordprocessingCanvas" xmlns:cx="http://schemas.microsoft.com/office/drawing/2014/chartex" xmlns:cx1="http://schemas.microsoft.com/office/drawing/2015/9/8/chartex" xmlns:cx2="http://schemas.microsoft.com/office/drawing/2015/10/21/chartex" xmlns:cx3="http://schemas.microsoft.com/office/drawing/2016/5/9/chartex" xmlns:cx4="http://schemas.microsoft.com/office/drawing/2016/5/10/chartex" xmlns:cx5="http://schemas.microsoft.com/office/drawing/2016/5/11/chartex" xmlns:cx6="http://schemas.microsoft.com/office/drawing/2016/5/12/chartex" xmlns:cx7="http://schemas.microsoft.com/office/drawing/2016/5/13/chartex" xmlns:cx8="http://schemas.microsoft.com/office/drawing/2016/5/14/chartex" xmlns:mc="http://schemas.openxmlformats.org/markup-compatibility/2006" xmlns:aink="http://schemas.microsoft.com/office/drawing/2016/ink" xmlns:am3d="http://schemas.microsoft.com/office/drawing/2017/model3d" xmlns:o="urn:schemas-microsoft-com:office:office" xmlns:oel="http://schemas.microsoft.com/office/2019/extlst" xmlns:r="http://schemas.openxmlformats.org/officeDocument/2006/relationships" xmlns:m="http://schemas.openxmlformats.org/officeDocument/2006/math" xmlns:v="urn:schemas-microsoft-com:vml" xmlns:wp14="http://schemas.microsoft.com/office/word/2010/wordprocessingDrawing" xmlns:wp="http://schemas.openxmlformats.org/drawingml/2006/wordprocessingDrawing" xmlns:w10="urn:schemas-microsoft-com:office:word" xmlns:w="http://schemas.openxmlformats.org/wordprocessingml/2006/main" xmlns:w14="http://schemas.microsoft.com/office/word/2010/wordml" xmlns:w15="http://schemas.microsoft.com/office/word/2012/wordml" xmlns:w16cex="http://schemas.microsoft.com/office/word/2018/wordml/cex" xmlns:w16cid="http://schemas.microsoft.com/office/word/2016/wordml/cid" xmlns:w16="http://schemas.microsoft.com/office/word/2018/wordml" xmlns:w16sdtdh="http://schemas.microsoft.com/office/word/2020/wordml/sdtdatahash" xmlns:w16se="http://schemas.microsoft.com/office/word/2015/wordml/symex" xmlns:wpg="http://schemas.microsoft.com/office/word/2010/wordprocessingGroup" xmlns:wpi="http://schemas.microsoft.com/office/word/2010/wordprocessingInk" xmlns:wne="http://schemas.microsoft.com/office/word/2006/wordml" xmlns:wps="http://schemas.microsoft.com/office/word/2010/wordprocessingShape" mc:Ignorable="w14 w15 w16se w16cid w16 w16cex w16sdtdh wp14">
   <w:p>
     <w:pPr>
       <w:pBdr>
@@ -9599,7 +12465,7 @@
 </file>
 
 <file path=word/footnotes.xml><?xml version="1.0" encoding="utf-8"?>
-<w:footnotes xmlns:wpc="http://schemas.microsoft.com/office/word/2010/wordprocessingCanvas" xmlns:cx="http://schemas.microsoft.com/office/drawing/2014/chartex" xmlns:cx1="http://schemas.microsoft.com/office/drawing/2015/9/8/chartex" xmlns:cx2="http://schemas.microsoft.com/office/drawing/2015/10/21/chartex" xmlns:cx3="http://schemas.microsoft.com/office/drawing/2016/5/9/chartex" xmlns:cx4="http://schemas.microsoft.com/office/drawing/2016/5/10/chartex" xmlns:cx5="http://schemas.microsoft.com/office/drawing/2016/5/11/chartex" xmlns:cx6="http://schemas.microsoft.com/office/drawing/2016/5/12/chartex" xmlns:cx7="http://schemas.microsoft.com/office/drawing/2016/5/13/chartex" xmlns:cx8="http://schemas.microsoft.com/office/drawing/2016/5/14/chartex" xmlns:mc="http://schemas.openxmlformats.org/markup-compatibility/2006" xmlns:aink="http://schemas.microsoft.com/office/drawing/2016/ink" xmlns:am3d="http://schemas.microsoft.com/office/drawing/2017/model3d" xmlns:o="urn:schemas-microsoft-com:office:office" xmlns:r="http://schemas.openxmlformats.org/officeDocument/2006/relationships" xmlns:m="http://schemas.openxmlformats.org/officeDocument/2006/math" xmlns:v="urn:schemas-microsoft-com:vml" xmlns:wp14="http://schemas.microsoft.com/office/word/2010/wordprocessingDrawing" xmlns:wp="http://schemas.openxmlformats.org/drawingml/2006/wordprocessingDrawing" xmlns:w10="urn:schemas-microsoft-com:office:word" xmlns:w="http://schemas.openxmlformats.org/wordprocessingml/2006/main" xmlns:w14="http://schemas.microsoft.com/office/word/2010/wordml" xmlns:w15="http://schemas.microsoft.com/office/word/2012/wordml" xmlns:w16cex="http://schemas.microsoft.com/office/word/2018/wordml/cex" xmlns:w16cid="http://schemas.microsoft.com/office/word/2016/wordml/cid" xmlns:w16="http://schemas.microsoft.com/office/word/2018/wordml" xmlns:w16sdtdh="http://schemas.microsoft.com/office/word/2020/wordml/sdtdatahash" xmlns:w16se="http://schemas.microsoft.com/office/word/2015/wordml/symex" xmlns:wpg="http://schemas.microsoft.com/office/word/2010/wordprocessingGroup" xmlns:wpi="http://schemas.microsoft.com/office/word/2010/wordprocessingInk" xmlns:wne="http://schemas.microsoft.com/office/word/2006/wordml" xmlns:wps="http://schemas.microsoft.com/office/word/2010/wordprocessingShape" mc:Ignorable="w14 w15 w16se w16cid w16 w16cex w16sdtdh wp14">
+<w:footnotes xmlns:wpc="http://schemas.microsoft.com/office/word/2010/wordprocessingCanvas" xmlns:cx="http://schemas.microsoft.com/office/drawing/2014/chartex" xmlns:cx1="http://schemas.microsoft.com/office/drawing/2015/9/8/chartex" xmlns:cx2="http://schemas.microsoft.com/office/drawing/2015/10/21/chartex" xmlns:cx3="http://schemas.microsoft.com/office/drawing/2016/5/9/chartex" xmlns:cx4="http://schemas.microsoft.com/office/drawing/2016/5/10/chartex" xmlns:cx5="http://schemas.microsoft.com/office/drawing/2016/5/11/chartex" xmlns:cx6="http://schemas.microsoft.com/office/drawing/2016/5/12/chartex" xmlns:cx7="http://schemas.microsoft.com/office/drawing/2016/5/13/chartex" xmlns:cx8="http://schemas.microsoft.com/office/drawing/2016/5/14/chartex" xmlns:mc="http://schemas.openxmlformats.org/markup-compatibility/2006" xmlns:aink="http://schemas.microsoft.com/office/drawing/2016/ink" xmlns:am3d="http://schemas.microsoft.com/office/drawing/2017/model3d" xmlns:o="urn:schemas-microsoft-com:office:office" xmlns:oel="http://schemas.microsoft.com/office/2019/extlst" xmlns:r="http://schemas.openxmlformats.org/officeDocument/2006/relationships" xmlns:m="http://schemas.openxmlformats.org/officeDocument/2006/math" xmlns:v="urn:schemas-microsoft-com:vml" xmlns:wp14="http://schemas.microsoft.com/office/word/2010/wordprocessingDrawing" xmlns:wp="http://schemas.openxmlformats.org/drawingml/2006/wordprocessingDrawing" xmlns:w10="urn:schemas-microsoft-com:office:word" xmlns:w="http://schemas.openxmlformats.org/wordprocessingml/2006/main" xmlns:w14="http://schemas.microsoft.com/office/word/2010/wordml" xmlns:w15="http://schemas.microsoft.com/office/word/2012/wordml" xmlns:w16cex="http://schemas.microsoft.com/office/word/2018/wordml/cex" xmlns:w16cid="http://schemas.microsoft.com/office/word/2016/wordml/cid" xmlns:w16="http://schemas.microsoft.com/office/word/2018/wordml" xmlns:w16sdtdh="http://schemas.microsoft.com/office/word/2020/wordml/sdtdatahash" xmlns:w16se="http://schemas.microsoft.com/office/word/2015/wordml/symex" xmlns:wpg="http://schemas.microsoft.com/office/word/2010/wordprocessingGroup" xmlns:wpi="http://schemas.microsoft.com/office/word/2010/wordprocessingInk" xmlns:wne="http://schemas.microsoft.com/office/word/2006/wordml" xmlns:wps="http://schemas.microsoft.com/office/word/2010/wordprocessingShape" mc:Ignorable="w14 w15 w16se w16cid w16 w16cex w16sdtdh wp14">
   <w:footnote w:type="separator" w:id="-1">
     <w:p>
       <w:r>
@@ -9618,7 +12484,7 @@
 </file>
 
 <file path=word/header1.xml><?xml version="1.0" encoding="utf-8"?>
-<w:hdr xmlns:wpc="http://schemas.microsoft.com/office/word/2010/wordprocessingCanvas" xmlns:cx="http://schemas.microsoft.com/office/drawing/2014/chartex" xmlns:cx1="http://schemas.microsoft.com/office/drawing/2015/9/8/chartex" xmlns:cx2="http://schemas.microsoft.com/office/drawing/2015/10/21/chartex" xmlns:cx3="http://schemas.microsoft.com/office/drawing/2016/5/9/chartex" xmlns:cx4="http://schemas.microsoft.com/office/drawing/2016/5/10/chartex" xmlns:cx5="http://schemas.microsoft.com/office/drawing/2016/5/11/chartex" xmlns:cx6="http://schemas.microsoft.com/office/drawing/2016/5/12/chartex" xmlns:cx7="http://schemas.microsoft.com/office/drawing/2016/5/13/chartex" xmlns:cx8="http://schemas.microsoft.com/office/drawing/2016/5/14/chartex" xmlns:mc="http://schemas.openxmlformats.org/markup-compatibility/2006" xmlns:aink="http://schemas.microsoft.com/office/drawing/2016/ink" xmlns:am3d="http://schemas.microsoft.com/office/drawing/2017/model3d" xmlns:o="urn:schemas-microsoft-com:office:office" xmlns:r="http://schemas.openxmlformats.org/officeDocument/2006/relationships" xmlns:m="http://schemas.openxmlformats.org/officeDocument/2006/math" xmlns:v="urn:schemas-microsoft-com:vml" xmlns:wp14="http://schemas.microsoft.com/office/word/2010/wordprocessingDrawing" xmlns:wp="http://schemas.openxmlformats.org/drawingml/2006/wordprocessingDrawing" xmlns:w10="urn:schemas-microsoft-com:office:word" xmlns:w="http://schemas.openxmlformats.org/wordprocessingml/2006/main" xmlns:w14="http://schemas.microsoft.com/office/word/2010/wordml" xmlns:w15="http://schemas.microsoft.com/office/word/2012/wordml" xmlns:w16cex="http://schemas.microsoft.com/office/word/2018/wordml/cex" xmlns:w16cid="http://schemas.microsoft.com/office/word/2016/wordml/cid" xmlns:w16="http://schemas.microsoft.com/office/word/2018/wordml" xmlns:w16sdtdh="http://schemas.microsoft.com/office/word/2020/wordml/sdtdatahash" xmlns:w16se="http://schemas.microsoft.com/office/word/2015/wordml/symex" xmlns:wpg="http://schemas.microsoft.com/office/word/2010/wordprocessingGroup" xmlns:wpi="http://schemas.microsoft.com/office/word/2010/wordprocessingInk" xmlns:wne="http://schemas.microsoft.com/office/word/2006/wordml" xmlns:wps="http://schemas.microsoft.com/office/word/2010/wordprocessingShape" mc:Ignorable="w14 w15 w16se w16cid w16 w16cex w16sdtdh wp14">
+<w:hdr xmlns:wpc="http://schemas.microsoft.com/office/word/2010/wordprocessingCanvas" xmlns:cx="http://schemas.microsoft.com/office/drawing/2014/chartex" xmlns:cx1="http://schemas.microsoft.com/office/drawing/2015/9/8/chartex" xmlns:cx2="http://schemas.microsoft.com/office/drawing/2015/10/21/chartex" xmlns:cx3="http://schemas.microsoft.com/office/drawing/2016/5/9/chartex" xmlns:cx4="http://schemas.microsoft.com/office/drawing/2016/5/10/chartex" xmlns:cx5="http://schemas.microsoft.com/office/drawing/2016/5/11/chartex" xmlns:cx6="http://schemas.microsoft.com/office/drawing/2016/5/12/chartex" xmlns:cx7="http://schemas.microsoft.com/office/drawing/2016/5/13/chartex" xmlns:cx8="http://schemas.microsoft.com/office/drawing/2016/5/14/chartex" xmlns:mc="http://schemas.openxmlformats.org/markup-compatibility/2006" xmlns:aink="http://schemas.microsoft.com/office/drawing/2016/ink" xmlns:am3d="http://schemas.microsoft.com/office/drawing/2017/model3d" xmlns:o="urn:schemas-microsoft-com:office:office" xmlns:oel="http://schemas.microsoft.com/office/2019/extlst" xmlns:r="http://schemas.openxmlformats.org/officeDocument/2006/relationships" xmlns:m="http://schemas.openxmlformats.org/officeDocument/2006/math" xmlns:v="urn:schemas-microsoft-com:vml" xmlns:wp14="http://schemas.microsoft.com/office/word/2010/wordprocessingDrawing" xmlns:wp="http://schemas.openxmlformats.org/drawingml/2006/wordprocessingDrawing" xmlns:w10="urn:schemas-microsoft-com:office:word" xmlns:w="http://schemas.openxmlformats.org/wordprocessingml/2006/main" xmlns:w14="http://schemas.microsoft.com/office/word/2010/wordml" xmlns:w15="http://schemas.microsoft.com/office/word/2012/wordml" xmlns:w16cex="http://schemas.microsoft.com/office/word/2018/wordml/cex" xmlns:w16cid="http://schemas.microsoft.com/office/word/2016/wordml/cid" xmlns:w16="http://schemas.microsoft.com/office/word/2018/wordml" xmlns:w16sdtdh="http://schemas.microsoft.com/office/word/2020/wordml/sdtdatahash" xmlns:w16se="http://schemas.microsoft.com/office/word/2015/wordml/symex" xmlns:wpg="http://schemas.microsoft.com/office/word/2010/wordprocessingGroup" xmlns:wpi="http://schemas.microsoft.com/office/word/2010/wordprocessingInk" xmlns:wne="http://schemas.microsoft.com/office/word/2006/wordml" xmlns:wps="http://schemas.microsoft.com/office/word/2010/wordprocessingShape" mc:Ignorable="w14 w15 w16se w16cid w16 w16cex w16sdtdh wp14">
   <w:p>
     <w:pPr>
       <w:tabs>
@@ -9881,7 +12747,7 @@
 </file>
 
 <file path=word/header2.xml><?xml version="1.0" encoding="utf-8"?>
-<w:hdr xmlns:wpc="http://schemas.microsoft.com/office/word/2010/wordprocessingCanvas" xmlns:cx="http://schemas.microsoft.com/office/drawing/2014/chartex" xmlns:cx1="http://schemas.microsoft.com/office/drawing/2015/9/8/chartex" xmlns:cx2="http://schemas.microsoft.com/office/drawing/2015/10/21/chartex" xmlns:cx3="http://schemas.microsoft.com/office/drawing/2016/5/9/chartex" xmlns:cx4="http://schemas.microsoft.com/office/drawing/2016/5/10/chartex" xmlns:cx5="http://schemas.microsoft.com/office/drawing/2016/5/11/chartex" xmlns:cx6="http://schemas.microsoft.com/office/drawing/2016/5/12/chartex" xmlns:cx7="http://schemas.microsoft.com/office/drawing/2016/5/13/chartex" xmlns:cx8="http://schemas.microsoft.com/office/drawing/2016/5/14/chartex" xmlns:mc="http://schemas.openxmlformats.org/markup-compatibility/2006" xmlns:aink="http://schemas.microsoft.com/office/drawing/2016/ink" xmlns:am3d="http://schemas.microsoft.com/office/drawing/2017/model3d" xmlns:o="urn:schemas-microsoft-com:office:office" xmlns:r="http://schemas.openxmlformats.org/officeDocument/2006/relationships" xmlns:m="http://schemas.openxmlformats.org/officeDocument/2006/math" xmlns:v="urn:schemas-microsoft-com:vml" xmlns:wp14="http://schemas.microsoft.com/office/word/2010/wordprocessingDrawing" xmlns:wp="http://schemas.openxmlformats.org/drawingml/2006/wordprocessingDrawing" xmlns:w10="urn:schemas-microsoft-com:office:word" xmlns:w="http://schemas.openxmlformats.org/wordprocessingml/2006/main" xmlns:w14="http://schemas.microsoft.com/office/word/2010/wordml" xmlns:w15="http://schemas.microsoft.com/office/word/2012/wordml" xmlns:w16cex="http://schemas.microsoft.com/office/word/2018/wordml/cex" xmlns:w16cid="http://schemas.microsoft.com/office/word/2016/wordml/cid" xmlns:w16="http://schemas.microsoft.com/office/word/2018/wordml" xmlns:w16sdtdh="http://schemas.microsoft.com/office/word/2020/wordml/sdtdatahash" xmlns:w16se="http://schemas.microsoft.com/office/word/2015/wordml/symex" xmlns:wpg="http://schemas.microsoft.com/office/word/2010/wordprocessingGroup" xmlns:wpi="http://schemas.microsoft.com/office/word/2010/wordprocessingInk" xmlns:wne="http://schemas.microsoft.com/office/word/2006/wordml" xmlns:wps="http://schemas.microsoft.com/office/word/2010/wordprocessingShape" mc:Ignorable="w14 w15 w16se w16cid w16 w16cex w16sdtdh wp14">
+<w:hdr xmlns:wpc="http://schemas.microsoft.com/office/word/2010/wordprocessingCanvas" xmlns:cx="http://schemas.microsoft.com/office/drawing/2014/chartex" xmlns:cx1="http://schemas.microsoft.com/office/drawing/2015/9/8/chartex" xmlns:cx2="http://schemas.microsoft.com/office/drawing/2015/10/21/chartex" xmlns:cx3="http://schemas.microsoft.com/office/drawing/2016/5/9/chartex" xmlns:cx4="http://schemas.microsoft.com/office/drawing/2016/5/10/chartex" xmlns:cx5="http://schemas.microsoft.com/office/drawing/2016/5/11/chartex" xmlns:cx6="http://schemas.microsoft.com/office/drawing/2016/5/12/chartex" xmlns:cx7="http://schemas.microsoft.com/office/drawing/2016/5/13/chartex" xmlns:cx8="http://schemas.microsoft.com/office/drawing/2016/5/14/chartex" xmlns:mc="http://schemas.openxmlformats.org/markup-compatibility/2006" xmlns:aink="http://schemas.microsoft.com/office/drawing/2016/ink" xmlns:am3d="http://schemas.microsoft.com/office/drawing/2017/model3d" xmlns:o="urn:schemas-microsoft-com:office:office" xmlns:oel="http://schemas.microsoft.com/office/2019/extlst" xmlns:r="http://schemas.openxmlformats.org/officeDocument/2006/relationships" xmlns:m="http://schemas.openxmlformats.org/officeDocument/2006/math" xmlns:v="urn:schemas-microsoft-com:vml" xmlns:wp14="http://schemas.microsoft.com/office/word/2010/wordprocessingDrawing" xmlns:wp="http://schemas.openxmlformats.org/drawingml/2006/wordprocessingDrawing" xmlns:w10="urn:schemas-microsoft-com:office:word" xmlns:w="http://schemas.openxmlformats.org/wordprocessingml/2006/main" xmlns:w14="http://schemas.microsoft.com/office/word/2010/wordml" xmlns:w15="http://schemas.microsoft.com/office/word/2012/wordml" xmlns:w16cex="http://schemas.microsoft.com/office/word/2018/wordml/cex" xmlns:w16cid="http://schemas.microsoft.com/office/word/2016/wordml/cid" xmlns:w16="http://schemas.microsoft.com/office/word/2018/wordml" xmlns:w16sdtdh="http://schemas.microsoft.com/office/word/2020/wordml/sdtdatahash" xmlns:w16se="http://schemas.microsoft.com/office/word/2015/wordml/symex" xmlns:wpg="http://schemas.microsoft.com/office/word/2010/wordprocessingGroup" xmlns:wpi="http://schemas.microsoft.com/office/word/2010/wordprocessingInk" xmlns:wne="http://schemas.microsoft.com/office/word/2006/wordml" xmlns:wps="http://schemas.microsoft.com/office/word/2010/wordprocessingShape" mc:Ignorable="w14 w15 w16se w16cid w16 w16cex w16sdtdh wp14">
   <w:p>
     <w:pPr>
       <w:pBdr>
@@ -9945,7 +12811,7 @@
 </file>
 
 <file path=word/header3.xml><?xml version="1.0" encoding="utf-8"?>
-<w:hdr xmlns:wpc="http://schemas.microsoft.com/office/word/2010/wordprocessingCanvas" xmlns:cx="http://schemas.microsoft.com/office/drawing/2014/chartex" xmlns:cx1="http://schemas.microsoft.com/office/drawing/2015/9/8/chartex" xmlns:cx2="http://schemas.microsoft.com/office/drawing/2015/10/21/chartex" xmlns:cx3="http://schemas.microsoft.com/office/drawing/2016/5/9/chartex" xmlns:cx4="http://schemas.microsoft.com/office/drawing/2016/5/10/chartex" xmlns:cx5="http://schemas.microsoft.com/office/drawing/2016/5/11/chartex" xmlns:cx6="http://schemas.microsoft.com/office/drawing/2016/5/12/chartex" xmlns:cx7="http://schemas.microsoft.com/office/drawing/2016/5/13/chartex" xmlns:cx8="http://schemas.microsoft.com/office/drawing/2016/5/14/chartex" xmlns:mc="http://schemas.openxmlformats.org/markup-compatibility/2006" xmlns:aink="http://schemas.microsoft.com/office/drawing/2016/ink" xmlns:am3d="http://schemas.microsoft.com/office/drawing/2017/model3d" xmlns:o="urn:schemas-microsoft-com:office:office" xmlns:r="http://schemas.openxmlformats.org/officeDocument/2006/relationships" xmlns:m="http://schemas.openxmlformats.org/officeDocument/2006/math" xmlns:v="urn:schemas-microsoft-com:vml" xmlns:wp14="http://schemas.microsoft.com/office/word/2010/wordprocessingDrawing" xmlns:wp="http://schemas.openxmlformats.org/drawingml/2006/wordprocessingDrawing" xmlns:w10="urn:schemas-microsoft-com:office:word" xmlns:w="http://schemas.openxmlformats.org/wordprocessingml/2006/main" xmlns:w14="http://schemas.microsoft.com/office/word/2010/wordml" xmlns:w15="http://schemas.microsoft.com/office/word/2012/wordml" xmlns:w16cex="http://schemas.microsoft.com/office/word/2018/wordml/cex" xmlns:w16cid="http://schemas.microsoft.com/office/word/2016/wordml/cid" xmlns:w16="http://schemas.microsoft.com/office/word/2018/wordml" xmlns:w16sdtdh="http://schemas.microsoft.com/office/word/2020/wordml/sdtdatahash" xmlns:w16se="http://schemas.microsoft.com/office/word/2015/wordml/symex" xmlns:wpg="http://schemas.microsoft.com/office/word/2010/wordprocessingGroup" xmlns:wpi="http://schemas.microsoft.com/office/word/2010/wordprocessingInk" xmlns:wne="http://schemas.microsoft.com/office/word/2006/wordml" xmlns:wps="http://schemas.microsoft.com/office/word/2010/wordprocessingShape" mc:Ignorable="w14 w15 w16se w16cid w16 w16cex w16sdtdh wp14">
+<w:hdr xmlns:wpc="http://schemas.microsoft.com/office/word/2010/wordprocessingCanvas" xmlns:cx="http://schemas.microsoft.com/office/drawing/2014/chartex" xmlns:cx1="http://schemas.microsoft.com/office/drawing/2015/9/8/chartex" xmlns:cx2="http://schemas.microsoft.com/office/drawing/2015/10/21/chartex" xmlns:cx3="http://schemas.microsoft.com/office/drawing/2016/5/9/chartex" xmlns:cx4="http://schemas.microsoft.com/office/drawing/2016/5/10/chartex" xmlns:cx5="http://schemas.microsoft.com/office/drawing/2016/5/11/chartex" xmlns:cx6="http://schemas.microsoft.com/office/drawing/2016/5/12/chartex" xmlns:cx7="http://schemas.microsoft.com/office/drawing/2016/5/13/chartex" xmlns:cx8="http://schemas.microsoft.com/office/drawing/2016/5/14/chartex" xmlns:mc="http://schemas.openxmlformats.org/markup-compatibility/2006" xmlns:aink="http://schemas.microsoft.com/office/drawing/2016/ink" xmlns:am3d="http://schemas.microsoft.com/office/drawing/2017/model3d" xmlns:o="urn:schemas-microsoft-com:office:office" xmlns:oel="http://schemas.microsoft.com/office/2019/extlst" xmlns:r="http://schemas.openxmlformats.org/officeDocument/2006/relationships" xmlns:m="http://schemas.openxmlformats.org/officeDocument/2006/math" xmlns:v="urn:schemas-microsoft-com:vml" xmlns:wp14="http://schemas.microsoft.com/office/word/2010/wordprocessingDrawing" xmlns:wp="http://schemas.openxmlformats.org/drawingml/2006/wordprocessingDrawing" xmlns:w10="urn:schemas-microsoft-com:office:word" xmlns:w="http://schemas.openxmlformats.org/wordprocessingml/2006/main" xmlns:w14="http://schemas.microsoft.com/office/word/2010/wordml" xmlns:w15="http://schemas.microsoft.com/office/word/2012/wordml" xmlns:w16cex="http://schemas.microsoft.com/office/word/2018/wordml/cex" xmlns:w16cid="http://schemas.microsoft.com/office/word/2016/wordml/cid" xmlns:w16="http://schemas.microsoft.com/office/word/2018/wordml" xmlns:w16sdtdh="http://schemas.microsoft.com/office/word/2020/wordml/sdtdatahash" xmlns:w16se="http://schemas.microsoft.com/office/word/2015/wordml/symex" xmlns:wpg="http://schemas.microsoft.com/office/word/2010/wordprocessingGroup" xmlns:wpi="http://schemas.microsoft.com/office/word/2010/wordprocessingInk" xmlns:wne="http://schemas.microsoft.com/office/word/2006/wordml" xmlns:wps="http://schemas.microsoft.com/office/word/2010/wordprocessingShape" mc:Ignorable="w14 w15 w16se w16cid w16 w16cex w16sdtdh wp14">
   <w:p>
     <w:pPr>
       <w:tabs>
@@ -10003,7 +12869,7 @@
 </file>
 
 <file path=word/numbering.xml><?xml version="1.0" encoding="utf-8"?>
-<w:numbering xmlns:wpc="http://schemas.microsoft.com/office/word/2010/wordprocessingCanvas" xmlns:cx="http://schemas.microsoft.com/office/drawing/2014/chartex" xmlns:cx1="http://schemas.microsoft.com/office/drawing/2015/9/8/chartex" xmlns:cx2="http://schemas.microsoft.com/office/drawing/2015/10/21/chartex" xmlns:cx3="http://schemas.microsoft.com/office/drawing/2016/5/9/chartex" xmlns:cx4="http://schemas.microsoft.com/office/drawing/2016/5/10/chartex" xmlns:cx5="http://schemas.microsoft.com/office/drawing/2016/5/11/chartex" xmlns:cx6="http://schemas.microsoft.com/office/drawing/2016/5/12/chartex" xmlns:cx7="http://schemas.microsoft.com/office/drawing/2016/5/13/chartex" xmlns:cx8="http://schemas.microsoft.com/office/drawing/2016/5/14/chartex" xmlns:mc="http://schemas.openxmlformats.org/markup-compatibility/2006" xmlns:aink="http://schemas.microsoft.com/office/drawing/2016/ink" xmlns:am3d="http://schemas.microsoft.com/office/drawing/2017/model3d" xmlns:o="urn:schemas-microsoft-com:office:office" xmlns:r="http://schemas.openxmlformats.org/officeDocument/2006/relationships" xmlns:m="http://schemas.openxmlformats.org/officeDocument/2006/math" xmlns:v="urn:schemas-microsoft-com:vml" xmlns:wp14="http://schemas.microsoft.com/office/word/2010/wordprocessingDrawing" xmlns:wp="http://schemas.openxmlformats.org/drawingml/2006/wordprocessingDrawing" xmlns:w10="urn:schemas-microsoft-com:office:word" xmlns:w="http://schemas.openxmlformats.org/wordprocessingml/2006/main" xmlns:w14="http://schemas.microsoft.com/office/word/2010/wordml" xmlns:w15="http://schemas.microsoft.com/office/word/2012/wordml" xmlns:w16cex="http://schemas.microsoft.com/office/word/2018/wordml/cex" xmlns:w16cid="http://schemas.microsoft.com/office/word/2016/wordml/cid" xmlns:w16="http://schemas.microsoft.com/office/word/2018/wordml" xmlns:w16sdtdh="http://schemas.microsoft.com/office/word/2020/wordml/sdtdatahash" xmlns:w16se="http://schemas.microsoft.com/office/word/2015/wordml/symex" xmlns:wpg="http://schemas.microsoft.com/office/word/2010/wordprocessingGroup" xmlns:wpi="http://schemas.microsoft.com/office/word/2010/wordprocessingInk" xmlns:wne="http://schemas.microsoft.com/office/word/2006/wordml" xmlns:wps="http://schemas.microsoft.com/office/word/2010/wordprocessingShape" mc:Ignorable="w14 w15 w16se w16cid w16 w16cex w16sdtdh wp14">
+<w:numbering xmlns:wpc="http://schemas.microsoft.com/office/word/2010/wordprocessingCanvas" xmlns:cx="http://schemas.microsoft.com/office/drawing/2014/chartex" xmlns:cx1="http://schemas.microsoft.com/office/drawing/2015/9/8/chartex" xmlns:cx2="http://schemas.microsoft.com/office/drawing/2015/10/21/chartex" xmlns:cx3="http://schemas.microsoft.com/office/drawing/2016/5/9/chartex" xmlns:cx4="http://schemas.microsoft.com/office/drawing/2016/5/10/chartex" xmlns:cx5="http://schemas.microsoft.com/office/drawing/2016/5/11/chartex" xmlns:cx6="http://schemas.microsoft.com/office/drawing/2016/5/12/chartex" xmlns:cx7="http://schemas.microsoft.com/office/drawing/2016/5/13/chartex" xmlns:cx8="http://schemas.microsoft.com/office/drawing/2016/5/14/chartex" xmlns:mc="http://schemas.openxmlformats.org/markup-compatibility/2006" xmlns:aink="http://schemas.microsoft.com/office/drawing/2016/ink" xmlns:am3d="http://schemas.microsoft.com/office/drawing/2017/model3d" xmlns:o="urn:schemas-microsoft-com:office:office" xmlns:oel="http://schemas.microsoft.com/office/2019/extlst" xmlns:r="http://schemas.openxmlformats.org/officeDocument/2006/relationships" xmlns:m="http://schemas.openxmlformats.org/officeDocument/2006/math" xmlns:v="urn:schemas-microsoft-com:vml" xmlns:wp14="http://schemas.microsoft.com/office/word/2010/wordprocessingDrawing" xmlns:wp="http://schemas.openxmlformats.org/drawingml/2006/wordprocessingDrawing" xmlns:w10="urn:schemas-microsoft-com:office:word" xmlns:w="http://schemas.openxmlformats.org/wordprocessingml/2006/main" xmlns:w14="http://schemas.microsoft.com/office/word/2010/wordml" xmlns:w15="http://schemas.microsoft.com/office/word/2012/wordml" xmlns:w16cex="http://schemas.microsoft.com/office/word/2018/wordml/cex" xmlns:w16cid="http://schemas.microsoft.com/office/word/2016/wordml/cid" xmlns:w16="http://schemas.microsoft.com/office/word/2018/wordml" xmlns:w16sdtdh="http://schemas.microsoft.com/office/word/2020/wordml/sdtdatahash" xmlns:w16se="http://schemas.microsoft.com/office/word/2015/wordml/symex" xmlns:wpg="http://schemas.microsoft.com/office/word/2010/wordprocessingGroup" xmlns:wpi="http://schemas.microsoft.com/office/word/2010/wordprocessingInk" xmlns:wne="http://schemas.microsoft.com/office/word/2006/wordml" xmlns:wps="http://schemas.microsoft.com/office/word/2010/wordprocessingShape" mc:Ignorable="w14 w15 w16se w16cid w16 w16cex w16sdtdh wp14">
   <w:abstractNum w:abstractNumId="0" w15:restartNumberingAfterBreak="0">
     <w:nsid w:val="0369748D"/>
     <w:multiLevelType w:val="multilevel"/>
@@ -10379,14 +13245,130 @@
       </w:rPr>
     </w:lvl>
   </w:abstractNum>
-  <w:num w:numId="1">
+  <w:abstractNum w:abstractNumId="3" w15:restartNumberingAfterBreak="0">
+    <w:nsid w:val="36CF6708"/>
+    <w:multiLevelType w:val="hybridMultilevel"/>
+    <w:tmpl w:val="53FA1740"/>
+    <w:lvl w:ilvl="0" w:tplc="C38C443E">
+      <w:start w:val="3"/>
+      <w:numFmt w:val="bullet"/>
+      <w:lvlText w:val=""/>
+      <w:lvlJc w:val="left"/>
+      <w:pPr>
+        <w:ind w:left="2520" w:hanging="360"/>
+      </w:pPr>
+      <w:rPr>
+        <w:rFonts w:ascii="Symbol" w:eastAsia="Times New Roman" w:hAnsi="Symbol" w:cs="Times New Roman" w:hint="default"/>
+      </w:rPr>
+    </w:lvl>
+    <w:lvl w:ilvl="1" w:tplc="2C0A0003" w:tentative="1">
+      <w:start w:val="1"/>
+      <w:numFmt w:val="bullet"/>
+      <w:lvlText w:val="o"/>
+      <w:lvlJc w:val="left"/>
+      <w:pPr>
+        <w:ind w:left="3240" w:hanging="360"/>
+      </w:pPr>
+      <w:rPr>
+        <w:rFonts w:ascii="Courier New" w:hAnsi="Courier New" w:cs="Courier New" w:hint="default"/>
+      </w:rPr>
+    </w:lvl>
+    <w:lvl w:ilvl="2" w:tplc="2C0A0005" w:tentative="1">
+      <w:start w:val="1"/>
+      <w:numFmt w:val="bullet"/>
+      <w:lvlText w:val=""/>
+      <w:lvlJc w:val="left"/>
+      <w:pPr>
+        <w:ind w:left="3960" w:hanging="360"/>
+      </w:pPr>
+      <w:rPr>
+        <w:rFonts w:ascii="Wingdings" w:hAnsi="Wingdings" w:hint="default"/>
+      </w:rPr>
+    </w:lvl>
+    <w:lvl w:ilvl="3" w:tplc="2C0A0001" w:tentative="1">
+      <w:start w:val="1"/>
+      <w:numFmt w:val="bullet"/>
+      <w:lvlText w:val=""/>
+      <w:lvlJc w:val="left"/>
+      <w:pPr>
+        <w:ind w:left="4680" w:hanging="360"/>
+      </w:pPr>
+      <w:rPr>
+        <w:rFonts w:ascii="Symbol" w:hAnsi="Symbol" w:hint="default"/>
+      </w:rPr>
+    </w:lvl>
+    <w:lvl w:ilvl="4" w:tplc="2C0A0003" w:tentative="1">
+      <w:start w:val="1"/>
+      <w:numFmt w:val="bullet"/>
+      <w:lvlText w:val="o"/>
+      <w:lvlJc w:val="left"/>
+      <w:pPr>
+        <w:ind w:left="5400" w:hanging="360"/>
+      </w:pPr>
+      <w:rPr>
+        <w:rFonts w:ascii="Courier New" w:hAnsi="Courier New" w:cs="Courier New" w:hint="default"/>
+      </w:rPr>
+    </w:lvl>
+    <w:lvl w:ilvl="5" w:tplc="2C0A0005" w:tentative="1">
+      <w:start w:val="1"/>
+      <w:numFmt w:val="bullet"/>
+      <w:lvlText w:val=""/>
+      <w:lvlJc w:val="left"/>
+      <w:pPr>
+        <w:ind w:left="6120" w:hanging="360"/>
+      </w:pPr>
+      <w:rPr>
+        <w:rFonts w:ascii="Wingdings" w:hAnsi="Wingdings" w:hint="default"/>
+      </w:rPr>
+    </w:lvl>
+    <w:lvl w:ilvl="6" w:tplc="2C0A0001" w:tentative="1">
+      <w:start w:val="1"/>
+      <w:numFmt w:val="bullet"/>
+      <w:lvlText w:val=""/>
+      <w:lvlJc w:val="left"/>
+      <w:pPr>
+        <w:ind w:left="6840" w:hanging="360"/>
+      </w:pPr>
+      <w:rPr>
+        <w:rFonts w:ascii="Symbol" w:hAnsi="Symbol" w:hint="default"/>
+      </w:rPr>
+    </w:lvl>
+    <w:lvl w:ilvl="7" w:tplc="2C0A0003" w:tentative="1">
+      <w:start w:val="1"/>
+      <w:numFmt w:val="bullet"/>
+      <w:lvlText w:val="o"/>
+      <w:lvlJc w:val="left"/>
+      <w:pPr>
+        <w:ind w:left="7560" w:hanging="360"/>
+      </w:pPr>
+      <w:rPr>
+        <w:rFonts w:ascii="Courier New" w:hAnsi="Courier New" w:cs="Courier New" w:hint="default"/>
+      </w:rPr>
+    </w:lvl>
+    <w:lvl w:ilvl="8" w:tplc="2C0A0005" w:tentative="1">
+      <w:start w:val="1"/>
+      <w:numFmt w:val="bullet"/>
+      <w:lvlText w:val=""/>
+      <w:lvlJc w:val="left"/>
+      <w:pPr>
+        <w:ind w:left="8280" w:hanging="360"/>
+      </w:pPr>
+      <w:rPr>
+        <w:rFonts w:ascii="Wingdings" w:hAnsi="Wingdings" w:hint="default"/>
+      </w:rPr>
+    </w:lvl>
+  </w:abstractNum>
+  <w:num w:numId="1" w16cid:durableId="182674243">
     <w:abstractNumId w:val="0"/>
   </w:num>
-  <w:num w:numId="2">
+  <w:num w:numId="2" w16cid:durableId="1887326170">
     <w:abstractNumId w:val="1"/>
   </w:num>
-  <w:num w:numId="3">
+  <w:num w:numId="3" w16cid:durableId="2049716232">
     <w:abstractNumId w:val="2"/>
+  </w:num>
+  <w:num w:numId="4" w16cid:durableId="390930901">
+    <w:abstractNumId w:val="3"/>
   </w:num>
 </w:numbering>
 </file>
@@ -10980,9 +13962,7 @@
       <w:tblStyleRowBandSize w:val="1"/>
       <w:tblStyleColBandSize w:val="1"/>
       <w:tblCellMar>
-        <w:top w:w="0" w:type="dxa"/>
         <w:left w:w="70" w:type="dxa"/>
-        <w:bottom w:w="0" w:type="dxa"/>
         <w:right w:w="70" w:type="dxa"/>
       </w:tblCellMar>
     </w:tblPr>
@@ -10993,9 +13973,7 @@
       <w:tblStyleRowBandSize w:val="1"/>
       <w:tblStyleColBandSize w:val="1"/>
       <w:tblCellMar>
-        <w:top w:w="0" w:type="dxa"/>
         <w:left w:w="70" w:type="dxa"/>
-        <w:bottom w:w="0" w:type="dxa"/>
         <w:right w:w="70" w:type="dxa"/>
       </w:tblCellMar>
     </w:tblPr>
@@ -11006,9 +13984,7 @@
       <w:tblStyleRowBandSize w:val="1"/>
       <w:tblStyleColBandSize w:val="1"/>
       <w:tblCellMar>
-        <w:top w:w="0" w:type="dxa"/>
         <w:left w:w="10" w:type="dxa"/>
-        <w:bottom w:w="0" w:type="dxa"/>
         <w:right w:w="10" w:type="dxa"/>
       </w:tblCellMar>
     </w:tblPr>
@@ -11019,9 +13995,7 @@
       <w:tblStyleRowBandSize w:val="1"/>
       <w:tblStyleColBandSize w:val="1"/>
       <w:tblCellMar>
-        <w:top w:w="0" w:type="dxa"/>
         <w:left w:w="10" w:type="dxa"/>
-        <w:bottom w:w="0" w:type="dxa"/>
         <w:right w:w="10" w:type="dxa"/>
       </w:tblCellMar>
     </w:tblPr>
@@ -11032,9 +14006,7 @@
       <w:tblStyleRowBandSize w:val="1"/>
       <w:tblStyleColBandSize w:val="1"/>
       <w:tblCellMar>
-        <w:top w:w="0" w:type="dxa"/>
         <w:left w:w="10" w:type="dxa"/>
-        <w:bottom w:w="0" w:type="dxa"/>
         <w:right w:w="10" w:type="dxa"/>
       </w:tblCellMar>
     </w:tblPr>
@@ -11045,9 +14017,7 @@
       <w:tblStyleRowBandSize w:val="1"/>
       <w:tblStyleColBandSize w:val="1"/>
       <w:tblCellMar>
-        <w:top w:w="0" w:type="dxa"/>
         <w:left w:w="10" w:type="dxa"/>
-        <w:bottom w:w="0" w:type="dxa"/>
         <w:right w:w="10" w:type="dxa"/>
       </w:tblCellMar>
     </w:tblPr>
@@ -11058,9 +14028,7 @@
       <w:tblStyleRowBandSize w:val="1"/>
       <w:tblStyleColBandSize w:val="1"/>
       <w:tblCellMar>
-        <w:top w:w="0" w:type="dxa"/>
         <w:left w:w="10" w:type="dxa"/>
-        <w:bottom w:w="0" w:type="dxa"/>
         <w:right w:w="10" w:type="dxa"/>
       </w:tblCellMar>
     </w:tblPr>
@@ -11071,9 +14039,7 @@
       <w:tblStyleRowBandSize w:val="1"/>
       <w:tblStyleColBandSize w:val="1"/>
       <w:tblCellMar>
-        <w:top w:w="0" w:type="dxa"/>
         <w:left w:w="10" w:type="dxa"/>
-        <w:bottom w:w="0" w:type="dxa"/>
         <w:right w:w="10" w:type="dxa"/>
       </w:tblCellMar>
     </w:tblPr>
@@ -11084,9 +14050,7 @@
       <w:tblStyleRowBandSize w:val="1"/>
       <w:tblStyleColBandSize w:val="1"/>
       <w:tblCellMar>
-        <w:top w:w="0" w:type="dxa"/>
         <w:left w:w="10" w:type="dxa"/>
-        <w:bottom w:w="0" w:type="dxa"/>
         <w:right w:w="10" w:type="dxa"/>
       </w:tblCellMar>
     </w:tblPr>
@@ -11097,9 +14061,7 @@
       <w:tblStyleRowBandSize w:val="1"/>
       <w:tblStyleColBandSize w:val="1"/>
       <w:tblCellMar>
-        <w:top w:w="0" w:type="dxa"/>
         <w:left w:w="10" w:type="dxa"/>
-        <w:bottom w:w="0" w:type="dxa"/>
         <w:right w:w="10" w:type="dxa"/>
       </w:tblCellMar>
     </w:tblPr>
@@ -11110,9 +14072,7 @@
       <w:tblStyleRowBandSize w:val="1"/>
       <w:tblStyleColBandSize w:val="1"/>
       <w:tblCellMar>
-        <w:top w:w="0" w:type="dxa"/>
         <w:left w:w="10" w:type="dxa"/>
-        <w:bottom w:w="0" w:type="dxa"/>
         <w:right w:w="10" w:type="dxa"/>
       </w:tblCellMar>
     </w:tblPr>
@@ -11123,9 +14083,7 @@
       <w:tblStyleRowBandSize w:val="1"/>
       <w:tblStyleColBandSize w:val="1"/>
       <w:tblCellMar>
-        <w:top w:w="0" w:type="dxa"/>
         <w:left w:w="10" w:type="dxa"/>
-        <w:bottom w:w="0" w:type="dxa"/>
         <w:right w:w="10" w:type="dxa"/>
       </w:tblCellMar>
     </w:tblPr>
@@ -11136,9 +14094,7 @@
       <w:tblStyleRowBandSize w:val="1"/>
       <w:tblStyleColBandSize w:val="1"/>
       <w:tblCellMar>
-        <w:top w:w="0" w:type="dxa"/>
         <w:left w:w="70" w:type="dxa"/>
-        <w:bottom w:w="0" w:type="dxa"/>
         <w:right w:w="70" w:type="dxa"/>
       </w:tblCellMar>
     </w:tblPr>
@@ -11149,9 +14105,7 @@
       <w:tblStyleRowBandSize w:val="1"/>
       <w:tblStyleColBandSize w:val="1"/>
       <w:tblCellMar>
-        <w:top w:w="0" w:type="dxa"/>
         <w:left w:w="70" w:type="dxa"/>
-        <w:bottom w:w="0" w:type="dxa"/>
         <w:right w:w="70" w:type="dxa"/>
       </w:tblCellMar>
     </w:tblPr>
@@ -11162,9 +14116,7 @@
       <w:tblStyleRowBandSize w:val="1"/>
       <w:tblStyleColBandSize w:val="1"/>
       <w:tblCellMar>
-        <w:top w:w="0" w:type="dxa"/>
         <w:left w:w="108" w:type="dxa"/>
-        <w:bottom w:w="0" w:type="dxa"/>
         <w:right w:w="108" w:type="dxa"/>
       </w:tblCellMar>
     </w:tblPr>
@@ -11175,9 +14127,7 @@
       <w:tblStyleRowBandSize w:val="1"/>
       <w:tblStyleColBandSize w:val="1"/>
       <w:tblCellMar>
-        <w:top w:w="0" w:type="dxa"/>
         <w:left w:w="108" w:type="dxa"/>
-        <w:bottom w:w="0" w:type="dxa"/>
         <w:right w:w="108" w:type="dxa"/>
       </w:tblCellMar>
     </w:tblPr>
@@ -11188,9 +14138,7 @@
       <w:tblStyleRowBandSize w:val="1"/>
       <w:tblStyleColBandSize w:val="1"/>
       <w:tblCellMar>
-        <w:top w:w="0" w:type="dxa"/>
         <w:left w:w="70" w:type="dxa"/>
-        <w:bottom w:w="0" w:type="dxa"/>
         <w:right w:w="70" w:type="dxa"/>
       </w:tblCellMar>
     </w:tblPr>
@@ -11227,6 +14175,33 @@
     <w:rPr>
       <w:color w:val="0000FF"/>
       <w:u w:val="single"/>
+    </w:rPr>
+  </w:style>
+  <w:style w:type="paragraph" w:styleId="Prrafodelista">
+    <w:name w:val="List Paragraph"/>
+    <w:basedOn w:val="Normal"/>
+    <w:uiPriority w:val="34"/>
+    <w:qFormat/>
+    <w:rsid w:val="00924B94"/>
+    <w:pPr>
+      <w:ind w:left="720"/>
+      <w:contextualSpacing/>
+    </w:pPr>
+  </w:style>
+  <w:style w:type="paragraph" w:styleId="NormalWeb">
+    <w:name w:val="Normal (Web)"/>
+    <w:basedOn w:val="Normal"/>
+    <w:uiPriority w:val="99"/>
+    <w:unhideWhenUsed/>
+    <w:rsid w:val="00E20133"/>
+    <w:pPr>
+      <w:spacing w:before="100" w:beforeAutospacing="1" w:after="100" w:afterAutospacing="1"/>
+    </w:pPr>
+    <w:rPr>
+      <w:rFonts w:ascii="Times New Roman" w:eastAsia="Times New Roman" w:hAnsi="Times New Roman" w:cs="Times New Roman"/>
+      <w:sz w:val="24"/>
+      <w:szCs w:val="24"/>
+      <w:lang w:val="es-AR"/>
     </w:rPr>
   </w:style>
 </w:styles>

</xml_diff>